<commit_message>
This version uses the old indices and data including intermediate hosts.
</commit_message>
<xml_diff>
--- a/generalism_data_results.docx
+++ b/generalism_data_results.docx
@@ -166,7 +166,7 @@
         <w:t xml:space="preserve">TD</w:t>
       </w:r>
       <w:r>
-        <w:t xml:space="preserve">)</w:t>
+        <w:t xml:space="preserve">).</w:t>
       </w:r>
     </w:p>
     <w:p>
@@ -215,37 +215,6 @@
           </wp:inline>
         </w:drawing>
       </w:r>
-    </w:p>
-    <w:p>
-      <w:pPr>
-        <w:pStyle w:val="Heading2"/>
-      </w:pPr>
-      <w:bookmarkStart w:id="23" w:name="large-bodied-hosts-are-more-likely-to-be-infected-by-generalist-than-specialist-endoparasites"/>
-      <w:bookmarkEnd w:id="23"/>
-      <w:r>
-        <w:t xml:space="preserve">Large-bodied hosts are more likely to be infected by generalist than specialist endoparasites</w:t>
-      </w:r>
-    </w:p>
-    <w:p>
-      <w:pPr>
-        <w:pStyle w:val="FirstParagraph"/>
-      </w:pPr>
-      <w:r>
-        <w:t xml:space="preserve">and maximum and CV - sd/mean? 0.0663213</w:t>
-      </w:r>
-    </w:p>
-    <w:p>
-      <w:pPr>
-        <w:pStyle w:val="BodyText"/>
-      </w:pPr>
-      <w:r>
-        <w:t xml:space="preserve">You can also embed plots, for example:</w:t>
-      </w:r>
-    </w:p>
-    <w:p>
-      <w:pPr>
-        <w:pStyle w:val="BodyText"/>
-      </w:pPr>
       <w:r>
         <w:drawing>
           <wp:inline>
@@ -256,13 +225,13 @@
               <a:graphicData uri="http://schemas.openxmlformats.org/drawingml/2006/picture">
                 <pic:pic>
                   <pic:nvPicPr>
-                    <pic:cNvPr descr="generalism_data_results_files/figure-docx/pressure-1.png" id="0" name="Picture"/>
+                    <pic:cNvPr descr="generalism_data_results_files/figure-docx/maxl-2.png" id="0" name="Picture"/>
                     <pic:cNvPicPr>
                       <a:picLocks noChangeArrowheads="1" noChangeAspect="1"/>
                     </pic:cNvPicPr>
                   </pic:nvPicPr>
                   <pic:blipFill>
-                    <a:blip r:embed="rId24"/>
+                    <a:blip r:embed="rId23"/>
                     <a:stretch>
                       <a:fillRect/>
                     </a:stretch>
@@ -291,25 +260,1892 @@
     </w:p>
     <w:p>
       <w:pPr>
+        <w:pStyle w:val="Heading2"/>
+      </w:pPr>
+      <w:bookmarkStart w:id="24" w:name="ectoparasites-and-host-body-size---more-complex-relationship-expected"/>
+      <w:bookmarkEnd w:id="24"/>
+      <w:r>
+        <w:t xml:space="preserve">Ectoparasites and host body size - more complex relationship expected</w:t>
+      </w:r>
+    </w:p>
+    <w:p>
+      <w:pPr>
+        <w:pStyle w:val="SourceCode"/>
+      </w:pPr>
+      <w:r>
+        <w:rPr>
+          <w:rStyle w:val="VerbatimChar"/>
+        </w:rPr>
+        <w:t xml:space="preserve">## Warning: Removed 2687 rows containing missing values (geom_point).</w:t>
+      </w:r>
+    </w:p>
+    <w:p>
+      <w:pPr>
+        <w:pStyle w:val="FirstParagraph"/>
+      </w:pPr>
+      <w:r>
+        <w:drawing>
+          <wp:inline>
+            <wp:extent cx="5334000" cy="4267200"/>
+            <wp:effectExtent b="0" l="0" r="0" t="0"/>
+            <wp:docPr descr="" id="1" name="Picture"/>
+            <a:graphic>
+              <a:graphicData uri="http://schemas.openxmlformats.org/drawingml/2006/picture">
+                <pic:pic>
+                  <pic:nvPicPr>
+                    <pic:cNvPr descr="generalism_data_results_files/figure-docx/ecto-1.png" id="0" name="Picture"/>
+                    <pic:cNvPicPr>
+                      <a:picLocks noChangeArrowheads="1" noChangeAspect="1"/>
+                    </pic:cNvPicPr>
+                  </pic:nvPicPr>
+                  <pic:blipFill>
+                    <a:blip r:embed="rId25"/>
+                    <a:stretch>
+                      <a:fillRect/>
+                    </a:stretch>
+                  </pic:blipFill>
+                  <pic:spPr bwMode="auto">
+                    <a:xfrm>
+                      <a:off x="0" y="0"/>
+                      <a:ext cx="5334000" cy="4267200"/>
+                    </a:xfrm>
+                    <a:prstGeom prst="rect">
+                      <a:avLst/>
+                    </a:prstGeom>
+                    <a:noFill/>
+                    <a:ln w="9525">
+                      <a:noFill/>
+                      <a:headEnd/>
+                      <a:tailEnd/>
+                    </a:ln>
+                  </pic:spPr>
+                </pic:pic>
+              </a:graphicData>
+            </a:graphic>
+          </wp:inline>
+        </w:drawing>
+      </w:r>
+    </w:p>
+    <w:p>
+      <w:pPr>
+        <w:pStyle w:val="SourceCode"/>
+      </w:pPr>
+      <w:r>
+        <w:rPr>
+          <w:rStyle w:val="VerbatimChar"/>
+        </w:rPr>
+        <w:t xml:space="preserve">## Warning: Removed 2651 rows containing non-finite values (stat_boxplot).</w:t>
+      </w:r>
+    </w:p>
+    <w:p>
+      <w:pPr>
+        <w:pStyle w:val="FirstParagraph"/>
+      </w:pPr>
+      <w:r>
+        <w:drawing>
+          <wp:inline>
+            <wp:extent cx="5334000" cy="4267200"/>
+            <wp:effectExtent b="0" l="0" r="0" t="0"/>
+            <wp:docPr descr="" id="1" name="Picture"/>
+            <a:graphic>
+              <a:graphicData uri="http://schemas.openxmlformats.org/drawingml/2006/picture">
+                <pic:pic>
+                  <pic:nvPicPr>
+                    <pic:cNvPr descr="generalism_data_results_files/figure-docx/ecto-2.png" id="0" name="Picture"/>
+                    <pic:cNvPicPr>
+                      <a:picLocks noChangeArrowheads="1" noChangeAspect="1"/>
+                    </pic:cNvPicPr>
+                  </pic:nvPicPr>
+                  <pic:blipFill>
+                    <a:blip r:embed="rId26"/>
+                    <a:stretch>
+                      <a:fillRect/>
+                    </a:stretch>
+                  </pic:blipFill>
+                  <pic:spPr bwMode="auto">
+                    <a:xfrm>
+                      <a:off x="0" y="0"/>
+                      <a:ext cx="5334000" cy="4267200"/>
+                    </a:xfrm>
+                    <a:prstGeom prst="rect">
+                      <a:avLst/>
+                    </a:prstGeom>
+                    <a:noFill/>
+                    <a:ln w="9525">
+                      <a:noFill/>
+                      <a:headEnd/>
+                      <a:tailEnd/>
+                    </a:ln>
+                  </pic:spPr>
+                </pic:pic>
+              </a:graphicData>
+            </a:graphic>
+          </wp:inline>
+        </w:drawing>
+      </w:r>
+    </w:p>
+    <w:p>
+      <w:pPr>
+        <w:pStyle w:val="SourceCode"/>
+      </w:pPr>
+      <w:r>
+        <w:rPr>
+          <w:rStyle w:val="VerbatimChar"/>
+        </w:rPr>
+        <w:t xml:space="preserve">## Warning: Removed 10606 rows containing non-finite values (stat_smooth).</w:t>
+      </w:r>
+    </w:p>
+    <w:p>
+      <w:pPr>
+        <w:pStyle w:val="SourceCode"/>
+      </w:pPr>
+      <w:r>
+        <w:rPr>
+          <w:rStyle w:val="VerbatimChar"/>
+        </w:rPr>
+        <w:t xml:space="preserve">## Warning: Removed 10606 rows containing missing values (geom_point).</w:t>
+      </w:r>
+    </w:p>
+    <w:p>
+      <w:pPr>
+        <w:pStyle w:val="FirstParagraph"/>
+      </w:pPr>
+      <w:r>
+        <w:drawing>
+          <wp:inline>
+            <wp:extent cx="5334000" cy="4267200"/>
+            <wp:effectExtent b="0" l="0" r="0" t="0"/>
+            <wp:docPr descr="" id="1" name="Picture"/>
+            <a:graphic>
+              <a:graphicData uri="http://schemas.openxmlformats.org/drawingml/2006/picture">
+                <pic:pic>
+                  <pic:nvPicPr>
+                    <pic:cNvPr descr="generalism_data_results_files/figure-docx/ecto-3.png" id="0" name="Picture"/>
+                    <pic:cNvPicPr>
+                      <a:picLocks noChangeArrowheads="1" noChangeAspect="1"/>
+                    </pic:cNvPicPr>
+                  </pic:nvPicPr>
+                  <pic:blipFill>
+                    <a:blip r:embed="rId27"/>
+                    <a:stretch>
+                      <a:fillRect/>
+                    </a:stretch>
+                  </pic:blipFill>
+                  <pic:spPr bwMode="auto">
+                    <a:xfrm>
+                      <a:off x="0" y="0"/>
+                      <a:ext cx="5334000" cy="4267200"/>
+                    </a:xfrm>
+                    <a:prstGeom prst="rect">
+                      <a:avLst/>
+                    </a:prstGeom>
+                    <a:noFill/>
+                    <a:ln w="9525">
+                      <a:noFill/>
+                      <a:headEnd/>
+                      <a:tailEnd/>
+                    </a:ln>
+                  </pic:spPr>
+                </pic:pic>
+              </a:graphicData>
+            </a:graphic>
+          </wp:inline>
+        </w:drawing>
+      </w:r>
+    </w:p>
+    <w:p>
+      <w:pPr>
+        <w:pStyle w:val="SourceCode"/>
+      </w:pPr>
+      <w:r>
+        <w:rPr>
+          <w:rStyle w:val="VerbatimChar"/>
+        </w:rPr>
+        <w:t xml:space="preserve">## Source: local data frame [16 x 4]</w:t>
+      </w:r>
+      <w:r>
+        <w:br w:type="textWrapping"/>
+      </w:r>
+      <w:r>
+        <w:rPr>
+          <w:rStyle w:val="VerbatimChar"/>
+        </w:rPr>
+        <w:t xml:space="preserve">## Groups: index [?]</w:t>
+      </w:r>
+      <w:r>
+        <w:br w:type="textWrapping"/>
+      </w:r>
+      <w:r>
+        <w:rPr>
+          <w:rStyle w:val="VerbatimChar"/>
+        </w:rPr>
+        <w:t xml:space="preserve">## </w:t>
+      </w:r>
+      <w:r>
+        <w:br w:type="textWrapping"/>
+      </w:r>
+      <w:r>
+        <w:rPr>
+          <w:rStyle w:val="VerbatimChar"/>
+        </w:rPr>
+        <w:t xml:space="preserve">##      index length      mean median</w:t>
+      </w:r>
+      <w:r>
+        <w:br w:type="textWrapping"/>
+      </w:r>
+      <w:r>
+        <w:rPr>
+          <w:rStyle w:val="VerbatimChar"/>
+        </w:rPr>
+        <w:t xml:space="preserve">##      (chr)  (dbl)     (dbl)  (dbl)</w:t>
+      </w:r>
+      <w:r>
+        <w:br w:type="textWrapping"/>
+      </w:r>
+      <w:r>
+        <w:rPr>
+          <w:rStyle w:val="VerbatimChar"/>
+        </w:rPr>
+        <w:t xml:space="preserve">## 1   degree      1 1.6313321      1</w:t>
+      </w:r>
+      <w:r>
+        <w:br w:type="textWrapping"/>
+      </w:r>
+      <w:r>
+        <w:rPr>
+          <w:rStyle w:val="VerbatimChar"/>
+        </w:rPr>
+        <w:t xml:space="preserve">## 2   degree      2 1.9411765      1</w:t>
+      </w:r>
+      <w:r>
+        <w:br w:type="textWrapping"/>
+      </w:r>
+      <w:r>
+        <w:rPr>
+          <w:rStyle w:val="VerbatimChar"/>
+        </w:rPr>
+        <w:t xml:space="preserve">## 3   degree      3 2.8828571      1</w:t>
+      </w:r>
+      <w:r>
+        <w:br w:type="textWrapping"/>
+      </w:r>
+      <w:r>
+        <w:rPr>
+          <w:rStyle w:val="VerbatimChar"/>
+        </w:rPr>
+        <w:t xml:space="preserve">## 4   degree      4 1.7207977      1</w:t>
+      </w:r>
+      <w:r>
+        <w:br w:type="textWrapping"/>
+      </w:r>
+      <w:r>
+        <w:rPr>
+          <w:rStyle w:val="VerbatimChar"/>
+        </w:rPr>
+        <w:t xml:space="preserve">## 5      gen      1 0.3386492      0</w:t>
+      </w:r>
+      <w:r>
+        <w:br w:type="textWrapping"/>
+      </w:r>
+      <w:r>
+        <w:rPr>
+          <w:rStyle w:val="VerbatimChar"/>
+        </w:rPr>
+        <w:t xml:space="preserve">## 6      gen      2 0.3814042      0</w:t>
+      </w:r>
+      <w:r>
+        <w:br w:type="textWrapping"/>
+      </w:r>
+      <w:r>
+        <w:rPr>
+          <w:rStyle w:val="VerbatimChar"/>
+        </w:rPr>
+        <w:t xml:space="preserve">## 7      gen      3 0.4800000      0</w:t>
+      </w:r>
+      <w:r>
+        <w:br w:type="textWrapping"/>
+      </w:r>
+      <w:r>
+        <w:rPr>
+          <w:rStyle w:val="VerbatimChar"/>
+        </w:rPr>
+        <w:t xml:space="preserve">## 8      gen      4 0.2896486      0</w:t>
+      </w:r>
+      <w:r>
+        <w:br w:type="textWrapping"/>
+      </w:r>
+      <w:r>
+        <w:rPr>
+          <w:rStyle w:val="VerbatimChar"/>
+        </w:rPr>
+        <w:t xml:space="preserve">## 9     S_TD      1 0.7724211      0</w:t>
+      </w:r>
+      <w:r>
+        <w:br w:type="textWrapping"/>
+      </w:r>
+      <w:r>
+        <w:rPr>
+          <w:rStyle w:val="VerbatimChar"/>
+        </w:rPr>
+        <w:t xml:space="preserve">## 10    S_TD      2 0.8468111      0</w:t>
+      </w:r>
+      <w:r>
+        <w:br w:type="textWrapping"/>
+      </w:r>
+      <w:r>
+        <w:rPr>
+          <w:rStyle w:val="VerbatimChar"/>
+        </w:rPr>
+        <w:t xml:space="preserve">## 11    S_TD      3 1.0655333      0</w:t>
+      </w:r>
+      <w:r>
+        <w:br w:type="textWrapping"/>
+      </w:r>
+      <w:r>
+        <w:rPr>
+          <w:rStyle w:val="VerbatimChar"/>
+        </w:rPr>
+        <w:t xml:space="preserve">## 12    S_TD      4 0.5950081      0</w:t>
+      </w:r>
+      <w:r>
+        <w:br w:type="textWrapping"/>
+      </w:r>
+      <w:r>
+        <w:rPr>
+          <w:rStyle w:val="VerbatimChar"/>
+        </w:rPr>
+        <w:t xml:space="preserve">## 13 VarS_TD      1 0.2338901      0</w:t>
+      </w:r>
+      <w:r>
+        <w:br w:type="textWrapping"/>
+      </w:r>
+      <w:r>
+        <w:rPr>
+          <w:rStyle w:val="VerbatimChar"/>
+        </w:rPr>
+        <w:t xml:space="preserve">## 14 VarS_TD      2 0.2296202      0</w:t>
+      </w:r>
+      <w:r>
+        <w:br w:type="textWrapping"/>
+      </w:r>
+      <w:r>
+        <w:rPr>
+          <w:rStyle w:val="VerbatimChar"/>
+        </w:rPr>
+        <w:t xml:space="preserve">## 15 VarS_TD      3 0.2982014      0</w:t>
+      </w:r>
+      <w:r>
+        <w:br w:type="textWrapping"/>
+      </w:r>
+      <w:r>
+        <w:rPr>
+          <w:rStyle w:val="VerbatimChar"/>
+        </w:rPr>
+        <w:t xml:space="preserve">## 16 VarS_TD      4 0.3337894      0</w:t>
+      </w:r>
+    </w:p>
+    <w:p>
+      <w:pPr>
+        <w:pStyle w:val="SourceCode"/>
+      </w:pPr>
+      <w:r>
+        <w:rPr>
+          <w:rStyle w:val="VerbatimChar"/>
+        </w:rPr>
+        <w:t xml:space="preserve">## </w:t>
+      </w:r>
+      <w:r>
+        <w:br w:type="textWrapping"/>
+      </w:r>
+      <w:r>
+        <w:rPr>
+          <w:rStyle w:val="VerbatimChar"/>
+        </w:rPr>
+        <w:t xml:space="preserve">##  Kruskal-Wallis rank sum test</w:t>
+      </w:r>
+      <w:r>
+        <w:br w:type="textWrapping"/>
+      </w:r>
+      <w:r>
+        <w:rPr>
+          <w:rStyle w:val="VerbatimChar"/>
+        </w:rPr>
+        <w:t xml:space="preserve">## </w:t>
+      </w:r>
+      <w:r>
+        <w:br w:type="textWrapping"/>
+      </w:r>
+      <w:r>
+        <w:rPr>
+          <w:rStyle w:val="VerbatimChar"/>
+        </w:rPr>
+        <w:t xml:space="preserve">## data:  degree by as.factor(mean.lcat)</w:t>
+      </w:r>
+      <w:r>
+        <w:br w:type="textWrapping"/>
+      </w:r>
+      <w:r>
+        <w:rPr>
+          <w:rStyle w:val="VerbatimChar"/>
+        </w:rPr>
+        <w:t xml:space="preserve">## Kruskal-Wallis chi-squared = 100.84, df = 3, p-value &lt; 2.2e-16</w:t>
+      </w:r>
+    </w:p>
+    <w:p>
+      <w:pPr>
+        <w:pStyle w:val="SourceCode"/>
+      </w:pPr>
+      <w:r>
+        <w:rPr>
+          <w:rStyle w:val="VerbatimChar"/>
+        </w:rPr>
+        <w:t xml:space="preserve">## </w:t>
+      </w:r>
+      <w:r>
+        <w:br w:type="textWrapping"/>
+      </w:r>
+      <w:r>
+        <w:rPr>
+          <w:rStyle w:val="VerbatimChar"/>
+        </w:rPr>
+        <w:t xml:space="preserve">## Call:</w:t>
+      </w:r>
+      <w:r>
+        <w:br w:type="textWrapping"/>
+      </w:r>
+      <w:r>
+        <w:rPr>
+          <w:rStyle w:val="VerbatimChar"/>
+        </w:rPr>
+        <w:t xml:space="preserve">## lm(formula = degree ~ as.factor(mean.lcat), data = hp.ectoDirect)</w:t>
+      </w:r>
+      <w:r>
+        <w:br w:type="textWrapping"/>
+      </w:r>
+      <w:r>
+        <w:rPr>
+          <w:rStyle w:val="VerbatimChar"/>
+        </w:rPr>
+        <w:t xml:space="preserve">## </w:t>
+      </w:r>
+      <w:r>
+        <w:br w:type="textWrapping"/>
+      </w:r>
+      <w:r>
+        <w:rPr>
+          <w:rStyle w:val="VerbatimChar"/>
+        </w:rPr>
+        <w:t xml:space="preserve">## Residuals:</w:t>
+      </w:r>
+      <w:r>
+        <w:br w:type="textWrapping"/>
+      </w:r>
+      <w:r>
+        <w:rPr>
+          <w:rStyle w:val="VerbatimChar"/>
+        </w:rPr>
+        <w:t xml:space="preserve">##     Min      1Q  Median      3Q     Max </w:t>
+      </w:r>
+      <w:r>
+        <w:br w:type="textWrapping"/>
+      </w:r>
+      <w:r>
+        <w:rPr>
+          <w:rStyle w:val="VerbatimChar"/>
+        </w:rPr>
+        <w:t xml:space="preserve">##  -1.883  -0.941  -0.721   0.117 165.117 </w:t>
+      </w:r>
+      <w:r>
+        <w:br w:type="textWrapping"/>
+      </w:r>
+      <w:r>
+        <w:rPr>
+          <w:rStyle w:val="VerbatimChar"/>
+        </w:rPr>
+        <w:t xml:space="preserve">## </w:t>
+      </w:r>
+      <w:r>
+        <w:br w:type="textWrapping"/>
+      </w:r>
+      <w:r>
+        <w:rPr>
+          <w:rStyle w:val="VerbatimChar"/>
+        </w:rPr>
+        <w:t xml:space="preserve">## Coefficients:</w:t>
+      </w:r>
+      <w:r>
+        <w:br w:type="textWrapping"/>
+      </w:r>
+      <w:r>
+        <w:rPr>
+          <w:rStyle w:val="VerbatimChar"/>
+        </w:rPr>
+        <w:t xml:space="preserve">##                       Estimate Std. Error t value Pr(&gt;|t|)    </w:t>
+      </w:r>
+      <w:r>
+        <w:br w:type="textWrapping"/>
+      </w:r>
+      <w:r>
+        <w:rPr>
+          <w:rStyle w:val="VerbatimChar"/>
+        </w:rPr>
+        <w:t xml:space="preserve">## (Intercept)            1.63133    0.12003  13.591  &lt; 2e-16 ***</w:t>
+      </w:r>
+      <w:r>
+        <w:br w:type="textWrapping"/>
+      </w:r>
+      <w:r>
+        <w:rPr>
+          <w:rStyle w:val="VerbatimChar"/>
+        </w:rPr>
+        <w:t xml:space="preserve">## as.factor(mean.lcat)2  0.30984    0.17023   1.820   0.0688 .  </w:t>
+      </w:r>
+      <w:r>
+        <w:br w:type="textWrapping"/>
+      </w:r>
+      <w:r>
+        <w:rPr>
+          <w:rStyle w:val="VerbatimChar"/>
+        </w:rPr>
+        <w:t xml:space="preserve">## as.factor(mean.lcat)3  1.25153    0.17039   7.345 2.46e-13 ***</w:t>
+      </w:r>
+      <w:r>
+        <w:br w:type="textWrapping"/>
+      </w:r>
+      <w:r>
+        <w:rPr>
+          <w:rStyle w:val="VerbatimChar"/>
+        </w:rPr>
+        <w:t xml:space="preserve">## as.factor(mean.lcat)4  0.08947    0.17027   0.525   0.5993    </w:t>
+      </w:r>
+      <w:r>
+        <w:br w:type="textWrapping"/>
+      </w:r>
+      <w:r>
+        <w:rPr>
+          <w:rStyle w:val="VerbatimChar"/>
+        </w:rPr>
+        <w:t xml:space="preserve">## ---</w:t>
+      </w:r>
+      <w:r>
+        <w:br w:type="textWrapping"/>
+      </w:r>
+      <w:r>
+        <w:rPr>
+          <w:rStyle w:val="VerbatimChar"/>
+        </w:rPr>
+        <w:t xml:space="preserve">## Signif. codes:  0 '***' 0.001 '**' 0.01 '*' 0.05 '.' 0.1 ' ' 1</w:t>
+      </w:r>
+      <w:r>
+        <w:br w:type="textWrapping"/>
+      </w:r>
+      <w:r>
+        <w:rPr>
+          <w:rStyle w:val="VerbatimChar"/>
+        </w:rPr>
+        <w:t xml:space="preserve">## </w:t>
+      </w:r>
+      <w:r>
+        <w:br w:type="textWrapping"/>
+      </w:r>
+      <w:r>
+        <w:rPr>
+          <w:rStyle w:val="VerbatimChar"/>
+        </w:rPr>
+        <w:t xml:space="preserve">## Residual standard error: 3.919 on 4219 degrees of freedom</w:t>
+      </w:r>
+      <w:r>
+        <w:br w:type="textWrapping"/>
+      </w:r>
+      <w:r>
+        <w:rPr>
+          <w:rStyle w:val="VerbatimChar"/>
+        </w:rPr>
+        <w:t xml:space="preserve">## Multiple R-squared:  0.01582,    Adjusted R-squared:  0.01512 </w:t>
+      </w:r>
+      <w:r>
+        <w:br w:type="textWrapping"/>
+      </w:r>
+      <w:r>
+        <w:rPr>
+          <w:rStyle w:val="VerbatimChar"/>
+        </w:rPr>
+        <w:t xml:space="preserve">## F-statistic: 22.61 on 3 and 4219 DF,  p-value: 1.625e-14</w:t>
+      </w:r>
+    </w:p>
+    <w:p>
+      <w:pPr>
+        <w:pStyle w:val="FirstParagraph"/>
+      </w:pPr>
+      <w:r>
+        <w:drawing>
+          <wp:inline>
+            <wp:extent cx="5334000" cy="4267200"/>
+            <wp:effectExtent b="0" l="0" r="0" t="0"/>
+            <wp:docPr descr="" id="1" name="Picture"/>
+            <a:graphic>
+              <a:graphicData uri="http://schemas.openxmlformats.org/drawingml/2006/picture">
+                <pic:pic>
+                  <pic:nvPicPr>
+                    <pic:cNvPr descr="generalism_data_results_files/figure-docx/ecto-4.png" id="0" name="Picture"/>
+                    <pic:cNvPicPr>
+                      <a:picLocks noChangeArrowheads="1" noChangeAspect="1"/>
+                    </pic:cNvPicPr>
+                  </pic:nvPicPr>
+                  <pic:blipFill>
+                    <a:blip r:embed="rId28"/>
+                    <a:stretch>
+                      <a:fillRect/>
+                    </a:stretch>
+                  </pic:blipFill>
+                  <pic:spPr bwMode="auto">
+                    <a:xfrm>
+                      <a:off x="0" y="0"/>
+                      <a:ext cx="5334000" cy="4267200"/>
+                    </a:xfrm>
+                    <a:prstGeom prst="rect">
+                      <a:avLst/>
+                    </a:prstGeom>
+                    <a:noFill/>
+                    <a:ln w="9525">
+                      <a:noFill/>
+                      <a:headEnd/>
+                      <a:tailEnd/>
+                    </a:ln>
+                  </pic:spPr>
+                </pic:pic>
+              </a:graphicData>
+            </a:graphic>
+          </wp:inline>
+        </w:drawing>
+      </w:r>
+      <w:r>
+        <w:drawing>
+          <wp:inline>
+            <wp:extent cx="5334000" cy="4267200"/>
+            <wp:effectExtent b="0" l="0" r="0" t="0"/>
+            <wp:docPr descr="" id="1" name="Picture"/>
+            <a:graphic>
+              <a:graphicData uri="http://schemas.openxmlformats.org/drawingml/2006/picture">
+                <pic:pic>
+                  <pic:nvPicPr>
+                    <pic:cNvPr descr="generalism_data_results_files/figure-docx/ecto-5.png" id="0" name="Picture"/>
+                    <pic:cNvPicPr>
+                      <a:picLocks noChangeArrowheads="1" noChangeAspect="1"/>
+                    </pic:cNvPicPr>
+                  </pic:nvPicPr>
+                  <pic:blipFill>
+                    <a:blip r:embed="rId29"/>
+                    <a:stretch>
+                      <a:fillRect/>
+                    </a:stretch>
+                  </pic:blipFill>
+                  <pic:spPr bwMode="auto">
+                    <a:xfrm>
+                      <a:off x="0" y="0"/>
+                      <a:ext cx="5334000" cy="4267200"/>
+                    </a:xfrm>
+                    <a:prstGeom prst="rect">
+                      <a:avLst/>
+                    </a:prstGeom>
+                    <a:noFill/>
+                    <a:ln w="9525">
+                      <a:noFill/>
+                      <a:headEnd/>
+                      <a:tailEnd/>
+                    </a:ln>
+                  </pic:spPr>
+                </pic:pic>
+              </a:graphicData>
+            </a:graphic>
+          </wp:inline>
+        </w:drawing>
+      </w:r>
+      <w:r>
+        <w:drawing>
+          <wp:inline>
+            <wp:extent cx="5334000" cy="4267200"/>
+            <wp:effectExtent b="0" l="0" r="0" t="0"/>
+            <wp:docPr descr="" id="1" name="Picture"/>
+            <a:graphic>
+              <a:graphicData uri="http://schemas.openxmlformats.org/drawingml/2006/picture">
+                <pic:pic>
+                  <pic:nvPicPr>
+                    <pic:cNvPr descr="generalism_data_results_files/figure-docx/ecto-6.png" id="0" name="Picture"/>
+                    <pic:cNvPicPr>
+                      <a:picLocks noChangeArrowheads="1" noChangeAspect="1"/>
+                    </pic:cNvPicPr>
+                  </pic:nvPicPr>
+                  <pic:blipFill>
+                    <a:blip r:embed="rId30"/>
+                    <a:stretch>
+                      <a:fillRect/>
+                    </a:stretch>
+                  </pic:blipFill>
+                  <pic:spPr bwMode="auto">
+                    <a:xfrm>
+                      <a:off x="0" y="0"/>
+                      <a:ext cx="5334000" cy="4267200"/>
+                    </a:xfrm>
+                    <a:prstGeom prst="rect">
+                      <a:avLst/>
+                    </a:prstGeom>
+                    <a:noFill/>
+                    <a:ln w="9525">
+                      <a:noFill/>
+                      <a:headEnd/>
+                      <a:tailEnd/>
+                    </a:ln>
+                  </pic:spPr>
+                </pic:pic>
+              </a:graphicData>
+            </a:graphic>
+          </wp:inline>
+        </w:drawing>
+      </w:r>
+      <w:r>
+        <w:drawing>
+          <wp:inline>
+            <wp:extent cx="5334000" cy="4267200"/>
+            <wp:effectExtent b="0" l="0" r="0" t="0"/>
+            <wp:docPr descr="" id="1" name="Picture"/>
+            <a:graphic>
+              <a:graphicData uri="http://schemas.openxmlformats.org/drawingml/2006/picture">
+                <pic:pic>
+                  <pic:nvPicPr>
+                    <pic:cNvPr descr="generalism_data_results_files/figure-docx/ecto-7.png" id="0" name="Picture"/>
+                    <pic:cNvPicPr>
+                      <a:picLocks noChangeArrowheads="1" noChangeAspect="1"/>
+                    </pic:cNvPicPr>
+                  </pic:nvPicPr>
+                  <pic:blipFill>
+                    <a:blip r:embed="rId31"/>
+                    <a:stretch>
+                      <a:fillRect/>
+                    </a:stretch>
+                  </pic:blipFill>
+                  <pic:spPr bwMode="auto">
+                    <a:xfrm>
+                      <a:off x="0" y="0"/>
+                      <a:ext cx="5334000" cy="4267200"/>
+                    </a:xfrm>
+                    <a:prstGeom prst="rect">
+                      <a:avLst/>
+                    </a:prstGeom>
+                    <a:noFill/>
+                    <a:ln w="9525">
+                      <a:noFill/>
+                      <a:headEnd/>
+                      <a:tailEnd/>
+                    </a:ln>
+                  </pic:spPr>
+                </pic:pic>
+              </a:graphicData>
+            </a:graphic>
+          </wp:inline>
+        </w:drawing>
+      </w:r>
+    </w:p>
+    <w:p>
+      <w:pPr>
+        <w:pStyle w:val="SourceCode"/>
+      </w:pPr>
+      <w:r>
+        <w:rPr>
+          <w:rStyle w:val="VerbatimChar"/>
+        </w:rPr>
+        <w:t xml:space="preserve">## </w:t>
+      </w:r>
+      <w:r>
+        <w:br w:type="textWrapping"/>
+      </w:r>
+      <w:r>
+        <w:rPr>
+          <w:rStyle w:val="VerbatimChar"/>
+        </w:rPr>
+        <w:t xml:space="preserve">## Call:</w:t>
+      </w:r>
+      <w:r>
+        <w:br w:type="textWrapping"/>
+      </w:r>
+      <w:r>
+        <w:rPr>
+          <w:rStyle w:val="VerbatimChar"/>
+        </w:rPr>
+        <w:t xml:space="preserve">## glm(formula = degree ~ as.factor(mean.lcat), family = "poisson", </w:t>
+      </w:r>
+      <w:r>
+        <w:br w:type="textWrapping"/>
+      </w:r>
+      <w:r>
+        <w:rPr>
+          <w:rStyle w:val="VerbatimChar"/>
+        </w:rPr>
+        <w:t xml:space="preserve">##     data = hp.ectoDirect)</w:t>
+      </w:r>
+      <w:r>
+        <w:br w:type="textWrapping"/>
+      </w:r>
+      <w:r>
+        <w:rPr>
+          <w:rStyle w:val="VerbatimChar"/>
+        </w:rPr>
+        <w:t xml:space="preserve">## </w:t>
+      </w:r>
+      <w:r>
+        <w:br w:type="textWrapping"/>
+      </w:r>
+      <w:r>
+        <w:rPr>
+          <w:rStyle w:val="VerbatimChar"/>
+        </w:rPr>
+        <w:t xml:space="preserve">## Deviance Residuals: </w:t>
+      </w:r>
+      <w:r>
+        <w:br w:type="textWrapping"/>
+      </w:r>
+      <w:r>
+        <w:rPr>
+          <w:rStyle w:val="VerbatimChar"/>
+        </w:rPr>
+        <w:t xml:space="preserve">##    Min      1Q  Median      3Q     Max  </w:t>
+      </w:r>
+      <w:r>
+        <w:br w:type="textWrapping"/>
+      </w:r>
+      <w:r>
+        <w:rPr>
+          <w:rStyle w:val="VerbatimChar"/>
+        </w:rPr>
+        <w:t xml:space="preserve">## -1.284  -0.745  -0.551   0.069  32.182  </w:t>
+      </w:r>
+      <w:r>
+        <w:br w:type="textWrapping"/>
+      </w:r>
+      <w:r>
+        <w:rPr>
+          <w:rStyle w:val="VerbatimChar"/>
+        </w:rPr>
+        <w:t xml:space="preserve">## </w:t>
+      </w:r>
+      <w:r>
+        <w:br w:type="textWrapping"/>
+      </w:r>
+      <w:r>
+        <w:rPr>
+          <w:rStyle w:val="VerbatimChar"/>
+        </w:rPr>
+        <w:t xml:space="preserve">## Coefficients:</w:t>
+      </w:r>
+      <w:r>
+        <w:br w:type="textWrapping"/>
+      </w:r>
+      <w:r>
+        <w:rPr>
+          <w:rStyle w:val="VerbatimChar"/>
+        </w:rPr>
+        <w:t xml:space="preserve">##                       Estimate Std. Error z value Pr(&gt;|z|)    </w:t>
+      </w:r>
+      <w:r>
+        <w:br w:type="textWrapping"/>
+      </w:r>
+      <w:r>
+        <w:rPr>
+          <w:rStyle w:val="VerbatimChar"/>
+        </w:rPr>
+        <w:t xml:space="preserve">## (Intercept)            0.48940    0.02398  20.408  &lt; 2e-16 ***</w:t>
+      </w:r>
+      <w:r>
+        <w:br w:type="textWrapping"/>
+      </w:r>
+      <w:r>
+        <w:rPr>
+          <w:rStyle w:val="VerbatimChar"/>
+        </w:rPr>
+        <w:t xml:space="preserve">## as.factor(mean.lcat)2  0.17390    0.03262   5.332 9.73e-08 ***</w:t>
+      </w:r>
+      <w:r>
+        <w:br w:type="textWrapping"/>
+      </w:r>
+      <w:r>
+        <w:rPr>
+          <w:rStyle w:val="VerbatimChar"/>
+        </w:rPr>
+        <w:t xml:space="preserve">## as.factor(mean.lcat)3  0.56938    0.03009  18.923  &lt; 2e-16 ***</w:t>
+      </w:r>
+      <w:r>
+        <w:br w:type="textWrapping"/>
+      </w:r>
+      <w:r>
+        <w:rPr>
+          <w:rStyle w:val="VerbatimChar"/>
+        </w:rPr>
+        <w:t xml:space="preserve">## as.factor(mean.lcat)4  0.05339    0.03357   1.590    0.112    </w:t>
+      </w:r>
+      <w:r>
+        <w:br w:type="textWrapping"/>
+      </w:r>
+      <w:r>
+        <w:rPr>
+          <w:rStyle w:val="VerbatimChar"/>
+        </w:rPr>
+        <w:t xml:space="preserve">## ---</w:t>
+      </w:r>
+      <w:r>
+        <w:br w:type="textWrapping"/>
+      </w:r>
+      <w:r>
+        <w:rPr>
+          <w:rStyle w:val="VerbatimChar"/>
+        </w:rPr>
+        <w:t xml:space="preserve">## Signif. codes:  0 '***' 0.001 '**' 0.01 '*' 0.05 '.' 0.1 ' ' 1</w:t>
+      </w:r>
+      <w:r>
+        <w:br w:type="textWrapping"/>
+      </w:r>
+      <w:r>
+        <w:rPr>
+          <w:rStyle w:val="VerbatimChar"/>
+        </w:rPr>
+        <w:t xml:space="preserve">## </w:t>
+      </w:r>
+      <w:r>
+        <w:br w:type="textWrapping"/>
+      </w:r>
+      <w:r>
+        <w:rPr>
+          <w:rStyle w:val="VerbatimChar"/>
+        </w:rPr>
+        <w:t xml:space="preserve">## (Dispersion parameter for poisson family taken to be 1)</w:t>
+      </w:r>
+      <w:r>
+        <w:br w:type="textWrapping"/>
+      </w:r>
+      <w:r>
+        <w:rPr>
+          <w:rStyle w:val="VerbatimChar"/>
+        </w:rPr>
+        <w:t xml:space="preserve">## </w:t>
+      </w:r>
+      <w:r>
+        <w:br w:type="textWrapping"/>
+      </w:r>
+      <w:r>
+        <w:rPr>
+          <w:rStyle w:val="VerbatimChar"/>
+        </w:rPr>
+        <w:t xml:space="preserve">##     Null deviance: 8350.2  on 4222  degrees of freedom</w:t>
+      </w:r>
+      <w:r>
+        <w:br w:type="textWrapping"/>
+      </w:r>
+      <w:r>
+        <w:rPr>
+          <w:rStyle w:val="VerbatimChar"/>
+        </w:rPr>
+        <w:t xml:space="preserve">## Residual deviance: 7872.1  on 4219  degrees of freedom</w:t>
+      </w:r>
+      <w:r>
+        <w:br w:type="textWrapping"/>
+      </w:r>
+      <w:r>
+        <w:rPr>
+          <w:rStyle w:val="VerbatimChar"/>
+        </w:rPr>
+        <w:t xml:space="preserve">## AIC: 17870</w:t>
+      </w:r>
+      <w:r>
+        <w:br w:type="textWrapping"/>
+      </w:r>
+      <w:r>
+        <w:rPr>
+          <w:rStyle w:val="VerbatimChar"/>
+        </w:rPr>
+        <w:t xml:space="preserve">## </w:t>
+      </w:r>
+      <w:r>
+        <w:br w:type="textWrapping"/>
+      </w:r>
+      <w:r>
+        <w:rPr>
+          <w:rStyle w:val="VerbatimChar"/>
+        </w:rPr>
+        <w:t xml:space="preserve">## Number of Fisher Scoring iterations: 6</w:t>
+      </w:r>
+    </w:p>
+    <w:p>
+      <w:pPr>
+        <w:pStyle w:val="FirstParagraph"/>
+      </w:pPr>
+      <w:r>
+        <w:drawing>
+          <wp:inline>
+            <wp:extent cx="5334000" cy="4267200"/>
+            <wp:effectExtent b="0" l="0" r="0" t="0"/>
+            <wp:docPr descr="" id="1" name="Picture"/>
+            <a:graphic>
+              <a:graphicData uri="http://schemas.openxmlformats.org/drawingml/2006/picture">
+                <pic:pic>
+                  <pic:nvPicPr>
+                    <pic:cNvPr descr="generalism_data_results_files/figure-docx/ecto-8.png" id="0" name="Picture"/>
+                    <pic:cNvPicPr>
+                      <a:picLocks noChangeArrowheads="1" noChangeAspect="1"/>
+                    </pic:cNvPicPr>
+                  </pic:nvPicPr>
+                  <pic:blipFill>
+                    <a:blip r:embed="rId32"/>
+                    <a:stretch>
+                      <a:fillRect/>
+                    </a:stretch>
+                  </pic:blipFill>
+                  <pic:spPr bwMode="auto">
+                    <a:xfrm>
+                      <a:off x="0" y="0"/>
+                      <a:ext cx="5334000" cy="4267200"/>
+                    </a:xfrm>
+                    <a:prstGeom prst="rect">
+                      <a:avLst/>
+                    </a:prstGeom>
+                    <a:noFill/>
+                    <a:ln w="9525">
+                      <a:noFill/>
+                      <a:headEnd/>
+                      <a:tailEnd/>
+                    </a:ln>
+                  </pic:spPr>
+                </pic:pic>
+              </a:graphicData>
+            </a:graphic>
+          </wp:inline>
+        </w:drawing>
+      </w:r>
+      <w:r>
+        <w:drawing>
+          <wp:inline>
+            <wp:extent cx="5334000" cy="4267200"/>
+            <wp:effectExtent b="0" l="0" r="0" t="0"/>
+            <wp:docPr descr="" id="1" name="Picture"/>
+            <a:graphic>
+              <a:graphicData uri="http://schemas.openxmlformats.org/drawingml/2006/picture">
+                <pic:pic>
+                  <pic:nvPicPr>
+                    <pic:cNvPr descr="generalism_data_results_files/figure-docx/ecto-9.png" id="0" name="Picture"/>
+                    <pic:cNvPicPr>
+                      <a:picLocks noChangeArrowheads="1" noChangeAspect="1"/>
+                    </pic:cNvPicPr>
+                  </pic:nvPicPr>
+                  <pic:blipFill>
+                    <a:blip r:embed="rId33"/>
+                    <a:stretch>
+                      <a:fillRect/>
+                    </a:stretch>
+                  </pic:blipFill>
+                  <pic:spPr bwMode="auto">
+                    <a:xfrm>
+                      <a:off x="0" y="0"/>
+                      <a:ext cx="5334000" cy="4267200"/>
+                    </a:xfrm>
+                    <a:prstGeom prst="rect">
+                      <a:avLst/>
+                    </a:prstGeom>
+                    <a:noFill/>
+                    <a:ln w="9525">
+                      <a:noFill/>
+                      <a:headEnd/>
+                      <a:tailEnd/>
+                    </a:ln>
+                  </pic:spPr>
+                </pic:pic>
+              </a:graphicData>
+            </a:graphic>
+          </wp:inline>
+        </w:drawing>
+      </w:r>
+      <w:r>
+        <w:drawing>
+          <wp:inline>
+            <wp:extent cx="5334000" cy="4267200"/>
+            <wp:effectExtent b="0" l="0" r="0" t="0"/>
+            <wp:docPr descr="" id="1" name="Picture"/>
+            <a:graphic>
+              <a:graphicData uri="http://schemas.openxmlformats.org/drawingml/2006/picture">
+                <pic:pic>
+                  <pic:nvPicPr>
+                    <pic:cNvPr descr="generalism_data_results_files/figure-docx/ecto-10.png" id="0" name="Picture"/>
+                    <pic:cNvPicPr>
+                      <a:picLocks noChangeArrowheads="1" noChangeAspect="1"/>
+                    </pic:cNvPicPr>
+                  </pic:nvPicPr>
+                  <pic:blipFill>
+                    <a:blip r:embed="rId34"/>
+                    <a:stretch>
+                      <a:fillRect/>
+                    </a:stretch>
+                  </pic:blipFill>
+                  <pic:spPr bwMode="auto">
+                    <a:xfrm>
+                      <a:off x="0" y="0"/>
+                      <a:ext cx="5334000" cy="4267200"/>
+                    </a:xfrm>
+                    <a:prstGeom prst="rect">
+                      <a:avLst/>
+                    </a:prstGeom>
+                    <a:noFill/>
+                    <a:ln w="9525">
+                      <a:noFill/>
+                      <a:headEnd/>
+                      <a:tailEnd/>
+                    </a:ln>
+                  </pic:spPr>
+                </pic:pic>
+              </a:graphicData>
+            </a:graphic>
+          </wp:inline>
+        </w:drawing>
+      </w:r>
+      <w:r>
+        <w:drawing>
+          <wp:inline>
+            <wp:extent cx="5334000" cy="4267200"/>
+            <wp:effectExtent b="0" l="0" r="0" t="0"/>
+            <wp:docPr descr="" id="1" name="Picture"/>
+            <a:graphic>
+              <a:graphicData uri="http://schemas.openxmlformats.org/drawingml/2006/picture">
+                <pic:pic>
+                  <pic:nvPicPr>
+                    <pic:cNvPr descr="generalism_data_results_files/figure-docx/ecto-11.png" id="0" name="Picture"/>
+                    <pic:cNvPicPr>
+                      <a:picLocks noChangeArrowheads="1" noChangeAspect="1"/>
+                    </pic:cNvPicPr>
+                  </pic:nvPicPr>
+                  <pic:blipFill>
+                    <a:blip r:embed="rId35"/>
+                    <a:stretch>
+                      <a:fillRect/>
+                    </a:stretch>
+                  </pic:blipFill>
+                  <pic:spPr bwMode="auto">
+                    <a:xfrm>
+                      <a:off x="0" y="0"/>
+                      <a:ext cx="5334000" cy="4267200"/>
+                    </a:xfrm>
+                    <a:prstGeom prst="rect">
+                      <a:avLst/>
+                    </a:prstGeom>
+                    <a:noFill/>
+                    <a:ln w="9525">
+                      <a:noFill/>
+                      <a:headEnd/>
+                      <a:tailEnd/>
+                    </a:ln>
+                  </pic:spPr>
+                </pic:pic>
+              </a:graphicData>
+            </a:graphic>
+          </wp:inline>
+        </w:drawing>
+      </w:r>
+    </w:p>
+    <w:p>
+      <w:pPr>
+        <w:pStyle w:val="SourceCode"/>
+      </w:pPr>
+      <w:r>
+        <w:rPr>
+          <w:rStyle w:val="VerbatimChar"/>
+        </w:rPr>
+        <w:t xml:space="preserve">## </w:t>
+      </w:r>
+      <w:r>
+        <w:br w:type="textWrapping"/>
+      </w:r>
+      <w:r>
+        <w:rPr>
+          <w:rStyle w:val="VerbatimChar"/>
+        </w:rPr>
+        <w:t xml:space="preserve">## Call:</w:t>
+      </w:r>
+      <w:r>
+        <w:br w:type="textWrapping"/>
+      </w:r>
+      <w:r>
+        <w:rPr>
+          <w:rStyle w:val="VerbatimChar"/>
+        </w:rPr>
+        <w:t xml:space="preserve">## lm(formula = S_TD ~ as.factor(mean.lcat), data = hp.ectoDirect)</w:t>
+      </w:r>
+      <w:r>
+        <w:br w:type="textWrapping"/>
+      </w:r>
+      <w:r>
+        <w:rPr>
+          <w:rStyle w:val="VerbatimChar"/>
+        </w:rPr>
+        <w:t xml:space="preserve">## </w:t>
+      </w:r>
+      <w:r>
+        <w:br w:type="textWrapping"/>
+      </w:r>
+      <w:r>
+        <w:rPr>
+          <w:rStyle w:val="VerbatimChar"/>
+        </w:rPr>
+        <w:t xml:space="preserve">## Residuals:</w:t>
+      </w:r>
+      <w:r>
+        <w:br w:type="textWrapping"/>
+      </w:r>
+      <w:r>
+        <w:rPr>
+          <w:rStyle w:val="VerbatimChar"/>
+        </w:rPr>
+        <w:t xml:space="preserve">##     Min      1Q  Median      3Q     Max </w:t>
+      </w:r>
+      <w:r>
+        <w:br w:type="textWrapping"/>
+      </w:r>
+      <w:r>
+        <w:rPr>
+          <w:rStyle w:val="VerbatimChar"/>
+        </w:rPr>
+        <w:t xml:space="preserve">## -1.0655 -0.8468 -0.5950  0.6011  4.4050 </w:t>
+      </w:r>
+      <w:r>
+        <w:br w:type="textWrapping"/>
+      </w:r>
+      <w:r>
+        <w:rPr>
+          <w:rStyle w:val="VerbatimChar"/>
+        </w:rPr>
+        <w:t xml:space="preserve">## </w:t>
+      </w:r>
+      <w:r>
+        <w:br w:type="textWrapping"/>
+      </w:r>
+      <w:r>
+        <w:rPr>
+          <w:rStyle w:val="VerbatimChar"/>
+        </w:rPr>
+        <w:t xml:space="preserve">## Coefficients:</w:t>
+      </w:r>
+      <w:r>
+        <w:br w:type="textWrapping"/>
+      </w:r>
+      <w:r>
+        <w:rPr>
+          <w:rStyle w:val="VerbatimChar"/>
+        </w:rPr>
+        <w:t xml:space="preserve">##                       Estimate Std. Error t value Pr(&gt;|t|)    </w:t>
+      </w:r>
+      <w:r>
+        <w:br w:type="textWrapping"/>
+      </w:r>
+      <w:r>
+        <w:rPr>
+          <w:rStyle w:val="VerbatimChar"/>
+        </w:rPr>
+        <w:t xml:space="preserve">## (Intercept)            0.77242    0.03832  20.157  &lt; 2e-16 ***</w:t>
+      </w:r>
+      <w:r>
+        <w:br w:type="textWrapping"/>
+      </w:r>
+      <w:r>
+        <w:rPr>
+          <w:rStyle w:val="VerbatimChar"/>
+        </w:rPr>
+        <w:t xml:space="preserve">## as.factor(mean.lcat)2  0.07439    0.05435   1.369  0.17113    </w:t>
+      </w:r>
+      <w:r>
+        <w:br w:type="textWrapping"/>
+      </w:r>
+      <w:r>
+        <w:rPr>
+          <w:rStyle w:val="VerbatimChar"/>
+        </w:rPr>
+        <w:t xml:space="preserve">## as.factor(mean.lcat)3  0.29311    0.05440   5.388  7.5e-08 ***</w:t>
+      </w:r>
+      <w:r>
+        <w:br w:type="textWrapping"/>
+      </w:r>
+      <w:r>
+        <w:rPr>
+          <w:rStyle w:val="VerbatimChar"/>
+        </w:rPr>
+        <w:t xml:space="preserve">## as.factor(mean.lcat)4 -0.17741    0.05436  -3.264  0.00111 ** </w:t>
+      </w:r>
+      <w:r>
+        <w:br w:type="textWrapping"/>
+      </w:r>
+      <w:r>
+        <w:rPr>
+          <w:rStyle w:val="VerbatimChar"/>
+        </w:rPr>
+        <w:t xml:space="preserve">## ---</w:t>
+      </w:r>
+      <w:r>
+        <w:br w:type="textWrapping"/>
+      </w:r>
+      <w:r>
+        <w:rPr>
+          <w:rStyle w:val="VerbatimChar"/>
+        </w:rPr>
+        <w:t xml:space="preserve">## Signif. codes:  0 '***' 0.001 '**' 0.01 '*' 0.05 '.' 0.1 ' ' 1</w:t>
+      </w:r>
+      <w:r>
+        <w:br w:type="textWrapping"/>
+      </w:r>
+      <w:r>
+        <w:rPr>
+          <w:rStyle w:val="VerbatimChar"/>
+        </w:rPr>
+        <w:t xml:space="preserve">## </w:t>
+      </w:r>
+      <w:r>
+        <w:br w:type="textWrapping"/>
+      </w:r>
+      <w:r>
+        <w:rPr>
+          <w:rStyle w:val="VerbatimChar"/>
+        </w:rPr>
+        <w:t xml:space="preserve">## Residual standard error: 1.251 on 4219 degrees of freedom</w:t>
+      </w:r>
+      <w:r>
+        <w:br w:type="textWrapping"/>
+      </w:r>
+      <w:r>
+        <w:rPr>
+          <w:rStyle w:val="VerbatimChar"/>
+        </w:rPr>
+        <w:t xml:space="preserve">## Multiple R-squared:  0.01781,    Adjusted R-squared:  0.01711 </w:t>
+      </w:r>
+      <w:r>
+        <w:br w:type="textWrapping"/>
+      </w:r>
+      <w:r>
+        <w:rPr>
+          <w:rStyle w:val="VerbatimChar"/>
+        </w:rPr>
+        <w:t xml:space="preserve">## F-statistic: 25.51 on 3 and 4219 DF,  p-value: 2.393e-16</w:t>
+      </w:r>
+    </w:p>
+    <w:p>
+      <w:pPr>
+        <w:pStyle w:val="FirstParagraph"/>
+      </w:pPr>
+      <w:r>
+        <w:drawing>
+          <wp:inline>
+            <wp:extent cx="5334000" cy="4267200"/>
+            <wp:effectExtent b="0" l="0" r="0" t="0"/>
+            <wp:docPr descr="" id="1" name="Picture"/>
+            <a:graphic>
+              <a:graphicData uri="http://schemas.openxmlformats.org/drawingml/2006/picture">
+                <pic:pic>
+                  <pic:nvPicPr>
+                    <pic:cNvPr descr="generalism_data_results_files/figure-docx/ecto-12.png" id="0" name="Picture"/>
+                    <pic:cNvPicPr>
+                      <a:picLocks noChangeArrowheads="1" noChangeAspect="1"/>
+                    </pic:cNvPicPr>
+                  </pic:nvPicPr>
+                  <pic:blipFill>
+                    <a:blip r:embed="rId36"/>
+                    <a:stretch>
+                      <a:fillRect/>
+                    </a:stretch>
+                  </pic:blipFill>
+                  <pic:spPr bwMode="auto">
+                    <a:xfrm>
+                      <a:off x="0" y="0"/>
+                      <a:ext cx="5334000" cy="4267200"/>
+                    </a:xfrm>
+                    <a:prstGeom prst="rect">
+                      <a:avLst/>
+                    </a:prstGeom>
+                    <a:noFill/>
+                    <a:ln w="9525">
+                      <a:noFill/>
+                      <a:headEnd/>
+                      <a:tailEnd/>
+                    </a:ln>
+                  </pic:spPr>
+                </pic:pic>
+              </a:graphicData>
+            </a:graphic>
+          </wp:inline>
+        </w:drawing>
+      </w:r>
+      <w:r>
+        <w:drawing>
+          <wp:inline>
+            <wp:extent cx="5334000" cy="4267200"/>
+            <wp:effectExtent b="0" l="0" r="0" t="0"/>
+            <wp:docPr descr="" id="1" name="Picture"/>
+            <a:graphic>
+              <a:graphicData uri="http://schemas.openxmlformats.org/drawingml/2006/picture">
+                <pic:pic>
+                  <pic:nvPicPr>
+                    <pic:cNvPr descr="generalism_data_results_files/figure-docx/ecto-13.png" id="0" name="Picture"/>
+                    <pic:cNvPicPr>
+                      <a:picLocks noChangeArrowheads="1" noChangeAspect="1"/>
+                    </pic:cNvPicPr>
+                  </pic:nvPicPr>
+                  <pic:blipFill>
+                    <a:blip r:embed="rId37"/>
+                    <a:stretch>
+                      <a:fillRect/>
+                    </a:stretch>
+                  </pic:blipFill>
+                  <pic:spPr bwMode="auto">
+                    <a:xfrm>
+                      <a:off x="0" y="0"/>
+                      <a:ext cx="5334000" cy="4267200"/>
+                    </a:xfrm>
+                    <a:prstGeom prst="rect">
+                      <a:avLst/>
+                    </a:prstGeom>
+                    <a:noFill/>
+                    <a:ln w="9525">
+                      <a:noFill/>
+                      <a:headEnd/>
+                      <a:tailEnd/>
+                    </a:ln>
+                  </pic:spPr>
+                </pic:pic>
+              </a:graphicData>
+            </a:graphic>
+          </wp:inline>
+        </w:drawing>
+      </w:r>
+      <w:r>
+        <w:drawing>
+          <wp:inline>
+            <wp:extent cx="5334000" cy="4267200"/>
+            <wp:effectExtent b="0" l="0" r="0" t="0"/>
+            <wp:docPr descr="" id="1" name="Picture"/>
+            <a:graphic>
+              <a:graphicData uri="http://schemas.openxmlformats.org/drawingml/2006/picture">
+                <pic:pic>
+                  <pic:nvPicPr>
+                    <pic:cNvPr descr="generalism_data_results_files/figure-docx/ecto-14.png" id="0" name="Picture"/>
+                    <pic:cNvPicPr>
+                      <a:picLocks noChangeArrowheads="1" noChangeAspect="1"/>
+                    </pic:cNvPicPr>
+                  </pic:nvPicPr>
+                  <pic:blipFill>
+                    <a:blip r:embed="rId38"/>
+                    <a:stretch>
+                      <a:fillRect/>
+                    </a:stretch>
+                  </pic:blipFill>
+                  <pic:spPr bwMode="auto">
+                    <a:xfrm>
+                      <a:off x="0" y="0"/>
+                      <a:ext cx="5334000" cy="4267200"/>
+                    </a:xfrm>
+                    <a:prstGeom prst="rect">
+                      <a:avLst/>
+                    </a:prstGeom>
+                    <a:noFill/>
+                    <a:ln w="9525">
+                      <a:noFill/>
+                      <a:headEnd/>
+                      <a:tailEnd/>
+                    </a:ln>
+                  </pic:spPr>
+                </pic:pic>
+              </a:graphicData>
+            </a:graphic>
+          </wp:inline>
+        </w:drawing>
+      </w:r>
+      <w:r>
+        <w:drawing>
+          <wp:inline>
+            <wp:extent cx="5334000" cy="4267200"/>
+            <wp:effectExtent b="0" l="0" r="0" t="0"/>
+            <wp:docPr descr="" id="1" name="Picture"/>
+            <a:graphic>
+              <a:graphicData uri="http://schemas.openxmlformats.org/drawingml/2006/picture">
+                <pic:pic>
+                  <pic:nvPicPr>
+                    <pic:cNvPr descr="generalism_data_results_files/figure-docx/ecto-15.png" id="0" name="Picture"/>
+                    <pic:cNvPicPr>
+                      <a:picLocks noChangeArrowheads="1" noChangeAspect="1"/>
+                    </pic:cNvPicPr>
+                  </pic:nvPicPr>
+                  <pic:blipFill>
+                    <a:blip r:embed="rId39"/>
+                    <a:stretch>
+                      <a:fillRect/>
+                    </a:stretch>
+                  </pic:blipFill>
+                  <pic:spPr bwMode="auto">
+                    <a:xfrm>
+                      <a:off x="0" y="0"/>
+                      <a:ext cx="5334000" cy="4267200"/>
+                    </a:xfrm>
+                    <a:prstGeom prst="rect">
+                      <a:avLst/>
+                    </a:prstGeom>
+                    <a:noFill/>
+                    <a:ln w="9525">
+                      <a:noFill/>
+                      <a:headEnd/>
+                      <a:tailEnd/>
+                    </a:ln>
+                  </pic:spPr>
+                </pic:pic>
+              </a:graphicData>
+            </a:graphic>
+          </wp:inline>
+        </w:drawing>
+      </w:r>
+      <w:r>
+        <w:drawing>
+          <wp:inline>
+            <wp:extent cx="5334000" cy="4267200"/>
+            <wp:effectExtent b="0" l="0" r="0" t="0"/>
+            <wp:docPr descr="" id="1" name="Picture"/>
+            <a:graphic>
+              <a:graphicData uri="http://schemas.openxmlformats.org/drawingml/2006/picture">
+                <pic:pic>
+                  <pic:nvPicPr>
+                    <pic:cNvPr descr="generalism_data_results_files/figure-docx/ecto-16.png" id="0" name="Picture"/>
+                    <pic:cNvPicPr>
+                      <a:picLocks noChangeArrowheads="1" noChangeAspect="1"/>
+                    </pic:cNvPicPr>
+                  </pic:nvPicPr>
+                  <pic:blipFill>
+                    <a:blip r:embed="rId40"/>
+                    <a:stretch>
+                      <a:fillRect/>
+                    </a:stretch>
+                  </pic:blipFill>
+                  <pic:spPr bwMode="auto">
+                    <a:xfrm>
+                      <a:off x="0" y="0"/>
+                      <a:ext cx="5334000" cy="4267200"/>
+                    </a:xfrm>
+                    <a:prstGeom prst="rect">
+                      <a:avLst/>
+                    </a:prstGeom>
+                    <a:noFill/>
+                    <a:ln w="9525">
+                      <a:noFill/>
+                      <a:headEnd/>
+                      <a:tailEnd/>
+                    </a:ln>
+                  </pic:spPr>
+                </pic:pic>
+              </a:graphicData>
+            </a:graphic>
+          </wp:inline>
+        </w:drawing>
+      </w:r>
+    </w:p>
+    <w:p>
+      <w:pPr>
+        <w:pStyle w:val="SourceCode"/>
+      </w:pPr>
+      <w:r>
+        <w:rPr>
+          <w:rStyle w:val="VerbatimChar"/>
+        </w:rPr>
+        <w:t xml:space="preserve">## </w:t>
+      </w:r>
+      <w:r>
+        <w:br w:type="textWrapping"/>
+      </w:r>
+      <w:r>
+        <w:rPr>
+          <w:rStyle w:val="VerbatimChar"/>
+        </w:rPr>
+        <w:t xml:space="preserve">## Attaching package: 'MASS'</w:t>
+      </w:r>
+    </w:p>
+    <w:p>
+      <w:pPr>
+        <w:pStyle w:val="SourceCode"/>
+      </w:pPr>
+      <w:r>
+        <w:rPr>
+          <w:rStyle w:val="VerbatimChar"/>
+        </w:rPr>
+        <w:t xml:space="preserve">## The following object is masked from 'package:dplyr':</w:t>
+      </w:r>
+      <w:r>
+        <w:br w:type="textWrapping"/>
+      </w:r>
+      <w:r>
+        <w:rPr>
+          <w:rStyle w:val="VerbatimChar"/>
+        </w:rPr>
+        <w:t xml:space="preserve">## </w:t>
+      </w:r>
+      <w:r>
+        <w:br w:type="textWrapping"/>
+      </w:r>
+      <w:r>
+        <w:rPr>
+          <w:rStyle w:val="VerbatimChar"/>
+        </w:rPr>
+        <w:t xml:space="preserve">##     select</w:t>
+      </w:r>
+    </w:p>
+    <w:p>
+      <w:pPr>
+        <w:pStyle w:val="FirstParagraph"/>
+      </w:pPr>
+      <w:r>
+        <w:t xml:space="preserve">Negative binomial GLM seems like the best way to compare Ecto degree to quartiles of length categories. The estimates are log values, so exp() to get the estimate. Except, it's strictly positive so should use a zero truncated model?</w:t>
+      </w:r>
+    </w:p>
+    <w:p>
+      <w:pPr>
         <w:pStyle w:val="BodyText"/>
       </w:pPr>
       <w:r>
-        <w:t xml:space="preserve">Note that the</w:t>
-      </w:r>
-      <w:r>
-        <w:t xml:space="preserve"> </w:t>
-      </w:r>
-      <w:r>
-        <w:rPr>
-          <w:rStyle w:val="VerbatimChar"/>
-        </w:rPr>
-        <w:t xml:space="preserve">echo = FALSE</w:t>
-      </w:r>
-      <w:r>
-        <w:t xml:space="preserve"> </w:t>
-      </w:r>
-      <w:r>
-        <w:t xml:space="preserve">parameter was added to the code chunk to prevent printing of the R code that generated the plot.</w:t>
+        <w:t xml:space="preserve">Index isn't calculated based on geography, is it?</w:t>
+      </w:r>
+    </w:p>
+    <w:p>
+      <w:pPr>
+        <w:pStyle w:val="SourceCode"/>
+      </w:pPr>
+      <w:r>
+        <w:rPr>
+          <w:rStyle w:val="VerbatimChar"/>
+        </w:rPr>
+        <w:t xml:space="preserve">## Warning: Removed 2972 rows containing non-finite values (stat_ydensity).</w:t>
+      </w:r>
+    </w:p>
+    <w:p>
+      <w:pPr>
+        <w:pStyle w:val="FirstParagraph"/>
+      </w:pPr>
+      <w:r>
+        <w:drawing>
+          <wp:inline>
+            <wp:extent cx="5334000" cy="4267200"/>
+            <wp:effectExtent b="0" l="0" r="0" t="0"/>
+            <wp:docPr descr="" id="1" name="Picture"/>
+            <a:graphic>
+              <a:graphicData uri="http://schemas.openxmlformats.org/drawingml/2006/picture">
+                <pic:pic>
+                  <pic:nvPicPr>
+                    <pic:cNvPr descr="generalism_data_results_files/figure-docx/geo-1.png" id="0" name="Picture"/>
+                    <pic:cNvPicPr>
+                      <a:picLocks noChangeArrowheads="1" noChangeAspect="1"/>
+                    </pic:cNvPicPr>
+                  </pic:nvPicPr>
+                  <pic:blipFill>
+                    <a:blip r:embed="rId41"/>
+                    <a:stretch>
+                      <a:fillRect/>
+                    </a:stretch>
+                  </pic:blipFill>
+                  <pic:spPr bwMode="auto">
+                    <a:xfrm>
+                      <a:off x="0" y="0"/>
+                      <a:ext cx="5334000" cy="4267200"/>
+                    </a:xfrm>
+                    <a:prstGeom prst="rect">
+                      <a:avLst/>
+                    </a:prstGeom>
+                    <a:noFill/>
+                    <a:ln w="9525">
+                      <a:noFill/>
+                      <a:headEnd/>
+                      <a:tailEnd/>
+                    </a:ln>
+                  </pic:spPr>
+                </pic:pic>
+              </a:graphicData>
+            </a:graphic>
+          </wp:inline>
+        </w:drawing>
+      </w:r>
+    </w:p>
+    <w:p>
+      <w:pPr>
+        <w:pStyle w:val="SourceCode"/>
+      </w:pPr>
+      <w:r>
+        <w:rPr>
+          <w:rStyle w:val="VerbatimChar"/>
+        </w:rPr>
+        <w:t xml:space="preserve">## Warning: Removed 2665 rows containing non-finite values (stat_ydensity).</w:t>
+      </w:r>
+    </w:p>
+    <w:p>
+      <w:pPr>
+        <w:pStyle w:val="FirstParagraph"/>
+      </w:pPr>
+      <w:r>
+        <w:drawing>
+          <wp:inline>
+            <wp:extent cx="5334000" cy="4267200"/>
+            <wp:effectExtent b="0" l="0" r="0" t="0"/>
+            <wp:docPr descr="" id="1" name="Picture"/>
+            <a:graphic>
+              <a:graphicData uri="http://schemas.openxmlformats.org/drawingml/2006/picture">
+                <pic:pic>
+                  <pic:nvPicPr>
+                    <pic:cNvPr descr="generalism_data_results_files/figure-docx/site-1.png" id="0" name="Picture"/>
+                    <pic:cNvPicPr>
+                      <a:picLocks noChangeArrowheads="1" noChangeAspect="1"/>
+                    </pic:cNvPicPr>
+                  </pic:nvPicPr>
+                  <pic:blipFill>
+                    <a:blip r:embed="rId42"/>
+                    <a:stretch>
+                      <a:fillRect/>
+                    </a:stretch>
+                  </pic:blipFill>
+                  <pic:spPr bwMode="auto">
+                    <a:xfrm>
+                      <a:off x="0" y="0"/>
+                      <a:ext cx="5334000" cy="4267200"/>
+                    </a:xfrm>
+                    <a:prstGeom prst="rect">
+                      <a:avLst/>
+                    </a:prstGeom>
+                    <a:noFill/>
+                    <a:ln w="9525">
+                      <a:noFill/>
+                      <a:headEnd/>
+                      <a:tailEnd/>
+                    </a:ln>
+                  </pic:spPr>
+                </pic:pic>
+              </a:graphicData>
+            </a:graphic>
+          </wp:inline>
+        </w:drawing>
+      </w:r>
+    </w:p>
+    <w:p>
+      <w:pPr>
+        <w:pStyle w:val="SourceCode"/>
+      </w:pPr>
+      <w:r>
+        <w:rPr>
+          <w:rStyle w:val="VerbatimChar"/>
+        </w:rPr>
+        <w:t xml:space="preserve">## Warning: Removed 4753 rows containing non-finite values (stat_boxplot).</w:t>
+      </w:r>
+    </w:p>
+    <w:p>
+      <w:pPr>
+        <w:pStyle w:val="FirstParagraph"/>
+      </w:pPr>
+      <w:r>
+        <w:drawing>
+          <wp:inline>
+            <wp:extent cx="5334000" cy="4267200"/>
+            <wp:effectExtent b="0" l="0" r="0" t="0"/>
+            <wp:docPr descr="" id="1" name="Picture"/>
+            <a:graphic>
+              <a:graphicData uri="http://schemas.openxmlformats.org/drawingml/2006/picture">
+                <pic:pic>
+                  <pic:nvPicPr>
+                    <pic:cNvPr descr="generalism_data_results_files/figure-docx/complex-1.png" id="0" name="Picture"/>
+                    <pic:cNvPicPr>
+                      <a:picLocks noChangeArrowheads="1" noChangeAspect="1"/>
+                    </pic:cNvPicPr>
+                  </pic:nvPicPr>
+                  <pic:blipFill>
+                    <a:blip r:embed="rId43"/>
+                    <a:stretch>
+                      <a:fillRect/>
+                    </a:stretch>
+                  </pic:blipFill>
+                  <pic:spPr bwMode="auto">
+                    <a:xfrm>
+                      <a:off x="0" y="0"/>
+                      <a:ext cx="5334000" cy="4267200"/>
+                    </a:xfrm>
+                    <a:prstGeom prst="rect">
+                      <a:avLst/>
+                    </a:prstGeom>
+                    <a:noFill/>
+                    <a:ln w="9525">
+                      <a:noFill/>
+                      <a:headEnd/>
+                      <a:tailEnd/>
+                    </a:ln>
+                  </pic:spPr>
+                </pic:pic>
+              </a:graphicData>
+            </a:graphic>
+          </wp:inline>
+        </w:drawing>
+      </w:r>
+    </w:p>
+    <w:p>
+      <w:pPr>
+        <w:pStyle w:val="SourceCode"/>
+      </w:pPr>
+      <w:r>
+        <w:rPr>
+          <w:rStyle w:val="VerbatimChar"/>
+        </w:rPr>
+        <w:t xml:space="preserve">## Warning: Removed 6811 rows containing non-finite values (stat_boxplot).</w:t>
+      </w:r>
+    </w:p>
+    <w:p>
+      <w:pPr>
+        <w:pStyle w:val="FirstParagraph"/>
+      </w:pPr>
+      <w:r>
+        <w:drawing>
+          <wp:inline>
+            <wp:extent cx="5334000" cy="4267200"/>
+            <wp:effectExtent b="0" l="0" r="0" t="0"/>
+            <wp:docPr descr="" id="1" name="Picture"/>
+            <a:graphic>
+              <a:graphicData uri="http://schemas.openxmlformats.org/drawingml/2006/picture">
+                <pic:pic>
+                  <pic:nvPicPr>
+                    <pic:cNvPr descr="generalism_data_results_files/figure-docx/trophic-1.png" id="0" name="Picture"/>
+                    <pic:cNvPicPr>
+                      <a:picLocks noChangeArrowheads="1" noChangeAspect="1"/>
+                    </pic:cNvPicPr>
+                  </pic:nvPicPr>
+                  <pic:blipFill>
+                    <a:blip r:embed="rId44"/>
+                    <a:stretch>
+                      <a:fillRect/>
+                    </a:stretch>
+                  </pic:blipFill>
+                  <pic:spPr bwMode="auto">
+                    <a:xfrm>
+                      <a:off x="0" y="0"/>
+                      <a:ext cx="5334000" cy="4267200"/>
+                    </a:xfrm>
+                    <a:prstGeom prst="rect">
+                      <a:avLst/>
+                    </a:prstGeom>
+                    <a:noFill/>
+                    <a:ln w="9525">
+                      <a:noFill/>
+                      <a:headEnd/>
+                      <a:tailEnd/>
+                    </a:ln>
+                  </pic:spPr>
+                </pic:pic>
+              </a:graphicData>
+            </a:graphic>
+          </wp:inline>
+        </w:drawing>
+      </w:r>
+    </w:p>
+    <w:p>
+      <w:pPr>
+        <w:pStyle w:val="BodyText"/>
+      </w:pPr>
+      <w:r>
+        <w:t xml:space="preserve">Maybe all the missing data is biased because it's for parasite species that are less well studied...</w:t>
       </w:r>
     </w:p>
     <w:sectPr/>
@@ -420,7 +2256,7 @@
     </w:lvl>
   </w:abstractNum>
   <w:abstractNum w:abstractNumId="990">
-    <w:nsid w:val="27ddde9c"/>
+    <w:nsid w:val="c8587b09"/>
     <w:multiLevelType w:val="multilevel"/>
     <w:lvl w:ilvl="0">
       <w:numFmt w:val="bullet"/>
@@ -909,7 +2745,6 @@
     <w:link w:val="VerbatimChar"/>
     <w:pPr>
       <w:wordWrap w:val="off"/>
-      <w:noProof/>
       <w:shd w:val="clear" w:fill="f8f8f8"/>
     </w:pPr>
   </w:style>

</xml_diff>

<commit_message>
Made plots and tables in Rmd file, sent updated results (this word doc) to coauthors
</commit_message>
<xml_diff>
--- a/generalism_data_results.docx
+++ b/generalism_data_results.docx
@@ -41,7 +41,7 @@
         <w:pStyle w:val="Date"/>
       </w:pPr>
       <w:r>
-        <w:t xml:space="preserve">30</w:t>
+        <w:t xml:space="preserve">31</w:t>
       </w:r>
       <w:r>
         <w:t xml:space="preserve"> </w:t>
@@ -71,7 +71,7 @@
         <w:pStyle w:val="FirstParagraph"/>
       </w:pPr>
       <w:r>
-        <w:t xml:space="preserve">Generalism, similar to diversity, can be measured in a number of ways. Poulin et al 2011 describe four facets of generalism: basic, phylogenetic, geographic, and ontogenetic. Basic metrics are calculated from numbers of hosts, phylogenetic metrics use genetic or taxonomic distances between hosts, geographic metrics look at specificity in space, and ontogenetic metrics look at specificity between life stages of the parasite. We don't expect these measures to be independent.</w:t>
+        <w:t xml:space="preserve">Generalism, similar to diversity, can be measured in a number of ways. Poulin et al 2011 describe four facets of generalism: basic, phylogenetic, geographic, and ontogenetic. Basic metrics are calculated from numbers of hosts, phylogenetic metrics use genetic or taxonomic distances between hosts, geographic metrics look at specificity in space, and ontogenetic metrics look at specificity between life stages of the parasite. We don't expect these different measures to be independent and they tend to be correlated with number of hosts.</w:t>
       </w:r>
     </w:p>
     <w:p>
@@ -79,7 +79,7 @@
         <w:pStyle w:val="BodyText"/>
       </w:pPr>
       <w:r>
-        <w:t xml:space="preserve">The nature of the data in the fish host-parasite database, which only includes associations and not abundances or prevalences, limits the metrics which we can calculate. In addition, due to only have information on fish hosts, we can't calculate an accurate measure of intermediate host specificity, so do not calculate ontogenetic measures. We have information on geography at a large regional scale, but only a small proportion of parasites have hosts in multiple locations - instead of calculating a geographic metric, we calculate basic and phylogenetic metrics both with and without parasite-host associations divided by geographic region.</w:t>
+        <w:t xml:space="preserve">The nature of the data in the fish host-parasite database, which only includes associations and not abundances or prevalences, limits the metrics which we can calculate. In addition, due to only having information on fish hosts, we can't calculate an accurate measure of intermediate host specificity, so do not calculate ontogenetic measures. We have information on geography at a large regional scale, but only a small proportion of parasites have hosts in multiple locations - instead of calculating a geographic metric, we calculate basic and phylogenetic metrics both with and without parasite-host associations divided by geographic region.</w:t>
       </w:r>
     </w:p>
     <w:p>
@@ -223,6 +223,46 @@
               <w:jc w:val="left"/>
             </w:pPr>
             <w:r>
+              <w:t xml:space="preserve">G</w:t>
+            </w:r>
+          </w:p>
+        </w:tc>
+        <w:tc>
+          <w:p>
+            <w:pPr>
+              <w:pStyle w:val="Compact"/>
+              <w:jc w:val="left"/>
+            </w:pPr>
+            <w:r>
+              <w:t xml:space="preserve">binary measure, G=1 if degree &gt; 1</w:t>
+            </w:r>
+          </w:p>
+        </w:tc>
+        <w:tc>
+          <w:p>
+            <w:pPr>
+              <w:pStyle w:val="Compact"/>
+              <w:jc w:val="left"/>
+            </w:pPr>
+            <w:r>
+              <w:t xml:space="preserve">basic</w:t>
+            </w:r>
+          </w:p>
+        </w:tc>
+        <w:tc>
+          <w:p>
+            <w:pStyle w:val="Compact"/>
+          </w:p>
+        </w:tc>
+      </w:tr>
+      <w:tr>
+        <w:tc>
+          <w:p>
+            <w:pPr>
+              <w:pStyle w:val="Compact"/>
+              <w:jc w:val="left"/>
+            </w:pPr>
+            <w:r>
               <w:t xml:space="preserve">SPD</w:t>
             </w:r>
           </w:p>
@@ -307,53 +347,15 @@
           </w:p>
         </w:tc>
       </w:tr>
-      <w:tr>
-        <w:tc>
-          <w:p>
-            <w:pPr>
-              <w:pStyle w:val="Compact"/>
-              <w:jc w:val="left"/>
-            </w:pPr>
-            <w:r>
-              <w:t xml:space="preserve">PS</w:t>
-            </w:r>
-          </w:p>
-        </w:tc>
-        <w:tc>
-          <w:p>
-            <w:pPr>
-              <w:pStyle w:val="Compact"/>
-              <w:jc w:val="left"/>
-            </w:pPr>
-            <w:r>
-              <w:t xml:space="preserve">sum of pairwise phylogenetic distance between all hosts</w:t>
-            </w:r>
-          </w:p>
-        </w:tc>
-        <w:tc>
-          <w:p>
-            <w:pPr>
-              <w:pStyle w:val="Compact"/>
-              <w:jc w:val="left"/>
-            </w:pPr>
-            <w:r>
-              <w:t xml:space="preserve">phylogenetic</w:t>
-            </w:r>
-          </w:p>
-        </w:tc>
-        <w:tc>
-          <w:p>
-            <w:pPr>
-              <w:pStyle w:val="Compact"/>
-              <w:jc w:val="left"/>
-            </w:pPr>
-            <w:r>
-              <w:t xml:space="preserve">Poulin 2011</w:t>
-            </w:r>
-          </w:p>
-        </w:tc>
-      </w:tr>
     </w:tbl>
+    <w:p>
+      <w:pPr>
+        <w:pStyle w:val="BodyText"/>
+      </w:pPr>
+      <w:r>
+        <w:t xml:space="preserve">Both phylogenetic metrics, SPD and Faith's PD, are only calculated for parasites with more than 1 host (G=1).</w:t>
+      </w:r>
+    </w:p>
     <w:p>
       <w:pPr>
         <w:pStyle w:val="Heading2"/>
@@ -377,7 +379,23 @@
         <w:pStyle w:val="BodyText"/>
       </w:pPr>
       <w:r>
-        <w:t xml:space="preserve">Metrics for parasites with direct or trophic life cycles were compared to summary measures (mean, maximum, standard deviation (SD), and coefficient of variation (CV)) of the maximum length reported for each of their hosts. Note that SD and CV of the host length are only calculated for parasites with more than one host. Endoparasites and ectoparasites were assessed separately, with an additional categorical length measure used for ectoparasites, whereby the mean maximum length was divided into a categorical variable according to quartiles.</w:t>
+        <w:t xml:space="preserve">Metrics for parasites with direct or trophic life cycles were compared to summary measures (mean, maximum, and coefficient of variation (CV)) of the maximum length reported for each of their hosts. Note that CV of the host length is only calculated for parasites with more than one host. Endoparasites and ectoparasites were assessed separately, with an additional categorical length measure used for ectoparasites, whereby the length summary measures were divided into a categorical variable according to quartiles.</w:t>
+      </w:r>
+    </w:p>
+    <w:p>
+      <w:pPr>
+        <w:pStyle w:val="BodyText"/>
+      </w:pPr>
+      <w:r>
+        <w:t xml:space="preserve">The effect of geographic region on parasites with direct or trophic life cycle was calculated for endoparasites and ectoparasites together. Regions were assessed as defined in Table 1 and also divided into two groups, where Antarctica, Nearctic, and Palearctic were assumed to be colder than Africa, Australia, Indopacific, and Neotropical regions. Some host-parasite associations were reported in more than one region, so for this analysis the generalism metrics were calculated separately for each region.</w:t>
+      </w:r>
+    </w:p>
+    <w:p>
+      <w:pPr>
+        <w:pStyle w:val="BodyText"/>
+      </w:pPr>
+      <w:r>
+        <w:t xml:space="preserve">The generalism metrics each come from very different distributions, based on this GLMs were used as follows: for degree, negative binomial regression with a log link function (glm.nb() in R); for G, logistic regression (glm(family="binomial") in R); PD and SPD, linear regression (lm() in R), with PD log transformed. For lm(), assumptions of homoscedasticity and normality of residuals were assessed visually, and in some cases there was a bit of heteroscedasticity so there may be a bias in the standard error estimates, it has lower variance at higher values (but actually it has very few points at higher values, and so these have a lot of leverage in the estimates). [I considered doing bootstrapping to adjust p-values, or weighted least squares but not sure how to weight, but haven't done this...thoughts on better ways to do this analysis welcome!]</w:t>
       </w:r>
     </w:p>
     <w:p>
@@ -395,15 +413,7 @@
         <w:pStyle w:val="FirstParagraph"/>
       </w:pPr>
       <w:r>
-        <w:t xml:space="preserve">Subset to parasites known to either have a direct life cycle or trophic transmission (exclude complex non-trophic and NA)</w:t>
-      </w:r>
-    </w:p>
-    <w:p>
-      <w:pPr>
-        <w:pStyle w:val="BodyText"/>
-      </w:pPr>
-      <w:r>
-        <w:t xml:space="preserve">Clay's model predicts that there should be a positive correlation among parasites’ generalism index and both the maximum host body size and the mean or median body size across all host species.</w:t>
+        <w:t xml:space="preserve">Clay's model predicts that there should be a positive correlation among parasites’ generalism metrics and both the maximum host body size and the mean and CV body size across all host species.</w:t>
       </w:r>
     </w:p>
     <w:p>
@@ -419,7 +429,7 @@
         <w:pStyle w:val="BodyText"/>
       </w:pPr>
       <w:r>
-        <w:t xml:space="preserve">Many of the relationships are very non-linear.</w:t>
+        <w:t xml:space="preserve">In the plots, many of the relationships appear to be non-linear, but this is due to a few outlying points which don't have much impact on the fit. Plots are shown with loess ("locally weighted regression" smoothed lines to demonstrate the shape of the relationship).</w:t>
       </w:r>
     </w:p>
     <w:p>
@@ -468,55 +478,624 @@
           </wp:inline>
         </w:drawing>
       </w:r>
-      <w:r>
-        <w:drawing>
-          <wp:inline>
-            <wp:extent cx="5334000" cy="4267200"/>
-            <wp:effectExtent b="0" l="0" r="0" t="0"/>
-            <wp:docPr descr="" id="1" name="Picture"/>
-            <a:graphic>
-              <a:graphicData uri="http://schemas.openxmlformats.org/drawingml/2006/picture">
-                <pic:pic>
-                  <pic:nvPicPr>
-                    <pic:cNvPr descr="generalism_data_results_files/figure-docx/maxl-2.png" id="0" name="Picture"/>
-                    <pic:cNvPicPr>
-                      <a:picLocks noChangeArrowheads="1" noChangeAspect="1"/>
-                    </pic:cNvPicPr>
-                  </pic:nvPicPr>
-                  <pic:blipFill>
-                    <a:blip r:embed="rId25"/>
-                    <a:stretch>
-                      <a:fillRect/>
-                    </a:stretch>
-                  </pic:blipFill>
-                  <pic:spPr bwMode="auto">
-                    <a:xfrm>
-                      <a:off x="0" y="0"/>
-                      <a:ext cx="5334000" cy="4267200"/>
-                    </a:xfrm>
-                    <a:prstGeom prst="rect">
-                      <a:avLst/>
-                    </a:prstGeom>
-                    <a:noFill/>
-                    <a:ln w="9525">
-                      <a:noFill/>
-                      <a:headEnd/>
-                      <a:tailEnd/>
-                    </a:ln>
-                  </pic:spPr>
-                </pic:pic>
-              </a:graphicData>
-            </a:graphic>
-          </wp:inline>
-        </w:drawing>
-      </w:r>
     </w:p>
+    <w:tbl>
+      <w:tblPr>
+        <w:tblStyle w:val="TableNormal"/>
+        <w:tblW w:type="pct" w:w="0.0"/>
+        <w:tblLook w:firstRow="1"/>
+      </w:tblPr>
+      <w:tblGrid/>
+      <w:tr>
+        <w:trPr>
+          <w:cnfStyle w:firstRow="1"/>
+        </w:trPr>
+        <w:tc>
+          <w:tcPr>
+            <w:tcBorders>
+              <w:bottom w:val="single"/>
+            </w:tcBorders>
+            <w:vAlign w:val="bottom"/>
+          </w:tcPr>
+          <w:p>
+            <w:pPr>
+              <w:pStyle w:val="Compact"/>
+              <w:jc w:val="left"/>
+            </w:pPr>
+            <w:r>
+              <w:t xml:space="preserve">Metric</w:t>
+            </w:r>
+          </w:p>
+        </w:tc>
+        <w:tc>
+          <w:tcPr>
+            <w:tcBorders>
+              <w:bottom w:val="single"/>
+            </w:tcBorders>
+            <w:vAlign w:val="bottom"/>
+          </w:tcPr>
+          <w:p>
+            <w:pPr>
+              <w:pStyle w:val="Compact"/>
+              <w:jc w:val="left"/>
+            </w:pPr>
+            <w:r>
+              <w:t xml:space="preserve">Length Measure</w:t>
+            </w:r>
+          </w:p>
+        </w:tc>
+        <w:tc>
+          <w:tcPr>
+            <w:tcBorders>
+              <w:bottom w:val="single"/>
+            </w:tcBorders>
+            <w:vAlign w:val="bottom"/>
+          </w:tcPr>
+          <w:p>
+            <w:pPr>
+              <w:pStyle w:val="Compact"/>
+              <w:jc w:val="left"/>
+            </w:pPr>
+            <w:r>
+              <w:t xml:space="preserve">Model Coefficient</w:t>
+            </w:r>
+          </w:p>
+        </w:tc>
+        <w:tc>
+          <w:tcPr>
+            <w:tcBorders>
+              <w:bottom w:val="single"/>
+            </w:tcBorders>
+            <w:vAlign w:val="bottom"/>
+          </w:tcPr>
+          <w:p>
+            <w:pPr>
+              <w:pStyle w:val="Compact"/>
+              <w:jc w:val="left"/>
+            </w:pPr>
+            <w:r>
+              <w:t xml:space="preserve">Std Error</w:t>
+            </w:r>
+          </w:p>
+        </w:tc>
+      </w:tr>
+      <w:tr>
+        <w:tc>
+          <w:p>
+            <w:pPr>
+              <w:pStyle w:val="Compact"/>
+              <w:jc w:val="left"/>
+            </w:pPr>
+            <w:r>
+              <w:t xml:space="preserve">degree</w:t>
+            </w:r>
+          </w:p>
+        </w:tc>
+        <w:tc>
+          <w:p>
+            <w:pPr>
+              <w:pStyle w:val="Compact"/>
+              <w:jc w:val="left"/>
+            </w:pPr>
+            <w:r>
+              <w:t xml:space="preserve">mean</w:t>
+            </w:r>
+          </w:p>
+        </w:tc>
+        <w:tc>
+          <w:p>
+            <w:pPr>
+              <w:pStyle w:val="Compact"/>
+              <w:jc w:val="left"/>
+            </w:pPr>
+            <w:r>
+              <w:t xml:space="preserve">-0.00152</w:t>
+            </w:r>
+          </w:p>
+        </w:tc>
+        <w:tc>
+          <w:p>
+            <w:pPr>
+              <w:pStyle w:val="Compact"/>
+              <w:jc w:val="left"/>
+            </w:pPr>
+            <w:r>
+              <w:t xml:space="preserve">2.6</w:t>
+            </w:r>
+            <w:r>
+              <w:t xml:space="preserve">10^{-4}</w:t>
+            </w:r>
+          </w:p>
+        </w:tc>
+      </w:tr>
+      <w:tr>
+        <w:tc>
+          <w:p>
+            <w:pPr>
+              <w:pStyle w:val="Compact"/>
+              <w:jc w:val="left"/>
+            </w:pPr>
+            <w:r>
+              <w:t xml:space="preserve">degree</w:t>
+            </w:r>
+          </w:p>
+        </w:tc>
+        <w:tc>
+          <w:p>
+            <w:pPr>
+              <w:pStyle w:val="Compact"/>
+              <w:jc w:val="left"/>
+            </w:pPr>
+            <w:r>
+              <w:t xml:space="preserve">max</w:t>
+            </w:r>
+          </w:p>
+        </w:tc>
+        <w:tc>
+          <w:p>
+            <w:pPr>
+              <w:pStyle w:val="Compact"/>
+              <w:jc w:val="left"/>
+            </w:pPr>
+            <w:r>
+              <w:t xml:space="preserve">0.00545</w:t>
+            </w:r>
+          </w:p>
+        </w:tc>
+        <w:tc>
+          <w:p>
+            <w:pPr>
+              <w:pStyle w:val="Compact"/>
+              <w:jc w:val="left"/>
+            </w:pPr>
+            <w:r>
+              <w:t xml:space="preserve">1.5</w:t>
+            </w:r>
+            <w:r>
+              <w:t xml:space="preserve">10^{-4}</w:t>
+            </w:r>
+          </w:p>
+        </w:tc>
+      </w:tr>
+      <w:tr>
+        <w:tc>
+          <w:p>
+            <w:pPr>
+              <w:pStyle w:val="Compact"/>
+              <w:jc w:val="left"/>
+            </w:pPr>
+            <w:r>
+              <w:t xml:space="preserve">degree</w:t>
+            </w:r>
+          </w:p>
+        </w:tc>
+        <w:tc>
+          <w:p>
+            <w:pPr>
+              <w:pStyle w:val="Compact"/>
+              <w:jc w:val="left"/>
+            </w:pPr>
+            <w:r>
+              <w:t xml:space="preserve">CV</w:t>
+            </w:r>
+          </w:p>
+        </w:tc>
+        <w:tc>
+          <w:p>
+            <w:pPr>
+              <w:pStyle w:val="Compact"/>
+              <w:jc w:val="left"/>
+            </w:pPr>
+            <w:r>
+              <w:t xml:space="preserve">1.43589</w:t>
+            </w:r>
+          </w:p>
+        </w:tc>
+        <w:tc>
+          <w:p>
+            <w:pPr>
+              <w:pStyle w:val="Compact"/>
+              <w:jc w:val="left"/>
+            </w:pPr>
+            <w:r>
+              <w:t xml:space="preserve">0.07193</w:t>
+            </w:r>
+          </w:p>
+        </w:tc>
+      </w:tr>
+      <w:tr>
+        <w:tc>
+          <w:p>
+            <w:pPr>
+              <w:pStyle w:val="Compact"/>
+              <w:jc w:val="left"/>
+            </w:pPr>
+            <w:r>
+              <w:t xml:space="preserve">G</w:t>
+            </w:r>
+          </w:p>
+        </w:tc>
+        <w:tc>
+          <w:p>
+            <w:pPr>
+              <w:pStyle w:val="Compact"/>
+              <w:jc w:val="left"/>
+            </w:pPr>
+            <w:r>
+              <w:t xml:space="preserve">mean</w:t>
+            </w:r>
+          </w:p>
+        </w:tc>
+        <w:tc>
+          <w:p>
+            <w:pPr>
+              <w:pStyle w:val="Compact"/>
+              <w:jc w:val="left"/>
+            </w:pPr>
+            <w:r>
+              <w:t xml:space="preserve">-0.00105</w:t>
+            </w:r>
+          </w:p>
+        </w:tc>
+        <w:tc>
+          <w:p>
+            <w:pPr>
+              <w:pStyle w:val="Compact"/>
+              <w:jc w:val="left"/>
+            </w:pPr>
+            <w:r>
+              <w:t xml:space="preserve">4.5</w:t>
+            </w:r>
+            <w:r>
+              <w:t xml:space="preserve">10^{-4}</w:t>
+            </w:r>
+          </w:p>
+        </w:tc>
+      </w:tr>
+      <w:tr>
+        <w:tc>
+          <w:p>
+            <w:pPr>
+              <w:pStyle w:val="Compact"/>
+              <w:jc w:val="left"/>
+            </w:pPr>
+            <w:r>
+              <w:t xml:space="preserve">G</w:t>
+            </w:r>
+          </w:p>
+        </w:tc>
+        <w:tc>
+          <w:p>
+            <w:pPr>
+              <w:pStyle w:val="Compact"/>
+              <w:jc w:val="left"/>
+            </w:pPr>
+            <w:r>
+              <w:t xml:space="preserve">max</w:t>
+            </w:r>
+          </w:p>
+        </w:tc>
+        <w:tc>
+          <w:p>
+            <w:pPr>
+              <w:pStyle w:val="Compact"/>
+              <w:jc w:val="left"/>
+            </w:pPr>
+            <w:r>
+              <w:t xml:space="preserve">0.00652</w:t>
+            </w:r>
+          </w:p>
+        </w:tc>
+        <w:tc>
+          <w:p>
+            <w:pPr>
+              <w:pStyle w:val="Compact"/>
+              <w:jc w:val="left"/>
+            </w:pPr>
+            <w:r>
+              <w:t xml:space="preserve">4.4</w:t>
+            </w:r>
+            <w:r>
+              <w:t xml:space="preserve">10^{-4}</w:t>
+            </w:r>
+          </w:p>
+        </w:tc>
+      </w:tr>
+      <w:tr>
+        <w:tc>
+          <w:p>
+            <w:pPr>
+              <w:pStyle w:val="Compact"/>
+              <w:jc w:val="left"/>
+            </w:pPr>
+            <w:r>
+              <w:t xml:space="preserve">PD</w:t>
+            </w:r>
+          </w:p>
+        </w:tc>
+        <w:tc>
+          <w:p>
+            <w:pPr>
+              <w:pStyle w:val="Compact"/>
+              <w:jc w:val="left"/>
+            </w:pPr>
+            <w:r>
+              <w:t xml:space="preserve">mean</w:t>
+            </w:r>
+          </w:p>
+        </w:tc>
+        <w:tc>
+          <w:p>
+            <w:pPr>
+              <w:pStyle w:val="Compact"/>
+              <w:jc w:val="left"/>
+            </w:pPr>
+            <w:r>
+              <w:t xml:space="preserve">-0.0018</w:t>
+            </w:r>
+          </w:p>
+        </w:tc>
+        <w:tc>
+          <w:p>
+            <w:pPr>
+              <w:pStyle w:val="Compact"/>
+              <w:jc w:val="left"/>
+            </w:pPr>
+            <w:r>
+              <w:t xml:space="preserve">4.3</w:t>
+            </w:r>
+            <w:r>
+              <w:t xml:space="preserve">10^{-4}</w:t>
+            </w:r>
+          </w:p>
+        </w:tc>
+      </w:tr>
+      <w:tr>
+        <w:tc>
+          <w:p>
+            <w:pPr>
+              <w:pStyle w:val="Compact"/>
+              <w:jc w:val="left"/>
+            </w:pPr>
+            <w:r>
+              <w:t xml:space="preserve">PD</w:t>
+            </w:r>
+          </w:p>
+        </w:tc>
+        <w:tc>
+          <w:p>
+            <w:pPr>
+              <w:pStyle w:val="Compact"/>
+              <w:jc w:val="left"/>
+            </w:pPr>
+            <w:r>
+              <w:t xml:space="preserve">max</w:t>
+            </w:r>
+          </w:p>
+        </w:tc>
+        <w:tc>
+          <w:p>
+            <w:pPr>
+              <w:pStyle w:val="Compact"/>
+              <w:jc w:val="left"/>
+            </w:pPr>
+            <w:r>
+              <w:t xml:space="preserve">0.00209</w:t>
+            </w:r>
+          </w:p>
+        </w:tc>
+        <w:tc>
+          <w:p>
+            <w:pPr>
+              <w:pStyle w:val="Compact"/>
+              <w:jc w:val="left"/>
+            </w:pPr>
+            <w:r>
+              <w:t xml:space="preserve">2</w:t>
+            </w:r>
+            <w:r>
+              <w:t xml:space="preserve">10^{-4}</w:t>
+            </w:r>
+          </w:p>
+        </w:tc>
+      </w:tr>
+      <w:tr>
+        <w:tc>
+          <w:p>
+            <w:pPr>
+              <w:pStyle w:val="Compact"/>
+              <w:jc w:val="left"/>
+            </w:pPr>
+            <w:r>
+              <w:t xml:space="preserve">PD</w:t>
+            </w:r>
+          </w:p>
+        </w:tc>
+        <w:tc>
+          <w:p>
+            <w:pPr>
+              <w:pStyle w:val="Compact"/>
+              <w:jc w:val="left"/>
+            </w:pPr>
+            <w:r>
+              <w:t xml:space="preserve">CV</w:t>
+            </w:r>
+          </w:p>
+        </w:tc>
+        <w:tc>
+          <w:p>
+            <w:pPr>
+              <w:pStyle w:val="Compact"/>
+              <w:jc w:val="left"/>
+            </w:pPr>
+            <w:r>
+              <w:t xml:space="preserve">1.16029</w:t>
+            </w:r>
+          </w:p>
+        </w:tc>
+        <w:tc>
+          <w:p>
+            <w:pPr>
+              <w:pStyle w:val="Compact"/>
+              <w:jc w:val="left"/>
+            </w:pPr>
+            <w:r>
+              <w:t xml:space="preserve">0.06852</w:t>
+            </w:r>
+          </w:p>
+        </w:tc>
+      </w:tr>
+      <w:tr>
+        <w:tc>
+          <w:p>
+            <w:pPr>
+              <w:pStyle w:val="Compact"/>
+              <w:jc w:val="left"/>
+            </w:pPr>
+            <w:r>
+              <w:t xml:space="preserve">SPD</w:t>
+            </w:r>
+          </w:p>
+        </w:tc>
+        <w:tc>
+          <w:p>
+            <w:pPr>
+              <w:pStyle w:val="Compact"/>
+              <w:jc w:val="left"/>
+            </w:pPr>
+            <w:r>
+              <w:t xml:space="preserve">mean</w:t>
+            </w:r>
+          </w:p>
+        </w:tc>
+        <w:tc>
+          <w:p>
+            <w:pPr>
+              <w:pStyle w:val="Compact"/>
+              <w:jc w:val="left"/>
+            </w:pPr>
+            <w:r>
+              <w:t xml:space="preserve">-1.7</w:t>
+            </w:r>
+            <w:r>
+              <w:t xml:space="preserve">10^{-4}</w:t>
+            </w:r>
+          </w:p>
+        </w:tc>
+        <w:tc>
+          <w:p>
+            <w:pPr>
+              <w:pStyle w:val="Compact"/>
+              <w:jc w:val="left"/>
+            </w:pPr>
+            <w:r>
+              <w:t xml:space="preserve">3</w:t>
+            </w:r>
+            <w:r>
+              <w:t xml:space="preserve">10^{-5}</w:t>
+            </w:r>
+          </w:p>
+        </w:tc>
+      </w:tr>
+      <w:tr>
+        <w:tc>
+          <w:p>
+            <w:pPr>
+              <w:pStyle w:val="Compact"/>
+              <w:jc w:val="left"/>
+            </w:pPr>
+            <w:r>
+              <w:t xml:space="preserve">SPD</w:t>
+            </w:r>
+          </w:p>
+        </w:tc>
+        <w:tc>
+          <w:p>
+            <w:pPr>
+              <w:pStyle w:val="Compact"/>
+              <w:jc w:val="left"/>
+            </w:pPr>
+            <w:r>
+              <w:t xml:space="preserve">max</w:t>
+            </w:r>
+          </w:p>
+        </w:tc>
+        <w:tc>
+          <w:p>
+            <w:pPr>
+              <w:pStyle w:val="Compact"/>
+              <w:jc w:val="left"/>
+            </w:pPr>
+            <w:r>
+              <w:t xml:space="preserve">0</w:t>
+            </w:r>
+          </w:p>
+        </w:tc>
+        <w:tc>
+          <w:p>
+            <w:pPr>
+              <w:pStyle w:val="Compact"/>
+              <w:jc w:val="left"/>
+            </w:pPr>
+            <w:r>
+              <w:t xml:space="preserve">10^{-5}</w:t>
+            </w:r>
+          </w:p>
+        </w:tc>
+      </w:tr>
+      <w:tr>
+        <w:tc>
+          <w:p>
+            <w:pPr>
+              <w:pStyle w:val="Compact"/>
+              <w:jc w:val="left"/>
+            </w:pPr>
+            <w:r>
+              <w:t xml:space="preserve">SPD</w:t>
+            </w:r>
+          </w:p>
+        </w:tc>
+        <w:tc>
+          <w:p>
+            <w:pPr>
+              <w:pStyle w:val="Compact"/>
+              <w:jc w:val="left"/>
+            </w:pPr>
+            <w:r>
+              <w:t xml:space="preserve">CV</w:t>
+            </w:r>
+          </w:p>
+        </w:tc>
+        <w:tc>
+          <w:p>
+            <w:pPr>
+              <w:pStyle w:val="Compact"/>
+              <w:jc w:val="left"/>
+            </w:pPr>
+            <w:r>
+              <w:t xml:space="preserve">0.06276</w:t>
+            </w:r>
+          </w:p>
+        </w:tc>
+        <w:tc>
+          <w:p>
+            <w:pPr>
+              <w:pStyle w:val="Compact"/>
+              <w:jc w:val="left"/>
+            </w:pPr>
+            <w:r>
+              <w:t xml:space="preserve">0.00503</w:t>
+            </w:r>
+          </w:p>
+        </w:tc>
+      </w:tr>
+    </w:tbl>
     <w:p>
       <w:pPr>
         <w:pStyle w:val="Heading2"/>
       </w:pPr>
-      <w:bookmarkStart w:id="26" w:name="ectoparasites-host-body-size"/>
-      <w:bookmarkEnd w:id="26"/>
+      <w:bookmarkStart w:id="25" w:name="ectoparasites-host-body-size"/>
+      <w:bookmarkEnd w:id="25"/>
       <w:r>
         <w:t xml:space="preserve">Ectoparasites &amp; Host Body Size</w:t>
       </w:r>
@@ -534,7 +1113,7 @@
         <w:pStyle w:val="BodyText"/>
       </w:pPr>
       <w:r>
-        <w:t xml:space="preserve">This seems to be the case for degree, PD, and PS, but not so clear for SPD. However, I categorized by quartiles and due to the skewed distribution and long tail, in some cases relatively low values for length are in the 4th quartile, for example for sd and max length. Mean length shows what we expect with quartile categorization. Is there a better way to categorize?</w:t>
+        <w:t xml:space="preserve">Based on the plots, this seems to be the case for degree, PD, and PS, but not so clear for SPD. However, I categorized by quartiles and due to the skewed distribution and long tail, in some cases relatively low values for length are in the 4th quartile, for example for max length.</w:t>
       </w:r>
     </w:p>
     <w:p>
@@ -557,7 +1136,7 @@
                     </pic:cNvPicPr>
                   </pic:nvPicPr>
                   <pic:blipFill>
-                    <a:blip r:embed="rId27"/>
+                    <a:blip r:embed="rId26"/>
                     <a:stretch>
                       <a:fillRect/>
                     </a:stretch>
@@ -599,7 +1178,7 @@
                     </pic:cNvPicPr>
                   </pic:nvPicPr>
                   <pic:blipFill>
-                    <a:blip r:embed="rId28"/>
+                    <a:blip r:embed="rId27"/>
                     <a:stretch>
                       <a:fillRect/>
                     </a:stretch>
@@ -626,12 +1205,1991 @@
         </w:drawing>
       </w:r>
     </w:p>
+    <w:tbl>
+      <w:tblPr>
+        <w:tblStyle w:val="TableNormal"/>
+        <w:tblW w:type="pct" w:w="0.0"/>
+        <w:tblLook w:firstRow="1"/>
+      </w:tblPr>
+      <w:tblGrid/>
+      <w:tr>
+        <w:trPr>
+          <w:cnfStyle w:firstRow="1"/>
+        </w:trPr>
+        <w:tc>
+          <w:tcPr>
+            <w:tcBorders>
+              <w:bottom w:val="single"/>
+            </w:tcBorders>
+            <w:vAlign w:val="bottom"/>
+          </w:tcPr>
+          <w:p>
+            <w:pPr>
+              <w:pStyle w:val="Compact"/>
+              <w:jc w:val="left"/>
+            </w:pPr>
+            <w:r>
+              <w:t xml:space="preserve">Metric</w:t>
+            </w:r>
+          </w:p>
+        </w:tc>
+        <w:tc>
+          <w:tcPr>
+            <w:tcBorders>
+              <w:bottom w:val="single"/>
+            </w:tcBorders>
+            <w:vAlign w:val="bottom"/>
+          </w:tcPr>
+          <w:p>
+            <w:pPr>
+              <w:pStyle w:val="Compact"/>
+              <w:jc w:val="left"/>
+            </w:pPr>
+            <w:r>
+              <w:t xml:space="preserve">Length Measure</w:t>
+            </w:r>
+          </w:p>
+        </w:tc>
+        <w:tc>
+          <w:tcPr>
+            <w:tcBorders>
+              <w:bottom w:val="single"/>
+            </w:tcBorders>
+            <w:vAlign w:val="bottom"/>
+          </w:tcPr>
+          <w:p>
+            <w:pPr>
+              <w:pStyle w:val="Compact"/>
+              <w:jc w:val="left"/>
+            </w:pPr>
+            <w:r>
+              <w:t xml:space="preserve">Quartile (ref=1)</w:t>
+            </w:r>
+          </w:p>
+        </w:tc>
+        <w:tc>
+          <w:tcPr>
+            <w:tcBorders>
+              <w:bottom w:val="single"/>
+            </w:tcBorders>
+            <w:vAlign w:val="bottom"/>
+          </w:tcPr>
+          <w:p>
+            <w:pPr>
+              <w:pStyle w:val="Compact"/>
+              <w:jc w:val="left"/>
+            </w:pPr>
+            <w:r>
+              <w:t xml:space="preserve">Model Coefficient</w:t>
+            </w:r>
+          </w:p>
+        </w:tc>
+        <w:tc>
+          <w:tcPr>
+            <w:tcBorders>
+              <w:bottom w:val="single"/>
+            </w:tcBorders>
+            <w:vAlign w:val="bottom"/>
+          </w:tcPr>
+          <w:p>
+            <w:pPr>
+              <w:pStyle w:val="Compact"/>
+              <w:jc w:val="left"/>
+            </w:pPr>
+            <w:r>
+              <w:t xml:space="preserve">Std Error</w:t>
+            </w:r>
+          </w:p>
+        </w:tc>
+      </w:tr>
+      <w:tr>
+        <w:tc>
+          <w:p>
+            <w:pPr>
+              <w:pStyle w:val="Compact"/>
+              <w:jc w:val="left"/>
+            </w:pPr>
+            <w:r>
+              <w:t xml:space="preserve">degree</w:t>
+            </w:r>
+          </w:p>
+        </w:tc>
+        <w:tc>
+          <w:p>
+            <w:pPr>
+              <w:pStyle w:val="Compact"/>
+              <w:jc w:val="left"/>
+            </w:pPr>
+            <w:r>
+              <w:t xml:space="preserve">mean</w:t>
+            </w:r>
+          </w:p>
+        </w:tc>
+        <w:tc>
+          <w:p>
+            <w:pPr>
+              <w:pStyle w:val="Compact"/>
+              <w:jc w:val="left"/>
+            </w:pPr>
+            <w:r>
+              <w:t xml:space="preserve">2</w:t>
+            </w:r>
+          </w:p>
+        </w:tc>
+        <w:tc>
+          <w:p>
+            <w:pPr>
+              <w:pStyle w:val="Compact"/>
+              <w:jc w:val="left"/>
+            </w:pPr>
+            <w:r>
+              <w:t xml:space="preserve">0.22595</w:t>
+            </w:r>
+          </w:p>
+        </w:tc>
+        <w:tc>
+          <w:p>
+            <w:pPr>
+              <w:pStyle w:val="Compact"/>
+              <w:jc w:val="left"/>
+            </w:pPr>
+            <w:r>
+              <w:t xml:space="preserve">0.04142</w:t>
+            </w:r>
+          </w:p>
+        </w:tc>
+      </w:tr>
+      <w:tr>
+        <w:tc>
+          <w:p>
+            <w:pPr>
+              <w:pStyle w:val="Compact"/>
+              <w:jc w:val="left"/>
+            </w:pPr>
+            <w:r>
+              <w:t xml:space="preserve">degree</w:t>
+            </w:r>
+          </w:p>
+        </w:tc>
+        <w:tc>
+          <w:p>
+            <w:pPr>
+              <w:pStyle w:val="Compact"/>
+              <w:jc w:val="left"/>
+            </w:pPr>
+            <w:r>
+              <w:t xml:space="preserve">mean</w:t>
+            </w:r>
+          </w:p>
+        </w:tc>
+        <w:tc>
+          <w:p>
+            <w:pPr>
+              <w:pStyle w:val="Compact"/>
+              <w:jc w:val="left"/>
+            </w:pPr>
+            <w:r>
+              <w:t xml:space="preserve">3</w:t>
+            </w:r>
+          </w:p>
+        </w:tc>
+        <w:tc>
+          <w:p>
+            <w:pPr>
+              <w:pStyle w:val="Compact"/>
+              <w:jc w:val="left"/>
+            </w:pPr>
+            <w:r>
+              <w:t xml:space="preserve">0.40861</w:t>
+            </w:r>
+          </w:p>
+        </w:tc>
+        <w:tc>
+          <w:p>
+            <w:pPr>
+              <w:pStyle w:val="Compact"/>
+              <w:jc w:val="left"/>
+            </w:pPr>
+            <w:r>
+              <w:t xml:space="preserve">0.03647</w:t>
+            </w:r>
+          </w:p>
+        </w:tc>
+      </w:tr>
+      <w:tr>
+        <w:tc>
+          <w:p>
+            <w:pPr>
+              <w:pStyle w:val="Compact"/>
+              <w:jc w:val="left"/>
+            </w:pPr>
+            <w:r>
+              <w:t xml:space="preserve">degree</w:t>
+            </w:r>
+          </w:p>
+        </w:tc>
+        <w:tc>
+          <w:p>
+            <w:pPr>
+              <w:pStyle w:val="Compact"/>
+              <w:jc w:val="left"/>
+            </w:pPr>
+            <w:r>
+              <w:t xml:space="preserve">mean</w:t>
+            </w:r>
+          </w:p>
+        </w:tc>
+        <w:tc>
+          <w:p>
+            <w:pPr>
+              <w:pStyle w:val="Compact"/>
+              <w:jc w:val="left"/>
+            </w:pPr>
+            <w:r>
+              <w:t xml:space="preserve">4</w:t>
+            </w:r>
+          </w:p>
+        </w:tc>
+        <w:tc>
+          <w:p>
+            <w:pPr>
+              <w:pStyle w:val="Compact"/>
+              <w:jc w:val="left"/>
+            </w:pPr>
+            <w:r>
+              <w:t xml:space="preserve">0.10194</w:t>
+            </w:r>
+          </w:p>
+        </w:tc>
+        <w:tc>
+          <w:p>
+            <w:pPr>
+              <w:pStyle w:val="Compact"/>
+              <w:jc w:val="left"/>
+            </w:pPr>
+            <w:r>
+              <w:t xml:space="preserve">0.06598</w:t>
+            </w:r>
+          </w:p>
+        </w:tc>
+      </w:tr>
+      <w:tr>
+        <w:tc>
+          <w:p>
+            <w:pPr>
+              <w:pStyle w:val="Compact"/>
+              <w:jc w:val="left"/>
+            </w:pPr>
+            <w:r>
+              <w:t xml:space="preserve">degree</w:t>
+            </w:r>
+          </w:p>
+        </w:tc>
+        <w:tc>
+          <w:p>
+            <w:pPr>
+              <w:pStyle w:val="Compact"/>
+              <w:jc w:val="left"/>
+            </w:pPr>
+            <w:r>
+              <w:t xml:space="preserve">max</w:t>
+            </w:r>
+          </w:p>
+        </w:tc>
+        <w:tc>
+          <w:p>
+            <w:pPr>
+              <w:pStyle w:val="Compact"/>
+              <w:jc w:val="left"/>
+            </w:pPr>
+            <w:r>
+              <w:t xml:space="preserve">2</w:t>
+            </w:r>
+          </w:p>
+        </w:tc>
+        <w:tc>
+          <w:p>
+            <w:pPr>
+              <w:pStyle w:val="Compact"/>
+              <w:jc w:val="left"/>
+            </w:pPr>
+            <w:r>
+              <w:t xml:space="preserve">0.25846</w:t>
+            </w:r>
+          </w:p>
+        </w:tc>
+        <w:tc>
+          <w:p>
+            <w:pPr>
+              <w:pStyle w:val="Compact"/>
+              <w:jc w:val="left"/>
+            </w:pPr>
+            <w:r>
+              <w:t xml:space="preserve">0.04211</w:t>
+            </w:r>
+          </w:p>
+        </w:tc>
+      </w:tr>
+      <w:tr>
+        <w:tc>
+          <w:p>
+            <w:pPr>
+              <w:pStyle w:val="Compact"/>
+              <w:jc w:val="left"/>
+            </w:pPr>
+            <w:r>
+              <w:t xml:space="preserve">degree</w:t>
+            </w:r>
+          </w:p>
+        </w:tc>
+        <w:tc>
+          <w:p>
+            <w:pPr>
+              <w:pStyle w:val="Compact"/>
+              <w:jc w:val="left"/>
+            </w:pPr>
+            <w:r>
+              <w:t xml:space="preserve">max</w:t>
+            </w:r>
+          </w:p>
+        </w:tc>
+        <w:tc>
+          <w:p>
+            <w:pPr>
+              <w:pStyle w:val="Compact"/>
+              <w:jc w:val="left"/>
+            </w:pPr>
+            <w:r>
+              <w:t xml:space="preserve">3</w:t>
+            </w:r>
+          </w:p>
+        </w:tc>
+        <w:tc>
+          <w:p>
+            <w:pPr>
+              <w:pStyle w:val="Compact"/>
+              <w:jc w:val="left"/>
+            </w:pPr>
+            <w:r>
+              <w:t xml:space="preserve">0.54023</w:t>
+            </w:r>
+          </w:p>
+        </w:tc>
+        <w:tc>
+          <w:p>
+            <w:pPr>
+              <w:pStyle w:val="Compact"/>
+              <w:jc w:val="left"/>
+            </w:pPr>
+            <w:r>
+              <w:t xml:space="preserve">0.03768</w:t>
+            </w:r>
+          </w:p>
+        </w:tc>
+      </w:tr>
+      <w:tr>
+        <w:tc>
+          <w:p>
+            <w:pPr>
+              <w:pStyle w:val="Compact"/>
+              <w:jc w:val="left"/>
+            </w:pPr>
+            <w:r>
+              <w:t xml:space="preserve">degree</w:t>
+            </w:r>
+          </w:p>
+        </w:tc>
+        <w:tc>
+          <w:p>
+            <w:pPr>
+              <w:pStyle w:val="Compact"/>
+              <w:jc w:val="left"/>
+            </w:pPr>
+            <w:r>
+              <w:t xml:space="preserve">max</w:t>
+            </w:r>
+          </w:p>
+        </w:tc>
+        <w:tc>
+          <w:p>
+            <w:pPr>
+              <w:pStyle w:val="Compact"/>
+              <w:jc w:val="left"/>
+            </w:pPr>
+            <w:r>
+              <w:t xml:space="preserve">4</w:t>
+            </w:r>
+          </w:p>
+        </w:tc>
+        <w:tc>
+          <w:p>
+            <w:pPr>
+              <w:pStyle w:val="Compact"/>
+              <w:jc w:val="left"/>
+            </w:pPr>
+            <w:r>
+              <w:t xml:space="preserve">1.02112</w:t>
+            </w:r>
+          </w:p>
+        </w:tc>
+        <w:tc>
+          <w:p>
+            <w:pPr>
+              <w:pStyle w:val="Compact"/>
+              <w:jc w:val="left"/>
+            </w:pPr>
+            <w:r>
+              <w:t xml:space="preserve">0.05026</w:t>
+            </w:r>
+          </w:p>
+        </w:tc>
+      </w:tr>
+      <w:tr>
+        <w:tc>
+          <w:p>
+            <w:pPr>
+              <w:pStyle w:val="Compact"/>
+              <w:jc w:val="left"/>
+            </w:pPr>
+            <w:r>
+              <w:t xml:space="preserve">degree</w:t>
+            </w:r>
+          </w:p>
+        </w:tc>
+        <w:tc>
+          <w:p>
+            <w:pPr>
+              <w:pStyle w:val="Compact"/>
+              <w:jc w:val="left"/>
+            </w:pPr>
+            <w:r>
+              <w:t xml:space="preserve">CV</w:t>
+            </w:r>
+          </w:p>
+        </w:tc>
+        <w:tc>
+          <w:p>
+            <w:pPr>
+              <w:pStyle w:val="Compact"/>
+              <w:jc w:val="left"/>
+            </w:pPr>
+            <w:r>
+              <w:t xml:space="preserve">2</w:t>
+            </w:r>
+          </w:p>
+        </w:tc>
+        <w:tc>
+          <w:p>
+            <w:pPr>
+              <w:pStyle w:val="Compact"/>
+              <w:jc w:val="left"/>
+            </w:pPr>
+            <w:r>
+              <w:t xml:space="preserve">0.97902</w:t>
+            </w:r>
+          </w:p>
+        </w:tc>
+        <w:tc>
+          <w:p>
+            <w:pPr>
+              <w:pStyle w:val="Compact"/>
+              <w:jc w:val="left"/>
+            </w:pPr>
+            <w:r>
+              <w:t xml:space="preserve">0.03861</w:t>
+            </w:r>
+          </w:p>
+        </w:tc>
+      </w:tr>
+      <w:tr>
+        <w:tc>
+          <w:p>
+            <w:pPr>
+              <w:pStyle w:val="Compact"/>
+              <w:jc w:val="left"/>
+            </w:pPr>
+            <w:r>
+              <w:t xml:space="preserve">degree</w:t>
+            </w:r>
+          </w:p>
+        </w:tc>
+        <w:tc>
+          <w:p>
+            <w:pPr>
+              <w:pStyle w:val="Compact"/>
+              <w:jc w:val="left"/>
+            </w:pPr>
+            <w:r>
+              <w:t xml:space="preserve">CV</w:t>
+            </w:r>
+          </w:p>
+        </w:tc>
+        <w:tc>
+          <w:p>
+            <w:pPr>
+              <w:pStyle w:val="Compact"/>
+              <w:jc w:val="left"/>
+            </w:pPr>
+            <w:r>
+              <w:t xml:space="preserve">3</w:t>
+            </w:r>
+          </w:p>
+        </w:tc>
+        <w:tc>
+          <w:p>
+            <w:pPr>
+              <w:pStyle w:val="Compact"/>
+              <w:jc w:val="left"/>
+            </w:pPr>
+            <w:r>
+              <w:t xml:space="preserve">1.46321</w:t>
+            </w:r>
+          </w:p>
+        </w:tc>
+        <w:tc>
+          <w:p>
+            <w:pPr>
+              <w:pStyle w:val="Compact"/>
+              <w:jc w:val="left"/>
+            </w:pPr>
+            <w:r>
+              <w:t xml:space="preserve">0.03438</w:t>
+            </w:r>
+          </w:p>
+        </w:tc>
+      </w:tr>
+      <w:tr>
+        <w:tc>
+          <w:p>
+            <w:pPr>
+              <w:pStyle w:val="Compact"/>
+              <w:jc w:val="left"/>
+            </w:pPr>
+            <w:r>
+              <w:t xml:space="preserve">degree</w:t>
+            </w:r>
+          </w:p>
+        </w:tc>
+        <w:tc>
+          <w:p>
+            <w:pPr>
+              <w:pStyle w:val="Compact"/>
+              <w:jc w:val="left"/>
+            </w:pPr>
+            <w:r>
+              <w:t xml:space="preserve">CV</w:t>
+            </w:r>
+          </w:p>
+        </w:tc>
+        <w:tc>
+          <w:p>
+            <w:pPr>
+              <w:pStyle w:val="Compact"/>
+              <w:jc w:val="left"/>
+            </w:pPr>
+            <w:r>
+              <w:t xml:space="preserve">4</w:t>
+            </w:r>
+          </w:p>
+        </w:tc>
+        <w:tc>
+          <w:p>
+            <w:pPr>
+              <w:pStyle w:val="Compact"/>
+              <w:jc w:val="left"/>
+            </w:pPr>
+            <w:r>
+              <w:t xml:space="preserve">1.05202</w:t>
+            </w:r>
+          </w:p>
+        </w:tc>
+        <w:tc>
+          <w:p>
+            <w:pPr>
+              <w:pStyle w:val="Compact"/>
+              <w:jc w:val="left"/>
+            </w:pPr>
+            <w:r>
+              <w:t xml:space="preserve">0.03784</w:t>
+            </w:r>
+          </w:p>
+        </w:tc>
+      </w:tr>
+      <w:tr>
+        <w:tc>
+          <w:p>
+            <w:pPr>
+              <w:pStyle w:val="Compact"/>
+              <w:jc w:val="left"/>
+            </w:pPr>
+            <w:r>
+              <w:t xml:space="preserve">G</w:t>
+            </w:r>
+          </w:p>
+        </w:tc>
+        <w:tc>
+          <w:p>
+            <w:pPr>
+              <w:pStyle w:val="Compact"/>
+              <w:jc w:val="left"/>
+            </w:pPr>
+            <w:r>
+              <w:t xml:space="preserve">mean</w:t>
+            </w:r>
+          </w:p>
+        </w:tc>
+        <w:tc>
+          <w:p>
+            <w:pPr>
+              <w:pStyle w:val="Compact"/>
+              <w:jc w:val="left"/>
+            </w:pPr>
+            <w:r>
+              <w:t xml:space="preserve">2</w:t>
+            </w:r>
+          </w:p>
+        </w:tc>
+        <w:tc>
+          <w:p>
+            <w:pPr>
+              <w:pStyle w:val="Compact"/>
+              <w:jc w:val="left"/>
+            </w:pPr>
+            <w:r>
+              <w:t xml:space="preserve">0.33699</w:t>
+            </w:r>
+          </w:p>
+        </w:tc>
+        <w:tc>
+          <w:p>
+            <w:pPr>
+              <w:pStyle w:val="Compact"/>
+              <w:jc w:val="left"/>
+            </w:pPr>
+            <w:r>
+              <w:t xml:space="preserve">0.09184</w:t>
+            </w:r>
+          </w:p>
+        </w:tc>
+      </w:tr>
+      <w:tr>
+        <w:tc>
+          <w:p>
+            <w:pPr>
+              <w:pStyle w:val="Compact"/>
+              <w:jc w:val="left"/>
+            </w:pPr>
+            <w:r>
+              <w:t xml:space="preserve">G</w:t>
+            </w:r>
+          </w:p>
+        </w:tc>
+        <w:tc>
+          <w:p>
+            <w:pPr>
+              <w:pStyle w:val="Compact"/>
+              <w:jc w:val="left"/>
+            </w:pPr>
+            <w:r>
+              <w:t xml:space="preserve">mean</w:t>
+            </w:r>
+          </w:p>
+        </w:tc>
+        <w:tc>
+          <w:p>
+            <w:pPr>
+              <w:pStyle w:val="Compact"/>
+              <w:jc w:val="left"/>
+            </w:pPr>
+            <w:r>
+              <w:t xml:space="preserve">3</w:t>
+            </w:r>
+          </w:p>
+        </w:tc>
+        <w:tc>
+          <w:p>
+            <w:pPr>
+              <w:pStyle w:val="Compact"/>
+              <w:jc w:val="left"/>
+            </w:pPr>
+            <w:r>
+              <w:t xml:space="preserve">0.47607</w:t>
+            </w:r>
+          </w:p>
+        </w:tc>
+        <w:tc>
+          <w:p>
+            <w:pPr>
+              <w:pStyle w:val="Compact"/>
+              <w:jc w:val="left"/>
+            </w:pPr>
+            <w:r>
+              <w:t xml:space="preserve">0.08168</w:t>
+            </w:r>
+          </w:p>
+        </w:tc>
+      </w:tr>
+      <w:tr>
+        <w:tc>
+          <w:p>
+            <w:pPr>
+              <w:pStyle w:val="Compact"/>
+              <w:jc w:val="left"/>
+            </w:pPr>
+            <w:r>
+              <w:t xml:space="preserve">G</w:t>
+            </w:r>
+          </w:p>
+        </w:tc>
+        <w:tc>
+          <w:p>
+            <w:pPr>
+              <w:pStyle w:val="Compact"/>
+              <w:jc w:val="left"/>
+            </w:pPr>
+            <w:r>
+              <w:t xml:space="preserve">mean</w:t>
+            </w:r>
+          </w:p>
+        </w:tc>
+        <w:tc>
+          <w:p>
+            <w:pPr>
+              <w:pStyle w:val="Compact"/>
+              <w:jc w:val="left"/>
+            </w:pPr>
+            <w:r>
+              <w:t xml:space="preserve">4</w:t>
+            </w:r>
+          </w:p>
+        </w:tc>
+        <w:tc>
+          <w:p>
+            <w:pPr>
+              <w:pStyle w:val="Compact"/>
+              <w:jc w:val="left"/>
+            </w:pPr>
+            <w:r>
+              <w:t xml:space="preserve">-0.25208</w:t>
+            </w:r>
+          </w:p>
+        </w:tc>
+        <w:tc>
+          <w:p>
+            <w:pPr>
+              <w:pStyle w:val="Compact"/>
+              <w:jc w:val="left"/>
+            </w:pPr>
+            <w:r>
+              <w:t xml:space="preserve">0.1556</w:t>
+            </w:r>
+          </w:p>
+        </w:tc>
+      </w:tr>
+      <w:tr>
+        <w:tc>
+          <w:p>
+            <w:pPr>
+              <w:pStyle w:val="Compact"/>
+              <w:jc w:val="left"/>
+            </w:pPr>
+            <w:r>
+              <w:t xml:space="preserve">G</w:t>
+            </w:r>
+          </w:p>
+        </w:tc>
+        <w:tc>
+          <w:p>
+            <w:pPr>
+              <w:pStyle w:val="Compact"/>
+              <w:jc w:val="left"/>
+            </w:pPr>
+            <w:r>
+              <w:t xml:space="preserve">max</w:t>
+            </w:r>
+          </w:p>
+        </w:tc>
+        <w:tc>
+          <w:p>
+            <w:pPr>
+              <w:pStyle w:val="Compact"/>
+              <w:jc w:val="left"/>
+            </w:pPr>
+            <w:r>
+              <w:t xml:space="preserve">2</w:t>
+            </w:r>
+          </w:p>
+        </w:tc>
+        <w:tc>
+          <w:p>
+            <w:pPr>
+              <w:pStyle w:val="Compact"/>
+              <w:jc w:val="left"/>
+            </w:pPr>
+            <w:r>
+              <w:t xml:space="preserve">0.78737</w:t>
+            </w:r>
+          </w:p>
+        </w:tc>
+        <w:tc>
+          <w:p>
+            <w:pPr>
+              <w:pStyle w:val="Compact"/>
+              <w:jc w:val="left"/>
+            </w:pPr>
+            <w:r>
+              <w:t xml:space="preserve">0.0963</w:t>
+            </w:r>
+          </w:p>
+        </w:tc>
+      </w:tr>
+      <w:tr>
+        <w:tc>
+          <w:p>
+            <w:pPr>
+              <w:pStyle w:val="Compact"/>
+              <w:jc w:val="left"/>
+            </w:pPr>
+            <w:r>
+              <w:t xml:space="preserve">G</w:t>
+            </w:r>
+          </w:p>
+        </w:tc>
+        <w:tc>
+          <w:p>
+            <w:pPr>
+              <w:pStyle w:val="Compact"/>
+              <w:jc w:val="left"/>
+            </w:pPr>
+            <w:r>
+              <w:t xml:space="preserve">max</w:t>
+            </w:r>
+          </w:p>
+        </w:tc>
+        <w:tc>
+          <w:p>
+            <w:pPr>
+              <w:pStyle w:val="Compact"/>
+              <w:jc w:val="left"/>
+            </w:pPr>
+            <w:r>
+              <w:t xml:space="preserve">3</w:t>
+            </w:r>
+          </w:p>
+        </w:tc>
+        <w:tc>
+          <w:p>
+            <w:pPr>
+              <w:pStyle w:val="Compact"/>
+              <w:jc w:val="left"/>
+            </w:pPr>
+            <w:r>
+              <w:t xml:space="preserve">1.01053</w:t>
+            </w:r>
+          </w:p>
+        </w:tc>
+        <w:tc>
+          <w:p>
+            <w:pPr>
+              <w:pStyle w:val="Compact"/>
+              <w:jc w:val="left"/>
+            </w:pPr>
+            <w:r>
+              <w:t xml:space="preserve">0.08878</w:t>
+            </w:r>
+          </w:p>
+        </w:tc>
+      </w:tr>
+      <w:tr>
+        <w:tc>
+          <w:p>
+            <w:pPr>
+              <w:pStyle w:val="Compact"/>
+              <w:jc w:val="left"/>
+            </w:pPr>
+            <w:r>
+              <w:t xml:space="preserve">G</w:t>
+            </w:r>
+          </w:p>
+        </w:tc>
+        <w:tc>
+          <w:p>
+            <w:pPr>
+              <w:pStyle w:val="Compact"/>
+              <w:jc w:val="left"/>
+            </w:pPr>
+            <w:r>
+              <w:t xml:space="preserve">max</w:t>
+            </w:r>
+          </w:p>
+        </w:tc>
+        <w:tc>
+          <w:p>
+            <w:pPr>
+              <w:pStyle w:val="Compact"/>
+              <w:jc w:val="left"/>
+            </w:pPr>
+            <w:r>
+              <w:t xml:space="preserve">4</w:t>
+            </w:r>
+          </w:p>
+        </w:tc>
+        <w:tc>
+          <w:p>
+            <w:pPr>
+              <w:pStyle w:val="Compact"/>
+              <w:jc w:val="left"/>
+            </w:pPr>
+            <w:r>
+              <w:t xml:space="preserve">1.09422</w:t>
+            </w:r>
+          </w:p>
+        </w:tc>
+        <w:tc>
+          <w:p>
+            <w:pPr>
+              <w:pStyle w:val="Compact"/>
+              <w:jc w:val="left"/>
+            </w:pPr>
+            <w:r>
+              <w:t xml:space="preserve">0.12856</w:t>
+            </w:r>
+          </w:p>
+        </w:tc>
+      </w:tr>
+      <w:tr>
+        <w:tc>
+          <w:p>
+            <w:pPr>
+              <w:pStyle w:val="Compact"/>
+              <w:jc w:val="left"/>
+            </w:pPr>
+            <w:r>
+              <w:t xml:space="preserve">PD</w:t>
+            </w:r>
+          </w:p>
+        </w:tc>
+        <w:tc>
+          <w:p>
+            <w:pPr>
+              <w:pStyle w:val="Compact"/>
+              <w:jc w:val="left"/>
+            </w:pPr>
+            <w:r>
+              <w:t xml:space="preserve">mean</w:t>
+            </w:r>
+          </w:p>
+        </w:tc>
+        <w:tc>
+          <w:p>
+            <w:pPr>
+              <w:pStyle w:val="Compact"/>
+              <w:jc w:val="left"/>
+            </w:pPr>
+            <w:r>
+              <w:t xml:space="preserve">2</w:t>
+            </w:r>
+          </w:p>
+        </w:tc>
+        <w:tc>
+          <w:p>
+            <w:pPr>
+              <w:pStyle w:val="Compact"/>
+              <w:jc w:val="left"/>
+            </w:pPr>
+            <w:r>
+              <w:t xml:space="preserve">0.02925</w:t>
+            </w:r>
+          </w:p>
+        </w:tc>
+        <w:tc>
+          <w:p>
+            <w:pPr>
+              <w:pStyle w:val="Compact"/>
+              <w:jc w:val="left"/>
+            </w:pPr>
+            <w:r>
+              <w:t xml:space="preserve">0.05991</w:t>
+            </w:r>
+          </w:p>
+        </w:tc>
+      </w:tr>
+      <w:tr>
+        <w:tc>
+          <w:p>
+            <w:pPr>
+              <w:pStyle w:val="Compact"/>
+              <w:jc w:val="left"/>
+            </w:pPr>
+            <w:r>
+              <w:t xml:space="preserve">PD</w:t>
+            </w:r>
+          </w:p>
+        </w:tc>
+        <w:tc>
+          <w:p>
+            <w:pPr>
+              <w:pStyle w:val="Compact"/>
+              <w:jc w:val="left"/>
+            </w:pPr>
+            <w:r>
+              <w:t xml:space="preserve">mean</w:t>
+            </w:r>
+          </w:p>
+        </w:tc>
+        <w:tc>
+          <w:p>
+            <w:pPr>
+              <w:pStyle w:val="Compact"/>
+              <w:jc w:val="left"/>
+            </w:pPr>
+            <w:r>
+              <w:t xml:space="preserve">3</w:t>
+            </w:r>
+          </w:p>
+        </w:tc>
+        <w:tc>
+          <w:p>
+            <w:pPr>
+              <w:pStyle w:val="Compact"/>
+              <w:jc w:val="left"/>
+            </w:pPr>
+            <w:r>
+              <w:t xml:space="preserve">0.08028</w:t>
+            </w:r>
+          </w:p>
+        </w:tc>
+        <w:tc>
+          <w:p>
+            <w:pPr>
+              <w:pStyle w:val="Compact"/>
+              <w:jc w:val="left"/>
+            </w:pPr>
+            <w:r>
+              <w:t xml:space="preserve">0.05325</w:t>
+            </w:r>
+          </w:p>
+        </w:tc>
+      </w:tr>
+      <w:tr>
+        <w:tc>
+          <w:p>
+            <w:pPr>
+              <w:pStyle w:val="Compact"/>
+              <w:jc w:val="left"/>
+            </w:pPr>
+            <w:r>
+              <w:t xml:space="preserve">PD</w:t>
+            </w:r>
+          </w:p>
+        </w:tc>
+        <w:tc>
+          <w:p>
+            <w:pPr>
+              <w:pStyle w:val="Compact"/>
+              <w:jc w:val="left"/>
+            </w:pPr>
+            <w:r>
+              <w:t xml:space="preserve">mean</w:t>
+            </w:r>
+          </w:p>
+        </w:tc>
+        <w:tc>
+          <w:p>
+            <w:pPr>
+              <w:pStyle w:val="Compact"/>
+              <w:jc w:val="left"/>
+            </w:pPr>
+            <w:r>
+              <w:t xml:space="preserve">4</w:t>
+            </w:r>
+          </w:p>
+        </w:tc>
+        <w:tc>
+          <w:p>
+            <w:pPr>
+              <w:pStyle w:val="Compact"/>
+              <w:jc w:val="left"/>
+            </w:pPr>
+            <w:r>
+              <w:t xml:space="preserve">-0.4863</w:t>
+            </w:r>
+          </w:p>
+        </w:tc>
+        <w:tc>
+          <w:p>
+            <w:pPr>
+              <w:pStyle w:val="Compact"/>
+              <w:jc w:val="left"/>
+            </w:pPr>
+            <w:r>
+              <w:t xml:space="preserve">0.10734</w:t>
+            </w:r>
+          </w:p>
+        </w:tc>
+      </w:tr>
+      <w:tr>
+        <w:tc>
+          <w:p>
+            <w:pPr>
+              <w:pStyle w:val="Compact"/>
+              <w:jc w:val="left"/>
+            </w:pPr>
+            <w:r>
+              <w:t xml:space="preserve">PD</w:t>
+            </w:r>
+          </w:p>
+        </w:tc>
+        <w:tc>
+          <w:p>
+            <w:pPr>
+              <w:pStyle w:val="Compact"/>
+              <w:jc w:val="left"/>
+            </w:pPr>
+            <w:r>
+              <w:t xml:space="preserve">max</w:t>
+            </w:r>
+          </w:p>
+        </w:tc>
+        <w:tc>
+          <w:p>
+            <w:pPr>
+              <w:pStyle w:val="Compact"/>
+              <w:jc w:val="left"/>
+            </w:pPr>
+            <w:r>
+              <w:t xml:space="preserve">2</w:t>
+            </w:r>
+          </w:p>
+        </w:tc>
+        <w:tc>
+          <w:p>
+            <w:pPr>
+              <w:pStyle w:val="Compact"/>
+              <w:jc w:val="left"/>
+            </w:pPr>
+            <w:r>
+              <w:t xml:space="preserve">0.01434</w:t>
+            </w:r>
+          </w:p>
+        </w:tc>
+        <w:tc>
+          <w:p>
+            <w:pPr>
+              <w:pStyle w:val="Compact"/>
+              <w:jc w:val="left"/>
+            </w:pPr>
+            <w:r>
+              <w:t xml:space="preserve">0.06553</w:t>
+            </w:r>
+          </w:p>
+        </w:tc>
+      </w:tr>
+      <w:tr>
+        <w:tc>
+          <w:p>
+            <w:pPr>
+              <w:pStyle w:val="Compact"/>
+              <w:jc w:val="left"/>
+            </w:pPr>
+            <w:r>
+              <w:t xml:space="preserve">PD</w:t>
+            </w:r>
+          </w:p>
+        </w:tc>
+        <w:tc>
+          <w:p>
+            <w:pPr>
+              <w:pStyle w:val="Compact"/>
+              <w:jc w:val="left"/>
+            </w:pPr>
+            <w:r>
+              <w:t xml:space="preserve">max</w:t>
+            </w:r>
+          </w:p>
+        </w:tc>
+        <w:tc>
+          <w:p>
+            <w:pPr>
+              <w:pStyle w:val="Compact"/>
+              <w:jc w:val="left"/>
+            </w:pPr>
+            <w:r>
+              <w:t xml:space="preserve">3</w:t>
+            </w:r>
+          </w:p>
+        </w:tc>
+        <w:tc>
+          <w:p>
+            <w:pPr>
+              <w:pStyle w:val="Compact"/>
+              <w:jc w:val="left"/>
+            </w:pPr>
+            <w:r>
+              <w:t xml:space="preserve">0.1103</w:t>
+            </w:r>
+          </w:p>
+        </w:tc>
+        <w:tc>
+          <w:p>
+            <w:pPr>
+              <w:pStyle w:val="Compact"/>
+              <w:jc w:val="left"/>
+            </w:pPr>
+            <w:r>
+              <w:t xml:space="preserve">0.06043</w:t>
+            </w:r>
+          </w:p>
+        </w:tc>
+      </w:tr>
+      <w:tr>
+        <w:tc>
+          <w:p>
+            <w:pPr>
+              <w:pStyle w:val="Compact"/>
+              <w:jc w:val="left"/>
+            </w:pPr>
+            <w:r>
+              <w:t xml:space="preserve">PD</w:t>
+            </w:r>
+          </w:p>
+        </w:tc>
+        <w:tc>
+          <w:p>
+            <w:pPr>
+              <w:pStyle w:val="Compact"/>
+              <w:jc w:val="left"/>
+            </w:pPr>
+            <w:r>
+              <w:t xml:space="preserve">max</w:t>
+            </w:r>
+          </w:p>
+        </w:tc>
+        <w:tc>
+          <w:p>
+            <w:pPr>
+              <w:pStyle w:val="Compact"/>
+              <w:jc w:val="left"/>
+            </w:pPr>
+            <w:r>
+              <w:t xml:space="preserve">4</w:t>
+            </w:r>
+          </w:p>
+        </w:tc>
+        <w:tc>
+          <w:p>
+            <w:pPr>
+              <w:pStyle w:val="Compact"/>
+              <w:jc w:val="left"/>
+            </w:pPr>
+            <w:r>
+              <w:t xml:space="preserve">0.36283</w:t>
+            </w:r>
+          </w:p>
+        </w:tc>
+        <w:tc>
+          <w:p>
+            <w:pPr>
+              <w:pStyle w:val="Compact"/>
+              <w:jc w:val="left"/>
+            </w:pPr>
+            <w:r>
+              <w:t xml:space="preserve">0.08162</w:t>
+            </w:r>
+          </w:p>
+        </w:tc>
+      </w:tr>
+      <w:tr>
+        <w:tc>
+          <w:p>
+            <w:pPr>
+              <w:pStyle w:val="Compact"/>
+              <w:jc w:val="left"/>
+            </w:pPr>
+            <w:r>
+              <w:t xml:space="preserve">PD</w:t>
+            </w:r>
+          </w:p>
+        </w:tc>
+        <w:tc>
+          <w:p>
+            <w:pPr>
+              <w:pStyle w:val="Compact"/>
+              <w:jc w:val="left"/>
+            </w:pPr>
+            <w:r>
+              <w:t xml:space="preserve">CV</w:t>
+            </w:r>
+          </w:p>
+        </w:tc>
+        <w:tc>
+          <w:p>
+            <w:pPr>
+              <w:pStyle w:val="Compact"/>
+              <w:jc w:val="left"/>
+            </w:pPr>
+            <w:r>
+              <w:t xml:space="preserve">2</w:t>
+            </w:r>
+          </w:p>
+        </w:tc>
+        <w:tc>
+          <w:p>
+            <w:pPr>
+              <w:pStyle w:val="Compact"/>
+              <w:jc w:val="left"/>
+            </w:pPr>
+            <w:r>
+              <w:t xml:space="preserve">0.1032</w:t>
+            </w:r>
+          </w:p>
+        </w:tc>
+        <w:tc>
+          <w:p>
+            <w:pPr>
+              <w:pStyle w:val="Compact"/>
+              <w:jc w:val="left"/>
+            </w:pPr>
+            <w:r>
+              <w:t xml:space="preserve">0.05567</w:t>
+            </w:r>
+          </w:p>
+        </w:tc>
+      </w:tr>
+      <w:tr>
+        <w:tc>
+          <w:p>
+            <w:pPr>
+              <w:pStyle w:val="Compact"/>
+              <w:jc w:val="left"/>
+            </w:pPr>
+            <w:r>
+              <w:t xml:space="preserve">PD</w:t>
+            </w:r>
+          </w:p>
+        </w:tc>
+        <w:tc>
+          <w:p>
+            <w:pPr>
+              <w:pStyle w:val="Compact"/>
+              <w:jc w:val="left"/>
+            </w:pPr>
+            <w:r>
+              <w:t xml:space="preserve">CV</w:t>
+            </w:r>
+          </w:p>
+        </w:tc>
+        <w:tc>
+          <w:p>
+            <w:pPr>
+              <w:pStyle w:val="Compact"/>
+              <w:jc w:val="left"/>
+            </w:pPr>
+            <w:r>
+              <w:t xml:space="preserve">3</w:t>
+            </w:r>
+          </w:p>
+        </w:tc>
+        <w:tc>
+          <w:p>
+            <w:pPr>
+              <w:pStyle w:val="Compact"/>
+              <w:jc w:val="left"/>
+            </w:pPr>
+            <w:r>
+              <w:t xml:space="preserve">0.50105</w:t>
+            </w:r>
+          </w:p>
+        </w:tc>
+        <w:tc>
+          <w:p>
+            <w:pPr>
+              <w:pStyle w:val="Compact"/>
+              <w:jc w:val="left"/>
+            </w:pPr>
+            <w:r>
+              <w:t xml:space="preserve">0.0556</w:t>
+            </w:r>
+          </w:p>
+        </w:tc>
+      </w:tr>
+      <w:tr>
+        <w:tc>
+          <w:p>
+            <w:pPr>
+              <w:pStyle w:val="Compact"/>
+              <w:jc w:val="left"/>
+            </w:pPr>
+            <w:r>
+              <w:t xml:space="preserve">PD</w:t>
+            </w:r>
+          </w:p>
+        </w:tc>
+        <w:tc>
+          <w:p>
+            <w:pPr>
+              <w:pStyle w:val="Compact"/>
+              <w:jc w:val="left"/>
+            </w:pPr>
+            <w:r>
+              <w:t xml:space="preserve">CV</w:t>
+            </w:r>
+          </w:p>
+        </w:tc>
+        <w:tc>
+          <w:p>
+            <w:pPr>
+              <w:pStyle w:val="Compact"/>
+              <w:jc w:val="left"/>
+            </w:pPr>
+            <w:r>
+              <w:t xml:space="preserve">4</w:t>
+            </w:r>
+          </w:p>
+        </w:tc>
+        <w:tc>
+          <w:p>
+            <w:pPr>
+              <w:pStyle w:val="Compact"/>
+              <w:jc w:val="left"/>
+            </w:pPr>
+            <w:r>
+              <w:t xml:space="preserve">0.4972</w:t>
+            </w:r>
+          </w:p>
+        </w:tc>
+        <w:tc>
+          <w:p>
+            <w:pPr>
+              <w:pStyle w:val="Compact"/>
+              <w:jc w:val="left"/>
+            </w:pPr>
+            <w:r>
+              <w:t xml:space="preserve">0.05563</w:t>
+            </w:r>
+          </w:p>
+        </w:tc>
+      </w:tr>
+      <w:tr>
+        <w:tc>
+          <w:p>
+            <w:pPr>
+              <w:pStyle w:val="Compact"/>
+              <w:jc w:val="left"/>
+            </w:pPr>
+            <w:r>
+              <w:t xml:space="preserve">SPD</w:t>
+            </w:r>
+          </w:p>
+        </w:tc>
+        <w:tc>
+          <w:p>
+            <w:pPr>
+              <w:pStyle w:val="Compact"/>
+              <w:jc w:val="left"/>
+            </w:pPr>
+            <w:r>
+              <w:t xml:space="preserve">mean</w:t>
+            </w:r>
+          </w:p>
+        </w:tc>
+        <w:tc>
+          <w:p>
+            <w:pPr>
+              <w:pStyle w:val="Compact"/>
+              <w:jc w:val="left"/>
+            </w:pPr>
+            <w:r>
+              <w:t xml:space="preserve">2</w:t>
+            </w:r>
+          </w:p>
+        </w:tc>
+        <w:tc>
+          <w:p>
+            <w:pPr>
+              <w:pStyle w:val="Compact"/>
+              <w:jc w:val="left"/>
+            </w:pPr>
+            <w:r>
+              <w:t xml:space="preserve">-0.00778</w:t>
+            </w:r>
+          </w:p>
+        </w:tc>
+        <w:tc>
+          <w:p>
+            <w:pPr>
+              <w:pStyle w:val="Compact"/>
+              <w:jc w:val="left"/>
+            </w:pPr>
+            <w:r>
+              <w:t xml:space="preserve">0.00552</w:t>
+            </w:r>
+          </w:p>
+        </w:tc>
+      </w:tr>
+      <w:tr>
+        <w:tc>
+          <w:p>
+            <w:pPr>
+              <w:pStyle w:val="Compact"/>
+              <w:jc w:val="left"/>
+            </w:pPr>
+            <w:r>
+              <w:t xml:space="preserve">SPD</w:t>
+            </w:r>
+          </w:p>
+        </w:tc>
+        <w:tc>
+          <w:p>
+            <w:pPr>
+              <w:pStyle w:val="Compact"/>
+              <w:jc w:val="left"/>
+            </w:pPr>
+            <w:r>
+              <w:t xml:space="preserve">mean</w:t>
+            </w:r>
+          </w:p>
+        </w:tc>
+        <w:tc>
+          <w:p>
+            <w:pPr>
+              <w:pStyle w:val="Compact"/>
+              <w:jc w:val="left"/>
+            </w:pPr>
+            <w:r>
+              <w:t xml:space="preserve">3</w:t>
+            </w:r>
+          </w:p>
+        </w:tc>
+        <w:tc>
+          <w:p>
+            <w:pPr>
+              <w:pStyle w:val="Compact"/>
+              <w:jc w:val="left"/>
+            </w:pPr>
+            <w:r>
+              <w:t xml:space="preserve">-0.01421</w:t>
+            </w:r>
+          </w:p>
+        </w:tc>
+        <w:tc>
+          <w:p>
+            <w:pPr>
+              <w:pStyle w:val="Compact"/>
+              <w:jc w:val="left"/>
+            </w:pPr>
+            <w:r>
+              <w:t xml:space="preserve">0.00491</w:t>
+            </w:r>
+          </w:p>
+        </w:tc>
+      </w:tr>
+      <w:tr>
+        <w:tc>
+          <w:p>
+            <w:pPr>
+              <w:pStyle w:val="Compact"/>
+              <w:jc w:val="left"/>
+            </w:pPr>
+            <w:r>
+              <w:t xml:space="preserve">SPD</w:t>
+            </w:r>
+          </w:p>
+        </w:tc>
+        <w:tc>
+          <w:p>
+            <w:pPr>
+              <w:pStyle w:val="Compact"/>
+              <w:jc w:val="left"/>
+            </w:pPr>
+            <w:r>
+              <w:t xml:space="preserve">mean</w:t>
+            </w:r>
+          </w:p>
+        </w:tc>
+        <w:tc>
+          <w:p>
+            <w:pPr>
+              <w:pStyle w:val="Compact"/>
+              <w:jc w:val="left"/>
+            </w:pPr>
+            <w:r>
+              <w:t xml:space="preserve">4</w:t>
+            </w:r>
+          </w:p>
+        </w:tc>
+        <w:tc>
+          <w:p>
+            <w:pPr>
+              <w:pStyle w:val="Compact"/>
+              <w:jc w:val="left"/>
+            </w:pPr>
+            <w:r>
+              <w:t xml:space="preserve">-0.05876</w:t>
+            </w:r>
+          </w:p>
+        </w:tc>
+        <w:tc>
+          <w:p>
+            <w:pPr>
+              <w:pStyle w:val="Compact"/>
+              <w:jc w:val="left"/>
+            </w:pPr>
+            <w:r>
+              <w:t xml:space="preserve">0.00989</w:t>
+            </w:r>
+          </w:p>
+        </w:tc>
+      </w:tr>
+      <w:tr>
+        <w:tc>
+          <w:p>
+            <w:pPr>
+              <w:pStyle w:val="Compact"/>
+              <w:jc w:val="left"/>
+            </w:pPr>
+            <w:r>
+              <w:t xml:space="preserve">SPD</w:t>
+            </w:r>
+          </w:p>
+        </w:tc>
+        <w:tc>
+          <w:p>
+            <w:pPr>
+              <w:pStyle w:val="Compact"/>
+              <w:jc w:val="left"/>
+            </w:pPr>
+            <w:r>
+              <w:t xml:space="preserve">max</w:t>
+            </w:r>
+          </w:p>
+        </w:tc>
+        <w:tc>
+          <w:p>
+            <w:pPr>
+              <w:pStyle w:val="Compact"/>
+              <w:jc w:val="left"/>
+            </w:pPr>
+            <w:r>
+              <w:t xml:space="preserve">2</w:t>
+            </w:r>
+          </w:p>
+        </w:tc>
+        <w:tc>
+          <w:p>
+            <w:pPr>
+              <w:pStyle w:val="Compact"/>
+              <w:jc w:val="left"/>
+            </w:pPr>
+            <w:r>
+              <w:t xml:space="preserve">-0.00796</w:t>
+            </w:r>
+          </w:p>
+        </w:tc>
+        <w:tc>
+          <w:p>
+            <w:pPr>
+              <w:pStyle w:val="Compact"/>
+              <w:jc w:val="left"/>
+            </w:pPr>
+            <w:r>
+              <w:t xml:space="preserve">0.00607</w:t>
+            </w:r>
+          </w:p>
+        </w:tc>
+      </w:tr>
+      <w:tr>
+        <w:tc>
+          <w:p>
+            <w:pPr>
+              <w:pStyle w:val="Compact"/>
+              <w:jc w:val="left"/>
+            </w:pPr>
+            <w:r>
+              <w:t xml:space="preserve">SPD</w:t>
+            </w:r>
+          </w:p>
+        </w:tc>
+        <w:tc>
+          <w:p>
+            <w:pPr>
+              <w:pStyle w:val="Compact"/>
+              <w:jc w:val="left"/>
+            </w:pPr>
+            <w:r>
+              <w:t xml:space="preserve">max</w:t>
+            </w:r>
+          </w:p>
+        </w:tc>
+        <w:tc>
+          <w:p>
+            <w:pPr>
+              <w:pStyle w:val="Compact"/>
+              <w:jc w:val="left"/>
+            </w:pPr>
+            <w:r>
+              <w:t xml:space="preserve">3</w:t>
+            </w:r>
+          </w:p>
+        </w:tc>
+        <w:tc>
+          <w:p>
+            <w:pPr>
+              <w:pStyle w:val="Compact"/>
+              <w:jc w:val="left"/>
+            </w:pPr>
+            <w:r>
+              <w:t xml:space="preserve">-0.02064</w:t>
+            </w:r>
+          </w:p>
+        </w:tc>
+        <w:tc>
+          <w:p>
+            <w:pPr>
+              <w:pStyle w:val="Compact"/>
+              <w:jc w:val="left"/>
+            </w:pPr>
+            <w:r>
+              <w:t xml:space="preserve">0.00559</w:t>
+            </w:r>
+          </w:p>
+        </w:tc>
+      </w:tr>
+      <w:tr>
+        <w:tc>
+          <w:p>
+            <w:pPr>
+              <w:pStyle w:val="Compact"/>
+              <w:jc w:val="left"/>
+            </w:pPr>
+            <w:r>
+              <w:t xml:space="preserve">SPD</w:t>
+            </w:r>
+          </w:p>
+        </w:tc>
+        <w:tc>
+          <w:p>
+            <w:pPr>
+              <w:pStyle w:val="Compact"/>
+              <w:jc w:val="left"/>
+            </w:pPr>
+            <w:r>
+              <w:t xml:space="preserve">max</w:t>
+            </w:r>
+          </w:p>
+        </w:tc>
+        <w:tc>
+          <w:p>
+            <w:pPr>
+              <w:pStyle w:val="Compact"/>
+              <w:jc w:val="left"/>
+            </w:pPr>
+            <w:r>
+              <w:t xml:space="preserve">4</w:t>
+            </w:r>
+          </w:p>
+        </w:tc>
+        <w:tc>
+          <w:p>
+            <w:pPr>
+              <w:pStyle w:val="Compact"/>
+              <w:jc w:val="left"/>
+            </w:pPr>
+            <w:r>
+              <w:t xml:space="preserve">-0.00747</w:t>
+            </w:r>
+          </w:p>
+        </w:tc>
+        <w:tc>
+          <w:p>
+            <w:pPr>
+              <w:pStyle w:val="Compact"/>
+              <w:jc w:val="left"/>
+            </w:pPr>
+            <w:r>
+              <w:t xml:space="preserve">0.00755</w:t>
+            </w:r>
+          </w:p>
+        </w:tc>
+      </w:tr>
+      <w:tr>
+        <w:tc>
+          <w:p>
+            <w:pPr>
+              <w:pStyle w:val="Compact"/>
+              <w:jc w:val="left"/>
+            </w:pPr>
+            <w:r>
+              <w:t xml:space="preserve">SPD</w:t>
+            </w:r>
+          </w:p>
+        </w:tc>
+        <w:tc>
+          <w:p>
+            <w:pPr>
+              <w:pStyle w:val="Compact"/>
+              <w:jc w:val="left"/>
+            </w:pPr>
+            <w:r>
+              <w:t xml:space="preserve">CV</w:t>
+            </w:r>
+          </w:p>
+        </w:tc>
+        <w:tc>
+          <w:p>
+            <w:pPr>
+              <w:pStyle w:val="Compact"/>
+              <w:jc w:val="left"/>
+            </w:pPr>
+            <w:r>
+              <w:t xml:space="preserve">2</w:t>
+            </w:r>
+          </w:p>
+        </w:tc>
+        <w:tc>
+          <w:p>
+            <w:pPr>
+              <w:pStyle w:val="Compact"/>
+              <w:jc w:val="left"/>
+            </w:pPr>
+            <w:r>
+              <w:t xml:space="preserve">-0.00292</w:t>
+            </w:r>
+          </w:p>
+        </w:tc>
+        <w:tc>
+          <w:p>
+            <w:pPr>
+              <w:pStyle w:val="Compact"/>
+              <w:jc w:val="left"/>
+            </w:pPr>
+            <w:r>
+              <w:t xml:space="preserve">0.0051</w:t>
+            </w:r>
+          </w:p>
+        </w:tc>
+      </w:tr>
+      <w:tr>
+        <w:tc>
+          <w:p>
+            <w:pPr>
+              <w:pStyle w:val="Compact"/>
+              <w:jc w:val="left"/>
+            </w:pPr>
+            <w:r>
+              <w:t xml:space="preserve">SPD</w:t>
+            </w:r>
+          </w:p>
+        </w:tc>
+        <w:tc>
+          <w:p>
+            <w:pPr>
+              <w:pStyle w:val="Compact"/>
+              <w:jc w:val="left"/>
+            </w:pPr>
+            <w:r>
+              <w:t xml:space="preserve">CV</w:t>
+            </w:r>
+          </w:p>
+        </w:tc>
+        <w:tc>
+          <w:p>
+            <w:pPr>
+              <w:pStyle w:val="Compact"/>
+              <w:jc w:val="left"/>
+            </w:pPr>
+            <w:r>
+              <w:t xml:space="preserve">3</w:t>
+            </w:r>
+          </w:p>
+        </w:tc>
+        <w:tc>
+          <w:p>
+            <w:pPr>
+              <w:pStyle w:val="Compact"/>
+              <w:jc w:val="left"/>
+            </w:pPr>
+            <w:r>
+              <w:t xml:space="preserve">0.02009</w:t>
+            </w:r>
+          </w:p>
+        </w:tc>
+        <w:tc>
+          <w:p>
+            <w:pPr>
+              <w:pStyle w:val="Compact"/>
+              <w:jc w:val="left"/>
+            </w:pPr>
+            <w:r>
+              <w:t xml:space="preserve">0.00509</w:t>
+            </w:r>
+          </w:p>
+        </w:tc>
+      </w:tr>
+      <w:tr>
+        <w:tc>
+          <w:p>
+            <w:pPr>
+              <w:pStyle w:val="Compact"/>
+              <w:jc w:val="left"/>
+            </w:pPr>
+            <w:r>
+              <w:t xml:space="preserve">SPD</w:t>
+            </w:r>
+          </w:p>
+        </w:tc>
+        <w:tc>
+          <w:p>
+            <w:pPr>
+              <w:pStyle w:val="Compact"/>
+              <w:jc w:val="left"/>
+            </w:pPr>
+            <w:r>
+              <w:t xml:space="preserve">CV</w:t>
+            </w:r>
+          </w:p>
+        </w:tc>
+        <w:tc>
+          <w:p>
+            <w:pPr>
+              <w:pStyle w:val="Compact"/>
+              <w:jc w:val="left"/>
+            </w:pPr>
+            <w:r>
+              <w:t xml:space="preserve">4</w:t>
+            </w:r>
+          </w:p>
+        </w:tc>
+        <w:tc>
+          <w:p>
+            <w:pPr>
+              <w:pStyle w:val="Compact"/>
+              <w:jc w:val="left"/>
+            </w:pPr>
+            <w:r>
+              <w:t xml:space="preserve">0.05405</w:t>
+            </w:r>
+          </w:p>
+        </w:tc>
+        <w:tc>
+          <w:p>
+            <w:pPr>
+              <w:pStyle w:val="Compact"/>
+              <w:jc w:val="left"/>
+            </w:pPr>
+            <w:r>
+              <w:t xml:space="preserve">0.0051</w:t>
+            </w:r>
+          </w:p>
+        </w:tc>
+      </w:tr>
+    </w:tbl>
     <w:p>
       <w:pPr>
         <w:pStyle w:val="Heading2"/>
       </w:pPr>
-      <w:bookmarkStart w:id="29" w:name="temperature-region-and-generalism"/>
-      <w:bookmarkEnd w:id="29"/>
+      <w:bookmarkStart w:id="28" w:name="temperature-region-and-generalism"/>
+      <w:bookmarkEnd w:id="28"/>
       <w:r>
         <w:t xml:space="preserve">Temperature (Region) and Generalism</w:t>
       </w:r>
@@ -664,7 +3222,7 @@
                     </pic:cNvPicPr>
                   </pic:nvPicPr>
                   <pic:blipFill>
-                    <a:blip r:embed="rId30"/>
+                    <a:blip r:embed="rId29"/>
                     <a:stretch>
                       <a:fillRect/>
                     </a:stretch>
@@ -706,7 +3264,7 @@
                     </pic:cNvPicPr>
                   </pic:nvPicPr>
                   <pic:blipFill>
-                    <a:blip r:embed="rId31"/>
+                    <a:blip r:embed="rId30"/>
                     <a:stretch>
                       <a:fillRect/>
                     </a:stretch>
@@ -733,12 +3291,216 @@
         </w:drawing>
       </w:r>
     </w:p>
+    <w:tbl>
+      <w:tblPr>
+        <w:tblStyle w:val="TableNormal"/>
+        <w:tblW w:type="pct" w:w="0.0"/>
+        <w:tblLook w:firstRow="1"/>
+      </w:tblPr>
+      <w:tblGrid/>
+      <w:tr>
+        <w:trPr>
+          <w:cnfStyle w:firstRow="1"/>
+        </w:trPr>
+        <w:tc>
+          <w:tcPr>
+            <w:tcBorders>
+              <w:bottom w:val="single"/>
+            </w:tcBorders>
+            <w:vAlign w:val="bottom"/>
+          </w:tcPr>
+          <w:p>
+            <w:pPr>
+              <w:pStyle w:val="Compact"/>
+              <w:jc w:val="left"/>
+            </w:pPr>
+            <w:r>
+              <w:t xml:space="preserve">Metric</w:t>
+            </w:r>
+          </w:p>
+        </w:tc>
+        <w:tc>
+          <w:tcPr>
+            <w:tcBorders>
+              <w:bottom w:val="single"/>
+            </w:tcBorders>
+            <w:vAlign w:val="bottom"/>
+          </w:tcPr>
+          <w:p>
+            <w:pPr>
+              <w:pStyle w:val="Compact"/>
+              <w:jc w:val="left"/>
+            </w:pPr>
+            <w:r>
+              <w:t xml:space="preserve">Model Coefficient (ref="warm")</w:t>
+            </w:r>
+          </w:p>
+        </w:tc>
+        <w:tc>
+          <w:tcPr>
+            <w:tcBorders>
+              <w:bottom w:val="single"/>
+            </w:tcBorders>
+            <w:vAlign w:val="bottom"/>
+          </w:tcPr>
+          <w:p>
+            <w:pPr>
+              <w:pStyle w:val="Compact"/>
+              <w:jc w:val="left"/>
+            </w:pPr>
+            <w:r>
+              <w:t xml:space="preserve">Std Error</w:t>
+            </w:r>
+          </w:p>
+        </w:tc>
+      </w:tr>
+      <w:tr>
+        <w:tc>
+          <w:p>
+            <w:pPr>
+              <w:pStyle w:val="Compact"/>
+              <w:jc w:val="left"/>
+            </w:pPr>
+            <w:r>
+              <w:t xml:space="preserve">degree</w:t>
+            </w:r>
+          </w:p>
+        </w:tc>
+        <w:tc>
+          <w:p>
+            <w:pPr>
+              <w:pStyle w:val="Compact"/>
+              <w:jc w:val="left"/>
+            </w:pPr>
+            <w:r>
+              <w:t xml:space="preserve">0.40526</w:t>
+            </w:r>
+          </w:p>
+        </w:tc>
+        <w:tc>
+          <w:p>
+            <w:pPr>
+              <w:pStyle w:val="Compact"/>
+              <w:jc w:val="left"/>
+            </w:pPr>
+            <w:r>
+              <w:t xml:space="preserve">0.02245</w:t>
+            </w:r>
+          </w:p>
+        </w:tc>
+      </w:tr>
+      <w:tr>
+        <w:tc>
+          <w:p>
+            <w:pPr>
+              <w:pStyle w:val="Compact"/>
+              <w:jc w:val="left"/>
+            </w:pPr>
+            <w:r>
+              <w:t xml:space="preserve">G</w:t>
+            </w:r>
+          </w:p>
+        </w:tc>
+        <w:tc>
+          <w:p>
+            <w:pPr>
+              <w:pStyle w:val="Compact"/>
+              <w:jc w:val="left"/>
+            </w:pPr>
+            <w:r>
+              <w:t xml:space="preserve">0.2775</w:t>
+            </w:r>
+          </w:p>
+        </w:tc>
+        <w:tc>
+          <w:p>
+            <w:pPr>
+              <w:pStyle w:val="Compact"/>
+              <w:jc w:val="left"/>
+            </w:pPr>
+            <w:r>
+              <w:t xml:space="preserve">0.04594</w:t>
+            </w:r>
+          </w:p>
+        </w:tc>
+      </w:tr>
+      <w:tr>
+        <w:tc>
+          <w:p>
+            <w:pPr>
+              <w:pStyle w:val="Compact"/>
+              <w:jc w:val="left"/>
+            </w:pPr>
+            <w:r>
+              <w:t xml:space="preserve">PD</w:t>
+            </w:r>
+          </w:p>
+        </w:tc>
+        <w:tc>
+          <w:p>
+            <w:pPr>
+              <w:pStyle w:val="Compact"/>
+              <w:jc w:val="left"/>
+            </w:pPr>
+            <w:r>
+              <w:t xml:space="preserve">0.20721</w:t>
+            </w:r>
+          </w:p>
+        </w:tc>
+        <w:tc>
+          <w:p>
+            <w:pPr>
+              <w:pStyle w:val="Compact"/>
+              <w:jc w:val="left"/>
+            </w:pPr>
+            <w:r>
+              <w:t xml:space="preserve">0.0339</w:t>
+            </w:r>
+          </w:p>
+        </w:tc>
+      </w:tr>
+      <w:tr>
+        <w:tc>
+          <w:p>
+            <w:pPr>
+              <w:pStyle w:val="Compact"/>
+              <w:jc w:val="left"/>
+            </w:pPr>
+            <w:r>
+              <w:t xml:space="preserve">SPD</w:t>
+            </w:r>
+          </w:p>
+        </w:tc>
+        <w:tc>
+          <w:p>
+            <w:pPr>
+              <w:pStyle w:val="Compact"/>
+              <w:jc w:val="left"/>
+            </w:pPr>
+            <w:r>
+              <w:t xml:space="preserve">0.00272</w:t>
+            </w:r>
+          </w:p>
+        </w:tc>
+        <w:tc>
+          <w:p>
+            <w:pPr>
+              <w:pStyle w:val="Compact"/>
+              <w:jc w:val="left"/>
+            </w:pPr>
+            <w:r>
+              <w:t xml:space="preserve">0.00279</w:t>
+            </w:r>
+          </w:p>
+        </w:tc>
+      </w:tr>
+    </w:tbl>
     <w:p>
       <w:pPr>
         <w:pStyle w:val="Heading2"/>
       </w:pPr>
-      <w:bookmarkStart w:id="32" w:name="trophic-transmission"/>
-      <w:bookmarkEnd w:id="32"/>
+      <w:bookmarkStart w:id="31" w:name="trophic-transmission"/>
+      <w:bookmarkEnd w:id="31"/>
       <w:r>
         <w:t xml:space="preserve">Trophic Transmission</w:t>
       </w:r>
@@ -771,7 +3533,7 @@
                     </pic:cNvPicPr>
                   </pic:nvPicPr>
                   <pic:blipFill>
-                    <a:blip r:embed="rId33"/>
+                    <a:blip r:embed="rId32"/>
                     <a:stretch>
                       <a:fillRect/>
                     </a:stretch>
@@ -798,6 +3560,210 @@
         </w:drawing>
       </w:r>
     </w:p>
+    <w:tbl>
+      <w:tblPr>
+        <w:tblStyle w:val="TableNormal"/>
+        <w:tblW w:type="pct" w:w="0.0"/>
+        <w:tblLook w:firstRow="1"/>
+      </w:tblPr>
+      <w:tblGrid/>
+      <w:tr>
+        <w:trPr>
+          <w:cnfStyle w:firstRow="1"/>
+        </w:trPr>
+        <w:tc>
+          <w:tcPr>
+            <w:tcBorders>
+              <w:bottom w:val="single"/>
+            </w:tcBorders>
+            <w:vAlign w:val="bottom"/>
+          </w:tcPr>
+          <w:p>
+            <w:pPr>
+              <w:pStyle w:val="Compact"/>
+              <w:jc w:val="left"/>
+            </w:pPr>
+            <w:r>
+              <w:t xml:space="preserve">Metric</w:t>
+            </w:r>
+          </w:p>
+        </w:tc>
+        <w:tc>
+          <w:tcPr>
+            <w:tcBorders>
+              <w:bottom w:val="single"/>
+            </w:tcBorders>
+            <w:vAlign w:val="bottom"/>
+          </w:tcPr>
+          <w:p>
+            <w:pPr>
+              <w:pStyle w:val="Compact"/>
+              <w:jc w:val="left"/>
+            </w:pPr>
+            <w:r>
+              <w:t xml:space="preserve">Model Coefficient (ref="No")</w:t>
+            </w:r>
+          </w:p>
+        </w:tc>
+        <w:tc>
+          <w:tcPr>
+            <w:tcBorders>
+              <w:bottom w:val="single"/>
+            </w:tcBorders>
+            <w:vAlign w:val="bottom"/>
+          </w:tcPr>
+          <w:p>
+            <w:pPr>
+              <w:pStyle w:val="Compact"/>
+              <w:jc w:val="left"/>
+            </w:pPr>
+            <w:r>
+              <w:t xml:space="preserve">Std Error</w:t>
+            </w:r>
+          </w:p>
+        </w:tc>
+      </w:tr>
+      <w:tr>
+        <w:tc>
+          <w:p>
+            <w:pPr>
+              <w:pStyle w:val="Compact"/>
+              <w:jc w:val="left"/>
+            </w:pPr>
+            <w:r>
+              <w:t xml:space="preserve">degree</w:t>
+            </w:r>
+          </w:p>
+        </w:tc>
+        <w:tc>
+          <w:p>
+            <w:pPr>
+              <w:pStyle w:val="Compact"/>
+              <w:jc w:val="left"/>
+            </w:pPr>
+            <w:r>
+              <w:t xml:space="preserve">0.57936</w:t>
+            </w:r>
+          </w:p>
+        </w:tc>
+        <w:tc>
+          <w:p>
+            <w:pPr>
+              <w:pStyle w:val="Compact"/>
+              <w:jc w:val="left"/>
+            </w:pPr>
+            <w:r>
+              <w:t xml:space="preserve">0.0249</w:t>
+            </w:r>
+          </w:p>
+        </w:tc>
+      </w:tr>
+      <w:tr>
+        <w:tc>
+          <w:p>
+            <w:pPr>
+              <w:pStyle w:val="Compact"/>
+              <w:jc w:val="left"/>
+            </w:pPr>
+            <w:r>
+              <w:t xml:space="preserve">G</w:t>
+            </w:r>
+          </w:p>
+        </w:tc>
+        <w:tc>
+          <w:p>
+            <w:pPr>
+              <w:pStyle w:val="Compact"/>
+              <w:jc w:val="left"/>
+            </w:pPr>
+            <w:r>
+              <w:t xml:space="preserve">0.20176</w:t>
+            </w:r>
+          </w:p>
+        </w:tc>
+        <w:tc>
+          <w:p>
+            <w:pPr>
+              <w:pStyle w:val="Compact"/>
+              <w:jc w:val="left"/>
+            </w:pPr>
+            <w:r>
+              <w:t xml:space="preserve">0.04822</w:t>
+            </w:r>
+          </w:p>
+        </w:tc>
+      </w:tr>
+      <w:tr>
+        <w:tc>
+          <w:p>
+            <w:pPr>
+              <w:pStyle w:val="Compact"/>
+              <w:jc w:val="left"/>
+            </w:pPr>
+            <w:r>
+              <w:t xml:space="preserve">PD</w:t>
+            </w:r>
+          </w:p>
+        </w:tc>
+        <w:tc>
+          <w:p>
+            <w:pPr>
+              <w:pStyle w:val="Compact"/>
+              <w:jc w:val="left"/>
+            </w:pPr>
+            <w:r>
+              <w:t xml:space="preserve">0.52031</w:t>
+            </w:r>
+          </w:p>
+        </w:tc>
+        <w:tc>
+          <w:p>
+            <w:pPr>
+              <w:pStyle w:val="Compact"/>
+              <w:jc w:val="left"/>
+            </w:pPr>
+            <w:r>
+              <w:t xml:space="preserve">0.0339</w:t>
+            </w:r>
+          </w:p>
+        </w:tc>
+      </w:tr>
+      <w:tr>
+        <w:tc>
+          <w:p>
+            <w:pPr>
+              <w:pStyle w:val="Compact"/>
+              <w:jc w:val="left"/>
+            </w:pPr>
+            <w:r>
+              <w:t xml:space="preserve">SPD</w:t>
+            </w:r>
+          </w:p>
+        </w:tc>
+        <w:tc>
+          <w:p>
+            <w:pPr>
+              <w:pStyle w:val="Compact"/>
+              <w:jc w:val="left"/>
+            </w:pPr>
+            <w:r>
+              <w:t xml:space="preserve">0.03163</w:t>
+            </w:r>
+          </w:p>
+        </w:tc>
+        <w:tc>
+          <w:p>
+            <w:pPr>
+              <w:pStyle w:val="Compact"/>
+              <w:jc w:val="left"/>
+            </w:pPr>
+            <w:r>
+              <w:t xml:space="preserve">0.00272</w:t>
+            </w:r>
+          </w:p>
+        </w:tc>
+      </w:tr>
+    </w:tbl>
     <w:sectPr/>
   </w:body>
 </w:document>
@@ -906,7 +3872,7 @@
     </w:lvl>
   </w:abstractNum>
   <w:abstractNum w:abstractNumId="990">
-    <w:nsid w:val="2526fcb5"/>
+    <w:nsid w:val="495ddf9e"/>
     <w:multiLevelType w:val="multilevel"/>
     <w:lvl w:ilvl="0">
       <w:numFmt w:val="bullet"/>

</xml_diff>

<commit_message>
Replaced rounding with 8 digits. Used these for draft 5 June v2 sent round.
</commit_message>
<xml_diff>
--- a/generalism_data_results.docx
+++ b/generalism_data_results.docx
@@ -972,32 +972,54 @@
               <w:jc w:val="left"/>
             </w:pPr>
             <w:r>
-              <w:t xml:space="preserve">-0.00152</w:t>
-            </w:r>
-          </w:p>
-        </w:tc>
-        <w:tc>
-          <w:p>
-            <w:pPr>
-              <w:pStyle w:val="Compact"/>
-              <w:jc w:val="left"/>
-            </w:pPr>
-            <w:r>
-              <w:t xml:space="preserve">2.6</w:t>
-            </w:r>
-            <w:r>
-              <w:t xml:space="preserve">10^{-4}</w:t>
-            </w:r>
-          </w:p>
-        </w:tc>
-        <w:tc>
-          <w:p>
-            <w:pPr>
-              <w:pStyle w:val="Compact"/>
-              <w:jc w:val="left"/>
-            </w:pPr>
-            <w:r>
-              <w:t xml:space="preserve">-0.00211, -9.3</w:t>
+              <w:t xml:space="preserve">-0.0015239</w:t>
+            </w:r>
+          </w:p>
+        </w:tc>
+        <w:tc>
+          <w:p>
+            <w:pPr>
+              <w:pStyle w:val="Compact"/>
+              <w:jc w:val="left"/>
+            </w:pPr>
+            <m:oMath>
+              <m:r>
+                <m:rPr/>
+                <m:t>2.6361</m:t>
+              </m:r>
+              <m:r>
+                <m:rPr/>
+                <m:t>×</m:t>
+              </m:r>
+              <m:sSup>
+                <m:e>
+                  <m:r>
+                    <m:rPr/>
+                    <m:t>10</m:t>
+                  </m:r>
+                </m:e>
+                <m:sup>
+                  <m:r>
+                    <m:rPr/>
+                    <m:t>−</m:t>
+                  </m:r>
+                  <m:r>
+                    <m:rPr/>
+                    <m:t>4</m:t>
+                  </m:r>
+                </m:sup>
+              </m:sSup>
+            </m:oMath>
+          </w:p>
+        </w:tc>
+        <w:tc>
+          <w:p>
+            <w:pPr>
+              <w:pStyle w:val="Compact"/>
+              <w:jc w:val="left"/>
+            </w:pPr>
+            <w:r>
+              <w:t xml:space="preserve">-0.0021114, -9.2922</w:t>
             </w:r>
             <w:r>
               <w:t xml:space="preserve">10^{-4}</w:t>
@@ -1035,18 +1057,18 @@
               <w:jc w:val="left"/>
             </w:pPr>
             <w:r>
-              <w:t xml:space="preserve">0.00545</w:t>
-            </w:r>
-          </w:p>
-        </w:tc>
-        <w:tc>
-          <w:p>
-            <w:pPr>
-              <w:pStyle w:val="Compact"/>
-              <w:jc w:val="left"/>
-            </w:pPr>
-            <w:r>
-              <w:t xml:space="preserve">1.5</w:t>
+              <w:t xml:space="preserve">0.0054466</w:t>
+            </w:r>
+          </w:p>
+        </w:tc>
+        <w:tc>
+          <w:p>
+            <w:pPr>
+              <w:pStyle w:val="Compact"/>
+              <w:jc w:val="left"/>
+            </w:pPr>
+            <w:r>
+              <w:t xml:space="preserve">1.5045</w:t>
             </w:r>
             <w:r>
               <w:t xml:space="preserve">10^{-4}</w:t>
@@ -1060,7 +1082,7 @@
               <w:jc w:val="left"/>
             </w:pPr>
             <w:r>
-              <w:t xml:space="preserve">0.00507, 0.00583</w:t>
+              <w:t xml:space="preserve">0.0050744, 0.0058274</w:t>
             </w:r>
           </w:p>
         </w:tc>
@@ -1095,29 +1117,29 @@
               <w:jc w:val="left"/>
             </w:pPr>
             <w:r>
-              <w:t xml:space="preserve">1.43589</w:t>
-            </w:r>
-          </w:p>
-        </w:tc>
-        <w:tc>
-          <w:p>
-            <w:pPr>
-              <w:pStyle w:val="Compact"/>
-              <w:jc w:val="left"/>
-            </w:pPr>
-            <w:r>
-              <w:t xml:space="preserve">0.07193</w:t>
-            </w:r>
-          </w:p>
-        </w:tc>
-        <w:tc>
-          <w:p>
-            <w:pPr>
-              <w:pStyle w:val="Compact"/>
-              <w:jc w:val="left"/>
-            </w:pPr>
-            <w:r>
-              <w:t xml:space="preserve">1.27125, 1.60134</w:t>
+              <w:t xml:space="preserve">1.435891</w:t>
+            </w:r>
+          </w:p>
+        </w:tc>
+        <w:tc>
+          <w:p>
+            <w:pPr>
+              <w:pStyle w:val="Compact"/>
+              <w:jc w:val="left"/>
+            </w:pPr>
+            <w:r>
+              <w:t xml:space="preserve">0.0719312</w:t>
+            </w:r>
+          </w:p>
+        </w:tc>
+        <w:tc>
+          <w:p>
+            <w:pPr>
+              <w:pStyle w:val="Compact"/>
+              <w:jc w:val="left"/>
+            </w:pPr>
+            <w:r>
+              <w:t xml:space="preserve">1.2712456, 1.6013438</w:t>
             </w:r>
           </w:p>
         </w:tc>
@@ -1152,18 +1174,18 @@
               <w:jc w:val="left"/>
             </w:pPr>
             <w:r>
-              <w:t xml:space="preserve">-0.00105</w:t>
-            </w:r>
-          </w:p>
-        </w:tc>
-        <w:tc>
-          <w:p>
-            <w:pPr>
-              <w:pStyle w:val="Compact"/>
-              <w:jc w:val="left"/>
-            </w:pPr>
-            <w:r>
-              <w:t xml:space="preserve">4.5</w:t>
+              <w:t xml:space="preserve">-0.0010537</w:t>
+            </w:r>
+          </w:p>
+        </w:tc>
+        <w:tc>
+          <w:p>
+            <w:pPr>
+              <w:pStyle w:val="Compact"/>
+              <w:jc w:val="left"/>
+            </w:pPr>
+            <w:r>
+              <w:t xml:space="preserve">4.4873</w:t>
             </w:r>
             <w:r>
               <w:t xml:space="preserve">10^{-4}</w:t>
@@ -1177,7 +1199,7 @@
               <w:jc w:val="left"/>
             </w:pPr>
             <w:r>
-              <w:t xml:space="preserve">-0.00194, -1.8</w:t>
+              <w:t xml:space="preserve">-0.0019432, -1.8252</w:t>
             </w:r>
             <w:r>
               <w:t xml:space="preserve">10^{-4}</w:t>
@@ -1215,18 +1237,18 @@
               <w:jc w:val="left"/>
             </w:pPr>
             <w:r>
-              <w:t xml:space="preserve">0.00652</w:t>
-            </w:r>
-          </w:p>
-        </w:tc>
-        <w:tc>
-          <w:p>
-            <w:pPr>
-              <w:pStyle w:val="Compact"/>
-              <w:jc w:val="left"/>
-            </w:pPr>
-            <w:r>
-              <w:t xml:space="preserve">4.4</w:t>
+              <w:t xml:space="preserve">0.006522</w:t>
+            </w:r>
+          </w:p>
+        </w:tc>
+        <w:tc>
+          <w:p>
+            <w:pPr>
+              <w:pStyle w:val="Compact"/>
+              <w:jc w:val="left"/>
+            </w:pPr>
+            <w:r>
+              <w:t xml:space="preserve">4.4228</w:t>
             </w:r>
             <w:r>
               <w:t xml:space="preserve">10^{-4}</w:t>
@@ -1240,7 +1262,7 @@
               <w:jc w:val="left"/>
             </w:pPr>
             <w:r>
-              <w:t xml:space="preserve">0.00567, 0.0074</w:t>
+              <w:t xml:space="preserve">0.005669, 0.0074023</w:t>
             </w:r>
           </w:p>
         </w:tc>
@@ -1275,18 +1297,18 @@
               <w:jc w:val="left"/>
             </w:pPr>
             <w:r>
-              <w:t xml:space="preserve">-0.0018</w:t>
-            </w:r>
-          </w:p>
-        </w:tc>
-        <w:tc>
-          <w:p>
-            <w:pPr>
-              <w:pStyle w:val="Compact"/>
-              <w:jc w:val="left"/>
-            </w:pPr>
-            <w:r>
-              <w:t xml:space="preserve">4.3</w:t>
+              <w:t xml:space="preserve">-0.0017986</w:t>
+            </w:r>
+          </w:p>
+        </w:tc>
+        <w:tc>
+          <w:p>
+            <w:pPr>
+              <w:pStyle w:val="Compact"/>
+              <w:jc w:val="left"/>
+            </w:pPr>
+            <w:r>
+              <w:t xml:space="preserve">4.2973</w:t>
             </w:r>
             <w:r>
               <w:t xml:space="preserve">10^{-4}</w:t>
@@ -1300,7 +1322,7 @@
               <w:jc w:val="left"/>
             </w:pPr>
             <w:r>
-              <w:t xml:space="preserve">-0.00264, -9.6</w:t>
+              <w:t xml:space="preserve">-0.0026416, -9.5557</w:t>
             </w:r>
             <w:r>
               <w:t xml:space="preserve">10^{-4}</w:t>
@@ -1338,18 +1360,18 @@
               <w:jc w:val="left"/>
             </w:pPr>
             <w:r>
-              <w:t xml:space="preserve">0.00209</w:t>
-            </w:r>
-          </w:p>
-        </w:tc>
-        <w:tc>
-          <w:p>
-            <w:pPr>
-              <w:pStyle w:val="Compact"/>
-              <w:jc w:val="left"/>
-            </w:pPr>
-            <w:r>
-              <w:t xml:space="preserve">2</w:t>
+              <w:t xml:space="preserve">0.0020919</w:t>
+            </w:r>
+          </w:p>
+        </w:tc>
+        <w:tc>
+          <w:p>
+            <w:pPr>
+              <w:pStyle w:val="Compact"/>
+              <w:jc w:val="left"/>
+            </w:pPr>
+            <w:r>
+              <w:t xml:space="preserve">2.0078</w:t>
             </w:r>
             <w:r>
               <w:t xml:space="preserve">10^{-4}</w:t>
@@ -1363,7 +1385,7 @@
               <w:jc w:val="left"/>
             </w:pPr>
             <w:r>
-              <w:t xml:space="preserve">0.0017, 0.00249</w:t>
+              <w:t xml:space="preserve">0.001698, 0.0024858</w:t>
             </w:r>
           </w:p>
         </w:tc>
@@ -1398,29 +1420,29 @@
               <w:jc w:val="left"/>
             </w:pPr>
             <w:r>
-              <w:t xml:space="preserve">1.16029</w:t>
-            </w:r>
-          </w:p>
-        </w:tc>
-        <w:tc>
-          <w:p>
-            <w:pPr>
-              <w:pStyle w:val="Compact"/>
-              <w:jc w:val="left"/>
-            </w:pPr>
-            <w:r>
-              <w:t xml:space="preserve">0.06852</w:t>
-            </w:r>
-          </w:p>
-        </w:tc>
-        <w:tc>
-          <w:p>
-            <w:pPr>
-              <w:pStyle w:val="Compact"/>
-              <w:jc w:val="left"/>
-            </w:pPr>
-            <w:r>
-              <w:t xml:space="preserve">1.02587, 1.29472</w:t>
+              <w:t xml:space="preserve">1.1602908</w:t>
+            </w:r>
+          </w:p>
+        </w:tc>
+        <w:tc>
+          <w:p>
+            <w:pPr>
+              <w:pStyle w:val="Compact"/>
+              <w:jc w:val="left"/>
+            </w:pPr>
+            <w:r>
+              <w:t xml:space="preserve">0.0685215</w:t>
+            </w:r>
+          </w:p>
+        </w:tc>
+        <w:tc>
+          <w:p>
+            <w:pPr>
+              <w:pStyle w:val="Compact"/>
+              <w:jc w:val="left"/>
+            </w:pPr>
+            <w:r>
+              <w:t xml:space="preserve">1.0258664, 1.2947153</w:t>
             </w:r>
           </w:p>
         </w:tc>
@@ -1455,7 +1477,7 @@
               <w:jc w:val="left"/>
             </w:pPr>
             <w:r>
-              <w:t xml:space="preserve">-9</w:t>
+              <w:t xml:space="preserve">-9.284</w:t>
             </w:r>
             <w:r>
               <w:t xml:space="preserve">10^{-5}</w:t>
@@ -1469,7 +1491,7 @@
               <w:jc w:val="left"/>
             </w:pPr>
             <w:r>
-              <w:t xml:space="preserve">2</w:t>
+              <w:t xml:space="preserve">2.303</w:t>
             </w:r>
             <w:r>
               <w:t xml:space="preserve">10^{-5}</w:t>
@@ -1483,10 +1505,10 @@
               <w:jc w:val="left"/>
             </w:pPr>
             <w:r>
-              <w:t xml:space="preserve">-1.4</w:t>
-            </w:r>
-            <w:r>
-              <w:t xml:space="preserve">10^{-4}, -5</w:t>
+              <w:t xml:space="preserve">-1.38</w:t>
+            </w:r>
+            <w:r>
+              <w:t xml:space="preserve">10^{-4}, -4.767</w:t>
             </w:r>
             <w:r>
               <w:t xml:space="preserve">10^{-5}</w:t>
@@ -1524,7 +1546,7 @@
               <w:jc w:val="left"/>
             </w:pPr>
             <w:r>
-              <w:t xml:space="preserve">2.4</w:t>
+              <w:t xml:space="preserve">2.4042</w:t>
             </w:r>
             <w:r>
               <w:t xml:space="preserve">10^{-4}</w:t>
@@ -1538,7 +1560,7 @@
               <w:jc w:val="left"/>
             </w:pPr>
             <w:r>
-              <w:t xml:space="preserve">2</w:t>
+              <w:t xml:space="preserve">1.578</w:t>
             </w:r>
             <w:r>
               <w:t xml:space="preserve">10^{-5}</w:t>
@@ -1552,10 +1574,10 @@
               <w:jc w:val="left"/>
             </w:pPr>
             <w:r>
-              <w:t xml:space="preserve">2.1</w:t>
-            </w:r>
-            <w:r>
-              <w:t xml:space="preserve">10^{-4}, 2.7</w:t>
+              <w:t xml:space="preserve">2.0948</w:t>
+            </w:r>
+            <w:r>
+              <w:t xml:space="preserve">10^{-4}, 2.7136</w:t>
             </w:r>
             <w:r>
               <w:t xml:space="preserve">10^{-4}</w:t>
@@ -1593,29 +1615,29 @@
               <w:jc w:val="left"/>
             </w:pPr>
             <w:r>
-              <w:t xml:space="preserve">0.06276</w:t>
-            </w:r>
-          </w:p>
-        </w:tc>
-        <w:tc>
-          <w:p>
-            <w:pPr>
-              <w:pStyle w:val="Compact"/>
-              <w:jc w:val="left"/>
-            </w:pPr>
-            <w:r>
-              <w:t xml:space="preserve">0.00503</w:t>
-            </w:r>
-          </w:p>
-        </w:tc>
-        <w:tc>
-          <w:p>
-            <w:pPr>
-              <w:pStyle w:val="Compact"/>
-              <w:jc w:val="left"/>
-            </w:pPr>
-            <w:r>
-              <w:t xml:space="preserve">0.05289, 0.07262</w:t>
+              <w:t xml:space="preserve">0.0627589</w:t>
+            </w:r>
+          </w:p>
+        </w:tc>
+        <w:tc>
+          <w:p>
+            <w:pPr>
+              <w:pStyle w:val="Compact"/>
+              <w:jc w:val="left"/>
+            </w:pPr>
+            <w:r>
+              <w:t xml:space="preserve">0.0050283</w:t>
+            </w:r>
+          </w:p>
+        </w:tc>
+        <w:tc>
+          <w:p>
+            <w:pPr>
+              <w:pStyle w:val="Compact"/>
+              <w:jc w:val="left"/>
+            </w:pPr>
+            <w:r>
+              <w:t xml:space="preserve">0.0528944, 0.0726234</w:t>
             </w:r>
           </w:p>
         </w:tc>
@@ -2017,29 +2039,29 @@
               <w:jc w:val="left"/>
             </w:pPr>
             <w:r>
-              <w:t xml:space="preserve">0.2236</w:t>
-            </w:r>
-          </w:p>
-        </w:tc>
-        <w:tc>
-          <w:p>
-            <w:pPr>
-              <w:pStyle w:val="Compact"/>
-              <w:jc w:val="left"/>
-            </w:pPr>
-            <w:r>
-              <w:t xml:space="preserve">0.04148</w:t>
-            </w:r>
-          </w:p>
-        </w:tc>
-        <w:tc>
-          <w:p>
-            <w:pPr>
-              <w:pStyle w:val="Compact"/>
-              <w:jc w:val="left"/>
-            </w:pPr>
-            <w:r>
-              <w:t xml:space="preserve">0.14234, 0.30496</w:t>
+              <w:t xml:space="preserve">0.2235999</w:t>
+            </w:r>
+          </w:p>
+        </w:tc>
+        <w:tc>
+          <w:p>
+            <w:pPr>
+              <w:pStyle w:val="Compact"/>
+              <w:jc w:val="left"/>
+            </w:pPr>
+            <w:r>
+              <w:t xml:space="preserve">0.0414848</w:t>
+            </w:r>
+          </w:p>
+        </w:tc>
+        <w:tc>
+          <w:p>
+            <w:pPr>
+              <w:pStyle w:val="Compact"/>
+              <w:jc w:val="left"/>
+            </w:pPr>
+            <w:r>
+              <w:t xml:space="preserve">0.1423384, 0.3049629</w:t>
             </w:r>
           </w:p>
         </w:tc>
@@ -2085,29 +2107,29 @@
               <w:jc w:val="left"/>
             </w:pPr>
             <w:r>
-              <w:t xml:space="preserve">0.40626</w:t>
-            </w:r>
-          </w:p>
-        </w:tc>
-        <w:tc>
-          <w:p>
-            <w:pPr>
-              <w:pStyle w:val="Compact"/>
-              <w:jc w:val="left"/>
-            </w:pPr>
-            <w:r>
-              <w:t xml:space="preserve">0.03654</w:t>
-            </w:r>
-          </w:p>
-        </w:tc>
-        <w:tc>
-          <w:p>
-            <w:pPr>
-              <w:pStyle w:val="Compact"/>
-              <w:jc w:val="left"/>
-            </w:pPr>
-            <w:r>
-              <w:t xml:space="preserve">0.33476, 0.47801</w:t>
+              <w:t xml:space="preserve">0.406262</w:t>
+            </w:r>
+          </w:p>
+        </w:tc>
+        <w:tc>
+          <w:p>
+            <w:pPr>
+              <w:pStyle w:val="Compact"/>
+              <w:jc w:val="left"/>
+            </w:pPr>
+            <w:r>
+              <w:t xml:space="preserve">0.0365418</w:t>
+            </w:r>
+          </w:p>
+        </w:tc>
+        <w:tc>
+          <w:p>
+            <w:pPr>
+              <w:pStyle w:val="Compact"/>
+              <w:jc w:val="left"/>
+            </w:pPr>
+            <w:r>
+              <w:t xml:space="preserve">0.334761, 0.4780085</w:t>
             </w:r>
           </w:p>
         </w:tc>
@@ -2153,29 +2175,29 @@
               <w:jc w:val="left"/>
             </w:pPr>
             <w:r>
-              <w:t xml:space="preserve">0.09959</w:t>
-            </w:r>
-          </w:p>
-        </w:tc>
-        <w:tc>
-          <w:p>
-            <w:pPr>
-              <w:pStyle w:val="Compact"/>
-              <w:jc w:val="left"/>
-            </w:pPr>
-            <w:r>
-              <w:t xml:space="preserve">0.06603</w:t>
-            </w:r>
-          </w:p>
-        </w:tc>
-        <w:tc>
-          <w:p>
-            <w:pPr>
-              <w:pStyle w:val="Compact"/>
-              <w:jc w:val="left"/>
-            </w:pPr>
-            <w:r>
-              <w:t xml:space="preserve">-0.0303, 0.22858</w:t>
+              <w:t xml:space="preserve">0.0995918</w:t>
+            </w:r>
+          </w:p>
+        </w:tc>
+        <w:tc>
+          <w:p>
+            <w:pPr>
+              <w:pStyle w:val="Compact"/>
+              <w:jc w:val="left"/>
+            </w:pPr>
+            <w:r>
+              <w:t xml:space="preserve">0.0660292</w:t>
+            </w:r>
+          </w:p>
+        </w:tc>
+        <w:tc>
+          <w:p>
+            <w:pPr>
+              <w:pStyle w:val="Compact"/>
+              <w:jc w:val="left"/>
+            </w:pPr>
+            <w:r>
+              <w:t xml:space="preserve">-0.0302969, 0.2285828</w:t>
             </w:r>
           </w:p>
         </w:tc>
@@ -2221,29 +2243,29 @@
               <w:jc w:val="left"/>
             </w:pPr>
             <w:r>
-              <w:t xml:space="preserve">0.25686</w:t>
-            </w:r>
-          </w:p>
-        </w:tc>
-        <w:tc>
-          <w:p>
-            <w:pPr>
-              <w:pStyle w:val="Compact"/>
-              <w:jc w:val="left"/>
-            </w:pPr>
-            <w:r>
-              <w:t xml:space="preserve">0.04218</w:t>
-            </w:r>
-          </w:p>
-        </w:tc>
-        <w:tc>
-          <w:p>
-            <w:pPr>
-              <w:pStyle w:val="Compact"/>
-              <w:jc w:val="left"/>
-            </w:pPr>
-            <w:r>
-              <w:t xml:space="preserve">0.17427, 0.33963</w:t>
+              <w:t xml:space="preserve">0.2568647</w:t>
+            </w:r>
+          </w:p>
+        </w:tc>
+        <w:tc>
+          <w:p>
+            <w:pPr>
+              <w:pStyle w:val="Compact"/>
+              <w:jc w:val="left"/>
+            </w:pPr>
+            <w:r>
+              <w:t xml:space="preserve">0.0421825</w:t>
+            </w:r>
+          </w:p>
+        </w:tc>
+        <w:tc>
+          <w:p>
+            <w:pPr>
+              <w:pStyle w:val="Compact"/>
+              <w:jc w:val="left"/>
+            </w:pPr>
+            <w:r>
+              <w:t xml:space="preserve">0.1742667, 0.339628</w:t>
             </w:r>
           </w:p>
         </w:tc>
@@ -2289,29 +2311,29 @@
               <w:jc w:val="left"/>
             </w:pPr>
             <w:r>
-              <w:t xml:space="preserve">0.53864</w:t>
-            </w:r>
-          </w:p>
-        </w:tc>
-        <w:tc>
-          <w:p>
-            <w:pPr>
-              <w:pStyle w:val="Compact"/>
-              <w:jc w:val="left"/>
-            </w:pPr>
-            <w:r>
-              <w:t xml:space="preserve">0.03776</w:t>
-            </w:r>
-          </w:p>
-        </w:tc>
-        <w:tc>
-          <w:p>
-            <w:pPr>
-              <w:pStyle w:val="Compact"/>
-              <w:jc w:val="left"/>
-            </w:pPr>
-            <w:r>
-              <w:t xml:space="preserve">0.46481, 0.61282</w:t>
+              <w:t xml:space="preserve">0.5386372</w:t>
+            </w:r>
+          </w:p>
+        </w:tc>
+        <w:tc>
+          <w:p>
+            <w:pPr>
+              <w:pStyle w:val="Compact"/>
+              <w:jc w:val="left"/>
+            </w:pPr>
+            <w:r>
+              <w:t xml:space="preserve">0.037757</w:t>
+            </w:r>
+          </w:p>
+        </w:tc>
+        <w:tc>
+          <w:p>
+            <w:pPr>
+              <w:pStyle w:val="Compact"/>
+              <w:jc w:val="left"/>
+            </w:pPr>
+            <w:r>
+              <w:t xml:space="preserve">0.4648116, 0.6128243</w:t>
             </w:r>
           </w:p>
         </w:tc>
@@ -2357,7 +2379,7 @@
               <w:jc w:val="left"/>
             </w:pPr>
             <w:r>
-              <w:t xml:space="preserve">1.01953</w:t>
+              <w:t xml:space="preserve">1.019527</w:t>
             </w:r>
           </w:p>
         </w:tc>
@@ -2379,7 +2401,7 @@
               <w:jc w:val="left"/>
             </w:pPr>
             <w:r>
-              <w:t xml:space="preserve">0.921, 1.1183</w:t>
+              <w:t xml:space="preserve">0.9210028, 1.1183049</w:t>
             </w:r>
           </w:p>
         </w:tc>
@@ -2425,29 +2447,29 @@
               <w:jc w:val="left"/>
             </w:pPr>
             <w:r>
-              <w:t xml:space="preserve">0.19018</w:t>
-            </w:r>
-          </w:p>
-        </w:tc>
-        <w:tc>
-          <w:p>
-            <w:pPr>
-              <w:pStyle w:val="Compact"/>
-              <w:jc w:val="left"/>
-            </w:pPr>
-            <w:r>
-              <w:t xml:space="preserve">0.05582</w:t>
-            </w:r>
-          </w:p>
-        </w:tc>
-        <w:tc>
-          <w:p>
-            <w:pPr>
-              <w:pStyle w:val="Compact"/>
-              <w:jc w:val="left"/>
-            </w:pPr>
-            <w:r>
-              <w:t xml:space="preserve">0.08083, 0.29964</w:t>
+              <w:t xml:space="preserve">0.1901761</w:t>
+            </w:r>
+          </w:p>
+        </w:tc>
+        <w:tc>
+          <w:p>
+            <w:pPr>
+              <w:pStyle w:val="Compact"/>
+              <w:jc w:val="left"/>
+            </w:pPr>
+            <w:r>
+              <w:t xml:space="preserve">0.0558179</w:t>
+            </w:r>
+          </w:p>
+        </w:tc>
+        <w:tc>
+          <w:p>
+            <w:pPr>
+              <w:pStyle w:val="Compact"/>
+              <w:jc w:val="left"/>
+            </w:pPr>
+            <w:r>
+              <w:t xml:space="preserve">0.0808269, 0.2996433</w:t>
             </w:r>
           </w:p>
         </w:tc>
@@ -2493,29 +2515,29 @@
               <w:jc w:val="left"/>
             </w:pPr>
             <w:r>
-              <w:t xml:space="preserve">0.67437</w:t>
-            </w:r>
-          </w:p>
-        </w:tc>
-        <w:tc>
-          <w:p>
-            <w:pPr>
-              <w:pStyle w:val="Compact"/>
-              <w:jc w:val="left"/>
-            </w:pPr>
-            <w:r>
-              <w:t xml:space="preserve">0.05296</w:t>
-            </w:r>
-          </w:p>
-        </w:tc>
-        <w:tc>
-          <w:p>
-            <w:pPr>
-              <w:pStyle w:val="Compact"/>
-              <w:jc w:val="left"/>
-            </w:pPr>
-            <w:r>
-              <w:t xml:space="preserve">0.5707, 0.77833</w:t>
+              <w:t xml:space="preserve">0.674365</w:t>
+            </w:r>
+          </w:p>
+        </w:tc>
+        <w:tc>
+          <w:p>
+            <w:pPr>
+              <w:pStyle w:val="Compact"/>
+              <w:jc w:val="left"/>
+            </w:pPr>
+            <w:r>
+              <w:t xml:space="preserve">0.0529644</w:t>
+            </w:r>
+          </w:p>
+        </w:tc>
+        <w:tc>
+          <w:p>
+            <w:pPr>
+              <w:pStyle w:val="Compact"/>
+              <w:jc w:val="left"/>
+            </w:pPr>
+            <w:r>
+              <w:t xml:space="preserve">0.5707044, 0.7783339</w:t>
             </w:r>
           </w:p>
         </w:tc>
@@ -2561,29 +2583,29 @@
               <w:jc w:val="left"/>
             </w:pPr>
             <w:r>
-              <w:t xml:space="preserve">0.26318</w:t>
-            </w:r>
-          </w:p>
-        </w:tc>
-        <w:tc>
-          <w:p>
-            <w:pPr>
-              <w:pStyle w:val="Compact"/>
-              <w:jc w:val="left"/>
-            </w:pPr>
-            <w:r>
-              <w:t xml:space="preserve">0.05528</w:t>
-            </w:r>
-          </w:p>
-        </w:tc>
-        <w:tc>
-          <w:p>
-            <w:pPr>
-              <w:pStyle w:val="Compact"/>
-              <w:jc w:val="left"/>
-            </w:pPr>
-            <w:r>
-              <w:t xml:space="preserve">0.15489, 0.37161</w:t>
+              <w:t xml:space="preserve">0.2631751</w:t>
+            </w:r>
+          </w:p>
+        </w:tc>
+        <w:tc>
+          <w:p>
+            <w:pPr>
+              <w:pStyle w:val="Compact"/>
+              <w:jc w:val="left"/>
+            </w:pPr>
+            <w:r>
+              <w:t xml:space="preserve">0.0552824</w:t>
+            </w:r>
+          </w:p>
+        </w:tc>
+        <w:tc>
+          <w:p>
+            <w:pPr>
+              <w:pStyle w:val="Compact"/>
+              <w:jc w:val="left"/>
+            </w:pPr>
+            <w:r>
+              <w:t xml:space="preserve">0.1548948, 0.3716116</w:t>
             </w:r>
           </w:p>
         </w:tc>
@@ -2629,29 +2651,29 @@
               <w:jc w:val="left"/>
             </w:pPr>
             <w:r>
-              <w:t xml:space="preserve">0.32741</w:t>
-            </w:r>
-          </w:p>
-        </w:tc>
-        <w:tc>
-          <w:p>
-            <w:pPr>
-              <w:pStyle w:val="Compact"/>
-              <w:jc w:val="left"/>
-            </w:pPr>
-            <w:r>
-              <w:t xml:space="preserve">0.09191</w:t>
-            </w:r>
-          </w:p>
-        </w:tc>
-        <w:tc>
-          <w:p>
-            <w:pPr>
-              <w:pStyle w:val="Compact"/>
-              <w:jc w:val="left"/>
-            </w:pPr>
-            <w:r>
-              <w:t xml:space="preserve">0.14751, 0.50788</w:t>
+              <w:t xml:space="preserve">0.3274065</w:t>
+            </w:r>
+          </w:p>
+        </w:tc>
+        <w:tc>
+          <w:p>
+            <w:pPr>
+              <w:pStyle w:val="Compact"/>
+              <w:jc w:val="left"/>
+            </w:pPr>
+            <w:r>
+              <w:t xml:space="preserve">0.0919143</w:t>
+            </w:r>
+          </w:p>
+        </w:tc>
+        <w:tc>
+          <w:p>
+            <w:pPr>
+              <w:pStyle w:val="Compact"/>
+              <w:jc w:val="left"/>
+            </w:pPr>
+            <w:r>
+              <w:t xml:space="preserve">0.1475052, 0.5078821</w:t>
             </w:r>
           </w:p>
         </w:tc>
@@ -2697,29 +2719,29 @@
               <w:jc w:val="left"/>
             </w:pPr>
             <w:r>
-              <w:t xml:space="preserve">0.46649</w:t>
-            </w:r>
-          </w:p>
-        </w:tc>
-        <w:tc>
-          <w:p>
-            <w:pPr>
-              <w:pStyle w:val="Compact"/>
-              <w:jc w:val="left"/>
-            </w:pPr>
-            <w:r>
-              <w:t xml:space="preserve">0.08176</w:t>
-            </w:r>
-          </w:p>
-        </w:tc>
-        <w:tc>
-          <w:p>
-            <w:pPr>
-              <w:pStyle w:val="Compact"/>
-              <w:jc w:val="left"/>
-            </w:pPr>
-            <w:r>
-              <w:t xml:space="preserve">0.30685, 0.62741</w:t>
+              <w:t xml:space="preserve">0.466491</w:t>
+            </w:r>
+          </w:p>
+        </w:tc>
+        <w:tc>
+          <w:p>
+            <w:pPr>
+              <w:pStyle w:val="Compact"/>
+              <w:jc w:val="left"/>
+            </w:pPr>
+            <w:r>
+              <w:t xml:space="preserve">0.0817604</w:t>
+            </w:r>
+          </w:p>
+        </w:tc>
+        <w:tc>
+          <w:p>
+            <w:pPr>
+              <w:pStyle w:val="Compact"/>
+              <w:jc w:val="left"/>
+            </w:pPr>
+            <w:r>
+              <w:t xml:space="preserve">0.3068503, 0.6274147</w:t>
             </w:r>
           </w:p>
         </w:tc>
@@ -2765,29 +2787,29 @@
               <w:jc w:val="left"/>
             </w:pPr>
             <w:r>
-              <w:t xml:space="preserve">-0.26167</w:t>
-            </w:r>
-          </w:p>
-        </w:tc>
-        <w:tc>
-          <w:p>
-            <w:pPr>
-              <w:pStyle w:val="Compact"/>
-              <w:jc w:val="left"/>
-            </w:pPr>
-            <w:r>
-              <w:t xml:space="preserve">0.15564</w:t>
-            </w:r>
-          </w:p>
-        </w:tc>
-        <w:tc>
-          <w:p>
-            <w:pPr>
-              <w:pStyle w:val="Compact"/>
-              <w:jc w:val="left"/>
-            </w:pPr>
-            <w:r>
-              <w:t xml:space="preserve">-0.57199, 0.03894</w:t>
+              <w:t xml:space="preserve">-0.2616669</w:t>
+            </w:r>
+          </w:p>
+        </w:tc>
+        <w:tc>
+          <w:p>
+            <w:pPr>
+              <w:pStyle w:val="Compact"/>
+              <w:jc w:val="left"/>
+            </w:pPr>
+            <w:r>
+              <w:t xml:space="preserve">0.1556438</w:t>
+            </w:r>
+          </w:p>
+        </w:tc>
+        <w:tc>
+          <w:p>
+            <w:pPr>
+              <w:pStyle w:val="Compact"/>
+              <w:jc w:val="left"/>
+            </w:pPr>
+            <w:r>
+              <w:t xml:space="preserve">-0.5719861, 0.0389363</w:t>
             </w:r>
           </w:p>
         </w:tc>
@@ -2833,29 +2855,29 @@
               <w:jc w:val="left"/>
             </w:pPr>
             <w:r>
-              <w:t xml:space="preserve">0.77888</w:t>
-            </w:r>
-          </w:p>
-        </w:tc>
-        <w:tc>
-          <w:p>
-            <w:pPr>
-              <w:pStyle w:val="Compact"/>
-              <w:jc w:val="left"/>
-            </w:pPr>
-            <w:r>
-              <w:t xml:space="preserve">0.09636</w:t>
-            </w:r>
-          </w:p>
-        </w:tc>
-        <w:tc>
-          <w:p>
-            <w:pPr>
-              <w:pStyle w:val="Compact"/>
-              <w:jc w:val="left"/>
-            </w:pPr>
-            <w:r>
-              <w:t xml:space="preserve">0.59088, 0.96872</w:t>
+              <w:t xml:space="preserve">0.7788821</w:t>
+            </w:r>
+          </w:p>
+        </w:tc>
+        <w:tc>
+          <w:p>
+            <w:pPr>
+              <w:pStyle w:val="Compact"/>
+              <w:jc w:val="left"/>
+            </w:pPr>
+            <w:r>
+              <w:t xml:space="preserve">0.0963581</w:t>
+            </w:r>
+          </w:p>
+        </w:tc>
+        <w:tc>
+          <w:p>
+            <w:pPr>
+              <w:pStyle w:val="Compact"/>
+              <w:jc w:val="left"/>
+            </w:pPr>
+            <w:r>
+              <w:t xml:space="preserve">0.590882, 0.968715</w:t>
             </w:r>
           </w:p>
         </w:tc>
@@ -2901,29 +2923,29 @@
               <w:jc w:val="left"/>
             </w:pPr>
             <w:r>
-              <w:t xml:space="preserve">1.00204</w:t>
-            </w:r>
-          </w:p>
-        </w:tc>
-        <w:tc>
-          <w:p>
-            <w:pPr>
-              <w:pStyle w:val="Compact"/>
-              <w:jc w:val="left"/>
-            </w:pPr>
-            <w:r>
-              <w:t xml:space="preserve">0.08883</w:t>
-            </w:r>
-          </w:p>
-        </w:tc>
-        <w:tc>
-          <w:p>
-            <w:pPr>
-              <w:pStyle w:val="Compact"/>
-              <w:jc w:val="left"/>
-            </w:pPr>
-            <w:r>
-              <w:t xml:space="preserve">0.82917, 1.1775</w:t>
+              <w:t xml:space="preserve">1.0020415</w:t>
+            </w:r>
+          </w:p>
+        </w:tc>
+        <w:tc>
+          <w:p>
+            <w:pPr>
+              <w:pStyle w:val="Compact"/>
+              <w:jc w:val="left"/>
+            </w:pPr>
+            <w:r>
+              <w:t xml:space="preserve">0.0888333</w:t>
+            </w:r>
+          </w:p>
+        </w:tc>
+        <w:tc>
+          <w:p>
+            <w:pPr>
+              <w:pStyle w:val="Compact"/>
+              <w:jc w:val="left"/>
+            </w:pPr>
+            <w:r>
+              <w:t xml:space="preserve">0.8291696, 1.1774999</w:t>
             </w:r>
           </w:p>
         </w:tc>
@@ -2969,29 +2991,29 @@
               <w:jc w:val="left"/>
             </w:pPr>
             <w:r>
-              <w:t xml:space="preserve">1.08573</w:t>
-            </w:r>
-          </w:p>
-        </w:tc>
-        <w:tc>
-          <w:p>
-            <w:pPr>
-              <w:pStyle w:val="Compact"/>
-              <w:jc w:val="left"/>
-            </w:pPr>
-            <w:r>
-              <w:t xml:space="preserve">0.1286</w:t>
-            </w:r>
-          </w:p>
-        </w:tc>
-        <w:tc>
-          <w:p>
-            <w:pPr>
-              <w:pStyle w:val="Compact"/>
-              <w:jc w:val="left"/>
-            </w:pPr>
-            <w:r>
-              <w:t xml:space="preserve">0.83381, 1.33815</w:t>
+              <w:t xml:space="preserve">1.0857277</w:t>
+            </w:r>
+          </w:p>
+        </w:tc>
+        <w:tc>
+          <w:p>
+            <w:pPr>
+              <w:pStyle w:val="Compact"/>
+              <w:jc w:val="left"/>
+            </w:pPr>
+            <w:r>
+              <w:t xml:space="preserve">0.1285982</w:t>
+            </w:r>
+          </w:p>
+        </w:tc>
+        <w:tc>
+          <w:p>
+            <w:pPr>
+              <w:pStyle w:val="Compact"/>
+              <w:jc w:val="left"/>
+            </w:pPr>
+            <w:r>
+              <w:t xml:space="preserve">0.8338062, 1.3381528</w:t>
             </w:r>
           </w:p>
         </w:tc>
@@ -3037,29 +3059,29 @@
               <w:jc w:val="left"/>
             </w:pPr>
             <w:r>
-              <w:t xml:space="preserve">0.02925</w:t>
-            </w:r>
-          </w:p>
-        </w:tc>
-        <w:tc>
-          <w:p>
-            <w:pPr>
-              <w:pStyle w:val="Compact"/>
-              <w:jc w:val="left"/>
-            </w:pPr>
-            <w:r>
-              <w:t xml:space="preserve">0.05991</w:t>
-            </w:r>
-          </w:p>
-        </w:tc>
-        <w:tc>
-          <w:p>
-            <w:pPr>
-              <w:pStyle w:val="Compact"/>
-              <w:jc w:val="left"/>
-            </w:pPr>
-            <w:r>
-              <w:t xml:space="preserve">-0.08826, 0.14676</w:t>
+              <w:t xml:space="preserve">0.0292508</w:t>
+            </w:r>
+          </w:p>
+        </w:tc>
+        <w:tc>
+          <w:p>
+            <w:pPr>
+              <w:pStyle w:val="Compact"/>
+              <w:jc w:val="left"/>
+            </w:pPr>
+            <w:r>
+              <w:t xml:space="preserve">0.0599103</w:t>
+            </w:r>
+          </w:p>
+        </w:tc>
+        <w:tc>
+          <w:p>
+            <w:pPr>
+              <w:pStyle w:val="Compact"/>
+              <w:jc w:val="left"/>
+            </w:pPr>
+            <w:r>
+              <w:t xml:space="preserve">-0.0882624, 0.1467641</w:t>
             </w:r>
           </w:p>
         </w:tc>
@@ -3105,29 +3127,29 @@
               <w:jc w:val="left"/>
             </w:pPr>
             <w:r>
-              <w:t xml:space="preserve">0.08028</w:t>
-            </w:r>
-          </w:p>
-        </w:tc>
-        <w:tc>
-          <w:p>
-            <w:pPr>
-              <w:pStyle w:val="Compact"/>
-              <w:jc w:val="left"/>
-            </w:pPr>
-            <w:r>
-              <w:t xml:space="preserve">0.05325</w:t>
-            </w:r>
-          </w:p>
-        </w:tc>
-        <w:tc>
-          <w:p>
-            <w:pPr>
-              <w:pStyle w:val="Compact"/>
-              <w:jc w:val="left"/>
-            </w:pPr>
-            <w:r>
-              <w:t xml:space="preserve">-0.02417, 0.18474</w:t>
+              <w:t xml:space="preserve">0.0802839</w:t>
+            </w:r>
+          </w:p>
+        </w:tc>
+        <w:tc>
+          <w:p>
+            <w:pPr>
+              <w:pStyle w:val="Compact"/>
+              <w:jc w:val="left"/>
+            </w:pPr>
+            <w:r>
+              <w:t xml:space="preserve">0.053254</w:t>
+            </w:r>
+          </w:p>
+        </w:tc>
+        <w:tc>
+          <w:p>
+            <w:pPr>
+              <w:pStyle w:val="Compact"/>
+              <w:jc w:val="left"/>
+            </w:pPr>
+            <w:r>
+              <w:t xml:space="preserve">-0.0241731, 0.1847409</w:t>
             </w:r>
           </w:p>
         </w:tc>
@@ -3173,29 +3195,29 @@
               <w:jc w:val="left"/>
             </w:pPr>
             <w:r>
-              <w:t xml:space="preserve">-0.4863</w:t>
-            </w:r>
-          </w:p>
-        </w:tc>
-        <w:tc>
-          <w:p>
-            <w:pPr>
-              <w:pStyle w:val="Compact"/>
-              <w:jc w:val="left"/>
-            </w:pPr>
-            <w:r>
-              <w:t xml:space="preserve">0.10734</w:t>
-            </w:r>
-          </w:p>
-        </w:tc>
-        <w:tc>
-          <w:p>
-            <w:pPr>
-              <w:pStyle w:val="Compact"/>
-              <w:jc w:val="left"/>
-            </w:pPr>
-            <w:r>
-              <w:t xml:space="preserve">-0.69684, -0.27575</w:t>
+              <w:t xml:space="preserve">-0.4862968</w:t>
+            </w:r>
+          </w:p>
+        </w:tc>
+        <w:tc>
+          <w:p>
+            <w:pPr>
+              <w:pStyle w:val="Compact"/>
+              <w:jc w:val="left"/>
+            </w:pPr>
+            <w:r>
+              <w:t xml:space="preserve">0.1073407</w:t>
+            </w:r>
+          </w:p>
+        </w:tc>
+        <w:tc>
+          <w:p>
+            <w:pPr>
+              <w:pStyle w:val="Compact"/>
+              <w:jc w:val="left"/>
+            </w:pPr>
+            <w:r>
+              <w:t xml:space="preserve">-0.6968441, -0.2757497</w:t>
             </w:r>
           </w:p>
         </w:tc>
@@ -3241,29 +3263,29 @@
               <w:jc w:val="left"/>
             </w:pPr>
             <w:r>
-              <w:t xml:space="preserve">0.01434</w:t>
-            </w:r>
-          </w:p>
-        </w:tc>
-        <w:tc>
-          <w:p>
-            <w:pPr>
-              <w:pStyle w:val="Compact"/>
-              <w:jc w:val="left"/>
-            </w:pPr>
-            <w:r>
-              <w:t xml:space="preserve">0.06553</w:t>
-            </w:r>
-          </w:p>
-        </w:tc>
-        <w:tc>
-          <w:p>
-            <w:pPr>
-              <w:pStyle w:val="Compact"/>
-              <w:jc w:val="left"/>
-            </w:pPr>
-            <w:r>
-              <w:t xml:space="preserve">-0.1142, 0.14288</w:t>
+              <w:t xml:space="preserve">0.0143388</w:t>
+            </w:r>
+          </w:p>
+        </w:tc>
+        <w:tc>
+          <w:p>
+            <w:pPr>
+              <w:pStyle w:val="Compact"/>
+              <w:jc w:val="left"/>
+            </w:pPr>
+            <w:r>
+              <w:t xml:space="preserve">0.0655307</w:t>
+            </w:r>
+          </w:p>
+        </w:tc>
+        <w:tc>
+          <w:p>
+            <w:pPr>
+              <w:pStyle w:val="Compact"/>
+              <w:jc w:val="left"/>
+            </w:pPr>
+            <w:r>
+              <w:t xml:space="preserve">-0.1141987, 0.1428764</w:t>
             </w:r>
           </w:p>
         </w:tc>
@@ -3309,29 +3331,29 @@
               <w:jc w:val="left"/>
             </w:pPr>
             <w:r>
-              <w:t xml:space="preserve">0.1103</w:t>
-            </w:r>
-          </w:p>
-        </w:tc>
-        <w:tc>
-          <w:p>
-            <w:pPr>
-              <w:pStyle w:val="Compact"/>
-              <w:jc w:val="left"/>
-            </w:pPr>
-            <w:r>
-              <w:t xml:space="preserve">0.06043</w:t>
-            </w:r>
-          </w:p>
-        </w:tc>
-        <w:tc>
-          <w:p>
-            <w:pPr>
-              <w:pStyle w:val="Compact"/>
-              <w:jc w:val="left"/>
-            </w:pPr>
-            <w:r>
-              <w:t xml:space="preserve">-0.00822, 0.22882</w:t>
+              <w:t xml:space="preserve">0.110301</w:t>
+            </w:r>
+          </w:p>
+        </w:tc>
+        <w:tc>
+          <w:p>
+            <w:pPr>
+              <w:pStyle w:val="Compact"/>
+              <w:jc w:val="left"/>
+            </w:pPr>
+            <w:r>
+              <w:t xml:space="preserve">0.0604254</w:t>
+            </w:r>
+          </w:p>
+        </w:tc>
+        <w:tc>
+          <w:p>
+            <w:pPr>
+              <w:pStyle w:val="Compact"/>
+              <w:jc w:val="left"/>
+            </w:pPr>
+            <w:r>
+              <w:t xml:space="preserve">-0.0082226, 0.2288246</w:t>
             </w:r>
           </w:p>
         </w:tc>
@@ -3377,29 +3399,29 @@
               <w:jc w:val="left"/>
             </w:pPr>
             <w:r>
-              <w:t xml:space="preserve">0.36283</w:t>
-            </w:r>
-          </w:p>
-        </w:tc>
-        <w:tc>
-          <w:p>
-            <w:pPr>
-              <w:pStyle w:val="Compact"/>
-              <w:jc w:val="left"/>
-            </w:pPr>
-            <w:r>
-              <w:t xml:space="preserve">0.08162</w:t>
-            </w:r>
-          </w:p>
-        </w:tc>
-        <w:tc>
-          <w:p>
-            <w:pPr>
-              <w:pStyle w:val="Compact"/>
-              <w:jc w:val="left"/>
-            </w:pPr>
-            <w:r>
-              <w:t xml:space="preserve">0.20273, 0.52293</w:t>
+              <w:t xml:space="preserve">0.3628297</w:t>
+            </w:r>
+          </w:p>
+        </w:tc>
+        <w:tc>
+          <w:p>
+            <w:pPr>
+              <w:pStyle w:val="Compact"/>
+              <w:jc w:val="left"/>
+            </w:pPr>
+            <w:r>
+              <w:t xml:space="preserve">0.0816213</w:t>
+            </w:r>
+          </w:p>
+        </w:tc>
+        <w:tc>
+          <w:p>
+            <w:pPr>
+              <w:pStyle w:val="Compact"/>
+              <w:jc w:val="left"/>
+            </w:pPr>
+            <w:r>
+              <w:t xml:space="preserve">0.2027306, 0.5229288</w:t>
             </w:r>
           </w:p>
         </w:tc>
@@ -3456,18 +3478,18 @@
               <w:jc w:val="left"/>
             </w:pPr>
             <w:r>
-              <w:t xml:space="preserve">0.05609</w:t>
-            </w:r>
-          </w:p>
-        </w:tc>
-        <w:tc>
-          <w:p>
-            <w:pPr>
-              <w:pStyle w:val="Compact"/>
-              <w:jc w:val="left"/>
-            </w:pPr>
-            <w:r>
-              <w:t xml:space="preserve">0.00332, 0.22334</w:t>
+              <w:t xml:space="preserve">0.0560856</w:t>
+            </w:r>
+          </w:p>
+        </w:tc>
+        <w:tc>
+          <w:p>
+            <w:pPr>
+              <w:pStyle w:val="Compact"/>
+              <w:jc w:val="left"/>
+            </w:pPr>
+            <w:r>
+              <w:t xml:space="preserve">0.0033182, 0.2233418</w:t>
             </w:r>
           </w:p>
         </w:tc>
@@ -3513,29 +3535,29 @@
               <w:jc w:val="left"/>
             </w:pPr>
             <w:r>
-              <w:t xml:space="preserve">0.51118</w:t>
-            </w:r>
-          </w:p>
-        </w:tc>
-        <w:tc>
-          <w:p>
-            <w:pPr>
-              <w:pStyle w:val="Compact"/>
-              <w:jc w:val="left"/>
-            </w:pPr>
-            <w:r>
-              <w:t xml:space="preserve">0.05601</w:t>
-            </w:r>
-          </w:p>
-        </w:tc>
-        <w:tc>
-          <w:p>
-            <w:pPr>
-              <w:pStyle w:val="Compact"/>
-              <w:jc w:val="left"/>
-            </w:pPr>
-            <w:r>
-              <w:t xml:space="preserve">0.40131, 0.62105</w:t>
+              <w:t xml:space="preserve">0.5111788</w:t>
+            </w:r>
+          </w:p>
+        </w:tc>
+        <w:tc>
+          <w:p>
+            <w:pPr>
+              <w:pStyle w:val="Compact"/>
+              <w:jc w:val="left"/>
+            </w:pPr>
+            <w:r>
+              <w:t xml:space="preserve">0.0560133</w:t>
+            </w:r>
+          </w:p>
+        </w:tc>
+        <w:tc>
+          <w:p>
+            <w:pPr>
+              <w:pStyle w:val="Compact"/>
+              <w:jc w:val="left"/>
+            </w:pPr>
+            <w:r>
+              <w:t xml:space="preserve">0.4013089, 0.6210488</w:t>
             </w:r>
           </w:p>
         </w:tc>
@@ -3581,29 +3603,29 @@
               <w:jc w:val="left"/>
             </w:pPr>
             <w:r>
-              <w:t xml:space="preserve">0.50733</w:t>
-            </w:r>
-          </w:p>
-        </w:tc>
-        <w:tc>
-          <w:p>
-            <w:pPr>
-              <w:pStyle w:val="Compact"/>
-              <w:jc w:val="left"/>
-            </w:pPr>
-            <w:r>
-              <w:t xml:space="preserve">0.05605</w:t>
-            </w:r>
-          </w:p>
-        </w:tc>
-        <w:tc>
-          <w:p>
-            <w:pPr>
-              <w:pStyle w:val="Compact"/>
-              <w:jc w:val="left"/>
-            </w:pPr>
-            <w:r>
-              <w:t xml:space="preserve">0.39739, 0.61727</w:t>
+              <w:t xml:space="preserve">0.5073291</w:t>
+            </w:r>
+          </w:p>
+        </w:tc>
+        <w:tc>
+          <w:p>
+            <w:pPr>
+              <w:pStyle w:val="Compact"/>
+              <w:jc w:val="left"/>
+            </w:pPr>
+            <w:r>
+              <w:t xml:space="preserve">0.0560494</w:t>
+            </w:r>
+          </w:p>
+        </w:tc>
+        <w:tc>
+          <w:p>
+            <w:pPr>
+              <w:pStyle w:val="Compact"/>
+              <w:jc w:val="left"/>
+            </w:pPr>
+            <w:r>
+              <w:t xml:space="preserve">0.3973884, 0.6172698</w:t>
             </w:r>
           </w:p>
         </w:tc>
@@ -3649,29 +3671,29 @@
               <w:jc w:val="left"/>
             </w:pPr>
             <w:r>
-              <w:t xml:space="preserve">0.01003</w:t>
-            </w:r>
-          </w:p>
-        </w:tc>
-        <w:tc>
-          <w:p>
-            <w:pPr>
-              <w:pStyle w:val="Compact"/>
-              <w:jc w:val="left"/>
-            </w:pPr>
-            <w:r>
-              <w:t xml:space="preserve">0.00397</w:t>
-            </w:r>
-          </w:p>
-        </w:tc>
-        <w:tc>
-          <w:p>
-            <w:pPr>
-              <w:pStyle w:val="Compact"/>
-              <w:jc w:val="left"/>
-            </w:pPr>
-            <w:r>
-              <w:t xml:space="preserve">0.00224, 0.01782</w:t>
+              <w:t xml:space="preserve">0.010031</w:t>
+            </w:r>
+          </w:p>
+        </w:tc>
+        <w:tc>
+          <w:p>
+            <w:pPr>
+              <w:pStyle w:val="Compact"/>
+              <w:jc w:val="left"/>
+            </w:pPr>
+            <w:r>
+              <w:t xml:space="preserve">0.0039731</w:t>
+            </w:r>
+          </w:p>
+        </w:tc>
+        <w:tc>
+          <w:p>
+            <w:pPr>
+              <w:pStyle w:val="Compact"/>
+              <w:jc w:val="left"/>
+            </w:pPr>
+            <w:r>
+              <w:t xml:space="preserve">0.0022415, 0.0178204</w:t>
             </w:r>
           </w:p>
         </w:tc>
@@ -3717,29 +3739,29 @@
               <w:jc w:val="left"/>
             </w:pPr>
             <w:r>
-              <w:t xml:space="preserve">0.01296</w:t>
-            </w:r>
-          </w:p>
-        </w:tc>
-        <w:tc>
-          <w:p>
-            <w:pPr>
-              <w:pStyle w:val="Compact"/>
-              <w:jc w:val="left"/>
-            </w:pPr>
-            <w:r>
-              <w:t xml:space="preserve">0.00353</w:t>
-            </w:r>
-          </w:p>
-        </w:tc>
-        <w:tc>
-          <w:p>
-            <w:pPr>
-              <w:pStyle w:val="Compact"/>
-              <w:jc w:val="left"/>
-            </w:pPr>
-            <w:r>
-              <w:t xml:space="preserve">0.00605, 0.01988</w:t>
+              <w:t xml:space="preserve">0.012963</w:t>
+            </w:r>
+          </w:p>
+        </w:tc>
+        <w:tc>
+          <w:p>
+            <w:pPr>
+              <w:pStyle w:val="Compact"/>
+              <w:jc w:val="left"/>
+            </w:pPr>
+            <w:r>
+              <w:t xml:space="preserve">0.003527</w:t>
+            </w:r>
+          </w:p>
+        </w:tc>
+        <w:tc>
+          <w:p>
+            <w:pPr>
+              <w:pStyle w:val="Compact"/>
+              <w:jc w:val="left"/>
+            </w:pPr>
+            <w:r>
+              <w:t xml:space="preserve">0.0060482, 0.0198778</w:t>
             </w:r>
           </w:p>
         </w:tc>
@@ -3785,29 +3807,29 @@
               <w:jc w:val="left"/>
             </w:pPr>
             <w:r>
-              <w:t xml:space="preserve">-0.02441</w:t>
-            </w:r>
-          </w:p>
-        </w:tc>
-        <w:tc>
-          <w:p>
-            <w:pPr>
-              <w:pStyle w:val="Compact"/>
-              <w:jc w:val="left"/>
-            </w:pPr>
-            <w:r>
-              <w:t xml:space="preserve">0.00627</w:t>
-            </w:r>
-          </w:p>
-        </w:tc>
-        <w:tc>
-          <w:p>
-            <w:pPr>
-              <w:pStyle w:val="Compact"/>
-              <w:jc w:val="left"/>
-            </w:pPr>
-            <w:r>
-              <w:t xml:space="preserve">-0.0367, -0.01211</w:t>
+              <w:t xml:space="preserve">-0.0244058</w:t>
+            </w:r>
+          </w:p>
+        </w:tc>
+        <w:tc>
+          <w:p>
+            <w:pPr>
+              <w:pStyle w:val="Compact"/>
+              <w:jc w:val="left"/>
+            </w:pPr>
+            <w:r>
+              <w:t xml:space="preserve">0.0062699</w:t>
+            </w:r>
+          </w:p>
+        </w:tc>
+        <w:tc>
+          <w:p>
+            <w:pPr>
+              <w:pStyle w:val="Compact"/>
+              <w:jc w:val="left"/>
+            </w:pPr>
+            <w:r>
+              <w:t xml:space="preserve">-0.0366981, -0.0121134</w:t>
             </w:r>
           </w:p>
         </w:tc>
@@ -3853,29 +3875,29 @@
               <w:jc w:val="left"/>
             </w:pPr>
             <w:r>
-              <w:t xml:space="preserve">0.02557</w:t>
-            </w:r>
-          </w:p>
-        </w:tc>
-        <w:tc>
-          <w:p>
-            <w:pPr>
-              <w:pStyle w:val="Compact"/>
-              <w:jc w:val="left"/>
-            </w:pPr>
-            <w:r>
-              <w:t xml:space="preserve">0.0039</w:t>
-            </w:r>
-          </w:p>
-        </w:tc>
-        <w:tc>
-          <w:p>
-            <w:pPr>
-              <w:pStyle w:val="Compact"/>
-              <w:jc w:val="left"/>
-            </w:pPr>
-            <w:r>
-              <w:t xml:space="preserve">0.01792, 0.03323</w:t>
+              <w:t xml:space="preserve">0.0255724</w:t>
+            </w:r>
+          </w:p>
+        </w:tc>
+        <w:tc>
+          <w:p>
+            <w:pPr>
+              <w:pStyle w:val="Compact"/>
+              <w:jc w:val="left"/>
+            </w:pPr>
+            <w:r>
+              <w:t xml:space="preserve">0.0039045</w:t>
+            </w:r>
+          </w:p>
+        </w:tc>
+        <w:tc>
+          <w:p>
+            <w:pPr>
+              <w:pStyle w:val="Compact"/>
+              <w:jc w:val="left"/>
+            </w:pPr>
+            <w:r>
+              <w:t xml:space="preserve">0.0179175, 0.0332273</w:t>
             </w:r>
           </w:p>
         </w:tc>
@@ -3921,29 +3943,29 @@
               <w:jc w:val="left"/>
             </w:pPr>
             <w:r>
-              <w:t xml:space="preserve">0.02915</w:t>
-            </w:r>
-          </w:p>
-        </w:tc>
-        <w:tc>
-          <w:p>
-            <w:pPr>
-              <w:pStyle w:val="Compact"/>
-              <w:jc w:val="left"/>
-            </w:pPr>
-            <w:r>
-              <w:t xml:space="preserve">0.00357</w:t>
-            </w:r>
-          </w:p>
-        </w:tc>
-        <w:tc>
-          <w:p>
-            <w:pPr>
-              <w:pStyle w:val="Compact"/>
-              <w:jc w:val="left"/>
-            </w:pPr>
-            <w:r>
-              <w:t xml:space="preserve">0.02216, 0.03614</w:t>
+              <w:t xml:space="preserve">0.0291506</w:t>
+            </w:r>
+          </w:p>
+        </w:tc>
+        <w:tc>
+          <w:p>
+            <w:pPr>
+              <w:pStyle w:val="Compact"/>
+              <w:jc w:val="left"/>
+            </w:pPr>
+            <w:r>
+              <w:t xml:space="preserve">0.0035662</w:t>
+            </w:r>
+          </w:p>
+        </w:tc>
+        <w:tc>
+          <w:p>
+            <w:pPr>
+              <w:pStyle w:val="Compact"/>
+              <w:jc w:val="left"/>
+            </w:pPr>
+            <w:r>
+              <w:t xml:space="preserve">0.0221589, 0.0361422</w:t>
             </w:r>
           </w:p>
         </w:tc>
@@ -3989,29 +4011,29 @@
               <w:jc w:val="left"/>
             </w:pPr>
             <w:r>
-              <w:t xml:space="preserve">0.03843</w:t>
-            </w:r>
-          </w:p>
-        </w:tc>
-        <w:tc>
-          <w:p>
-            <w:pPr>
-              <w:pStyle w:val="Compact"/>
-              <w:jc w:val="left"/>
-            </w:pPr>
-            <w:r>
-              <w:t xml:space="preserve">0.00552</w:t>
-            </w:r>
-          </w:p>
-        </w:tc>
-        <w:tc>
-          <w:p>
-            <w:pPr>
-              <w:pStyle w:val="Compact"/>
-              <w:jc w:val="left"/>
-            </w:pPr>
-            <w:r>
-              <w:t xml:space="preserve">0.02761, 0.04925</w:t>
+              <w:t xml:space="preserve">0.0384315</w:t>
+            </w:r>
+          </w:p>
+        </w:tc>
+        <w:tc>
+          <w:p>
+            <w:pPr>
+              <w:pStyle w:val="Compact"/>
+              <w:jc w:val="left"/>
+            </w:pPr>
+            <w:r>
+              <w:t xml:space="preserve">0.0055195</w:t>
+            </w:r>
+          </w:p>
+        </w:tc>
+        <w:tc>
+          <w:p>
+            <w:pPr>
+              <w:pStyle w:val="Compact"/>
+              <w:jc w:val="left"/>
+            </w:pPr>
+            <w:r>
+              <w:t xml:space="preserve">0.0276104, 0.0492526</w:t>
             </w:r>
           </w:p>
         </w:tc>
@@ -4057,29 +4079,29 @@
               <w:jc w:val="left"/>
             </w:pPr>
             <w:r>
-              <w:t xml:space="preserve">-0.00197</w:t>
-            </w:r>
-          </w:p>
-        </w:tc>
-        <w:tc>
-          <w:p>
-            <w:pPr>
-              <w:pStyle w:val="Compact"/>
-              <w:jc w:val="left"/>
-            </w:pPr>
-            <w:r>
-              <w:t xml:space="preserve">0.00513</w:t>
-            </w:r>
-          </w:p>
-        </w:tc>
-        <w:tc>
-          <w:p>
-            <w:pPr>
-              <w:pStyle w:val="Compact"/>
-              <w:jc w:val="left"/>
-            </w:pPr>
-            <w:r>
-              <w:t xml:space="preserve">-0.01204, 0.0081</w:t>
+              <w:t xml:space="preserve">-0.0019701</w:t>
+            </w:r>
+          </w:p>
+        </w:tc>
+        <w:tc>
+          <w:p>
+            <w:pPr>
+              <w:pStyle w:val="Compact"/>
+              <w:jc w:val="left"/>
+            </w:pPr>
+            <w:r>
+              <w:t xml:space="preserve">0.0051343</w:t>
+            </w:r>
+          </w:p>
+        </w:tc>
+        <w:tc>
+          <w:p>
+            <w:pPr>
+              <w:pStyle w:val="Compact"/>
+              <w:jc w:val="left"/>
+            </w:pPr>
+            <w:r>
+              <w:t xml:space="preserve">-0.012041, 0.0081007</w:t>
             </w:r>
           </w:p>
         </w:tc>
@@ -4125,29 +4147,29 @@
               <w:jc w:val="left"/>
             </w:pPr>
             <w:r>
-              <w:t xml:space="preserve">0.02105</w:t>
-            </w:r>
-          </w:p>
-        </w:tc>
-        <w:tc>
-          <w:p>
-            <w:pPr>
-              <w:pStyle w:val="Compact"/>
-              <w:jc w:val="left"/>
-            </w:pPr>
-            <w:r>
-              <w:t xml:space="preserve">0.00513</w:t>
-            </w:r>
-          </w:p>
-        </w:tc>
-        <w:tc>
-          <w:p>
-            <w:pPr>
-              <w:pStyle w:val="Compact"/>
-              <w:jc w:val="left"/>
-            </w:pPr>
-            <w:r>
-              <w:t xml:space="preserve">0.01099, 0.03111</w:t>
+              <w:t xml:space="preserve">0.0210478</w:t>
+            </w:r>
+          </w:p>
+        </w:tc>
+        <w:tc>
+          <w:p>
+            <w:pPr>
+              <w:pStyle w:val="Compact"/>
+              <w:jc w:val="left"/>
+            </w:pPr>
+            <w:r>
+              <w:t xml:space="preserve">0.0051276</w:t>
+            </w:r>
+          </w:p>
+        </w:tc>
+        <w:tc>
+          <w:p>
+            <w:pPr>
+              <w:pStyle w:val="Compact"/>
+              <w:jc w:val="left"/>
+            </w:pPr>
+            <w:r>
+              <w:t xml:space="preserve">0.01099, 0.0311057</w:t>
             </w:r>
           </w:p>
         </w:tc>
@@ -4193,29 +4215,29 @@
               <w:jc w:val="left"/>
             </w:pPr>
             <w:r>
-              <w:t xml:space="preserve">0.05501</w:t>
-            </w:r>
-          </w:p>
-        </w:tc>
-        <w:tc>
-          <w:p>
-            <w:pPr>
-              <w:pStyle w:val="Compact"/>
-              <w:jc w:val="left"/>
-            </w:pPr>
-            <w:r>
-              <w:t xml:space="preserve">0.00513</w:t>
-            </w:r>
-          </w:p>
-        </w:tc>
-        <w:tc>
-          <w:p>
-            <w:pPr>
-              <w:pStyle w:val="Compact"/>
-              <w:jc w:val="left"/>
-            </w:pPr>
-            <w:r>
-              <w:t xml:space="preserve">0.04494, 0.06507</w:t>
+              <w:t xml:space="preserve">0.0550058</w:t>
+            </w:r>
+          </w:p>
+        </w:tc>
+        <w:tc>
+          <w:p>
+            <w:pPr>
+              <w:pStyle w:val="Compact"/>
+              <w:jc w:val="left"/>
+            </w:pPr>
+            <w:r>
+              <w:t xml:space="preserve">0.0051309</w:t>
+            </w:r>
+          </w:p>
+        </w:tc>
+        <w:tc>
+          <w:p>
+            <w:pPr>
+              <w:pStyle w:val="Compact"/>
+              <w:jc w:val="left"/>
+            </w:pPr>
+            <w:r>
+              <w:t xml:space="preserve">0.0449414, 0.0650701</w:t>
             </w:r>
           </w:p>
         </w:tc>
@@ -4469,29 +4491,29 @@
               <w:jc w:val="left"/>
             </w:pPr>
             <w:r>
-              <w:t xml:space="preserve">0.40526</w:t>
-            </w:r>
-          </w:p>
-        </w:tc>
-        <w:tc>
-          <w:p>
-            <w:pPr>
-              <w:pStyle w:val="Compact"/>
-              <w:jc w:val="left"/>
-            </w:pPr>
-            <w:r>
-              <w:t xml:space="preserve">0.02245</w:t>
-            </w:r>
-          </w:p>
-        </w:tc>
-        <w:tc>
-          <w:p>
-            <w:pPr>
-              <w:pStyle w:val="Compact"/>
-              <w:jc w:val="left"/>
-            </w:pPr>
-            <w:r>
-              <w:t xml:space="preserve">0.36127, 0.44927</w:t>
+              <w:t xml:space="preserve">0.4052638</w:t>
+            </w:r>
+          </w:p>
+        </w:tc>
+        <w:tc>
+          <w:p>
+            <w:pPr>
+              <w:pStyle w:val="Compact"/>
+              <w:jc w:val="left"/>
+            </w:pPr>
+            <w:r>
+              <w:t xml:space="preserve">0.0224507</w:t>
+            </w:r>
+          </w:p>
+        </w:tc>
+        <w:tc>
+          <w:p>
+            <w:pPr>
+              <w:pStyle w:val="Compact"/>
+              <w:jc w:val="left"/>
+            </w:pPr>
+            <w:r>
+              <w:t xml:space="preserve">0.361268, 0.4492741</w:t>
             </w:r>
           </w:p>
         </w:tc>
@@ -4515,29 +4537,29 @@
               <w:jc w:val="left"/>
             </w:pPr>
             <w:r>
-              <w:t xml:space="preserve">0.2775</w:t>
-            </w:r>
-          </w:p>
-        </w:tc>
-        <w:tc>
-          <w:p>
-            <w:pPr>
-              <w:pStyle w:val="Compact"/>
-              <w:jc w:val="left"/>
-            </w:pPr>
-            <w:r>
-              <w:t xml:space="preserve">0.04594</w:t>
-            </w:r>
-          </w:p>
-        </w:tc>
-        <w:tc>
-          <w:p>
-            <w:pPr>
-              <w:pStyle w:val="Compact"/>
-              <w:jc w:val="left"/>
-            </w:pPr>
-            <w:r>
-              <w:t xml:space="preserve">0.18757, 0.36766</w:t>
+              <w:t xml:space="preserve">0.2775012</w:t>
+            </w:r>
+          </w:p>
+        </w:tc>
+        <w:tc>
+          <w:p>
+            <w:pPr>
+              <w:pStyle w:val="Compact"/>
+              <w:jc w:val="left"/>
+            </w:pPr>
+            <w:r>
+              <w:t xml:space="preserve">0.0459381</w:t>
+            </w:r>
+          </w:p>
+        </w:tc>
+        <w:tc>
+          <w:p>
+            <w:pPr>
+              <w:pStyle w:val="Compact"/>
+              <w:jc w:val="left"/>
+            </w:pPr>
+            <w:r>
+              <w:t xml:space="preserve">0.187575, 0.3676597</w:t>
             </w:r>
           </w:p>
         </w:tc>
@@ -4561,29 +4583,29 @@
               <w:jc w:val="left"/>
             </w:pPr>
             <w:r>
-              <w:t xml:space="preserve">0.20721</w:t>
-            </w:r>
-          </w:p>
-        </w:tc>
-        <w:tc>
-          <w:p>
-            <w:pPr>
-              <w:pStyle w:val="Compact"/>
-              <w:jc w:val="left"/>
-            </w:pPr>
-            <w:r>
-              <w:t xml:space="preserve">0.0339</w:t>
-            </w:r>
-          </w:p>
-        </w:tc>
-        <w:tc>
-          <w:p>
-            <w:pPr>
-              <w:pStyle w:val="Compact"/>
-              <w:jc w:val="left"/>
-            </w:pPr>
-            <w:r>
-              <w:t xml:space="preserve">0.14074, 0.27367</w:t>
+              <w:t xml:space="preserve">0.2072072</w:t>
+            </w:r>
+          </w:p>
+        </w:tc>
+        <w:tc>
+          <w:p>
+            <w:pPr>
+              <w:pStyle w:val="Compact"/>
+              <w:jc w:val="left"/>
+            </w:pPr>
+            <w:r>
+              <w:t xml:space="preserve">0.0338973</w:t>
+            </w:r>
+          </w:p>
+        </w:tc>
+        <w:tc>
+          <w:p>
+            <w:pPr>
+              <w:pStyle w:val="Compact"/>
+              <w:jc w:val="left"/>
+            </w:pPr>
+            <w:r>
+              <w:t xml:space="preserve">0.1407433, 0.2736711</w:t>
             </w:r>
           </w:p>
         </w:tc>
@@ -4607,29 +4629,29 @@
               <w:jc w:val="left"/>
             </w:pPr>
             <w:r>
-              <w:t xml:space="preserve">0.00272</w:t>
-            </w:r>
-          </w:p>
-        </w:tc>
-        <w:tc>
-          <w:p>
-            <w:pPr>
-              <w:pStyle w:val="Compact"/>
-              <w:jc w:val="left"/>
-            </w:pPr>
-            <w:r>
-              <w:t xml:space="preserve">0.00279</w:t>
-            </w:r>
-          </w:p>
-        </w:tc>
-        <w:tc>
-          <w:p>
-            <w:pPr>
-              <w:pStyle w:val="Compact"/>
-              <w:jc w:val="left"/>
-            </w:pPr>
-            <w:r>
-              <w:t xml:space="preserve">-0.00275, 0.00819</w:t>
+              <w:t xml:space="preserve">0.0027182</w:t>
+            </w:r>
+          </w:p>
+        </w:tc>
+        <w:tc>
+          <w:p>
+            <w:pPr>
+              <w:pStyle w:val="Compact"/>
+              <w:jc w:val="left"/>
+            </w:pPr>
+            <w:r>
+              <w:t xml:space="preserve">0.0027897</w:t>
+            </w:r>
+          </w:p>
+        </w:tc>
+        <w:tc>
+          <w:p>
+            <w:pPr>
+              <w:pStyle w:val="Compact"/>
+              <w:jc w:val="left"/>
+            </w:pPr>
+            <w:r>
+              <w:t xml:space="preserve">-0.0027517, 0.008188</w:t>
             </w:r>
           </w:p>
         </w:tc>
@@ -4781,19 +4803,22 @@
               <w:pStyle w:val="Compact"/>
               <w:jc w:val="left"/>
             </w:pPr>
-            <w:r>
-              <w:t xml:space="preserve">0.57936</w:t>
-            </w:r>
-          </w:p>
-        </w:tc>
-        <w:tc>
-          <w:p>
-            <w:pPr>
-              <w:pStyle w:val="Compact"/>
-              <w:jc w:val="left"/>
-            </w:pPr>
-            <w:r>
-              <w:t xml:space="preserve">0.0249</w:t>
+            <m:oMath>
+              <m:r>
+                <m:rPr/>
+                <m:t>0.5793557</m:t>
+              </m:r>
+            </m:oMath>
+          </w:p>
+        </w:tc>
+        <w:tc>
+          <w:p>
+            <w:pPr>
+              <w:pStyle w:val="Compact"/>
+              <w:jc w:val="left"/>
+            </w:pPr>
+            <w:r>
+              <w:t xml:space="preserve">0.0248951</w:t>
             </w:r>
           </w:p>
         </w:tc>
@@ -4817,18 +4842,18 @@
               <w:jc w:val="left"/>
             </w:pPr>
             <w:r>
-              <w:t xml:space="preserve">0.20176</w:t>
-            </w:r>
-          </w:p>
-        </w:tc>
-        <w:tc>
-          <w:p>
-            <w:pPr>
-              <w:pStyle w:val="Compact"/>
-              <w:jc w:val="left"/>
-            </w:pPr>
-            <w:r>
-              <w:t xml:space="preserve">0.04822</w:t>
+              <w:t xml:space="preserve">0.201761</w:t>
+            </w:r>
+          </w:p>
+        </w:tc>
+        <w:tc>
+          <w:p>
+            <w:pPr>
+              <w:pStyle w:val="Compact"/>
+              <w:jc w:val="left"/>
+            </w:pPr>
+            <w:r>
+              <w:t xml:space="preserve">0.0482196</w:t>
             </w:r>
           </w:p>
         </w:tc>
@@ -4852,18 +4877,18 @@
               <w:jc w:val="left"/>
             </w:pPr>
             <w:r>
-              <w:t xml:space="preserve">0.52031</w:t>
-            </w:r>
-          </w:p>
-        </w:tc>
-        <w:tc>
-          <w:p>
-            <w:pPr>
-              <w:pStyle w:val="Compact"/>
-              <w:jc w:val="left"/>
-            </w:pPr>
-            <w:r>
-              <w:t xml:space="preserve">0.0339</w:t>
+              <w:t xml:space="preserve">0.5203141</w:t>
+            </w:r>
+          </w:p>
+        </w:tc>
+        <w:tc>
+          <w:p>
+            <w:pPr>
+              <w:pStyle w:val="Compact"/>
+              <w:jc w:val="left"/>
+            </w:pPr>
+            <w:r>
+              <w:t xml:space="preserve">0.0339004</w:t>
             </w:r>
           </w:p>
         </w:tc>
@@ -4887,18 +4912,18 @@
               <w:jc w:val="left"/>
             </w:pPr>
             <w:r>
-              <w:t xml:space="preserve">0.03163</w:t>
-            </w:r>
-          </w:p>
-        </w:tc>
-        <w:tc>
-          <w:p>
-            <w:pPr>
-              <w:pStyle w:val="Compact"/>
-              <w:jc w:val="left"/>
-            </w:pPr>
-            <w:r>
-              <w:t xml:space="preserve">0.00272</w:t>
+              <w:t xml:space="preserve">0.0316267</w:t>
+            </w:r>
+          </w:p>
+        </w:tc>
+        <w:tc>
+          <w:p>
+            <w:pPr>
+              <w:pStyle w:val="Compact"/>
+              <w:jc w:val="left"/>
+            </w:pPr>
+            <w:r>
+              <w:t xml:space="preserve">0.0027228</w:t>
             </w:r>
           </w:p>
         </w:tc>
@@ -5012,7 +5037,7 @@
     </w:lvl>
   </w:abstractNum>
   <w:abstractNum w:abstractNumId="990">
-    <w:nsid w:val="1db185ee"/>
+    <w:nsid w:val="d382c52b"/>
     <w:multiLevelType w:val="multilevel"/>
     <w:lvl w:ilvl="0">
       <w:numFmt w:val="bullet"/>

</xml_diff>

<commit_message>
Added analysis for SES-PD
</commit_message>
<xml_diff>
--- a/generalism_data_results.docx
+++ b/generalism_data_results.docx
@@ -453,147 +453,6 @@
             </a:graphic>
           </wp:inline>
         </w:drawing>
-      </w:r>
-    </w:p>
-    <w:p>
-      <w:pPr>
-        <w:pStyle w:val="SourceCode"/>
-      </w:pPr>
-      <w:r>
-        <w:rPr>
-          <w:rStyle w:val="VerbatimChar"/>
-        </w:rPr>
-        <w:t xml:space="preserve">##             Complex</w:t>
-      </w:r>
-      <w:r>
-        <w:br w:type="textWrapping"/>
-      </w:r>
-      <w:r>
-        <w:rPr>
-          <w:rStyle w:val="VerbatimChar"/>
-        </w:rPr>
-        <w:t xml:space="preserve">## Endoparasite   No  Yes Yes_No</w:t>
-      </w:r>
-      <w:r>
-        <w:br w:type="textWrapping"/>
-      </w:r>
-      <w:r>
-        <w:rPr>
-          <w:rStyle w:val="VerbatimChar"/>
-        </w:rPr>
-        <w:t xml:space="preserve">##         Both    0    0      0</w:t>
-      </w:r>
-      <w:r>
-        <w:br w:type="textWrapping"/>
-      </w:r>
-      <w:r>
-        <w:rPr>
-          <w:rStyle w:val="VerbatimChar"/>
-        </w:rPr>
-        <w:t xml:space="preserve">##         Ecto 4216    0      0</w:t>
-      </w:r>
-      <w:r>
-        <w:br w:type="textWrapping"/>
-      </w:r>
-      <w:r>
-        <w:rPr>
-          <w:rStyle w:val="VerbatimChar"/>
-        </w:rPr>
-        <w:t xml:space="preserve">##         Endo   10    0      0</w:t>
-      </w:r>
-    </w:p>
-    <w:p>
-      <w:pPr>
-        <w:pStyle w:val="SourceCode"/>
-      </w:pPr>
-      <w:r>
-        <w:rPr>
-          <w:rStyle w:val="VerbatimChar"/>
-        </w:rPr>
-        <w:t xml:space="preserve">##             Complex</w:t>
-      </w:r>
-      <w:r>
-        <w:br w:type="textWrapping"/>
-      </w:r>
-      <w:r>
-        <w:rPr>
-          <w:rStyle w:val="VerbatimChar"/>
-        </w:rPr>
-        <w:t xml:space="preserve">## Endoparasite   No  Yes Yes_No</w:t>
-      </w:r>
-      <w:r>
-        <w:br w:type="textWrapping"/>
-      </w:r>
-      <w:r>
-        <w:rPr>
-          <w:rStyle w:val="VerbatimChar"/>
-        </w:rPr>
-        <w:t xml:space="preserve">##         Both    0    0      0</w:t>
-      </w:r>
-      <w:r>
-        <w:br w:type="textWrapping"/>
-      </w:r>
-      <w:r>
-        <w:rPr>
-          <w:rStyle w:val="VerbatimChar"/>
-        </w:rPr>
-        <w:t xml:space="preserve">##         Ecto 4216    2      0</w:t>
-      </w:r>
-      <w:r>
-        <w:br w:type="textWrapping"/>
-      </w:r>
-      <w:r>
-        <w:rPr>
-          <w:rStyle w:val="VerbatimChar"/>
-        </w:rPr>
-        <w:t xml:space="preserve">##         Endo   14 3376      0</w:t>
-      </w:r>
-    </w:p>
-    <w:p>
-      <w:pPr>
-        <w:pStyle w:val="SourceCode"/>
-      </w:pPr>
-      <w:r>
-        <w:rPr>
-          <w:rStyle w:val="VerbatimChar"/>
-        </w:rPr>
-        <w:t xml:space="preserve">##             Trophic</w:t>
-      </w:r>
-      <w:r>
-        <w:br w:type="textWrapping"/>
-      </w:r>
-      <w:r>
-        <w:rPr>
-          <w:rStyle w:val="VerbatimChar"/>
-        </w:rPr>
-        <w:t xml:space="preserve">## Endoparasite   No  Yes</w:t>
-      </w:r>
-      <w:r>
-        <w:br w:type="textWrapping"/>
-      </w:r>
-      <w:r>
-        <w:rPr>
-          <w:rStyle w:val="VerbatimChar"/>
-        </w:rPr>
-        <w:t xml:space="preserve">##         Both    0    1</w:t>
-      </w:r>
-      <w:r>
-        <w:br w:type="textWrapping"/>
-      </w:r>
-      <w:r>
-        <w:rPr>
-          <w:rStyle w:val="VerbatimChar"/>
-        </w:rPr>
-        <w:t xml:space="preserve">##         Ecto 4225    0</w:t>
-      </w:r>
-      <w:r>
-        <w:br w:type="textWrapping"/>
-      </w:r>
-      <w:r>
-        <w:rPr>
-          <w:rStyle w:val="VerbatimChar"/>
-        </w:rPr>
-        <w:t xml:space="preserve">##         Endo   67 3076</w:t>
       </w:r>
     </w:p>
     <w:p>
@@ -844,6 +703,48 @@
           </wp:inline>
         </w:drawing>
       </w:r>
+      <w:r>
+        <w:drawing>
+          <wp:inline>
+            <wp:extent cx="5334000" cy="4267200"/>
+            <wp:effectExtent b="0" l="0" r="0" t="0"/>
+            <wp:docPr descr="" id="1" name="Picture"/>
+            <a:graphic>
+              <a:graphicData uri="http://schemas.openxmlformats.org/drawingml/2006/picture">
+                <pic:pic>
+                  <pic:nvPicPr>
+                    <pic:cNvPr descr="generalism_data_results_files/figure-docx/maxl-6.png" id="0" name="Picture"/>
+                    <pic:cNvPicPr>
+                      <a:picLocks noChangeArrowheads="1" noChangeAspect="1"/>
+                    </pic:cNvPicPr>
+                  </pic:nvPicPr>
+                  <pic:blipFill>
+                    <a:blip r:embed="rId31"/>
+                    <a:stretch>
+                      <a:fillRect/>
+                    </a:stretch>
+                  </pic:blipFill>
+                  <pic:spPr bwMode="auto">
+                    <a:xfrm>
+                      <a:off x="0" y="0"/>
+                      <a:ext cx="5334000" cy="4267200"/>
+                    </a:xfrm>
+                    <a:prstGeom prst="rect">
+                      <a:avLst/>
+                    </a:prstGeom>
+                    <a:noFill/>
+                    <a:ln w="9525">
+                      <a:noFill/>
+                      <a:headEnd/>
+                      <a:tailEnd/>
+                    </a:ln>
+                  </pic:spPr>
+                </pic:pic>
+              </a:graphicData>
+            </a:graphic>
+          </wp:inline>
+        </w:drawing>
+      </w:r>
     </w:p>
     <w:tbl>
       <w:tblPr>
@@ -1642,13 +1543,187 @@
           </w:p>
         </w:tc>
       </w:tr>
+      <w:tr>
+        <w:tc>
+          <w:p>
+            <w:pPr>
+              <w:pStyle w:val="Compact"/>
+              <w:jc w:val="left"/>
+            </w:pPr>
+            <w:r>
+              <w:t xml:space="preserve">SESPD</w:t>
+            </w:r>
+          </w:p>
+        </w:tc>
+        <w:tc>
+          <w:p>
+            <w:pPr>
+              <w:pStyle w:val="Compact"/>
+              <w:jc w:val="left"/>
+            </w:pPr>
+            <w:r>
+              <w:t xml:space="preserve">mean</w:t>
+            </w:r>
+          </w:p>
+        </w:tc>
+        <w:tc>
+          <w:p>
+            <w:pPr>
+              <w:pStyle w:val="Compact"/>
+              <w:jc w:val="left"/>
+            </w:pPr>
+            <w:r>
+              <w:t xml:space="preserve">-0.0108949</w:t>
+            </w:r>
+          </w:p>
+        </w:tc>
+        <w:tc>
+          <w:p>
+            <w:pPr>
+              <w:pStyle w:val="Compact"/>
+              <w:jc w:val="left"/>
+            </w:pPr>
+            <w:r>
+              <w:t xml:space="preserve">0.0021264</w:t>
+            </w:r>
+          </w:p>
+        </w:tc>
+        <w:tc>
+          <w:p>
+            <w:pPr>
+              <w:pStyle w:val="Compact"/>
+              <w:jc w:val="left"/>
+            </w:pPr>
+            <w:r>
+              <w:t xml:space="preserve">-0.0150664, -0.0067235</w:t>
+            </w:r>
+          </w:p>
+        </w:tc>
+      </w:tr>
+      <w:tr>
+        <w:tc>
+          <w:p>
+            <w:pPr>
+              <w:pStyle w:val="Compact"/>
+              <w:jc w:val="left"/>
+            </w:pPr>
+            <w:r>
+              <w:t xml:space="preserve">SESPD</w:t>
+            </w:r>
+          </w:p>
+        </w:tc>
+        <w:tc>
+          <w:p>
+            <w:pPr>
+              <w:pStyle w:val="Compact"/>
+              <w:jc w:val="left"/>
+            </w:pPr>
+            <w:r>
+              <w:t xml:space="preserve">max</w:t>
+            </w:r>
+          </w:p>
+        </w:tc>
+        <w:tc>
+          <w:p>
+            <w:pPr>
+              <w:pStyle w:val="Compact"/>
+              <w:jc w:val="left"/>
+            </w:pPr>
+            <w:r>
+              <w:t xml:space="preserve">-0.0102986</w:t>
+            </w:r>
+          </w:p>
+        </w:tc>
+        <w:tc>
+          <w:p>
+            <w:pPr>
+              <w:pStyle w:val="Compact"/>
+              <w:jc w:val="left"/>
+            </w:pPr>
+            <w:r>
+              <w:t xml:space="preserve">9.9747</w:t>
+            </w:r>
+            <w:r>
+              <w:t xml:space="preserve">10^{-4}</w:t>
+            </w:r>
+          </w:p>
+        </w:tc>
+        <w:tc>
+          <w:p>
+            <w:pPr>
+              <w:pStyle w:val="Compact"/>
+              <w:jc w:val="left"/>
+            </w:pPr>
+            <w:r>
+              <w:t xml:space="preserve">-0.0122554, -0.0083417</w:t>
+            </w:r>
+          </w:p>
+        </w:tc>
+      </w:tr>
+      <w:tr>
+        <w:tc>
+          <w:p>
+            <w:pPr>
+              <w:pStyle w:val="Compact"/>
+              <w:jc w:val="left"/>
+            </w:pPr>
+            <w:r>
+              <w:t xml:space="preserve">SESPD</w:t>
+            </w:r>
+          </w:p>
+        </w:tc>
+        <w:tc>
+          <w:p>
+            <w:pPr>
+              <w:pStyle w:val="Compact"/>
+              <w:jc w:val="left"/>
+            </w:pPr>
+            <w:r>
+              <w:t xml:space="preserve">CV</w:t>
+            </w:r>
+          </w:p>
+        </w:tc>
+        <w:tc>
+          <w:p>
+            <w:pPr>
+              <w:pStyle w:val="Compact"/>
+              <w:jc w:val="left"/>
+            </w:pPr>
+            <w:r>
+              <w:t xml:space="preserve">0.7280691</w:t>
+            </w:r>
+          </w:p>
+        </w:tc>
+        <w:tc>
+          <w:p>
+            <w:pPr>
+              <w:pStyle w:val="Compact"/>
+              <w:jc w:val="left"/>
+            </w:pPr>
+            <w:r>
+              <w:t xml:space="preserve">0.3752025</w:t>
+            </w:r>
+          </w:p>
+        </w:tc>
+        <w:tc>
+          <w:p>
+            <w:pPr>
+              <w:pStyle w:val="Compact"/>
+              <w:jc w:val="left"/>
+            </w:pPr>
+            <w:r>
+              <w:t xml:space="preserve">-0.0079981, 1.4641362</w:t>
+            </w:r>
+          </w:p>
+        </w:tc>
+      </w:tr>
     </w:tbl>
     <w:p>
       <w:pPr>
         <w:pStyle w:val="Heading2"/>
       </w:pPr>
-      <w:bookmarkStart w:id="31" w:name="ectoparasites-host-body-size"/>
-      <w:bookmarkEnd w:id="31"/>
+      <w:bookmarkStart w:id="32" w:name="ectoparasites-host-body-size"/>
+      <w:bookmarkEnd w:id="32"/>
       <w:r>
         <w:t xml:space="preserve">Ectoparasites &amp; Host Body Size</w:t>
       </w:r>
@@ -1689,7 +1764,7 @@
                     </pic:cNvPicPr>
                   </pic:nvPicPr>
                   <pic:blipFill>
-                    <a:blip r:embed="rId32"/>
+                    <a:blip r:embed="rId33"/>
                     <a:stretch>
                       <a:fillRect/>
                     </a:stretch>
@@ -1731,7 +1806,7 @@
                     </pic:cNvPicPr>
                   </pic:nvPicPr>
                   <pic:blipFill>
-                    <a:blip r:embed="rId33"/>
+                    <a:blip r:embed="rId34"/>
                     <a:stretch>
                       <a:fillRect/>
                     </a:stretch>
@@ -1773,7 +1848,7 @@
                     </pic:cNvPicPr>
                   </pic:nvPicPr>
                   <pic:blipFill>
-                    <a:blip r:embed="rId34"/>
+                    <a:blip r:embed="rId35"/>
                     <a:stretch>
                       <a:fillRect/>
                     </a:stretch>
@@ -1815,7 +1890,7 @@
                     </pic:cNvPicPr>
                   </pic:nvPicPr>
                   <pic:blipFill>
-                    <a:blip r:embed="rId35"/>
+                    <a:blip r:embed="rId36"/>
                     <a:stretch>
                       <a:fillRect/>
                     </a:stretch>
@@ -1857,7 +1932,7 @@
                     </pic:cNvPicPr>
                   </pic:nvPicPr>
                   <pic:blipFill>
-                    <a:blip r:embed="rId36"/>
+                    <a:blip r:embed="rId37"/>
                     <a:stretch>
                       <a:fillRect/>
                     </a:stretch>
@@ -4242,13 +4317,625 @@
           </w:p>
         </w:tc>
       </w:tr>
+      <w:tr>
+        <w:tc>
+          <w:p>
+            <w:pPr>
+              <w:pStyle w:val="Compact"/>
+              <w:jc w:val="left"/>
+            </w:pPr>
+            <w:r>
+              <w:t xml:space="preserve">SESPD</w:t>
+            </w:r>
+          </w:p>
+        </w:tc>
+        <w:tc>
+          <w:p>
+            <w:pPr>
+              <w:pStyle w:val="Compact"/>
+              <w:jc w:val="left"/>
+            </w:pPr>
+            <w:r>
+              <w:t xml:space="preserve">mean</w:t>
+            </w:r>
+          </w:p>
+        </w:tc>
+        <w:tc>
+          <w:p>
+            <w:pPr>
+              <w:pStyle w:val="Compact"/>
+              <w:jc w:val="left"/>
+            </w:pPr>
+            <w:r>
+              <w:t xml:space="preserve">2</w:t>
+            </w:r>
+          </w:p>
+        </w:tc>
+        <w:tc>
+          <w:p>
+            <w:pPr>
+              <w:pStyle w:val="Compact"/>
+              <w:jc w:val="left"/>
+            </w:pPr>
+            <w:r>
+              <w:t xml:space="preserve">-0.9680191</w:t>
+            </w:r>
+          </w:p>
+        </w:tc>
+        <w:tc>
+          <w:p>
+            <w:pPr>
+              <w:pStyle w:val="Compact"/>
+              <w:jc w:val="left"/>
+            </w:pPr>
+            <w:r>
+              <w:t xml:space="preserve">0.32625</w:t>
+            </w:r>
+          </w:p>
+        </w:tc>
+        <w:tc>
+          <w:p>
+            <w:pPr>
+              <w:pStyle w:val="Compact"/>
+              <w:jc w:val="left"/>
+            </w:pPr>
+            <w:r>
+              <w:t xml:space="preserve">-1.6079538, -0.3280843</w:t>
+            </w:r>
+          </w:p>
+        </w:tc>
+      </w:tr>
+      <w:tr>
+        <w:tc>
+          <w:p>
+            <w:pPr>
+              <w:pStyle w:val="Compact"/>
+              <w:jc w:val="left"/>
+            </w:pPr>
+            <w:r>
+              <w:t xml:space="preserve">SESPD</w:t>
+            </w:r>
+          </w:p>
+        </w:tc>
+        <w:tc>
+          <w:p>
+            <w:pPr>
+              <w:pStyle w:val="Compact"/>
+              <w:jc w:val="left"/>
+            </w:pPr>
+            <w:r>
+              <w:t xml:space="preserve">mean</w:t>
+            </w:r>
+          </w:p>
+        </w:tc>
+        <w:tc>
+          <w:p>
+            <w:pPr>
+              <w:pStyle w:val="Compact"/>
+              <w:jc w:val="left"/>
+            </w:pPr>
+            <w:r>
+              <w:t xml:space="preserve">3</w:t>
+            </w:r>
+          </w:p>
+        </w:tc>
+        <w:tc>
+          <w:p>
+            <w:pPr>
+              <w:pStyle w:val="Compact"/>
+              <w:jc w:val="left"/>
+            </w:pPr>
+            <w:r>
+              <w:t xml:space="preserve">-1.4574457</w:t>
+            </w:r>
+          </w:p>
+        </w:tc>
+        <w:tc>
+          <w:p>
+            <w:pPr>
+              <w:pStyle w:val="Compact"/>
+              <w:jc w:val="left"/>
+            </w:pPr>
+            <w:r>
+              <w:t xml:space="preserve">0.290002</w:t>
+            </w:r>
+          </w:p>
+        </w:tc>
+        <w:tc>
+          <w:p>
+            <w:pPr>
+              <w:pStyle w:val="Compact"/>
+              <w:jc w:val="left"/>
+            </w:pPr>
+            <w:r>
+              <w:t xml:space="preserve">-2.0262805, -0.8886109</w:t>
+            </w:r>
+          </w:p>
+        </w:tc>
+      </w:tr>
+      <w:tr>
+        <w:tc>
+          <w:p>
+            <w:pPr>
+              <w:pStyle w:val="Compact"/>
+              <w:jc w:val="left"/>
+            </w:pPr>
+            <w:r>
+              <w:t xml:space="preserve">SESPD</w:t>
+            </w:r>
+          </w:p>
+        </w:tc>
+        <w:tc>
+          <w:p>
+            <w:pPr>
+              <w:pStyle w:val="Compact"/>
+              <w:jc w:val="left"/>
+            </w:pPr>
+            <w:r>
+              <w:t xml:space="preserve">mean</w:t>
+            </w:r>
+          </w:p>
+        </w:tc>
+        <w:tc>
+          <w:p>
+            <w:pPr>
+              <w:pStyle w:val="Compact"/>
+              <w:jc w:val="left"/>
+            </w:pPr>
+            <w:r>
+              <w:t xml:space="preserve">4</w:t>
+            </w:r>
+          </w:p>
+        </w:tc>
+        <w:tc>
+          <w:p>
+            <w:pPr>
+              <w:pStyle w:val="Compact"/>
+              <w:jc w:val="left"/>
+            </w:pPr>
+            <w:r>
+              <w:t xml:space="preserve">-3.6327163</w:t>
+            </w:r>
+          </w:p>
+        </w:tc>
+        <w:tc>
+          <w:p>
+            <w:pPr>
+              <w:pStyle w:val="Compact"/>
+              <w:jc w:val="left"/>
+            </w:pPr>
+            <w:r>
+              <w:t xml:space="preserve">0.5845383</w:t>
+            </w:r>
+          </w:p>
+        </w:tc>
+        <w:tc>
+          <w:p>
+            <w:pPr>
+              <w:pStyle w:val="Compact"/>
+              <w:jc w:val="left"/>
+            </w:pPr>
+            <w:r>
+              <w:t xml:space="preserve">-4.77928, -2.4861527</w:t>
+            </w:r>
+          </w:p>
+        </w:tc>
+      </w:tr>
+      <w:tr>
+        <w:tc>
+          <w:p>
+            <w:pPr>
+              <w:pStyle w:val="Compact"/>
+              <w:jc w:val="left"/>
+            </w:pPr>
+            <w:r>
+              <w:t xml:space="preserve">SESPD</w:t>
+            </w:r>
+          </w:p>
+        </w:tc>
+        <w:tc>
+          <w:p>
+            <w:pPr>
+              <w:pStyle w:val="Compact"/>
+              <w:jc w:val="left"/>
+            </w:pPr>
+            <w:r>
+              <w:t xml:space="preserve">max</w:t>
+            </w:r>
+          </w:p>
+        </w:tc>
+        <w:tc>
+          <w:p>
+            <w:pPr>
+              <w:pStyle w:val="Compact"/>
+              <w:jc w:val="left"/>
+            </w:pPr>
+            <w:r>
+              <w:t xml:space="preserve">2</w:t>
+            </w:r>
+          </w:p>
+        </w:tc>
+        <w:tc>
+          <w:p>
+            <w:pPr>
+              <w:pStyle w:val="Compact"/>
+              <w:jc w:val="left"/>
+            </w:pPr>
+            <w:r>
+              <w:t xml:space="preserve">-0.8936799</w:t>
+            </w:r>
+          </w:p>
+        </w:tc>
+        <w:tc>
+          <w:p>
+            <w:pPr>
+              <w:pStyle w:val="Compact"/>
+              <w:jc w:val="left"/>
+            </w:pPr>
+            <w:r>
+              <w:t xml:space="preserve">0.3545775</w:t>
+            </w:r>
+          </w:p>
+        </w:tc>
+        <w:tc>
+          <w:p>
+            <w:pPr>
+              <w:pStyle w:val="Compact"/>
+              <w:jc w:val="left"/>
+            </w:pPr>
+            <w:r>
+              <w:t xml:space="preserve">-1.5891787, -0.1981812</w:t>
+            </w:r>
+          </w:p>
+        </w:tc>
+      </w:tr>
+      <w:tr>
+        <w:tc>
+          <w:p>
+            <w:pPr>
+              <w:pStyle w:val="Compact"/>
+              <w:jc w:val="left"/>
+            </w:pPr>
+            <w:r>
+              <w:t xml:space="preserve">SESPD</w:t>
+            </w:r>
+          </w:p>
+        </w:tc>
+        <w:tc>
+          <w:p>
+            <w:pPr>
+              <w:pStyle w:val="Compact"/>
+              <w:jc w:val="left"/>
+            </w:pPr>
+            <w:r>
+              <w:t xml:space="preserve">max</w:t>
+            </w:r>
+          </w:p>
+        </w:tc>
+        <w:tc>
+          <w:p>
+            <w:pPr>
+              <w:pStyle w:val="Compact"/>
+              <w:jc w:val="left"/>
+            </w:pPr>
+            <w:r>
+              <w:t xml:space="preserve">3</w:t>
+            </w:r>
+          </w:p>
+        </w:tc>
+        <w:tc>
+          <w:p>
+            <w:pPr>
+              <w:pStyle w:val="Compact"/>
+              <w:jc w:val="left"/>
+            </w:pPr>
+            <w:r>
+              <w:t xml:space="preserve">-2.2616954</w:t>
+            </w:r>
+          </w:p>
+        </w:tc>
+        <w:tc>
+          <w:p>
+            <w:pPr>
+              <w:pStyle w:val="Compact"/>
+              <w:jc w:val="left"/>
+            </w:pPr>
+            <w:r>
+              <w:t xml:space="preserve">0.3269535</w:t>
+            </w:r>
+          </w:p>
+        </w:tc>
+        <w:tc>
+          <w:p>
+            <w:pPr>
+              <w:pStyle w:val="Compact"/>
+              <w:jc w:val="left"/>
+            </w:pPr>
+            <w:r>
+              <w:t xml:space="preserve">-2.90301, -1.6203809</w:t>
+            </w:r>
+          </w:p>
+        </w:tc>
+      </w:tr>
+      <w:tr>
+        <w:tc>
+          <w:p>
+            <w:pPr>
+              <w:pStyle w:val="Compact"/>
+              <w:jc w:val="left"/>
+            </w:pPr>
+            <w:r>
+              <w:t xml:space="preserve">SESPD</w:t>
+            </w:r>
+          </w:p>
+        </w:tc>
+        <w:tc>
+          <w:p>
+            <w:pPr>
+              <w:pStyle w:val="Compact"/>
+              <w:jc w:val="left"/>
+            </w:pPr>
+            <w:r>
+              <w:t xml:space="preserve">max</w:t>
+            </w:r>
+          </w:p>
+        </w:tc>
+        <w:tc>
+          <w:p>
+            <w:pPr>
+              <w:pStyle w:val="Compact"/>
+              <w:jc w:val="left"/>
+            </w:pPr>
+            <w:r>
+              <w:t xml:space="preserve">4</w:t>
+            </w:r>
+          </w:p>
+        </w:tc>
+        <w:tc>
+          <w:p>
+            <w:pPr>
+              <w:pStyle w:val="Compact"/>
+              <w:jc w:val="left"/>
+            </w:pPr>
+            <w:r>
+              <w:t xml:space="preserve">-2.3225065</w:t>
+            </w:r>
+          </w:p>
+        </w:tc>
+        <w:tc>
+          <w:p>
+            <w:pPr>
+              <w:pStyle w:val="Compact"/>
+              <w:jc w:val="left"/>
+            </w:pPr>
+            <w:r>
+              <w:t xml:space="preserve">0.4416416</w:t>
+            </w:r>
+          </w:p>
+        </w:tc>
+        <w:tc>
+          <w:p>
+            <w:pPr>
+              <w:pStyle w:val="Compact"/>
+              <w:jc w:val="left"/>
+            </w:pPr>
+            <w:r>
+              <w:t xml:space="preserve">-3.1887804, -1.4562327</w:t>
+            </w:r>
+          </w:p>
+        </w:tc>
+      </w:tr>
+      <w:tr>
+        <w:tc>
+          <w:p>
+            <w:pPr>
+              <w:pStyle w:val="Compact"/>
+              <w:jc w:val="left"/>
+            </w:pPr>
+            <w:r>
+              <w:t xml:space="preserve">SESPD</w:t>
+            </w:r>
+          </w:p>
+        </w:tc>
+        <w:tc>
+          <w:p>
+            <w:pPr>
+              <w:pStyle w:val="Compact"/>
+              <w:jc w:val="left"/>
+            </w:pPr>
+            <w:r>
+              <w:t xml:space="preserve">CV</w:t>
+            </w:r>
+          </w:p>
+        </w:tc>
+        <w:tc>
+          <w:p>
+            <w:pPr>
+              <w:pStyle w:val="Compact"/>
+              <w:jc w:val="left"/>
+            </w:pPr>
+            <w:r>
+              <w:t xml:space="preserve">2</w:t>
+            </w:r>
+          </w:p>
+        </w:tc>
+        <w:tc>
+          <w:p>
+            <w:pPr>
+              <w:pStyle w:val="Compact"/>
+              <w:jc w:val="left"/>
+            </w:pPr>
+            <w:r>
+              <w:t xml:space="preserve">-0.7854338</w:t>
+            </w:r>
+          </w:p>
+        </w:tc>
+        <w:tc>
+          <w:p>
+            <w:pPr>
+              <w:pStyle w:val="Compact"/>
+              <w:jc w:val="left"/>
+            </w:pPr>
+            <w:r>
+              <w:t xml:space="preserve">0.3104452</w:t>
+            </w:r>
+          </w:p>
+        </w:tc>
+        <w:tc>
+          <w:p>
+            <w:pPr>
+              <w:pStyle w:val="Compact"/>
+              <w:jc w:val="left"/>
+            </w:pPr>
+            <w:r>
+              <w:t xml:space="preserve">-1.394371, -0.1764966</w:t>
+            </w:r>
+          </w:p>
+        </w:tc>
+      </w:tr>
+      <w:tr>
+        <w:tc>
+          <w:p>
+            <w:pPr>
+              <w:pStyle w:val="Compact"/>
+              <w:jc w:val="left"/>
+            </w:pPr>
+            <w:r>
+              <w:t xml:space="preserve">SESPD</w:t>
+            </w:r>
+          </w:p>
+        </w:tc>
+        <w:tc>
+          <w:p>
+            <w:pPr>
+              <w:pStyle w:val="Compact"/>
+              <w:jc w:val="left"/>
+            </w:pPr>
+            <w:r>
+              <w:t xml:space="preserve">CV</w:t>
+            </w:r>
+          </w:p>
+        </w:tc>
+        <w:tc>
+          <w:p>
+            <w:pPr>
+              <w:pStyle w:val="Compact"/>
+              <w:jc w:val="left"/>
+            </w:pPr>
+            <w:r>
+              <w:t xml:space="preserve">3</w:t>
+            </w:r>
+          </w:p>
+        </w:tc>
+        <w:tc>
+          <w:p>
+            <w:pPr>
+              <w:pStyle w:val="Compact"/>
+              <w:jc w:val="left"/>
+            </w:pPr>
+            <w:r>
+              <w:t xml:space="preserve">-0.4861553</w:t>
+            </w:r>
+          </w:p>
+        </w:tc>
+        <w:tc>
+          <w:p>
+            <w:pPr>
+              <w:pStyle w:val="Compact"/>
+              <w:jc w:val="left"/>
+            </w:pPr>
+            <w:r>
+              <w:t xml:space="preserve">0.3100449</w:t>
+            </w:r>
+          </w:p>
+        </w:tc>
+        <w:tc>
+          <w:p>
+            <w:pPr>
+              <w:pStyle w:val="Compact"/>
+              <w:jc w:val="left"/>
+            </w:pPr>
+            <w:r>
+              <w:t xml:space="preserve">-1.0943073, 0.1219967</w:t>
+            </w:r>
+          </w:p>
+        </w:tc>
+      </w:tr>
+      <w:tr>
+        <w:tc>
+          <w:p>
+            <w:pPr>
+              <w:pStyle w:val="Compact"/>
+              <w:jc w:val="left"/>
+            </w:pPr>
+            <w:r>
+              <w:t xml:space="preserve">SESPD</w:t>
+            </w:r>
+          </w:p>
+        </w:tc>
+        <w:tc>
+          <w:p>
+            <w:pPr>
+              <w:pStyle w:val="Compact"/>
+              <w:jc w:val="left"/>
+            </w:pPr>
+            <w:r>
+              <w:t xml:space="preserve">CV</w:t>
+            </w:r>
+          </w:p>
+        </w:tc>
+        <w:tc>
+          <w:p>
+            <w:pPr>
+              <w:pStyle w:val="Compact"/>
+              <w:jc w:val="left"/>
+            </w:pPr>
+            <w:r>
+              <w:t xml:space="preserve">4</w:t>
+            </w:r>
+          </w:p>
+        </w:tc>
+        <w:tc>
+          <w:p>
+            <w:pPr>
+              <w:pStyle w:val="Compact"/>
+              <w:jc w:val="left"/>
+            </w:pPr>
+            <w:r>
+              <w:t xml:space="preserve">1.9586667</w:t>
+            </w:r>
+          </w:p>
+        </w:tc>
+        <w:tc>
+          <w:p>
+            <w:pPr>
+              <w:pStyle w:val="Compact"/>
+              <w:jc w:val="left"/>
+            </w:pPr>
+            <w:r>
+              <w:t xml:space="preserve">0.3102446</w:t>
+            </w:r>
+          </w:p>
+        </w:tc>
+        <w:tc>
+          <w:p>
+            <w:pPr>
+              <w:pStyle w:val="Compact"/>
+              <w:jc w:val="left"/>
+            </w:pPr>
+            <w:r>
+              <w:t xml:space="preserve">1.350123, 2.5672105</w:t>
+            </w:r>
+          </w:p>
+        </w:tc>
+      </w:tr>
     </w:tbl>
     <w:p>
       <w:pPr>
         <w:pStyle w:val="Heading2"/>
       </w:pPr>
-      <w:bookmarkStart w:id="37" w:name="temperature-region-and-generalism"/>
-      <w:bookmarkEnd w:id="37"/>
+      <w:bookmarkStart w:id="38" w:name="temperature-region-and-generalism"/>
+      <w:bookmarkEnd w:id="38"/>
       <w:r>
         <w:t xml:space="preserve">Temperature (Region) and Generalism</w:t>
       </w:r>
@@ -4281,7 +4968,7 @@
                     </pic:cNvPicPr>
                   </pic:nvPicPr>
                   <pic:blipFill>
-                    <a:blip r:embed="rId38"/>
+                    <a:blip r:embed="rId39"/>
                     <a:stretch>
                       <a:fillRect/>
                     </a:stretch>
@@ -4323,7 +5010,7 @@
                     </pic:cNvPicPr>
                   </pic:nvPicPr>
                   <pic:blipFill>
-                    <a:blip r:embed="rId39"/>
+                    <a:blip r:embed="rId40"/>
                     <a:stretch>
                       <a:fillRect/>
                     </a:stretch>
@@ -4365,7 +5052,7 @@
                     </pic:cNvPicPr>
                   </pic:nvPicPr>
                   <pic:blipFill>
-                    <a:blip r:embed="rId40"/>
+                    <a:blip r:embed="rId41"/>
                     <a:stretch>
                       <a:fillRect/>
                     </a:stretch>
@@ -4629,40 +5316,96 @@
               <w:jc w:val="left"/>
             </w:pPr>
             <w:r>
-              <w:t xml:space="preserve">0.0027182</w:t>
-            </w:r>
-          </w:p>
-        </w:tc>
-        <w:tc>
-          <w:p>
-            <w:pPr>
-              <w:pStyle w:val="Compact"/>
-              <w:jc w:val="left"/>
-            </w:pPr>
-            <w:r>
-              <w:t xml:space="preserve">0.0027897</w:t>
-            </w:r>
-          </w:p>
-        </w:tc>
-        <w:tc>
-          <w:p>
-            <w:pPr>
-              <w:pStyle w:val="Compact"/>
-              <w:jc w:val="left"/>
-            </w:pPr>
-            <w:r>
-              <w:t xml:space="preserve">-0.0027517, 0.008188</w:t>
+              <w:t xml:space="preserve">0.0119899</w:t>
+            </w:r>
+          </w:p>
+        </w:tc>
+        <w:tc>
+          <w:p>
+            <w:pPr>
+              <w:pStyle w:val="Compact"/>
+              <w:jc w:val="left"/>
+            </w:pPr>
+            <w:r>
+              <w:t xml:space="preserve">0.0020659</w:t>
+            </w:r>
+          </w:p>
+        </w:tc>
+        <w:tc>
+          <w:p>
+            <w:pPr>
+              <w:pStyle w:val="Compact"/>
+              <w:jc w:val="left"/>
+            </w:pPr>
+            <w:r>
+              <w:t xml:space="preserve">0.0079402, 0.0160396</w:t>
+            </w:r>
+          </w:p>
+        </w:tc>
+      </w:tr>
+      <w:tr>
+        <w:tc>
+          <w:p>
+            <w:pPr>
+              <w:pStyle w:val="Compact"/>
+              <w:jc w:val="left"/>
+            </w:pPr>
+            <w:r>
+              <w:t xml:space="preserve">SESPD</w:t>
+            </w:r>
+          </w:p>
+        </w:tc>
+        <w:tc>
+          <w:p>
+            <w:pPr>
+              <w:pStyle w:val="Compact"/>
+              <w:jc w:val="left"/>
+            </w:pPr>
+            <w:r>
+              <w:t xml:space="preserve">-0.7006804</w:t>
+            </w:r>
+          </w:p>
+        </w:tc>
+        <w:tc>
+          <w:p>
+            <w:pPr>
+              <w:pStyle w:val="Compact"/>
+              <w:jc w:val="left"/>
+            </w:pPr>
+            <w:r>
+              <w:t xml:space="preserve">0.1726378</w:t>
+            </w:r>
+          </w:p>
+        </w:tc>
+        <w:tc>
+          <w:p>
+            <w:pPr>
+              <w:pStyle w:val="Compact"/>
+              <w:jc w:val="left"/>
+            </w:pPr>
+            <w:r>
+              <w:t xml:space="preserve">-1.0391793, -0.3621815</w:t>
             </w:r>
           </w:p>
         </w:tc>
       </w:tr>
     </w:tbl>
+    <w:p>
+      <w:pPr>
+        <w:pStyle w:val="Heading1"/>
+      </w:pPr>
+      <w:bookmarkStart w:id="42" w:name="not-including-this"/>
+      <w:bookmarkEnd w:id="42"/>
+      <w:r>
+        <w:t xml:space="preserve">Not including this:</w:t>
+      </w:r>
+    </w:p>
     <w:p>
       <w:pPr>
         <w:pStyle w:val="Heading2"/>
       </w:pPr>
-      <w:bookmarkStart w:id="41" w:name="trophic-transmission"/>
-      <w:bookmarkEnd w:id="41"/>
+      <w:bookmarkStart w:id="43" w:name="trophic-transmission"/>
+      <w:bookmarkEnd w:id="43"/>
       <w:r>
         <w:t xml:space="preserve">Trophic Transmission</w:t>
       </w:r>
@@ -4695,7 +5438,7 @@
                     </pic:cNvPicPr>
                   </pic:nvPicPr>
                   <pic:blipFill>
-                    <a:blip r:embed="rId42"/>
+                    <a:blip r:embed="rId44"/>
                     <a:stretch>
                       <a:fillRect/>
                     </a:stretch>
@@ -5037,7 +5780,7 @@
     </w:lvl>
   </w:abstractNum>
   <w:abstractNum w:abstractNumId="990">
-    <w:nsid w:val="d382c52b"/>
+    <w:nsid w:val="edf3fa1b"/>
     <w:multiLevelType w:val="multilevel"/>
     <w:lvl w:ilvl="0">
       <w:numFmt w:val="bullet"/>

</xml_diff>

<commit_message>
added new analysis from clay's request to group by life cycle rather than endo vs ecto
</commit_message>
<xml_diff>
--- a/generalism_data_results.docx
+++ b/generalism_data_results.docx
@@ -41,13 +41,13 @@
         <w:pStyle w:val="Date"/>
       </w:pPr>
       <w:r>
-        <w:t xml:space="preserve">5</w:t>
+        <w:t xml:space="preserve">19</w:t>
       </w:r>
       <w:r>
         <w:t xml:space="preserve"> </w:t>
       </w:r>
       <w:r>
-        <w:t xml:space="preserve">June</w:t>
+        <w:t xml:space="preserve">July</w:t>
       </w:r>
       <w:r>
         <w:t xml:space="preserve"> </w:t>
@@ -5672,6 +5672,4012 @@
         </w:tc>
       </w:tr>
     </w:tbl>
+    <w:p>
+      <w:pPr>
+        <w:pStyle w:val="Heading1"/>
+      </w:pPr>
+      <w:bookmarkStart w:id="45" w:name="new-plots-18-july-2016-combine-endo-and-ecto-and-look-at-difference-between-direct-and-trophic"/>
+      <w:bookmarkEnd w:id="45"/>
+      <w:r>
+        <w:t xml:space="preserve">New plots 18 July 2016: Combine endo and ecto and look at difference between direct and trophic</w:t>
+      </w:r>
+    </w:p>
+    <w:p>
+      <w:pPr>
+        <w:pStyle w:val="Heading2"/>
+      </w:pPr>
+      <w:bookmarkStart w:id="46" w:name="direct-life-cycles-and-body-size-metrics"/>
+      <w:bookmarkEnd w:id="46"/>
+      <w:r>
+        <w:t xml:space="preserve">Direct Life Cycles and body size metrics</w:t>
+      </w:r>
+    </w:p>
+    <w:p>
+      <w:pPr>
+        <w:pStyle w:val="FirstParagraph"/>
+      </w:pPr>
+      <w:r>
+        <w:t xml:space="preserve">The first plot where all the metrics are together has a loess smoothed line, the others have model fit lines that match the statistical analysis.</w:t>
+      </w:r>
+    </w:p>
+    <w:p>
+      <w:pPr>
+        <w:pStyle w:val="BodyText"/>
+      </w:pPr>
+      <w:r>
+        <w:drawing>
+          <wp:inline>
+            <wp:extent cx="5334000" cy="4267200"/>
+            <wp:effectExtent b="0" l="0" r="0" t="0"/>
+            <wp:docPr descr="" id="1" name="Picture"/>
+            <a:graphic>
+              <a:graphicData uri="http://schemas.openxmlformats.org/drawingml/2006/picture">
+                <pic:pic>
+                  <pic:nvPicPr>
+                    <pic:cNvPr descr="generalism_data_results_files/figure-docx/newplots-1.png" id="0" name="Picture"/>
+                    <pic:cNvPicPr>
+                      <a:picLocks noChangeArrowheads="1" noChangeAspect="1"/>
+                    </pic:cNvPicPr>
+                  </pic:nvPicPr>
+                  <pic:blipFill>
+                    <a:blip r:embed="rId47"/>
+                    <a:stretch>
+                      <a:fillRect/>
+                    </a:stretch>
+                  </pic:blipFill>
+                  <pic:spPr bwMode="auto">
+                    <a:xfrm>
+                      <a:off x="0" y="0"/>
+                      <a:ext cx="5334000" cy="4267200"/>
+                    </a:xfrm>
+                    <a:prstGeom prst="rect">
+                      <a:avLst/>
+                    </a:prstGeom>
+                    <a:noFill/>
+                    <a:ln w="9525">
+                      <a:noFill/>
+                      <a:headEnd/>
+                      <a:tailEnd/>
+                    </a:ln>
+                  </pic:spPr>
+                </pic:pic>
+              </a:graphicData>
+            </a:graphic>
+          </wp:inline>
+        </w:drawing>
+      </w:r>
+      <w:r>
+        <w:drawing>
+          <wp:inline>
+            <wp:extent cx="5334000" cy="4267200"/>
+            <wp:effectExtent b="0" l="0" r="0" t="0"/>
+            <wp:docPr descr="" id="1" name="Picture"/>
+            <a:graphic>
+              <a:graphicData uri="http://schemas.openxmlformats.org/drawingml/2006/picture">
+                <pic:pic>
+                  <pic:nvPicPr>
+                    <pic:cNvPr descr="generalism_data_results_files/figure-docx/newplots-2.png" id="0" name="Picture"/>
+                    <pic:cNvPicPr>
+                      <a:picLocks noChangeArrowheads="1" noChangeAspect="1"/>
+                    </pic:cNvPicPr>
+                  </pic:nvPicPr>
+                  <pic:blipFill>
+                    <a:blip r:embed="rId48"/>
+                    <a:stretch>
+                      <a:fillRect/>
+                    </a:stretch>
+                  </pic:blipFill>
+                  <pic:spPr bwMode="auto">
+                    <a:xfrm>
+                      <a:off x="0" y="0"/>
+                      <a:ext cx="5334000" cy="4267200"/>
+                    </a:xfrm>
+                    <a:prstGeom prst="rect">
+                      <a:avLst/>
+                    </a:prstGeom>
+                    <a:noFill/>
+                    <a:ln w="9525">
+                      <a:noFill/>
+                      <a:headEnd/>
+                      <a:tailEnd/>
+                    </a:ln>
+                  </pic:spPr>
+                </pic:pic>
+              </a:graphicData>
+            </a:graphic>
+          </wp:inline>
+        </w:drawing>
+      </w:r>
+      <w:r>
+        <w:drawing>
+          <wp:inline>
+            <wp:extent cx="5334000" cy="4267200"/>
+            <wp:effectExtent b="0" l="0" r="0" t="0"/>
+            <wp:docPr descr="" id="1" name="Picture"/>
+            <a:graphic>
+              <a:graphicData uri="http://schemas.openxmlformats.org/drawingml/2006/picture">
+                <pic:pic>
+                  <pic:nvPicPr>
+                    <pic:cNvPr descr="generalism_data_results_files/figure-docx/newplots-3.png" id="0" name="Picture"/>
+                    <pic:cNvPicPr>
+                      <a:picLocks noChangeArrowheads="1" noChangeAspect="1"/>
+                    </pic:cNvPicPr>
+                  </pic:nvPicPr>
+                  <pic:blipFill>
+                    <a:blip r:embed="rId49"/>
+                    <a:stretch>
+                      <a:fillRect/>
+                    </a:stretch>
+                  </pic:blipFill>
+                  <pic:spPr bwMode="auto">
+                    <a:xfrm>
+                      <a:off x="0" y="0"/>
+                      <a:ext cx="5334000" cy="4267200"/>
+                    </a:xfrm>
+                    <a:prstGeom prst="rect">
+                      <a:avLst/>
+                    </a:prstGeom>
+                    <a:noFill/>
+                    <a:ln w="9525">
+                      <a:noFill/>
+                      <a:headEnd/>
+                      <a:tailEnd/>
+                    </a:ln>
+                  </pic:spPr>
+                </pic:pic>
+              </a:graphicData>
+            </a:graphic>
+          </wp:inline>
+        </w:drawing>
+      </w:r>
+      <w:r>
+        <w:drawing>
+          <wp:inline>
+            <wp:extent cx="5334000" cy="4267200"/>
+            <wp:effectExtent b="0" l="0" r="0" t="0"/>
+            <wp:docPr descr="" id="1" name="Picture"/>
+            <a:graphic>
+              <a:graphicData uri="http://schemas.openxmlformats.org/drawingml/2006/picture">
+                <pic:pic>
+                  <pic:nvPicPr>
+                    <pic:cNvPr descr="generalism_data_results_files/figure-docx/newplots-4.png" id="0" name="Picture"/>
+                    <pic:cNvPicPr>
+                      <a:picLocks noChangeArrowheads="1" noChangeAspect="1"/>
+                    </pic:cNvPicPr>
+                  </pic:nvPicPr>
+                  <pic:blipFill>
+                    <a:blip r:embed="rId50"/>
+                    <a:stretch>
+                      <a:fillRect/>
+                    </a:stretch>
+                  </pic:blipFill>
+                  <pic:spPr bwMode="auto">
+                    <a:xfrm>
+                      <a:off x="0" y="0"/>
+                      <a:ext cx="5334000" cy="4267200"/>
+                    </a:xfrm>
+                    <a:prstGeom prst="rect">
+                      <a:avLst/>
+                    </a:prstGeom>
+                    <a:noFill/>
+                    <a:ln w="9525">
+                      <a:noFill/>
+                      <a:headEnd/>
+                      <a:tailEnd/>
+                    </a:ln>
+                  </pic:spPr>
+                </pic:pic>
+              </a:graphicData>
+            </a:graphic>
+          </wp:inline>
+        </w:drawing>
+      </w:r>
+      <w:r>
+        <w:drawing>
+          <wp:inline>
+            <wp:extent cx="5334000" cy="4267200"/>
+            <wp:effectExtent b="0" l="0" r="0" t="0"/>
+            <wp:docPr descr="" id="1" name="Picture"/>
+            <a:graphic>
+              <a:graphicData uri="http://schemas.openxmlformats.org/drawingml/2006/picture">
+                <pic:pic>
+                  <pic:nvPicPr>
+                    <pic:cNvPr descr="generalism_data_results_files/figure-docx/newplots-5.png" id="0" name="Picture"/>
+                    <pic:cNvPicPr>
+                      <a:picLocks noChangeArrowheads="1" noChangeAspect="1"/>
+                    </pic:cNvPicPr>
+                  </pic:nvPicPr>
+                  <pic:blipFill>
+                    <a:blip r:embed="rId51"/>
+                    <a:stretch>
+                      <a:fillRect/>
+                    </a:stretch>
+                  </pic:blipFill>
+                  <pic:spPr bwMode="auto">
+                    <a:xfrm>
+                      <a:off x="0" y="0"/>
+                      <a:ext cx="5334000" cy="4267200"/>
+                    </a:xfrm>
+                    <a:prstGeom prst="rect">
+                      <a:avLst/>
+                    </a:prstGeom>
+                    <a:noFill/>
+                    <a:ln w="9525">
+                      <a:noFill/>
+                      <a:headEnd/>
+                      <a:tailEnd/>
+                    </a:ln>
+                  </pic:spPr>
+                </pic:pic>
+              </a:graphicData>
+            </a:graphic>
+          </wp:inline>
+        </w:drawing>
+      </w:r>
+      <w:r>
+        <w:drawing>
+          <wp:inline>
+            <wp:extent cx="5334000" cy="4267200"/>
+            <wp:effectExtent b="0" l="0" r="0" t="0"/>
+            <wp:docPr descr="" id="1" name="Picture"/>
+            <a:graphic>
+              <a:graphicData uri="http://schemas.openxmlformats.org/drawingml/2006/picture">
+                <pic:pic>
+                  <pic:nvPicPr>
+                    <pic:cNvPr descr="generalism_data_results_files/figure-docx/newplots-6.png" id="0" name="Picture"/>
+                    <pic:cNvPicPr>
+                      <a:picLocks noChangeArrowheads="1" noChangeAspect="1"/>
+                    </pic:cNvPicPr>
+                  </pic:nvPicPr>
+                  <pic:blipFill>
+                    <a:blip r:embed="rId52"/>
+                    <a:stretch>
+                      <a:fillRect/>
+                    </a:stretch>
+                  </pic:blipFill>
+                  <pic:spPr bwMode="auto">
+                    <a:xfrm>
+                      <a:off x="0" y="0"/>
+                      <a:ext cx="5334000" cy="4267200"/>
+                    </a:xfrm>
+                    <a:prstGeom prst="rect">
+                      <a:avLst/>
+                    </a:prstGeom>
+                    <a:noFill/>
+                    <a:ln w="9525">
+                      <a:noFill/>
+                      <a:headEnd/>
+                      <a:tailEnd/>
+                    </a:ln>
+                  </pic:spPr>
+                </pic:pic>
+              </a:graphicData>
+            </a:graphic>
+          </wp:inline>
+        </w:drawing>
+      </w:r>
+    </w:p>
+    <w:tbl>
+      <w:tblPr>
+        <w:tblStyle w:val="TableNormal"/>
+        <w:tblW w:type="pct" w:w="3958.333333333333"/>
+        <w:tblLook w:firstRow="1"/>
+      </w:tblPr>
+      <w:tblGrid>
+        <w:gridCol w:w="990"/>
+        <w:gridCol w:w="1540"/>
+        <w:gridCol w:w="1320"/>
+        <w:gridCol w:w="880"/>
+        <w:gridCol w:w="880"/>
+        <w:gridCol w:w="660"/>
+      </w:tblGrid>
+      <w:tr>
+        <w:trPr>
+          <w:cnfStyle w:firstRow="1"/>
+        </w:trPr>
+        <w:tc>
+          <w:tcPr>
+            <w:tcBorders>
+              <w:bottom w:val="single"/>
+            </w:tcBorders>
+            <w:vAlign w:val="bottom"/>
+          </w:tcPr>
+          <w:p>
+            <w:pPr>
+              <w:pStyle w:val="Compact"/>
+              <w:jc w:val="left"/>
+            </w:pPr>
+            <w:r>
+              <w:t xml:space="preserve">Metric</w:t>
+            </w:r>
+          </w:p>
+        </w:tc>
+        <w:tc>
+          <w:tcPr>
+            <w:tcBorders>
+              <w:bottom w:val="single"/>
+            </w:tcBorders>
+            <w:vAlign w:val="bottom"/>
+          </w:tcPr>
+          <w:p>
+            <w:pPr>
+              <w:pStyle w:val="Compact"/>
+              <w:jc w:val="left"/>
+            </w:pPr>
+            <w:r>
+              <w:t xml:space="preserve">Length Measure</w:t>
+            </w:r>
+          </w:p>
+        </w:tc>
+        <w:tc>
+          <w:tcPr>
+            <w:tcBorders>
+              <w:bottom w:val="single"/>
+            </w:tcBorders>
+            <w:vAlign w:val="bottom"/>
+          </w:tcPr>
+          <w:p>
+            <w:pPr>
+              <w:pStyle w:val="Compact"/>
+              <w:jc w:val="left"/>
+            </w:pPr>
+            <w:r>
+              <w:t xml:space="preserve">Model Coefficient</w:t>
+            </w:r>
+          </w:p>
+        </w:tc>
+        <w:tc>
+          <w:tcPr>
+            <w:tcBorders>
+              <w:bottom w:val="single"/>
+            </w:tcBorders>
+            <w:vAlign w:val="bottom"/>
+          </w:tcPr>
+          <w:p>
+            <w:pPr>
+              <w:pStyle w:val="Compact"/>
+              <w:jc w:val="left"/>
+            </w:pPr>
+            <w:r>
+              <w:t xml:space="preserve">Std Error</w:t>
+            </w:r>
+          </w:p>
+        </w:tc>
+        <w:tc>
+          <w:tcPr>
+            <w:tcBorders>
+              <w:bottom w:val="single"/>
+            </w:tcBorders>
+            <w:vAlign w:val="bottom"/>
+          </w:tcPr>
+          <w:p>
+            <w:pPr>
+              <w:pStyle w:val="Compact"/>
+              <w:jc w:val="left"/>
+            </w:pPr>
+            <w:r>
+              <w:t xml:space="preserve">Conf Int</w:t>
+            </w:r>
+          </w:p>
+        </w:tc>
+        <w:tc>
+          <w:tcPr>
+            <w:tcBorders>
+              <w:bottom w:val="single"/>
+            </w:tcBorders>
+            <w:vAlign w:val="bottom"/>
+          </w:tcPr>
+          <w:p>
+            <w:pPr>
+              <w:pStyle w:val="Compact"/>
+              <w:jc w:val="left"/>
+            </w:pPr>
+            <w:r>
+              <w:t xml:space="preserve">Z-score</w:t>
+            </w:r>
+          </w:p>
+        </w:tc>
+      </w:tr>
+      <w:tr>
+        <w:tc>
+          <w:p>
+            <w:pPr>
+              <w:pStyle w:val="Compact"/>
+              <w:jc w:val="left"/>
+            </w:pPr>
+            <w:r>
+              <w:t xml:space="preserve">degree</w:t>
+            </w:r>
+          </w:p>
+        </w:tc>
+        <w:tc>
+          <w:p>
+            <w:pPr>
+              <w:pStyle w:val="Compact"/>
+              <w:jc w:val="left"/>
+            </w:pPr>
+            <w:r>
+              <w:t xml:space="preserve">mean</w:t>
+            </w:r>
+          </w:p>
+        </w:tc>
+        <w:tc>
+          <w:p>
+            <w:pPr>
+              <w:pStyle w:val="Compact"/>
+              <w:jc w:val="left"/>
+            </w:pPr>
+            <w:r>
+              <w:t xml:space="preserve">4.614</w:t>
+            </w:r>
+            <w:r>
+              <w:t xml:space="preserve">10^{-5}</w:t>
+            </w:r>
+          </w:p>
+        </w:tc>
+        <w:tc>
+          <w:p>
+            <w:pPr>
+              <w:pStyle w:val="Compact"/>
+              <w:jc w:val="left"/>
+            </w:pPr>
+            <m:oMath>
+              <m:r>
+                <m:rPr/>
+                <m:t>1.8269</m:t>
+              </m:r>
+              <m:r>
+                <m:rPr/>
+                <m:t>×</m:t>
+              </m:r>
+              <m:sSup>
+                <m:e>
+                  <m:r>
+                    <m:rPr/>
+                    <m:t>10</m:t>
+                  </m:r>
+                </m:e>
+                <m:sup>
+                  <m:r>
+                    <m:rPr/>
+                    <m:t>−</m:t>
+                  </m:r>
+                  <m:r>
+                    <m:rPr/>
+                    <m:t>4</m:t>
+                  </m:r>
+                </m:sup>
+              </m:sSup>
+            </m:oMath>
+          </w:p>
+        </w:tc>
+        <w:tc>
+          <w:p>
+            <w:pPr>
+              <w:pStyle w:val="Compact"/>
+              <w:jc w:val="left"/>
+            </w:pPr>
+            <w:r>
+              <w:t xml:space="preserve">-3.2782</w:t>
+            </w:r>
+            <w:r>
+              <w:t xml:space="preserve">10^{-4}, 4.1953</w:t>
+            </w:r>
+            <w:r>
+              <w:t xml:space="preserve">10^{-4}</w:t>
+            </w:r>
+          </w:p>
+        </w:tc>
+        <w:tc>
+          <w:p>
+            <w:pPr>
+              <w:pStyle w:val="Compact"/>
+              <w:jc w:val="left"/>
+            </w:pPr>
+            <w:r>
+              <w:t xml:space="preserve">0.2525669</w:t>
+            </w:r>
+          </w:p>
+        </w:tc>
+      </w:tr>
+      <w:tr>
+        <w:tc>
+          <w:p>
+            <w:pPr>
+              <w:pStyle w:val="Compact"/>
+              <w:jc w:val="left"/>
+            </w:pPr>
+            <w:r>
+              <w:t xml:space="preserve">degree</w:t>
+            </w:r>
+          </w:p>
+        </w:tc>
+        <w:tc>
+          <w:p>
+            <w:pPr>
+              <w:pStyle w:val="Compact"/>
+              <w:jc w:val="left"/>
+            </w:pPr>
+            <w:r>
+              <w:t xml:space="preserve">max</w:t>
+            </w:r>
+          </w:p>
+        </w:tc>
+        <w:tc>
+          <w:p>
+            <w:pPr>
+              <w:pStyle w:val="Compact"/>
+              <w:jc w:val="left"/>
+            </w:pPr>
+            <w:r>
+              <w:t xml:space="preserve">0.003236</w:t>
+            </w:r>
+          </w:p>
+        </w:tc>
+        <w:tc>
+          <w:p>
+            <w:pPr>
+              <w:pStyle w:val="Compact"/>
+              <w:jc w:val="left"/>
+            </w:pPr>
+            <w:r>
+              <w:t xml:space="preserve">1.4521</w:t>
+            </w:r>
+            <w:r>
+              <w:t xml:space="preserve">10^{-4}</w:t>
+            </w:r>
+          </w:p>
+        </w:tc>
+        <w:tc>
+          <w:p>
+            <w:pPr>
+              <w:pStyle w:val="Compact"/>
+              <w:jc w:val="left"/>
+            </w:pPr>
+            <w:r>
+              <w:t xml:space="preserve">0.0029455, 0.0035281</w:t>
+            </w:r>
+          </w:p>
+        </w:tc>
+        <w:tc>
+          <w:p>
+            <w:pPr>
+              <w:pStyle w:val="Compact"/>
+              <w:jc w:val="left"/>
+            </w:pPr>
+            <w:r>
+              <w:t xml:space="preserve">22.2848985</w:t>
+            </w:r>
+          </w:p>
+        </w:tc>
+      </w:tr>
+      <w:tr>
+        <w:tc>
+          <w:p>
+            <w:pPr>
+              <w:pStyle w:val="Compact"/>
+              <w:jc w:val="left"/>
+            </w:pPr>
+            <w:r>
+              <w:t xml:space="preserve">degree</w:t>
+            </w:r>
+          </w:p>
+        </w:tc>
+        <w:tc>
+          <w:p>
+            <w:pPr>
+              <w:pStyle w:val="Compact"/>
+              <w:jc w:val="left"/>
+            </w:pPr>
+            <w:r>
+              <w:t xml:space="preserve">CV</w:t>
+            </w:r>
+          </w:p>
+        </w:tc>
+        <w:tc>
+          <w:p>
+            <w:pPr>
+              <w:pStyle w:val="Compact"/>
+              <w:jc w:val="left"/>
+            </w:pPr>
+            <w:r>
+              <w:t xml:space="preserve">0.2765134</w:t>
+            </w:r>
+          </w:p>
+        </w:tc>
+        <w:tc>
+          <w:p>
+            <w:pPr>
+              <w:pStyle w:val="Compact"/>
+              <w:jc w:val="left"/>
+            </w:pPr>
+            <w:r>
+              <w:t xml:space="preserve">0.0476664</w:t>
+            </w:r>
+          </w:p>
+        </w:tc>
+        <w:tc>
+          <w:p>
+            <w:pPr>
+              <w:pStyle w:val="Compact"/>
+              <w:jc w:val="left"/>
+            </w:pPr>
+            <w:r>
+              <w:t xml:space="preserve">0.1776969, 0.375511</w:t>
+            </w:r>
+          </w:p>
+        </w:tc>
+        <w:tc>
+          <w:p>
+            <w:pPr>
+              <w:pStyle w:val="Compact"/>
+              <w:jc w:val="left"/>
+            </w:pPr>
+            <w:r>
+              <w:t xml:space="preserve">5.8010138</w:t>
+            </w:r>
+          </w:p>
+        </w:tc>
+      </w:tr>
+      <w:tr>
+        <w:tc>
+          <w:p>
+            <w:pPr>
+              <w:pStyle w:val="Compact"/>
+              <w:jc w:val="left"/>
+            </w:pPr>
+            <w:r>
+              <w:t xml:space="preserve">G</w:t>
+            </w:r>
+          </w:p>
+        </w:tc>
+        <w:tc>
+          <w:p>
+            <w:pPr>
+              <w:pStyle w:val="Compact"/>
+              <w:jc w:val="left"/>
+            </w:pPr>
+            <w:r>
+              <w:t xml:space="preserve">mean</w:t>
+            </w:r>
+          </w:p>
+        </w:tc>
+        <w:tc>
+          <w:p>
+            <w:pPr>
+              <w:pStyle w:val="Compact"/>
+              <w:jc w:val="left"/>
+            </w:pPr>
+            <w:r>
+              <w:t xml:space="preserve">-0.0012735</w:t>
+            </w:r>
+          </w:p>
+        </w:tc>
+        <w:tc>
+          <w:p>
+            <w:pPr>
+              <w:pStyle w:val="Compact"/>
+              <w:jc w:val="left"/>
+            </w:pPr>
+            <w:r>
+              <w:t xml:space="preserve">4.1892</w:t>
+            </w:r>
+            <w:r>
+              <w:t xml:space="preserve">10^{-4}</w:t>
+            </w:r>
+          </w:p>
+        </w:tc>
+        <w:tc>
+          <w:p>
+            <w:pPr>
+              <w:pStyle w:val="Compact"/>
+              <w:jc w:val="left"/>
+            </w:pPr>
+            <w:r>
+              <w:t xml:space="preserve">-0.0020983, -4.5576</w:t>
+            </w:r>
+            <w:r>
+              <w:t xml:space="preserve">10^{-4}</w:t>
+            </w:r>
+          </w:p>
+        </w:tc>
+        <w:tc>
+          <w:p>
+            <w:pPr>
+              <w:pStyle w:val="Compact"/>
+              <w:jc w:val="left"/>
+            </w:pPr>
+            <w:r>
+              <w:t xml:space="preserve">-3.0399539</w:t>
+            </w:r>
+          </w:p>
+        </w:tc>
+      </w:tr>
+      <w:tr>
+        <w:tc>
+          <w:p>
+            <w:pPr>
+              <w:pStyle w:val="Compact"/>
+              <w:jc w:val="left"/>
+            </w:pPr>
+            <w:r>
+              <w:t xml:space="preserve">G</w:t>
+            </w:r>
+          </w:p>
+        </w:tc>
+        <w:tc>
+          <w:p>
+            <w:pPr>
+              <w:pStyle w:val="Compact"/>
+              <w:jc w:val="left"/>
+            </w:pPr>
+            <w:r>
+              <w:t xml:space="preserve">max</w:t>
+            </w:r>
+          </w:p>
+        </w:tc>
+        <w:tc>
+          <w:p>
+            <w:pPr>
+              <w:pStyle w:val="Compact"/>
+              <w:jc w:val="left"/>
+            </w:pPr>
+            <w:r>
+              <w:t xml:space="preserve">0.0043616</w:t>
+            </w:r>
+          </w:p>
+        </w:tc>
+        <w:tc>
+          <w:p>
+            <w:pPr>
+              <w:pStyle w:val="Compact"/>
+              <w:jc w:val="left"/>
+            </w:pPr>
+            <w:r>
+              <w:t xml:space="preserve">3.7991</w:t>
+            </w:r>
+            <w:r>
+              <w:t xml:space="preserve">10^{-4}</w:t>
+            </w:r>
+          </w:p>
+        </w:tc>
+        <w:tc>
+          <w:p>
+            <w:pPr>
+              <w:pStyle w:val="Compact"/>
+              <w:jc w:val="left"/>
+            </w:pPr>
+            <w:r>
+              <w:t xml:space="preserve">0.0036216, 0.0051111</w:t>
+            </w:r>
+          </w:p>
+        </w:tc>
+        <w:tc>
+          <w:p>
+            <w:pPr>
+              <w:pStyle w:val="Compact"/>
+              <w:jc w:val="left"/>
+            </w:pPr>
+            <w:r>
+              <w:t xml:space="preserve">11.4807144</w:t>
+            </w:r>
+          </w:p>
+        </w:tc>
+      </w:tr>
+      <w:tr>
+        <w:tc>
+          <w:p>
+            <w:pPr>
+              <w:pStyle w:val="Compact"/>
+              <w:jc w:val="left"/>
+            </w:pPr>
+            <w:r>
+              <w:t xml:space="preserve">PD</w:t>
+            </w:r>
+          </w:p>
+        </w:tc>
+        <w:tc>
+          <w:p>
+            <w:pPr>
+              <w:pStyle w:val="Compact"/>
+              <w:jc w:val="left"/>
+            </w:pPr>
+            <w:r>
+              <w:t xml:space="preserve">mean</w:t>
+            </w:r>
+          </w:p>
+        </w:tc>
+        <w:tc>
+          <w:p>
+            <w:pPr>
+              <w:pStyle w:val="Compact"/>
+              <w:jc w:val="left"/>
+            </w:pPr>
+            <w:r>
+              <w:t xml:space="preserve">-0.0011407</w:t>
+            </w:r>
+          </w:p>
+        </w:tc>
+        <w:tc>
+          <w:p>
+            <w:pPr>
+              <w:pStyle w:val="Compact"/>
+              <w:jc w:val="left"/>
+            </w:pPr>
+            <w:r>
+              <w:t xml:space="preserve">3.0986</w:t>
+            </w:r>
+            <w:r>
+              <w:t xml:space="preserve">10^{-4}</w:t>
+            </w:r>
+          </w:p>
+        </w:tc>
+        <w:tc>
+          <w:p>
+            <w:pPr>
+              <w:pStyle w:val="Compact"/>
+              <w:jc w:val="left"/>
+            </w:pPr>
+            <w:r>
+              <w:t xml:space="preserve">-0.0017484, -5.329</w:t>
+            </w:r>
+            <w:r>
+              <w:t xml:space="preserve">10^{-4}</w:t>
+            </w:r>
+          </w:p>
+        </w:tc>
+        <w:tc>
+          <w:p>
+            <w:pPr>
+              <w:pStyle w:val="Compact"/>
+              <w:jc w:val="left"/>
+            </w:pPr>
+            <w:r>
+              <w:t xml:space="preserve">-3.6812952</w:t>
+            </w:r>
+          </w:p>
+        </w:tc>
+      </w:tr>
+      <w:tr>
+        <w:tc>
+          <w:p>
+            <w:pPr>
+              <w:pStyle w:val="Compact"/>
+              <w:jc w:val="left"/>
+            </w:pPr>
+            <w:r>
+              <w:t xml:space="preserve">PD</w:t>
+            </w:r>
+          </w:p>
+        </w:tc>
+        <w:tc>
+          <w:p>
+            <w:pPr>
+              <w:pStyle w:val="Compact"/>
+              <w:jc w:val="left"/>
+            </w:pPr>
+            <w:r>
+              <w:t xml:space="preserve">max</w:t>
+            </w:r>
+          </w:p>
+        </w:tc>
+        <w:tc>
+          <w:p>
+            <w:pPr>
+              <w:pStyle w:val="Compact"/>
+              <w:jc w:val="left"/>
+            </w:pPr>
+            <w:r>
+              <w:t xml:space="preserve">9.1977</w:t>
+            </w:r>
+            <w:r>
+              <w:t xml:space="preserve">10^{-4}</w:t>
+            </w:r>
+          </w:p>
+        </w:tc>
+        <w:tc>
+          <w:p>
+            <w:pPr>
+              <w:pStyle w:val="Compact"/>
+              <w:jc w:val="left"/>
+            </w:pPr>
+            <w:r>
+              <w:t xml:space="preserve">2.2302</w:t>
+            </w:r>
+            <w:r>
+              <w:t xml:space="preserve">10^{-4}</w:t>
+            </w:r>
+          </w:p>
+        </w:tc>
+        <w:tc>
+          <w:p>
+            <w:pPr>
+              <w:pStyle w:val="Compact"/>
+              <w:jc w:val="left"/>
+            </w:pPr>
+            <w:r>
+              <w:t xml:space="preserve">4.8232</w:t>
+            </w:r>
+            <w:r>
+              <w:t xml:space="preserve">10^{-4}, 0.0013572</w:t>
+            </w:r>
+          </w:p>
+        </w:tc>
+        <w:tc>
+          <w:p>
+            <w:pPr>
+              <w:pStyle w:val="Compact"/>
+              <w:jc w:val="left"/>
+            </w:pPr>
+            <w:r>
+              <w:t xml:space="preserve">4.1241234</w:t>
+            </w:r>
+          </w:p>
+        </w:tc>
+      </w:tr>
+      <w:tr>
+        <w:tc>
+          <w:p>
+            <w:pPr>
+              <w:pStyle w:val="Compact"/>
+              <w:jc w:val="left"/>
+            </w:pPr>
+            <w:r>
+              <w:t xml:space="preserve">PD</w:t>
+            </w:r>
+          </w:p>
+        </w:tc>
+        <w:tc>
+          <w:p>
+            <w:pPr>
+              <w:pStyle w:val="Compact"/>
+              <w:jc w:val="left"/>
+            </w:pPr>
+            <w:r>
+              <w:t xml:space="preserve">CV</w:t>
+            </w:r>
+          </w:p>
+        </w:tc>
+        <w:tc>
+          <w:p>
+            <w:pPr>
+              <w:pStyle w:val="Compact"/>
+              <w:jc w:val="left"/>
+            </w:pPr>
+            <w:r>
+              <w:t xml:space="preserve">0.4951273</w:t>
+            </w:r>
+          </w:p>
+        </w:tc>
+        <w:tc>
+          <w:p>
+            <w:pPr>
+              <w:pStyle w:val="Compact"/>
+              <w:jc w:val="left"/>
+            </w:pPr>
+            <w:r>
+              <w:t xml:space="preserve">0.0501118</w:t>
+            </w:r>
+          </w:p>
+        </w:tc>
+        <w:tc>
+          <w:p>
+            <w:pPr>
+              <w:pStyle w:val="Compact"/>
+              <w:jc w:val="left"/>
+            </w:pPr>
+            <w:r>
+              <w:t xml:space="preserve">0.3968335, 0.5934211</w:t>
+            </w:r>
+          </w:p>
+        </w:tc>
+        <w:tc>
+          <w:p>
+            <w:pPr>
+              <w:pStyle w:val="Compact"/>
+              <w:jc w:val="left"/>
+            </w:pPr>
+            <w:r>
+              <w:t xml:space="preserve">9.8804612</w:t>
+            </w:r>
+          </w:p>
+        </w:tc>
+      </w:tr>
+      <w:tr>
+        <w:tc>
+          <w:p>
+            <w:pPr>
+              <w:pStyle w:val="Compact"/>
+              <w:jc w:val="left"/>
+            </w:pPr>
+            <w:r>
+              <w:t xml:space="preserve">SPD</w:t>
+            </w:r>
+          </w:p>
+        </w:tc>
+        <w:tc>
+          <w:p>
+            <w:pPr>
+              <w:pStyle w:val="Compact"/>
+              <w:jc w:val="left"/>
+            </w:pPr>
+            <w:r>
+              <w:t xml:space="preserve">mean</w:t>
+            </w:r>
+          </w:p>
+        </w:tc>
+        <w:tc>
+          <w:p>
+            <w:pPr>
+              <w:pStyle w:val="Compact"/>
+              <w:jc w:val="left"/>
+            </w:pPr>
+            <w:r>
+              <w:t xml:space="preserve">-9.682</w:t>
+            </w:r>
+            <w:r>
+              <w:t xml:space="preserve">10^{-5}</w:t>
+            </w:r>
+          </w:p>
+        </w:tc>
+        <w:tc>
+          <w:p>
+            <w:pPr>
+              <w:pStyle w:val="Compact"/>
+              <w:jc w:val="left"/>
+            </w:pPr>
+            <w:r>
+              <w:t xml:space="preserve">1.819</w:t>
+            </w:r>
+            <w:r>
+              <w:t xml:space="preserve">10^{-5}</w:t>
+            </w:r>
+          </w:p>
+        </w:tc>
+        <w:tc>
+          <w:p>
+            <w:pPr>
+              <w:pStyle w:val="Compact"/>
+              <w:jc w:val="left"/>
+            </w:pPr>
+            <w:r>
+              <w:t xml:space="preserve">-1.3249</w:t>
+            </w:r>
+            <w:r>
+              <w:t xml:space="preserve">10^{-4}, -6.116</w:t>
+            </w:r>
+            <w:r>
+              <w:t xml:space="preserve">10^{-5}</w:t>
+            </w:r>
+          </w:p>
+        </w:tc>
+        <w:tc>
+          <w:p>
+            <w:pPr>
+              <w:pStyle w:val="Compact"/>
+              <w:jc w:val="left"/>
+            </w:pPr>
+            <w:r>
+              <w:t xml:space="preserve">-5.3224673</w:t>
+            </w:r>
+          </w:p>
+        </w:tc>
+      </w:tr>
+      <w:tr>
+        <w:tc>
+          <w:p>
+            <w:pPr>
+              <w:pStyle w:val="Compact"/>
+              <w:jc w:val="left"/>
+            </w:pPr>
+            <w:r>
+              <w:t xml:space="preserve">SPD</w:t>
+            </w:r>
+          </w:p>
+        </w:tc>
+        <w:tc>
+          <w:p>
+            <w:pPr>
+              <w:pStyle w:val="Compact"/>
+              <w:jc w:val="left"/>
+            </w:pPr>
+            <w:r>
+              <w:t xml:space="preserve">max</w:t>
+            </w:r>
+          </w:p>
+        </w:tc>
+        <w:tc>
+          <w:p>
+            <w:pPr>
+              <w:pStyle w:val="Compact"/>
+              <w:jc w:val="left"/>
+            </w:pPr>
+            <w:r>
+              <w:t xml:space="preserve">1.4563</w:t>
+            </w:r>
+            <w:r>
+              <w:t xml:space="preserve">10^{-4}</w:t>
+            </w:r>
+          </w:p>
+        </w:tc>
+        <w:tc>
+          <w:p>
+            <w:pPr>
+              <w:pStyle w:val="Compact"/>
+              <w:jc w:val="left"/>
+            </w:pPr>
+            <w:r>
+              <w:t xml:space="preserve">1.59</w:t>
+            </w:r>
+            <w:r>
+              <w:t xml:space="preserve">10^{-5}</w:t>
+            </w:r>
+          </w:p>
+        </w:tc>
+        <w:tc>
+          <w:p>
+            <w:pPr>
+              <w:pStyle w:val="Compact"/>
+              <w:jc w:val="left"/>
+            </w:pPr>
+            <w:r>
+              <w:t xml:space="preserve">1.1445</w:t>
+            </w:r>
+            <w:r>
+              <w:t xml:space="preserve">10^{-4}, 1.7681</w:t>
+            </w:r>
+            <w:r>
+              <w:t xml:space="preserve">10^{-4}</w:t>
+            </w:r>
+          </w:p>
+        </w:tc>
+        <w:tc>
+          <w:p>
+            <w:pPr>
+              <w:pStyle w:val="Compact"/>
+              <w:jc w:val="left"/>
+            </w:pPr>
+            <w:r>
+              <w:t xml:space="preserve">9.1570222</w:t>
+            </w:r>
+          </w:p>
+        </w:tc>
+      </w:tr>
+      <w:tr>
+        <w:tc>
+          <w:p>
+            <w:pPr>
+              <w:pStyle w:val="Compact"/>
+              <w:jc w:val="left"/>
+            </w:pPr>
+            <w:r>
+              <w:t xml:space="preserve">SPD</w:t>
+            </w:r>
+          </w:p>
+        </w:tc>
+        <w:tc>
+          <w:p>
+            <w:pPr>
+              <w:pStyle w:val="Compact"/>
+              <w:jc w:val="left"/>
+            </w:pPr>
+            <w:r>
+              <w:t xml:space="preserve">CV</w:t>
+            </w:r>
+          </w:p>
+        </w:tc>
+        <w:tc>
+          <w:p>
+            <w:pPr>
+              <w:pStyle w:val="Compact"/>
+              <w:jc w:val="left"/>
+            </w:pPr>
+            <w:r>
+              <w:t xml:space="preserve">0.0547228</w:t>
+            </w:r>
+          </w:p>
+        </w:tc>
+        <w:tc>
+          <w:p>
+            <w:pPr>
+              <w:pStyle w:val="Compact"/>
+              <w:jc w:val="left"/>
+            </w:pPr>
+            <w:r>
+              <w:t xml:space="preserve">0.0045534</w:t>
+            </w:r>
+          </w:p>
+        </w:tc>
+        <w:tc>
+          <w:p>
+            <w:pPr>
+              <w:pStyle w:val="Compact"/>
+              <w:jc w:val="left"/>
+            </w:pPr>
+            <w:r>
+              <w:t xml:space="preserve">0.0457914, 0.0636543</w:t>
+            </w:r>
+          </w:p>
+        </w:tc>
+        <w:tc>
+          <w:p>
+            <w:pPr>
+              <w:pStyle w:val="Compact"/>
+              <w:jc w:val="left"/>
+            </w:pPr>
+            <w:r>
+              <w:t xml:space="preserve">12.0180131</w:t>
+            </w:r>
+          </w:p>
+        </w:tc>
+      </w:tr>
+      <w:tr>
+        <w:tc>
+          <w:p>
+            <w:pPr>
+              <w:pStyle w:val="Compact"/>
+              <w:jc w:val="left"/>
+            </w:pPr>
+            <w:r>
+              <w:t xml:space="preserve">SESPD</w:t>
+            </w:r>
+          </w:p>
+        </w:tc>
+        <w:tc>
+          <w:p>
+            <w:pPr>
+              <w:pStyle w:val="Compact"/>
+              <w:jc w:val="left"/>
+            </w:pPr>
+            <w:r>
+              <w:t xml:space="preserve">mean</w:t>
+            </w:r>
+          </w:p>
+        </w:tc>
+        <w:tc>
+          <w:p>
+            <w:pPr>
+              <w:pStyle w:val="Compact"/>
+              <w:jc w:val="left"/>
+            </w:pPr>
+            <w:r>
+              <w:t xml:space="preserve">-0.0106756</w:t>
+            </w:r>
+          </w:p>
+        </w:tc>
+        <w:tc>
+          <w:p>
+            <w:pPr>
+              <w:pStyle w:val="Compact"/>
+              <w:jc w:val="left"/>
+            </w:pPr>
+            <w:r>
+              <w:t xml:space="preserve">0.0016812</w:t>
+            </w:r>
+          </w:p>
+        </w:tc>
+        <w:tc>
+          <w:p>
+            <w:pPr>
+              <w:pStyle w:val="Compact"/>
+              <w:jc w:val="left"/>
+            </w:pPr>
+            <w:r>
+              <w:t xml:space="preserve">-0.0139733, -0.007378</w:t>
+            </w:r>
+          </w:p>
+        </w:tc>
+        <w:tc>
+          <w:p>
+            <w:pPr>
+              <w:pStyle w:val="Compact"/>
+              <w:jc w:val="left"/>
+            </w:pPr>
+            <w:r>
+              <w:t xml:space="preserve">-6.3499775</w:t>
+            </w:r>
+          </w:p>
+        </w:tc>
+      </w:tr>
+      <w:tr>
+        <w:tc>
+          <w:p>
+            <w:pPr>
+              <w:pStyle w:val="Compact"/>
+              <w:jc w:val="left"/>
+            </w:pPr>
+            <w:r>
+              <w:t xml:space="preserve">SESPD</w:t>
+            </w:r>
+          </w:p>
+        </w:tc>
+        <w:tc>
+          <w:p>
+            <w:pPr>
+              <w:pStyle w:val="Compact"/>
+              <w:jc w:val="left"/>
+            </w:pPr>
+            <w:r>
+              <w:t xml:space="preserve">max</w:t>
+            </w:r>
+          </w:p>
+        </w:tc>
+        <w:tc>
+          <w:p>
+            <w:pPr>
+              <w:pStyle w:val="Compact"/>
+              <w:jc w:val="left"/>
+            </w:pPr>
+            <w:r>
+              <w:t xml:space="preserve">-0.0086726</w:t>
+            </w:r>
+          </w:p>
+        </w:tc>
+        <w:tc>
+          <w:p>
+            <w:pPr>
+              <w:pStyle w:val="Compact"/>
+              <w:jc w:val="left"/>
+            </w:pPr>
+            <w:r>
+              <w:t xml:space="preserve">0.0012072</w:t>
+            </w:r>
+          </w:p>
+        </w:tc>
+        <w:tc>
+          <w:p>
+            <w:pPr>
+              <w:pStyle w:val="Compact"/>
+              <w:jc w:val="left"/>
+            </w:pPr>
+            <w:r>
+              <w:t xml:space="preserve">-0.0110404, -0.0063048</w:t>
+            </w:r>
+          </w:p>
+        </w:tc>
+        <w:tc>
+          <w:p>
+            <w:pPr>
+              <w:pStyle w:val="Compact"/>
+              <w:jc w:val="left"/>
+            </w:pPr>
+            <w:r>
+              <w:t xml:space="preserve">-7.1843743</w:t>
+            </w:r>
+          </w:p>
+        </w:tc>
+      </w:tr>
+      <w:tr>
+        <w:tc>
+          <w:p>
+            <w:pPr>
+              <w:pStyle w:val="Compact"/>
+              <w:jc w:val="left"/>
+            </w:pPr>
+            <w:r>
+              <w:t xml:space="preserve">SESPD</w:t>
+            </w:r>
+          </w:p>
+        </w:tc>
+        <w:tc>
+          <w:p>
+            <w:pPr>
+              <w:pStyle w:val="Compact"/>
+              <w:jc w:val="left"/>
+            </w:pPr>
+            <w:r>
+              <w:t xml:space="preserve">CV</w:t>
+            </w:r>
+          </w:p>
+        </w:tc>
+        <w:tc>
+          <w:p>
+            <w:pPr>
+              <w:pStyle w:val="Compact"/>
+              <w:jc w:val="left"/>
+            </w:pPr>
+            <w:r>
+              <w:t xml:space="preserve">2.0028076</w:t>
+            </w:r>
+          </w:p>
+        </w:tc>
+        <w:tc>
+          <w:p>
+            <w:pPr>
+              <w:pStyle w:val="Compact"/>
+              <w:jc w:val="left"/>
+            </w:pPr>
+            <w:r>
+              <w:t xml:space="preserve">0.2777804</w:t>
+            </w:r>
+          </w:p>
+        </w:tc>
+        <w:tc>
+          <w:p>
+            <w:pPr>
+              <w:pStyle w:val="Compact"/>
+              <w:jc w:val="left"/>
+            </w:pPr>
+            <w:r>
+              <w:t xml:space="preserve">1.4579438, 2.5476715</w:t>
+            </w:r>
+          </w:p>
+        </w:tc>
+        <w:tc>
+          <w:p>
+            <w:pPr>
+              <w:pStyle w:val="Compact"/>
+              <w:jc w:val="left"/>
+            </w:pPr>
+            <w:r>
+              <w:t xml:space="preserve">7.2100403</w:t>
+            </w:r>
+          </w:p>
+        </w:tc>
+      </w:tr>
+    </w:tbl>
+    <w:p>
+      <w:pPr>
+        <w:pStyle w:val="Heading2"/>
+      </w:pPr>
+      <w:bookmarkStart w:id="53" w:name="trophic-life-cycles-and-body-size-metrics"/>
+      <w:bookmarkEnd w:id="53"/>
+      <w:r>
+        <w:t xml:space="preserve">Trophic Life Cycles and body size metrics</w:t>
+      </w:r>
+    </w:p>
+    <w:p>
+      <w:pPr>
+        <w:pStyle w:val="FirstParagraph"/>
+      </w:pPr>
+      <w:r>
+        <w:t xml:space="preserve">The first plot where all the metrics are together has a loess smoothed line, the others have model fit lines that match the statistical analysis.</w:t>
+      </w:r>
+    </w:p>
+    <w:p>
+      <w:pPr>
+        <w:pStyle w:val="BodyText"/>
+      </w:pPr>
+      <w:r>
+        <w:drawing>
+          <wp:inline>
+            <wp:extent cx="5334000" cy="4267200"/>
+            <wp:effectExtent b="0" l="0" r="0" t="0"/>
+            <wp:docPr descr="" id="1" name="Picture"/>
+            <a:graphic>
+              <a:graphicData uri="http://schemas.openxmlformats.org/drawingml/2006/picture">
+                <pic:pic>
+                  <pic:nvPicPr>
+                    <pic:cNvPr descr="generalism_data_results_files/figure-docx/newplots2-1.png" id="0" name="Picture"/>
+                    <pic:cNvPicPr>
+                      <a:picLocks noChangeArrowheads="1" noChangeAspect="1"/>
+                    </pic:cNvPicPr>
+                  </pic:nvPicPr>
+                  <pic:blipFill>
+                    <a:blip r:embed="rId54"/>
+                    <a:stretch>
+                      <a:fillRect/>
+                    </a:stretch>
+                  </pic:blipFill>
+                  <pic:spPr bwMode="auto">
+                    <a:xfrm>
+                      <a:off x="0" y="0"/>
+                      <a:ext cx="5334000" cy="4267200"/>
+                    </a:xfrm>
+                    <a:prstGeom prst="rect">
+                      <a:avLst/>
+                    </a:prstGeom>
+                    <a:noFill/>
+                    <a:ln w="9525">
+                      <a:noFill/>
+                      <a:headEnd/>
+                      <a:tailEnd/>
+                    </a:ln>
+                  </pic:spPr>
+                </pic:pic>
+              </a:graphicData>
+            </a:graphic>
+          </wp:inline>
+        </w:drawing>
+      </w:r>
+      <w:r>
+        <w:drawing>
+          <wp:inline>
+            <wp:extent cx="5334000" cy="4267200"/>
+            <wp:effectExtent b="0" l="0" r="0" t="0"/>
+            <wp:docPr descr="" id="1" name="Picture"/>
+            <a:graphic>
+              <a:graphicData uri="http://schemas.openxmlformats.org/drawingml/2006/picture">
+                <pic:pic>
+                  <pic:nvPicPr>
+                    <pic:cNvPr descr="generalism_data_results_files/figure-docx/newplots2-2.png" id="0" name="Picture"/>
+                    <pic:cNvPicPr>
+                      <a:picLocks noChangeArrowheads="1" noChangeAspect="1"/>
+                    </pic:cNvPicPr>
+                  </pic:nvPicPr>
+                  <pic:blipFill>
+                    <a:blip r:embed="rId55"/>
+                    <a:stretch>
+                      <a:fillRect/>
+                    </a:stretch>
+                  </pic:blipFill>
+                  <pic:spPr bwMode="auto">
+                    <a:xfrm>
+                      <a:off x="0" y="0"/>
+                      <a:ext cx="5334000" cy="4267200"/>
+                    </a:xfrm>
+                    <a:prstGeom prst="rect">
+                      <a:avLst/>
+                    </a:prstGeom>
+                    <a:noFill/>
+                    <a:ln w="9525">
+                      <a:noFill/>
+                      <a:headEnd/>
+                      <a:tailEnd/>
+                    </a:ln>
+                  </pic:spPr>
+                </pic:pic>
+              </a:graphicData>
+            </a:graphic>
+          </wp:inline>
+        </w:drawing>
+      </w:r>
+      <w:r>
+        <w:drawing>
+          <wp:inline>
+            <wp:extent cx="5334000" cy="4267200"/>
+            <wp:effectExtent b="0" l="0" r="0" t="0"/>
+            <wp:docPr descr="" id="1" name="Picture"/>
+            <a:graphic>
+              <a:graphicData uri="http://schemas.openxmlformats.org/drawingml/2006/picture">
+                <pic:pic>
+                  <pic:nvPicPr>
+                    <pic:cNvPr descr="generalism_data_results_files/figure-docx/newplots2-3.png" id="0" name="Picture"/>
+                    <pic:cNvPicPr>
+                      <a:picLocks noChangeArrowheads="1" noChangeAspect="1"/>
+                    </pic:cNvPicPr>
+                  </pic:nvPicPr>
+                  <pic:blipFill>
+                    <a:blip r:embed="rId56"/>
+                    <a:stretch>
+                      <a:fillRect/>
+                    </a:stretch>
+                  </pic:blipFill>
+                  <pic:spPr bwMode="auto">
+                    <a:xfrm>
+                      <a:off x="0" y="0"/>
+                      <a:ext cx="5334000" cy="4267200"/>
+                    </a:xfrm>
+                    <a:prstGeom prst="rect">
+                      <a:avLst/>
+                    </a:prstGeom>
+                    <a:noFill/>
+                    <a:ln w="9525">
+                      <a:noFill/>
+                      <a:headEnd/>
+                      <a:tailEnd/>
+                    </a:ln>
+                  </pic:spPr>
+                </pic:pic>
+              </a:graphicData>
+            </a:graphic>
+          </wp:inline>
+        </w:drawing>
+      </w:r>
+      <w:r>
+        <w:drawing>
+          <wp:inline>
+            <wp:extent cx="5334000" cy="4267200"/>
+            <wp:effectExtent b="0" l="0" r="0" t="0"/>
+            <wp:docPr descr="" id="1" name="Picture"/>
+            <a:graphic>
+              <a:graphicData uri="http://schemas.openxmlformats.org/drawingml/2006/picture">
+                <pic:pic>
+                  <pic:nvPicPr>
+                    <pic:cNvPr descr="generalism_data_results_files/figure-docx/newplots2-4.png" id="0" name="Picture"/>
+                    <pic:cNvPicPr>
+                      <a:picLocks noChangeArrowheads="1" noChangeAspect="1"/>
+                    </pic:cNvPicPr>
+                  </pic:nvPicPr>
+                  <pic:blipFill>
+                    <a:blip r:embed="rId57"/>
+                    <a:stretch>
+                      <a:fillRect/>
+                    </a:stretch>
+                  </pic:blipFill>
+                  <pic:spPr bwMode="auto">
+                    <a:xfrm>
+                      <a:off x="0" y="0"/>
+                      <a:ext cx="5334000" cy="4267200"/>
+                    </a:xfrm>
+                    <a:prstGeom prst="rect">
+                      <a:avLst/>
+                    </a:prstGeom>
+                    <a:noFill/>
+                    <a:ln w="9525">
+                      <a:noFill/>
+                      <a:headEnd/>
+                      <a:tailEnd/>
+                    </a:ln>
+                  </pic:spPr>
+                </pic:pic>
+              </a:graphicData>
+            </a:graphic>
+          </wp:inline>
+        </w:drawing>
+      </w:r>
+      <w:r>
+        <w:drawing>
+          <wp:inline>
+            <wp:extent cx="5334000" cy="4267200"/>
+            <wp:effectExtent b="0" l="0" r="0" t="0"/>
+            <wp:docPr descr="" id="1" name="Picture"/>
+            <a:graphic>
+              <a:graphicData uri="http://schemas.openxmlformats.org/drawingml/2006/picture">
+                <pic:pic>
+                  <pic:nvPicPr>
+                    <pic:cNvPr descr="generalism_data_results_files/figure-docx/newplots2-5.png" id="0" name="Picture"/>
+                    <pic:cNvPicPr>
+                      <a:picLocks noChangeArrowheads="1" noChangeAspect="1"/>
+                    </pic:cNvPicPr>
+                  </pic:nvPicPr>
+                  <pic:blipFill>
+                    <a:blip r:embed="rId58"/>
+                    <a:stretch>
+                      <a:fillRect/>
+                    </a:stretch>
+                  </pic:blipFill>
+                  <pic:spPr bwMode="auto">
+                    <a:xfrm>
+                      <a:off x="0" y="0"/>
+                      <a:ext cx="5334000" cy="4267200"/>
+                    </a:xfrm>
+                    <a:prstGeom prst="rect">
+                      <a:avLst/>
+                    </a:prstGeom>
+                    <a:noFill/>
+                    <a:ln w="9525">
+                      <a:noFill/>
+                      <a:headEnd/>
+                      <a:tailEnd/>
+                    </a:ln>
+                  </pic:spPr>
+                </pic:pic>
+              </a:graphicData>
+            </a:graphic>
+          </wp:inline>
+        </w:drawing>
+      </w:r>
+      <w:r>
+        <w:drawing>
+          <wp:inline>
+            <wp:extent cx="5334000" cy="4267200"/>
+            <wp:effectExtent b="0" l="0" r="0" t="0"/>
+            <wp:docPr descr="" id="1" name="Picture"/>
+            <a:graphic>
+              <a:graphicData uri="http://schemas.openxmlformats.org/drawingml/2006/picture">
+                <pic:pic>
+                  <pic:nvPicPr>
+                    <pic:cNvPr descr="generalism_data_results_files/figure-docx/newplots2-6.png" id="0" name="Picture"/>
+                    <pic:cNvPicPr>
+                      <a:picLocks noChangeArrowheads="1" noChangeAspect="1"/>
+                    </pic:cNvPicPr>
+                  </pic:nvPicPr>
+                  <pic:blipFill>
+                    <a:blip r:embed="rId59"/>
+                    <a:stretch>
+                      <a:fillRect/>
+                    </a:stretch>
+                  </pic:blipFill>
+                  <pic:spPr bwMode="auto">
+                    <a:xfrm>
+                      <a:off x="0" y="0"/>
+                      <a:ext cx="5334000" cy="4267200"/>
+                    </a:xfrm>
+                    <a:prstGeom prst="rect">
+                      <a:avLst/>
+                    </a:prstGeom>
+                    <a:noFill/>
+                    <a:ln w="9525">
+                      <a:noFill/>
+                      <a:headEnd/>
+                      <a:tailEnd/>
+                    </a:ln>
+                  </pic:spPr>
+                </pic:pic>
+              </a:graphicData>
+            </a:graphic>
+          </wp:inline>
+        </w:drawing>
+      </w:r>
+    </w:p>
+    <w:tbl>
+      <w:tblPr>
+        <w:tblStyle w:val="TableNormal"/>
+        <w:tblW w:type="pct" w:w="3958.333333333333"/>
+        <w:tblLook w:firstRow="1"/>
+      </w:tblPr>
+      <w:tblGrid>
+        <w:gridCol w:w="990"/>
+        <w:gridCol w:w="1540"/>
+        <w:gridCol w:w="1320"/>
+        <w:gridCol w:w="880"/>
+        <w:gridCol w:w="880"/>
+        <w:gridCol w:w="660"/>
+      </w:tblGrid>
+      <w:tr>
+        <w:trPr>
+          <w:cnfStyle w:firstRow="1"/>
+        </w:trPr>
+        <w:tc>
+          <w:tcPr>
+            <w:tcBorders>
+              <w:bottom w:val="single"/>
+            </w:tcBorders>
+            <w:vAlign w:val="bottom"/>
+          </w:tcPr>
+          <w:p>
+            <w:pPr>
+              <w:pStyle w:val="Compact"/>
+              <w:jc w:val="left"/>
+            </w:pPr>
+            <w:r>
+              <w:t xml:space="preserve">Metric</w:t>
+            </w:r>
+          </w:p>
+        </w:tc>
+        <w:tc>
+          <w:tcPr>
+            <w:tcBorders>
+              <w:bottom w:val="single"/>
+            </w:tcBorders>
+            <w:vAlign w:val="bottom"/>
+          </w:tcPr>
+          <w:p>
+            <w:pPr>
+              <w:pStyle w:val="Compact"/>
+              <w:jc w:val="left"/>
+            </w:pPr>
+            <w:r>
+              <w:t xml:space="preserve">Length Measure</w:t>
+            </w:r>
+          </w:p>
+        </w:tc>
+        <w:tc>
+          <w:tcPr>
+            <w:tcBorders>
+              <w:bottom w:val="single"/>
+            </w:tcBorders>
+            <w:vAlign w:val="bottom"/>
+          </w:tcPr>
+          <w:p>
+            <w:pPr>
+              <w:pStyle w:val="Compact"/>
+              <w:jc w:val="left"/>
+            </w:pPr>
+            <w:r>
+              <w:t xml:space="preserve">Model Coefficient</w:t>
+            </w:r>
+          </w:p>
+        </w:tc>
+        <w:tc>
+          <w:tcPr>
+            <w:tcBorders>
+              <w:bottom w:val="single"/>
+            </w:tcBorders>
+            <w:vAlign w:val="bottom"/>
+          </w:tcPr>
+          <w:p>
+            <w:pPr>
+              <w:pStyle w:val="Compact"/>
+              <w:jc w:val="left"/>
+            </w:pPr>
+            <w:r>
+              <w:t xml:space="preserve">Std Error</w:t>
+            </w:r>
+          </w:p>
+        </w:tc>
+        <w:tc>
+          <w:tcPr>
+            <w:tcBorders>
+              <w:bottom w:val="single"/>
+            </w:tcBorders>
+            <w:vAlign w:val="bottom"/>
+          </w:tcPr>
+          <w:p>
+            <w:pPr>
+              <w:pStyle w:val="Compact"/>
+              <w:jc w:val="left"/>
+            </w:pPr>
+            <w:r>
+              <w:t xml:space="preserve">Conf Int</w:t>
+            </w:r>
+          </w:p>
+        </w:tc>
+        <w:tc>
+          <w:tcPr>
+            <w:tcBorders>
+              <w:bottom w:val="single"/>
+            </w:tcBorders>
+            <w:vAlign w:val="bottom"/>
+          </w:tcPr>
+          <w:p>
+            <w:pPr>
+              <w:pStyle w:val="Compact"/>
+              <w:jc w:val="left"/>
+            </w:pPr>
+            <w:r>
+              <w:t xml:space="preserve">Z-score</w:t>
+            </w:r>
+          </w:p>
+        </w:tc>
+      </w:tr>
+      <w:tr>
+        <w:tc>
+          <w:p>
+            <w:pPr>
+              <w:pStyle w:val="Compact"/>
+              <w:jc w:val="left"/>
+            </w:pPr>
+            <w:r>
+              <w:t xml:space="preserve">degree</w:t>
+            </w:r>
+          </w:p>
+        </w:tc>
+        <w:tc>
+          <w:p>
+            <w:pPr>
+              <w:pStyle w:val="Compact"/>
+              <w:jc w:val="left"/>
+            </w:pPr>
+            <w:r>
+              <w:t xml:space="preserve">mean</w:t>
+            </w:r>
+          </w:p>
+        </w:tc>
+        <w:tc>
+          <w:p>
+            <w:pPr>
+              <w:pStyle w:val="Compact"/>
+              <w:jc w:val="left"/>
+            </w:pPr>
+            <w:r>
+              <w:t xml:space="preserve">-0.0015228</w:t>
+            </w:r>
+          </w:p>
+        </w:tc>
+        <w:tc>
+          <w:p>
+            <w:pPr>
+              <w:pStyle w:val="Compact"/>
+              <w:jc w:val="left"/>
+            </w:pPr>
+            <m:oMath>
+              <m:r>
+                <m:rPr/>
+                <m:t>2.6412</m:t>
+              </m:r>
+              <m:r>
+                <m:rPr/>
+                <m:t>×</m:t>
+              </m:r>
+              <m:sSup>
+                <m:e>
+                  <m:r>
+                    <m:rPr/>
+                    <m:t>10</m:t>
+                  </m:r>
+                </m:e>
+                <m:sup>
+                  <m:r>
+                    <m:rPr/>
+                    <m:t>−</m:t>
+                  </m:r>
+                  <m:r>
+                    <m:rPr/>
+                    <m:t>4</m:t>
+                  </m:r>
+                </m:sup>
+              </m:sSup>
+            </m:oMath>
+          </w:p>
+        </w:tc>
+        <w:tc>
+          <w:p>
+            <w:pPr>
+              <w:pStyle w:val="Compact"/>
+              <w:jc w:val="left"/>
+            </w:pPr>
+            <w:r>
+              <w:t xml:space="preserve">-0.0021116, -9.2685</w:t>
+            </w:r>
+            <w:r>
+              <w:t xml:space="preserve">10^{-4}</w:t>
+            </w:r>
+          </w:p>
+        </w:tc>
+        <w:tc>
+          <w:p>
+            <w:pPr>
+              <w:pStyle w:val="Compact"/>
+              <w:jc w:val="left"/>
+            </w:pPr>
+            <w:r>
+              <w:t xml:space="preserve">-5.7657453</w:t>
+            </w:r>
+          </w:p>
+        </w:tc>
+      </w:tr>
+      <w:tr>
+        <w:tc>
+          <w:p>
+            <w:pPr>
+              <w:pStyle w:val="Compact"/>
+              <w:jc w:val="left"/>
+            </w:pPr>
+            <w:r>
+              <w:t xml:space="preserve">degree</w:t>
+            </w:r>
+          </w:p>
+        </w:tc>
+        <w:tc>
+          <w:p>
+            <w:pPr>
+              <w:pStyle w:val="Compact"/>
+              <w:jc w:val="left"/>
+            </w:pPr>
+            <w:r>
+              <w:t xml:space="preserve">max</w:t>
+            </w:r>
+          </w:p>
+        </w:tc>
+        <w:tc>
+          <w:p>
+            <w:pPr>
+              <w:pStyle w:val="Compact"/>
+              <w:jc w:val="left"/>
+            </w:pPr>
+            <w:r>
+              <w:t xml:space="preserve">0.0054518</w:t>
+            </w:r>
+          </w:p>
+        </w:tc>
+        <w:tc>
+          <w:p>
+            <w:pPr>
+              <w:pStyle w:val="Compact"/>
+              <w:jc w:val="left"/>
+            </w:pPr>
+            <w:r>
+              <w:t xml:space="preserve">1.5056</w:t>
+            </w:r>
+            <w:r>
+              <w:t xml:space="preserve">10^{-4}</w:t>
+            </w:r>
+          </w:p>
+        </w:tc>
+        <w:tc>
+          <w:p>
+            <w:pPr>
+              <w:pStyle w:val="Compact"/>
+              <w:jc w:val="left"/>
+            </w:pPr>
+            <w:r>
+              <w:t xml:space="preserve">0.0050788, 0.0058335</w:t>
+            </w:r>
+          </w:p>
+        </w:tc>
+        <w:tc>
+          <w:p>
+            <w:pPr>
+              <w:pStyle w:val="Compact"/>
+              <w:jc w:val="left"/>
+            </w:pPr>
+            <w:r>
+              <w:t xml:space="preserve">36.2096424</w:t>
+            </w:r>
+          </w:p>
+        </w:tc>
+      </w:tr>
+      <w:tr>
+        <w:tc>
+          <w:p>
+            <w:pPr>
+              <w:pStyle w:val="Compact"/>
+              <w:jc w:val="left"/>
+            </w:pPr>
+            <w:r>
+              <w:t xml:space="preserve">degree</w:t>
+            </w:r>
+          </w:p>
+        </w:tc>
+        <w:tc>
+          <w:p>
+            <w:pPr>
+              <w:pStyle w:val="Compact"/>
+              <w:jc w:val="left"/>
+            </w:pPr>
+            <w:r>
+              <w:t xml:space="preserve">CV</w:t>
+            </w:r>
+          </w:p>
+        </w:tc>
+        <w:tc>
+          <w:p>
+            <w:pPr>
+              <w:pStyle w:val="Compact"/>
+              <w:jc w:val="left"/>
+            </w:pPr>
+            <w:r>
+              <w:t xml:space="preserve">1.4296516</w:t>
+            </w:r>
+          </w:p>
+        </w:tc>
+        <w:tc>
+          <w:p>
+            <w:pPr>
+              <w:pStyle w:val="Compact"/>
+              <w:jc w:val="left"/>
+            </w:pPr>
+            <w:r>
+              <w:t xml:space="preserve">0.0720461</w:t>
+            </w:r>
+          </w:p>
+        </w:tc>
+        <w:tc>
+          <w:p>
+            <w:pPr>
+              <w:pStyle w:val="Compact"/>
+              <w:jc w:val="left"/>
+            </w:pPr>
+            <w:r>
+              <w:t xml:space="preserve">1.2643902, 1.5957262</w:t>
+            </w:r>
+          </w:p>
+        </w:tc>
+        <w:tc>
+          <w:p>
+            <w:pPr>
+              <w:pStyle w:val="Compact"/>
+              <w:jc w:val="left"/>
+            </w:pPr>
+            <w:r>
+              <w:t xml:space="preserve">19.8435685</w:t>
+            </w:r>
+          </w:p>
+        </w:tc>
+      </w:tr>
+      <w:tr>
+        <w:tc>
+          <w:p>
+            <w:pPr>
+              <w:pStyle w:val="Compact"/>
+              <w:jc w:val="left"/>
+            </w:pPr>
+            <w:r>
+              <w:t xml:space="preserve">G</w:t>
+            </w:r>
+          </w:p>
+        </w:tc>
+        <w:tc>
+          <w:p>
+            <w:pPr>
+              <w:pStyle w:val="Compact"/>
+              <w:jc w:val="left"/>
+            </w:pPr>
+            <w:r>
+              <w:t xml:space="preserve">mean</w:t>
+            </w:r>
+          </w:p>
+        </w:tc>
+        <w:tc>
+          <w:p>
+            <w:pPr>
+              <w:pStyle w:val="Compact"/>
+              <w:jc w:val="left"/>
+            </w:pPr>
+            <w:r>
+              <w:t xml:space="preserve">-0.0010366</w:t>
+            </w:r>
+          </w:p>
+        </w:tc>
+        <w:tc>
+          <w:p>
+            <w:pPr>
+              <w:pStyle w:val="Compact"/>
+              <w:jc w:val="left"/>
+            </w:pPr>
+            <w:r>
+              <w:t xml:space="preserve">4.4911</w:t>
+            </w:r>
+            <w:r>
+              <w:t xml:space="preserve">10^{-4}</w:t>
+            </w:r>
+          </w:p>
+        </w:tc>
+        <w:tc>
+          <w:p>
+            <w:pPr>
+              <w:pStyle w:val="Compact"/>
+              <w:jc w:val="left"/>
+            </w:pPr>
+            <w:r>
+              <w:t xml:space="preserve">-0.0019269, -1.6463</w:t>
+            </w:r>
+            <w:r>
+              <w:t xml:space="preserve">10^{-4}</w:t>
+            </w:r>
+          </w:p>
+        </w:tc>
+        <w:tc>
+          <w:p>
+            <w:pPr>
+              <w:pStyle w:val="Compact"/>
+              <w:jc w:val="left"/>
+            </w:pPr>
+            <w:r>
+              <w:t xml:space="preserve">-2.3082268</w:t>
+            </w:r>
+          </w:p>
+        </w:tc>
+      </w:tr>
+      <w:tr>
+        <w:tc>
+          <w:p>
+            <w:pPr>
+              <w:pStyle w:val="Compact"/>
+              <w:jc w:val="left"/>
+            </w:pPr>
+            <w:r>
+              <w:t xml:space="preserve">G</w:t>
+            </w:r>
+          </w:p>
+        </w:tc>
+        <w:tc>
+          <w:p>
+            <w:pPr>
+              <w:pStyle w:val="Compact"/>
+              <w:jc w:val="left"/>
+            </w:pPr>
+            <w:r>
+              <w:t xml:space="preserve">max</w:t>
+            </w:r>
+          </w:p>
+        </w:tc>
+        <w:tc>
+          <w:p>
+            <w:pPr>
+              <w:pStyle w:val="Compact"/>
+              <w:jc w:val="left"/>
+            </w:pPr>
+            <w:r>
+              <w:t xml:space="preserve">0.0065672</w:t>
+            </w:r>
+          </w:p>
+        </w:tc>
+        <w:tc>
+          <w:p>
+            <w:pPr>
+              <w:pStyle w:val="Compact"/>
+              <w:jc w:val="left"/>
+            </w:pPr>
+            <w:r>
+              <w:t xml:space="preserve">4.4374</w:t>
+            </w:r>
+            <w:r>
+              <w:t xml:space="preserve">10^{-4}</w:t>
+            </w:r>
+          </w:p>
+        </w:tc>
+        <w:tc>
+          <w:p>
+            <w:pPr>
+              <w:pStyle w:val="Compact"/>
+              <w:jc w:val="left"/>
+            </w:pPr>
+            <w:r>
+              <w:t xml:space="preserve">0.0057114, 0.0074505</w:t>
+            </w:r>
+          </w:p>
+        </w:tc>
+        <w:tc>
+          <w:p>
+            <w:pPr>
+              <w:pStyle w:val="Compact"/>
+              <w:jc w:val="left"/>
+            </w:pPr>
+            <w:r>
+              <w:t xml:space="preserve">14.79969</w:t>
+            </w:r>
+          </w:p>
+        </w:tc>
+      </w:tr>
+      <w:tr>
+        <w:tc>
+          <w:p>
+            <w:pPr>
+              <w:pStyle w:val="Compact"/>
+              <w:jc w:val="left"/>
+            </w:pPr>
+            <w:r>
+              <w:t xml:space="preserve">PD</w:t>
+            </w:r>
+          </w:p>
+        </w:tc>
+        <w:tc>
+          <w:p>
+            <w:pPr>
+              <w:pStyle w:val="Compact"/>
+              <w:jc w:val="left"/>
+            </w:pPr>
+            <w:r>
+              <w:t xml:space="preserve">mean</w:t>
+            </w:r>
+          </w:p>
+        </w:tc>
+        <w:tc>
+          <w:p>
+            <w:pPr>
+              <w:pStyle w:val="Compact"/>
+              <w:jc w:val="left"/>
+            </w:pPr>
+            <w:r>
+              <w:t xml:space="preserve">-0.0018423</w:t>
+            </w:r>
+          </w:p>
+        </w:tc>
+        <w:tc>
+          <w:p>
+            <w:pPr>
+              <w:pStyle w:val="Compact"/>
+              <w:jc w:val="left"/>
+            </w:pPr>
+            <w:r>
+              <w:t xml:space="preserve">4.2965</w:t>
+            </w:r>
+            <w:r>
+              <w:t xml:space="preserve">10^{-4}</w:t>
+            </w:r>
+          </w:p>
+        </w:tc>
+        <w:tc>
+          <w:p>
+            <w:pPr>
+              <w:pStyle w:val="Compact"/>
+              <w:jc w:val="left"/>
+            </w:pPr>
+            <w:r>
+              <w:t xml:space="preserve">-0.0026852, -9.9939</w:t>
+            </w:r>
+            <w:r>
+              <w:t xml:space="preserve">10^{-4}</w:t>
+            </w:r>
+          </w:p>
+        </w:tc>
+        <w:tc>
+          <w:p>
+            <w:pPr>
+              <w:pStyle w:val="Compact"/>
+              <w:jc w:val="left"/>
+            </w:pPr>
+            <w:r>
+              <w:t xml:space="preserve">-4.2878286</w:t>
+            </w:r>
+          </w:p>
+        </w:tc>
+      </w:tr>
+      <w:tr>
+        <w:tc>
+          <w:p>
+            <w:pPr>
+              <w:pStyle w:val="Compact"/>
+              <w:jc w:val="left"/>
+            </w:pPr>
+            <w:r>
+              <w:t xml:space="preserve">PD</w:t>
+            </w:r>
+          </w:p>
+        </w:tc>
+        <w:tc>
+          <w:p>
+            <w:pPr>
+              <w:pStyle w:val="Compact"/>
+              <w:jc w:val="left"/>
+            </w:pPr>
+            <w:r>
+              <w:t xml:space="preserve">max</w:t>
+            </w:r>
+          </w:p>
+        </w:tc>
+        <w:tc>
+          <w:p>
+            <w:pPr>
+              <w:pStyle w:val="Compact"/>
+              <w:jc w:val="left"/>
+            </w:pPr>
+            <w:r>
+              <w:t xml:space="preserve">0.0020758</w:t>
+            </w:r>
+          </w:p>
+        </w:tc>
+        <w:tc>
+          <w:p>
+            <w:pPr>
+              <w:pStyle w:val="Compact"/>
+              <w:jc w:val="left"/>
+            </w:pPr>
+            <w:r>
+              <w:t xml:space="preserve">2.0062</w:t>
+            </w:r>
+            <w:r>
+              <w:t xml:space="preserve">10^{-4}</w:t>
+            </w:r>
+          </w:p>
+        </w:tc>
+        <w:tc>
+          <w:p>
+            <w:pPr>
+              <w:pStyle w:val="Compact"/>
+              <w:jc w:val="left"/>
+            </w:pPr>
+            <w:r>
+              <w:t xml:space="preserve">0.0016822, 0.0024694</w:t>
+            </w:r>
+          </w:p>
+        </w:tc>
+        <w:tc>
+          <w:p>
+            <w:pPr>
+              <w:pStyle w:val="Compact"/>
+              <w:jc w:val="left"/>
+            </w:pPr>
+            <w:r>
+              <w:t xml:space="preserve">10.3468532</w:t>
+            </w:r>
+          </w:p>
+        </w:tc>
+      </w:tr>
+      <w:tr>
+        <w:tc>
+          <w:p>
+            <w:pPr>
+              <w:pStyle w:val="Compact"/>
+              <w:jc w:val="left"/>
+            </w:pPr>
+            <w:r>
+              <w:t xml:space="preserve">PD</w:t>
+            </w:r>
+          </w:p>
+        </w:tc>
+        <w:tc>
+          <w:p>
+            <w:pPr>
+              <w:pStyle w:val="Compact"/>
+              <w:jc w:val="left"/>
+            </w:pPr>
+            <w:r>
+              <w:t xml:space="preserve">CV</w:t>
+            </w:r>
+          </w:p>
+        </w:tc>
+        <w:tc>
+          <w:p>
+            <w:pPr>
+              <w:pStyle w:val="Compact"/>
+              <w:jc w:val="left"/>
+            </w:pPr>
+            <w:r>
+              <w:t xml:space="preserve">1.1516273</w:t>
+            </w:r>
+          </w:p>
+        </w:tc>
+        <w:tc>
+          <w:p>
+            <w:pPr>
+              <w:pStyle w:val="Compact"/>
+              <w:jc w:val="left"/>
+            </w:pPr>
+            <w:r>
+              <w:t xml:space="preserve">0.0685163</w:t>
+            </w:r>
+          </w:p>
+        </w:tc>
+        <w:tc>
+          <w:p>
+            <w:pPr>
+              <w:pStyle w:val="Compact"/>
+              <w:jc w:val="left"/>
+            </w:pPr>
+            <w:r>
+              <w:t xml:space="preserve">1.0172128, 1.2860418</w:t>
+            </w:r>
+          </w:p>
+        </w:tc>
+        <w:tc>
+          <w:p>
+            <w:pPr>
+              <w:pStyle w:val="Compact"/>
+              <w:jc w:val="left"/>
+            </w:pPr>
+            <w:r>
+              <w:t xml:space="preserve">16.8080788</w:t>
+            </w:r>
+          </w:p>
+        </w:tc>
+      </w:tr>
+      <w:tr>
+        <w:tc>
+          <w:p>
+            <w:pPr>
+              <w:pStyle w:val="Compact"/>
+              <w:jc w:val="left"/>
+            </w:pPr>
+            <w:r>
+              <w:t xml:space="preserve">SPD</w:t>
+            </w:r>
+          </w:p>
+        </w:tc>
+        <w:tc>
+          <w:p>
+            <w:pPr>
+              <w:pStyle w:val="Compact"/>
+              <w:jc w:val="left"/>
+            </w:pPr>
+            <w:r>
+              <w:t xml:space="preserve">mean</w:t>
+            </w:r>
+          </w:p>
+        </w:tc>
+        <w:tc>
+          <w:p>
+            <w:pPr>
+              <w:pStyle w:val="Compact"/>
+              <w:jc w:val="left"/>
+            </w:pPr>
+            <w:r>
+              <w:t xml:space="preserve">-9.309</w:t>
+            </w:r>
+            <w:r>
+              <w:t xml:space="preserve">10^{-5}</w:t>
+            </w:r>
+          </w:p>
+        </w:tc>
+        <w:tc>
+          <w:p>
+            <w:pPr>
+              <w:pStyle w:val="Compact"/>
+              <w:jc w:val="left"/>
+            </w:pPr>
+            <w:r>
+              <w:t xml:space="preserve">2.309</w:t>
+            </w:r>
+            <w:r>
+              <w:t xml:space="preserve">10^{-5}</w:t>
+            </w:r>
+          </w:p>
+        </w:tc>
+        <w:tc>
+          <w:p>
+            <w:pPr>
+              <w:pStyle w:val="Compact"/>
+              <w:jc w:val="left"/>
+            </w:pPr>
+            <w:r>
+              <w:t xml:space="preserve">-1.3836</w:t>
+            </w:r>
+            <w:r>
+              <w:t xml:space="preserve">10^{-4}, -4.781</w:t>
+            </w:r>
+            <w:r>
+              <w:t xml:space="preserve">10^{-5}</w:t>
+            </w:r>
+          </w:p>
+        </w:tc>
+        <w:tc>
+          <w:p>
+            <w:pPr>
+              <w:pStyle w:val="Compact"/>
+              <w:jc w:val="left"/>
+            </w:pPr>
+            <w:r>
+              <w:t xml:space="preserve">-4.0313014</w:t>
+            </w:r>
+          </w:p>
+        </w:tc>
+      </w:tr>
+      <w:tr>
+        <w:tc>
+          <w:p>
+            <w:pPr>
+              <w:pStyle w:val="Compact"/>
+              <w:jc w:val="left"/>
+            </w:pPr>
+            <w:r>
+              <w:t xml:space="preserve">SPD</w:t>
+            </w:r>
+          </w:p>
+        </w:tc>
+        <w:tc>
+          <w:p>
+            <w:pPr>
+              <w:pStyle w:val="Compact"/>
+              <w:jc w:val="left"/>
+            </w:pPr>
+            <w:r>
+              <w:t xml:space="preserve">max</w:t>
+            </w:r>
+          </w:p>
+        </w:tc>
+        <w:tc>
+          <w:p>
+            <w:pPr>
+              <w:pStyle w:val="Compact"/>
+              <w:jc w:val="left"/>
+            </w:pPr>
+            <w:r>
+              <w:t xml:space="preserve">2.4111</w:t>
+            </w:r>
+            <w:r>
+              <w:t xml:space="preserve">10^{-4}</w:t>
+            </w:r>
+          </w:p>
+        </w:tc>
+        <w:tc>
+          <w:p>
+            <w:pPr>
+              <w:pStyle w:val="Compact"/>
+              <w:jc w:val="left"/>
+            </w:pPr>
+            <w:r>
+              <w:t xml:space="preserve">1.58</w:t>
+            </w:r>
+            <w:r>
+              <w:t xml:space="preserve">10^{-5}</w:t>
+            </w:r>
+          </w:p>
+        </w:tc>
+        <w:tc>
+          <w:p>
+            <w:pPr>
+              <w:pStyle w:val="Compact"/>
+              <w:jc w:val="left"/>
+            </w:pPr>
+            <w:r>
+              <w:t xml:space="preserve">2.1013</w:t>
+            </w:r>
+            <w:r>
+              <w:t xml:space="preserve">10^{-4}, 2.7208</w:t>
+            </w:r>
+            <w:r>
+              <w:t xml:space="preserve">10^{-4}</w:t>
+            </w:r>
+          </w:p>
+        </w:tc>
+        <w:tc>
+          <w:p>
+            <w:pPr>
+              <w:pStyle w:val="Compact"/>
+              <w:jc w:val="left"/>
+            </w:pPr>
+            <w:r>
+              <w:t xml:space="preserve">15.2602011</w:t>
+            </w:r>
+          </w:p>
+        </w:tc>
+      </w:tr>
+      <w:tr>
+        <w:tc>
+          <w:p>
+            <w:pPr>
+              <w:pStyle w:val="Compact"/>
+              <w:jc w:val="left"/>
+            </w:pPr>
+            <w:r>
+              <w:t xml:space="preserve">SPD</w:t>
+            </w:r>
+          </w:p>
+        </w:tc>
+        <w:tc>
+          <w:p>
+            <w:pPr>
+              <w:pStyle w:val="Compact"/>
+              <w:jc w:val="left"/>
+            </w:pPr>
+            <w:r>
+              <w:t xml:space="preserve">CV</w:t>
+            </w:r>
+          </w:p>
+        </w:tc>
+        <w:tc>
+          <w:p>
+            <w:pPr>
+              <w:pStyle w:val="Compact"/>
+              <w:jc w:val="left"/>
+            </w:pPr>
+            <w:r>
+              <w:t xml:space="preserve">0.062533</w:t>
+            </w:r>
+          </w:p>
+        </w:tc>
+        <w:tc>
+          <w:p>
+            <w:pPr>
+              <w:pStyle w:val="Compact"/>
+              <w:jc w:val="left"/>
+            </w:pPr>
+            <w:r>
+              <w:t xml:space="preserve">0.0050249</w:t>
+            </w:r>
+          </w:p>
+        </w:tc>
+        <w:tc>
+          <w:p>
+            <w:pPr>
+              <w:pStyle w:val="Compact"/>
+              <w:jc w:val="left"/>
+            </w:pPr>
+            <w:r>
+              <w:t xml:space="preserve">0.0526751, 0.0723909</w:t>
+            </w:r>
+          </w:p>
+        </w:tc>
+        <w:tc>
+          <w:p>
+            <w:pPr>
+              <w:pStyle w:val="Compact"/>
+              <w:jc w:val="left"/>
+            </w:pPr>
+            <w:r>
+              <w:t xml:space="preserve">12.4445203</w:t>
+            </w:r>
+          </w:p>
+        </w:tc>
+      </w:tr>
+      <w:tr>
+        <w:tc>
+          <w:p>
+            <w:pPr>
+              <w:pStyle w:val="Compact"/>
+              <w:jc w:val="left"/>
+            </w:pPr>
+            <w:r>
+              <w:t xml:space="preserve">SESPD</w:t>
+            </w:r>
+          </w:p>
+        </w:tc>
+        <w:tc>
+          <w:p>
+            <w:pPr>
+              <w:pStyle w:val="Compact"/>
+              <w:jc w:val="left"/>
+            </w:pPr>
+            <w:r>
+              <w:t xml:space="preserve">mean</w:t>
+            </w:r>
+          </w:p>
+        </w:tc>
+        <w:tc>
+          <w:p>
+            <w:pPr>
+              <w:pStyle w:val="Compact"/>
+              <w:jc w:val="left"/>
+            </w:pPr>
+            <w:r>
+              <w:t xml:space="preserve">-0.01115</w:t>
+            </w:r>
+          </w:p>
+        </w:tc>
+        <w:tc>
+          <w:p>
+            <w:pPr>
+              <w:pStyle w:val="Compact"/>
+              <w:jc w:val="left"/>
+            </w:pPr>
+            <w:r>
+              <w:t xml:space="preserve">0.0021286</w:t>
+            </w:r>
+          </w:p>
+        </w:tc>
+        <w:tc>
+          <w:p>
+            <w:pPr>
+              <w:pStyle w:val="Compact"/>
+              <w:jc w:val="left"/>
+            </w:pPr>
+            <w:r>
+              <w:t xml:space="preserve">-0.0153259, -0.0069742</w:t>
+            </w:r>
+          </w:p>
+        </w:tc>
+        <w:tc>
+          <w:p>
+            <w:pPr>
+              <w:pStyle w:val="Compact"/>
+              <w:jc w:val="left"/>
+            </w:pPr>
+            <w:r>
+              <w:t xml:space="preserve">-5.2382138</w:t>
+            </w:r>
+          </w:p>
+        </w:tc>
+      </w:tr>
+      <w:tr>
+        <w:tc>
+          <w:p>
+            <w:pPr>
+              <w:pStyle w:val="Compact"/>
+              <w:jc w:val="left"/>
+            </w:pPr>
+            <w:r>
+              <w:t xml:space="preserve">SESPD</w:t>
+            </w:r>
+          </w:p>
+        </w:tc>
+        <w:tc>
+          <w:p>
+            <w:pPr>
+              <w:pStyle w:val="Compact"/>
+              <w:jc w:val="left"/>
+            </w:pPr>
+            <w:r>
+              <w:t xml:space="preserve">max</w:t>
+            </w:r>
+          </w:p>
+        </w:tc>
+        <w:tc>
+          <w:p>
+            <w:pPr>
+              <w:pStyle w:val="Compact"/>
+              <w:jc w:val="left"/>
+            </w:pPr>
+            <w:r>
+              <w:t xml:space="preserve">-0.0103663</w:t>
+            </w:r>
+          </w:p>
+        </w:tc>
+        <w:tc>
+          <w:p>
+            <w:pPr>
+              <w:pStyle w:val="Compact"/>
+              <w:jc w:val="left"/>
+            </w:pPr>
+            <w:r>
+              <w:t xml:space="preserve">9.9694</w:t>
+            </w:r>
+            <w:r>
+              <w:t xml:space="preserve">10^{-4}</w:t>
+            </w:r>
+          </w:p>
+        </w:tc>
+        <w:tc>
+          <w:p>
+            <w:pPr>
+              <w:pStyle w:val="Compact"/>
+              <w:jc w:val="left"/>
+            </w:pPr>
+            <w:r>
+              <w:t xml:space="preserve">-0.0123221, -0.0084105</w:t>
+            </w:r>
+          </w:p>
+        </w:tc>
+        <w:tc>
+          <w:p>
+            <w:pPr>
+              <w:pStyle w:val="Compact"/>
+              <w:jc w:val="left"/>
+            </w:pPr>
+            <w:r>
+              <w:t xml:space="preserve">-10.3981061</w:t>
+            </w:r>
+          </w:p>
+        </w:tc>
+      </w:tr>
+      <w:tr>
+        <w:tc>
+          <w:p>
+            <w:pPr>
+              <w:pStyle w:val="Compact"/>
+              <w:jc w:val="left"/>
+            </w:pPr>
+            <w:r>
+              <w:t xml:space="preserve">SESPD</w:t>
+            </w:r>
+          </w:p>
+        </w:tc>
+        <w:tc>
+          <w:p>
+            <w:pPr>
+              <w:pStyle w:val="Compact"/>
+              <w:jc w:val="left"/>
+            </w:pPr>
+            <w:r>
+              <w:t xml:space="preserve">CV</w:t>
+            </w:r>
+          </w:p>
+        </w:tc>
+        <w:tc>
+          <w:p>
+            <w:pPr>
+              <w:pStyle w:val="Compact"/>
+              <w:jc w:val="left"/>
+            </w:pPr>
+            <w:r>
+              <w:t xml:space="preserve">0.7223738</w:t>
+            </w:r>
+          </w:p>
+        </w:tc>
+        <w:tc>
+          <w:p>
+            <w:pPr>
+              <w:pStyle w:val="Compact"/>
+              <w:jc w:val="left"/>
+            </w:pPr>
+            <w:r>
+              <w:t xml:space="preserve">0.3752382</w:t>
+            </w:r>
+          </w:p>
+        </w:tc>
+        <w:tc>
+          <w:p>
+            <w:pPr>
+              <w:pStyle w:val="Compact"/>
+              <w:jc w:val="left"/>
+            </w:pPr>
+            <w:r>
+              <w:t xml:space="preserve">-0.0137644, 1.458512</w:t>
+            </w:r>
+          </w:p>
+        </w:tc>
+        <w:tc>
+          <w:p>
+            <w:pPr>
+              <w:pStyle w:val="Compact"/>
+              <w:jc w:val="left"/>
+            </w:pPr>
+            <w:r>
+              <w:t xml:space="preserve">1.9251074</w:t>
+            </w:r>
+          </w:p>
+        </w:tc>
+      </w:tr>
+    </w:tbl>
+    <w:p>
+      <w:pPr>
+        <w:pStyle w:val="Heading2"/>
+      </w:pPr>
+      <w:bookmarkStart w:id="60" w:name="direct-life-cycle-and-geographic-region"/>
+      <w:bookmarkEnd w:id="60"/>
+      <w:r>
+        <w:t xml:space="preserve">Direct life cycle and geographic region</w:t>
+      </w:r>
+    </w:p>
+    <w:p>
+      <w:pPr>
+        <w:pStyle w:val="SourceCode"/>
+      </w:pPr>
+      <w:r>
+        <w:rPr>
+          <w:rStyle w:val="VerbatimChar"/>
+        </w:rPr>
+        <w:t xml:space="preserve">## Warning: Removed 6568 rows containing non-finite values (stat_boxplot).</w:t>
+      </w:r>
+    </w:p>
+    <w:p>
+      <w:pPr>
+        <w:pStyle w:val="FirstParagraph"/>
+      </w:pPr>
+      <w:r>
+        <w:drawing>
+          <wp:inline>
+            <wp:extent cx="5334000" cy="4267200"/>
+            <wp:effectExtent b="0" l="0" r="0" t="0"/>
+            <wp:docPr descr="" id="1" name="Picture"/>
+            <a:graphic>
+              <a:graphicData uri="http://schemas.openxmlformats.org/drawingml/2006/picture">
+                <pic:pic>
+                  <pic:nvPicPr>
+                    <pic:cNvPr descr="generalism_data_results_files/figure-docx/geodirect_new-1.png" id="0" name="Picture"/>
+                    <pic:cNvPicPr>
+                      <a:picLocks noChangeArrowheads="1" noChangeAspect="1"/>
+                    </pic:cNvPicPr>
+                  </pic:nvPicPr>
+                  <pic:blipFill>
+                    <a:blip r:embed="rId61"/>
+                    <a:stretch>
+                      <a:fillRect/>
+                    </a:stretch>
+                  </pic:blipFill>
+                  <pic:spPr bwMode="auto">
+                    <a:xfrm>
+                      <a:off x="0" y="0"/>
+                      <a:ext cx="5334000" cy="4267200"/>
+                    </a:xfrm>
+                    <a:prstGeom prst="rect">
+                      <a:avLst/>
+                    </a:prstGeom>
+                    <a:noFill/>
+                    <a:ln w="9525">
+                      <a:noFill/>
+                      <a:headEnd/>
+                      <a:tailEnd/>
+                    </a:ln>
+                  </pic:spPr>
+                </pic:pic>
+              </a:graphicData>
+            </a:graphic>
+          </wp:inline>
+        </w:drawing>
+      </w:r>
+    </w:p>
+    <w:p>
+      <w:pPr>
+        <w:pStyle w:val="SourceCode"/>
+      </w:pPr>
+      <w:r>
+        <w:rPr>
+          <w:rStyle w:val="VerbatimChar"/>
+        </w:rPr>
+        <w:t xml:space="preserve">## Warning: Removed 6568 rows containing non-finite values (stat_boxplot).</w:t>
+      </w:r>
+    </w:p>
+    <w:p>
+      <w:pPr>
+        <w:pStyle w:val="FirstParagraph"/>
+      </w:pPr>
+      <w:r>
+        <w:drawing>
+          <wp:inline>
+            <wp:extent cx="5334000" cy="4267200"/>
+            <wp:effectExtent b="0" l="0" r="0" t="0"/>
+            <wp:docPr descr="" id="1" name="Picture"/>
+            <a:graphic>
+              <a:graphicData uri="http://schemas.openxmlformats.org/drawingml/2006/picture">
+                <pic:pic>
+                  <pic:nvPicPr>
+                    <pic:cNvPr descr="generalism_data_results_files/figure-docx/geodirect_new-2.png" id="0" name="Picture"/>
+                    <pic:cNvPicPr>
+                      <a:picLocks noChangeArrowheads="1" noChangeAspect="1"/>
+                    </pic:cNvPicPr>
+                  </pic:nvPicPr>
+                  <pic:blipFill>
+                    <a:blip r:embed="rId62"/>
+                    <a:stretch>
+                      <a:fillRect/>
+                    </a:stretch>
+                  </pic:blipFill>
+                  <pic:spPr bwMode="auto">
+                    <a:xfrm>
+                      <a:off x="0" y="0"/>
+                      <a:ext cx="5334000" cy="4267200"/>
+                    </a:xfrm>
+                    <a:prstGeom prst="rect">
+                      <a:avLst/>
+                    </a:prstGeom>
+                    <a:noFill/>
+                    <a:ln w="9525">
+                      <a:noFill/>
+                      <a:headEnd/>
+                      <a:tailEnd/>
+                    </a:ln>
+                  </pic:spPr>
+                </pic:pic>
+              </a:graphicData>
+            </a:graphic>
+          </wp:inline>
+        </w:drawing>
+      </w:r>
+    </w:p>
+    <w:p>
+      <w:pPr>
+        <w:pStyle w:val="SourceCode"/>
+      </w:pPr>
+      <w:r>
+        <w:rPr>
+          <w:rStyle w:val="VerbatimChar"/>
+        </w:rPr>
+        <w:t xml:space="preserve">## Warning: Removed 6568 rows containing non-finite values (stat_boxplot).</w:t>
+      </w:r>
+    </w:p>
+    <w:p>
+      <w:pPr>
+        <w:pStyle w:val="FirstParagraph"/>
+      </w:pPr>
+      <w:r>
+        <w:drawing>
+          <wp:inline>
+            <wp:extent cx="5334000" cy="4267200"/>
+            <wp:effectExtent b="0" l="0" r="0" t="0"/>
+            <wp:docPr descr="" id="1" name="Picture"/>
+            <a:graphic>
+              <a:graphicData uri="http://schemas.openxmlformats.org/drawingml/2006/picture">
+                <pic:pic>
+                  <pic:nvPicPr>
+                    <pic:cNvPr descr="generalism_data_results_files/figure-docx/geodirect_new-3.png" id="0" name="Picture"/>
+                    <pic:cNvPicPr>
+                      <a:picLocks noChangeArrowheads="1" noChangeAspect="1"/>
+                    </pic:cNvPicPr>
+                  </pic:nvPicPr>
+                  <pic:blipFill>
+                    <a:blip r:embed="rId63"/>
+                    <a:stretch>
+                      <a:fillRect/>
+                    </a:stretch>
+                  </pic:blipFill>
+                  <pic:spPr bwMode="auto">
+                    <a:xfrm>
+                      <a:off x="0" y="0"/>
+                      <a:ext cx="5334000" cy="4267200"/>
+                    </a:xfrm>
+                    <a:prstGeom prst="rect">
+                      <a:avLst/>
+                    </a:prstGeom>
+                    <a:noFill/>
+                    <a:ln w="9525">
+                      <a:noFill/>
+                      <a:headEnd/>
+                      <a:tailEnd/>
+                    </a:ln>
+                  </pic:spPr>
+                </pic:pic>
+              </a:graphicData>
+            </a:graphic>
+          </wp:inline>
+        </w:drawing>
+      </w:r>
+    </w:p>
+    <w:tbl>
+      <w:tblPr>
+        <w:tblStyle w:val="TableNormal"/>
+        <w:tblW w:type="pct" w:w="0.0"/>
+        <w:tblLook w:firstRow="1"/>
+      </w:tblPr>
+      <w:tblGrid/>
+      <w:tr>
+        <w:trPr>
+          <w:cnfStyle w:firstRow="1"/>
+        </w:trPr>
+        <w:tc>
+          <w:tcPr>
+            <w:tcBorders>
+              <w:bottom w:val="single"/>
+            </w:tcBorders>
+            <w:vAlign w:val="bottom"/>
+          </w:tcPr>
+          <w:p>
+            <w:pPr>
+              <w:pStyle w:val="Compact"/>
+              <w:jc w:val="left"/>
+            </w:pPr>
+            <w:r>
+              <w:t xml:space="preserve">Metric</w:t>
+            </w:r>
+          </w:p>
+        </w:tc>
+        <w:tc>
+          <w:tcPr>
+            <w:tcBorders>
+              <w:bottom w:val="single"/>
+            </w:tcBorders>
+            <w:vAlign w:val="bottom"/>
+          </w:tcPr>
+          <w:p>
+            <w:pPr>
+              <w:pStyle w:val="Compact"/>
+              <w:jc w:val="left"/>
+            </w:pPr>
+            <w:r>
+              <w:t xml:space="preserve">Model Coefficient (ref="warm")</w:t>
+            </w:r>
+          </w:p>
+        </w:tc>
+        <w:tc>
+          <w:tcPr>
+            <w:tcBorders>
+              <w:bottom w:val="single"/>
+            </w:tcBorders>
+            <w:vAlign w:val="bottom"/>
+          </w:tcPr>
+          <w:p>
+            <w:pPr>
+              <w:pStyle w:val="Compact"/>
+              <w:jc w:val="left"/>
+            </w:pPr>
+            <w:r>
+              <w:t xml:space="preserve">Std Error</w:t>
+            </w:r>
+          </w:p>
+        </w:tc>
+        <w:tc>
+          <w:tcPr>
+            <w:tcBorders>
+              <w:bottom w:val="single"/>
+            </w:tcBorders>
+            <w:vAlign w:val="bottom"/>
+          </w:tcPr>
+          <w:p>
+            <w:pPr>
+              <w:pStyle w:val="Compact"/>
+              <w:jc w:val="left"/>
+            </w:pPr>
+            <w:r>
+              <w:t xml:space="preserve">Conf Int</w:t>
+            </w:r>
+          </w:p>
+        </w:tc>
+        <w:tc>
+          <w:tcPr>
+            <w:tcBorders>
+              <w:bottom w:val="single"/>
+            </w:tcBorders>
+            <w:vAlign w:val="bottom"/>
+          </w:tcPr>
+          <w:p>
+            <w:pPr>
+              <w:pStyle w:val="Compact"/>
+              <w:jc w:val="left"/>
+            </w:pPr>
+            <w:r>
+              <w:t xml:space="preserve">Z-score</w:t>
+            </w:r>
+          </w:p>
+        </w:tc>
+      </w:tr>
+      <w:tr>
+        <w:tc>
+          <w:p>
+            <w:pPr>
+              <w:pStyle w:val="Compact"/>
+              <w:jc w:val="left"/>
+            </w:pPr>
+            <w:r>
+              <w:t xml:space="preserve">degree</w:t>
+            </w:r>
+          </w:p>
+        </w:tc>
+        <w:tc>
+          <w:p>
+            <w:pPr>
+              <w:pStyle w:val="Compact"/>
+              <w:jc w:val="left"/>
+            </w:pPr>
+            <w:r>
+              <w:t xml:space="preserve">0.0884811</w:t>
+            </w:r>
+          </w:p>
+        </w:tc>
+        <w:tc>
+          <w:p>
+            <w:pPr>
+              <w:pStyle w:val="Compact"/>
+              <w:jc w:val="left"/>
+            </w:pPr>
+            <w:r>
+              <w:t xml:space="preserve">0.0249048</w:t>
+            </w:r>
+          </w:p>
+        </w:tc>
+        <w:tc>
+          <w:p>
+            <w:pPr>
+              <w:pStyle w:val="Compact"/>
+              <w:jc w:val="left"/>
+            </w:pPr>
+            <w:r>
+              <w:t xml:space="preserve">0.0397169, 0.1373447</w:t>
+            </w:r>
+          </w:p>
+        </w:tc>
+        <w:tc>
+          <w:p>
+            <w:pPr>
+              <w:pStyle w:val="Compact"/>
+              <w:jc w:val="left"/>
+            </w:pPr>
+            <w:r>
+              <w:t xml:space="preserve">3.5527755</w:t>
+            </w:r>
+          </w:p>
+        </w:tc>
+      </w:tr>
+      <w:tr>
+        <w:tc>
+          <w:p>
+            <w:pPr>
+              <w:pStyle w:val="Compact"/>
+              <w:jc w:val="left"/>
+            </w:pPr>
+            <w:r>
+              <w:t xml:space="preserve">G</w:t>
+            </w:r>
+          </w:p>
+        </w:tc>
+        <w:tc>
+          <w:p>
+            <w:pPr>
+              <w:pStyle w:val="Compact"/>
+              <w:jc w:val="left"/>
+            </w:pPr>
+            <w:r>
+              <w:t xml:space="preserve">0.0344717</w:t>
+            </w:r>
+          </w:p>
+        </w:tc>
+        <w:tc>
+          <w:p>
+            <w:pPr>
+              <w:pStyle w:val="Compact"/>
+              <w:jc w:val="left"/>
+            </w:pPr>
+            <w:r>
+              <w:t xml:space="preserve">0.0623867</w:t>
+            </w:r>
+          </w:p>
+        </w:tc>
+        <w:tc>
+          <w:p>
+            <w:pPr>
+              <w:pStyle w:val="Compact"/>
+              <w:jc w:val="left"/>
+            </w:pPr>
+            <w:r>
+              <w:t xml:space="preserve">-0.0876659, 0.1569133</w:t>
+            </w:r>
+          </w:p>
+        </w:tc>
+        <w:tc>
+          <w:p>
+            <w:pPr>
+              <w:pStyle w:val="Compact"/>
+              <w:jc w:val="left"/>
+            </w:pPr>
+            <w:r>
+              <w:t xml:space="preserve">0.5525492</w:t>
+            </w:r>
+          </w:p>
+        </w:tc>
+      </w:tr>
+      <w:tr>
+        <w:tc>
+          <w:p>
+            <w:pPr>
+              <w:pStyle w:val="Compact"/>
+              <w:jc w:val="left"/>
+            </w:pPr>
+            <w:r>
+              <w:t xml:space="preserve">PD</w:t>
+            </w:r>
+          </w:p>
+        </w:tc>
+        <w:tc>
+          <w:p>
+            <w:pPr>
+              <w:pStyle w:val="Compact"/>
+              <w:jc w:val="left"/>
+            </w:pPr>
+            <w:r>
+              <w:t xml:space="preserve">0.0332163</w:t>
+            </w:r>
+          </w:p>
+        </w:tc>
+        <w:tc>
+          <w:p>
+            <w:pPr>
+              <w:pStyle w:val="Compact"/>
+              <w:jc w:val="left"/>
+            </w:pPr>
+            <w:r>
+              <w:t xml:space="preserve">0.0396366</w:t>
+            </w:r>
+          </w:p>
+        </w:tc>
+        <w:tc>
+          <w:p>
+            <w:pPr>
+              <w:pStyle w:val="Compact"/>
+              <w:jc w:val="left"/>
+            </w:pPr>
+            <w:r>
+              <w:t xml:space="preserve">-0.0445306, 0.1109632</w:t>
+            </w:r>
+          </w:p>
+        </w:tc>
+        <w:tc>
+          <w:p>
+            <w:pPr>
+              <w:pStyle w:val="Compact"/>
+              <w:jc w:val="left"/>
+            </w:pPr>
+            <w:r>
+              <w:t xml:space="preserve">0.8380216</w:t>
+            </w:r>
+          </w:p>
+        </w:tc>
+      </w:tr>
+      <w:tr>
+        <w:tc>
+          <w:p>
+            <w:pPr>
+              <w:pStyle w:val="Compact"/>
+              <w:jc w:val="left"/>
+            </w:pPr>
+            <w:r>
+              <w:t xml:space="preserve">SPD</w:t>
+            </w:r>
+          </w:p>
+        </w:tc>
+        <w:tc>
+          <w:p>
+            <w:pPr>
+              <w:pStyle w:val="Compact"/>
+              <w:jc w:val="left"/>
+            </w:pPr>
+            <w:r>
+              <w:t xml:space="preserve">-1.7315</w:t>
+            </w:r>
+            <w:r>
+              <w:t xml:space="preserve">10^{-4}</w:t>
+            </w:r>
+          </w:p>
+        </w:tc>
+        <w:tc>
+          <w:p>
+            <w:pPr>
+              <w:pStyle w:val="Compact"/>
+              <w:jc w:val="left"/>
+            </w:pPr>
+            <w:r>
+              <w:t xml:space="preserve">0.0024918</w:t>
+            </w:r>
+          </w:p>
+        </w:tc>
+        <w:tc>
+          <w:p>
+            <w:pPr>
+              <w:pStyle w:val="Compact"/>
+              <w:jc w:val="left"/>
+            </w:pPr>
+            <w:r>
+              <w:t xml:space="preserve">-0.0050582, 0.0047119</w:t>
+            </w:r>
+          </w:p>
+        </w:tc>
+        <w:tc>
+          <w:p>
+            <w:pPr>
+              <w:pStyle w:val="Compact"/>
+              <w:jc w:val="left"/>
+            </w:pPr>
+            <w:r>
+              <w:t xml:space="preserve">-0.0694894</w:t>
+            </w:r>
+          </w:p>
+        </w:tc>
+      </w:tr>
+      <w:tr>
+        <w:tc>
+          <w:p>
+            <w:pPr>
+              <w:pStyle w:val="Compact"/>
+              <w:jc w:val="left"/>
+            </w:pPr>
+            <w:r>
+              <w:t xml:space="preserve">SESPD</w:t>
+            </w:r>
+          </w:p>
+        </w:tc>
+        <w:tc>
+          <w:p>
+            <w:pPr>
+              <w:pStyle w:val="Compact"/>
+              <w:jc w:val="left"/>
+            </w:pPr>
+            <w:r>
+              <w:t xml:space="preserve">-0.4243263</w:t>
+            </w:r>
+          </w:p>
+        </w:tc>
+        <w:tc>
+          <w:p>
+            <w:pPr>
+              <w:pStyle w:val="Compact"/>
+              <w:jc w:val="left"/>
+            </w:pPr>
+            <w:r>
+              <w:t xml:space="preserve">0.2257372</w:t>
+            </w:r>
+          </w:p>
+        </w:tc>
+        <w:tc>
+          <w:p>
+            <w:pPr>
+              <w:pStyle w:val="Compact"/>
+              <w:jc w:val="left"/>
+            </w:pPr>
+            <w:r>
+              <w:t xml:space="preserve">-0.8671087, 0.0184561</w:t>
+            </w:r>
+          </w:p>
+        </w:tc>
+        <w:tc>
+          <w:p>
+            <w:pPr>
+              <w:pStyle w:val="Compact"/>
+              <w:jc w:val="left"/>
+            </w:pPr>
+            <w:r>
+              <w:t xml:space="preserve">-1.8797356</w:t>
+            </w:r>
+          </w:p>
+        </w:tc>
+      </w:tr>
+    </w:tbl>
+    <w:p>
+      <w:pPr>
+        <w:pStyle w:val="Heading2"/>
+      </w:pPr>
+      <w:bookmarkStart w:id="64" w:name="trophic-life-cycle-and-geographic-region"/>
+      <w:bookmarkEnd w:id="64"/>
+      <w:r>
+        <w:t xml:space="preserve">Trophic life cycle and geographic region</w:t>
+      </w:r>
+    </w:p>
+    <w:p>
+      <w:pPr>
+        <w:pStyle w:val="SourceCode"/>
+      </w:pPr>
+      <w:r>
+        <w:rPr>
+          <w:rStyle w:val="VerbatimChar"/>
+        </w:rPr>
+        <w:t xml:space="preserve">## Warning: Removed 4574 rows containing non-finite values (stat_boxplot).</w:t>
+      </w:r>
+    </w:p>
+    <w:p>
+      <w:pPr>
+        <w:pStyle w:val="FirstParagraph"/>
+      </w:pPr>
+      <w:r>
+        <w:drawing>
+          <wp:inline>
+            <wp:extent cx="5334000" cy="4267200"/>
+            <wp:effectExtent b="0" l="0" r="0" t="0"/>
+            <wp:docPr descr="" id="1" name="Picture"/>
+            <a:graphic>
+              <a:graphicData uri="http://schemas.openxmlformats.org/drawingml/2006/picture">
+                <pic:pic>
+                  <pic:nvPicPr>
+                    <pic:cNvPr descr="generalism_data_results_files/figure-docx/geotrophic_new-1.png" id="0" name="Picture"/>
+                    <pic:cNvPicPr>
+                      <a:picLocks noChangeArrowheads="1" noChangeAspect="1"/>
+                    </pic:cNvPicPr>
+                  </pic:nvPicPr>
+                  <pic:blipFill>
+                    <a:blip r:embed="rId65"/>
+                    <a:stretch>
+                      <a:fillRect/>
+                    </a:stretch>
+                  </pic:blipFill>
+                  <pic:spPr bwMode="auto">
+                    <a:xfrm>
+                      <a:off x="0" y="0"/>
+                      <a:ext cx="5334000" cy="4267200"/>
+                    </a:xfrm>
+                    <a:prstGeom prst="rect">
+                      <a:avLst/>
+                    </a:prstGeom>
+                    <a:noFill/>
+                    <a:ln w="9525">
+                      <a:noFill/>
+                      <a:headEnd/>
+                      <a:tailEnd/>
+                    </a:ln>
+                  </pic:spPr>
+                </pic:pic>
+              </a:graphicData>
+            </a:graphic>
+          </wp:inline>
+        </w:drawing>
+      </w:r>
+    </w:p>
+    <w:p>
+      <w:pPr>
+        <w:pStyle w:val="SourceCode"/>
+      </w:pPr>
+      <w:r>
+        <w:rPr>
+          <w:rStyle w:val="VerbatimChar"/>
+        </w:rPr>
+        <w:t xml:space="preserve">## Warning: Removed 4574 rows containing non-finite values (stat_boxplot).</w:t>
+      </w:r>
+    </w:p>
+    <w:p>
+      <w:pPr>
+        <w:pStyle w:val="FirstParagraph"/>
+      </w:pPr>
+      <w:r>
+        <w:drawing>
+          <wp:inline>
+            <wp:extent cx="5334000" cy="4267200"/>
+            <wp:effectExtent b="0" l="0" r="0" t="0"/>
+            <wp:docPr descr="" id="1" name="Picture"/>
+            <a:graphic>
+              <a:graphicData uri="http://schemas.openxmlformats.org/drawingml/2006/picture">
+                <pic:pic>
+                  <pic:nvPicPr>
+                    <pic:cNvPr descr="generalism_data_results_files/figure-docx/geotrophic_new-2.png" id="0" name="Picture"/>
+                    <pic:cNvPicPr>
+                      <a:picLocks noChangeArrowheads="1" noChangeAspect="1"/>
+                    </pic:cNvPicPr>
+                  </pic:nvPicPr>
+                  <pic:blipFill>
+                    <a:blip r:embed="rId66"/>
+                    <a:stretch>
+                      <a:fillRect/>
+                    </a:stretch>
+                  </pic:blipFill>
+                  <pic:spPr bwMode="auto">
+                    <a:xfrm>
+                      <a:off x="0" y="0"/>
+                      <a:ext cx="5334000" cy="4267200"/>
+                    </a:xfrm>
+                    <a:prstGeom prst="rect">
+                      <a:avLst/>
+                    </a:prstGeom>
+                    <a:noFill/>
+                    <a:ln w="9525">
+                      <a:noFill/>
+                      <a:headEnd/>
+                      <a:tailEnd/>
+                    </a:ln>
+                  </pic:spPr>
+                </pic:pic>
+              </a:graphicData>
+            </a:graphic>
+          </wp:inline>
+        </w:drawing>
+      </w:r>
+    </w:p>
+    <w:p>
+      <w:pPr>
+        <w:pStyle w:val="SourceCode"/>
+      </w:pPr>
+      <w:r>
+        <w:rPr>
+          <w:rStyle w:val="VerbatimChar"/>
+        </w:rPr>
+        <w:t xml:space="preserve">## Warning: Removed 4574 rows containing non-finite values (stat_boxplot).</w:t>
+      </w:r>
+    </w:p>
+    <w:p>
+      <w:pPr>
+        <w:pStyle w:val="FirstParagraph"/>
+      </w:pPr>
+      <w:r>
+        <w:drawing>
+          <wp:inline>
+            <wp:extent cx="5334000" cy="4267200"/>
+            <wp:effectExtent b="0" l="0" r="0" t="0"/>
+            <wp:docPr descr="" id="1" name="Picture"/>
+            <a:graphic>
+              <a:graphicData uri="http://schemas.openxmlformats.org/drawingml/2006/picture">
+                <pic:pic>
+                  <pic:nvPicPr>
+                    <pic:cNvPr descr="generalism_data_results_files/figure-docx/geotrophic_new-3.png" id="0" name="Picture"/>
+                    <pic:cNvPicPr>
+                      <a:picLocks noChangeArrowheads="1" noChangeAspect="1"/>
+                    </pic:cNvPicPr>
+                  </pic:nvPicPr>
+                  <pic:blipFill>
+                    <a:blip r:embed="rId67"/>
+                    <a:stretch>
+                      <a:fillRect/>
+                    </a:stretch>
+                  </pic:blipFill>
+                  <pic:spPr bwMode="auto">
+                    <a:xfrm>
+                      <a:off x="0" y="0"/>
+                      <a:ext cx="5334000" cy="4267200"/>
+                    </a:xfrm>
+                    <a:prstGeom prst="rect">
+                      <a:avLst/>
+                    </a:prstGeom>
+                    <a:noFill/>
+                    <a:ln w="9525">
+                      <a:noFill/>
+                      <a:headEnd/>
+                      <a:tailEnd/>
+                    </a:ln>
+                  </pic:spPr>
+                </pic:pic>
+              </a:graphicData>
+            </a:graphic>
+          </wp:inline>
+        </w:drawing>
+      </w:r>
+    </w:p>
+    <w:tbl>
+      <w:tblPr>
+        <w:tblStyle w:val="TableNormal"/>
+        <w:tblW w:type="pct" w:w="0.0"/>
+        <w:tblLook w:firstRow="1"/>
+      </w:tblPr>
+      <w:tblGrid/>
+      <w:tr>
+        <w:trPr>
+          <w:cnfStyle w:firstRow="1"/>
+        </w:trPr>
+        <w:tc>
+          <w:tcPr>
+            <w:tcBorders>
+              <w:bottom w:val="single"/>
+            </w:tcBorders>
+            <w:vAlign w:val="bottom"/>
+          </w:tcPr>
+          <w:p>
+            <w:pPr>
+              <w:pStyle w:val="Compact"/>
+              <w:jc w:val="left"/>
+            </w:pPr>
+            <w:r>
+              <w:t xml:space="preserve">Metric</w:t>
+            </w:r>
+          </w:p>
+        </w:tc>
+        <w:tc>
+          <w:tcPr>
+            <w:tcBorders>
+              <w:bottom w:val="single"/>
+            </w:tcBorders>
+            <w:vAlign w:val="bottom"/>
+          </w:tcPr>
+          <w:p>
+            <w:pPr>
+              <w:pStyle w:val="Compact"/>
+              <w:jc w:val="left"/>
+            </w:pPr>
+            <w:r>
+              <w:t xml:space="preserve">Model Coefficient (ref="warm")</w:t>
+            </w:r>
+          </w:p>
+        </w:tc>
+        <w:tc>
+          <w:tcPr>
+            <w:tcBorders>
+              <w:bottom w:val="single"/>
+            </w:tcBorders>
+            <w:vAlign w:val="bottom"/>
+          </w:tcPr>
+          <w:p>
+            <w:pPr>
+              <w:pStyle w:val="Compact"/>
+              <w:jc w:val="left"/>
+            </w:pPr>
+            <w:r>
+              <w:t xml:space="preserve">Std Error</w:t>
+            </w:r>
+          </w:p>
+        </w:tc>
+        <w:tc>
+          <w:tcPr>
+            <w:tcBorders>
+              <w:bottom w:val="single"/>
+            </w:tcBorders>
+            <w:vAlign w:val="bottom"/>
+          </w:tcPr>
+          <w:p>
+            <w:pPr>
+              <w:pStyle w:val="Compact"/>
+              <w:jc w:val="left"/>
+            </w:pPr>
+            <w:r>
+              <w:t xml:space="preserve">Conf Int</w:t>
+            </w:r>
+          </w:p>
+        </w:tc>
+        <w:tc>
+          <w:tcPr>
+            <w:tcBorders>
+              <w:bottom w:val="single"/>
+            </w:tcBorders>
+            <w:vAlign w:val="bottom"/>
+          </w:tcPr>
+          <w:p>
+            <w:pPr>
+              <w:pStyle w:val="Compact"/>
+              <w:jc w:val="left"/>
+            </w:pPr>
+            <w:r>
+              <w:t xml:space="preserve">Z-score</w:t>
+            </w:r>
+          </w:p>
+        </w:tc>
+      </w:tr>
+      <w:tr>
+        <w:tc>
+          <w:p>
+            <w:pPr>
+              <w:pStyle w:val="Compact"/>
+              <w:jc w:val="left"/>
+            </w:pPr>
+            <w:r>
+              <w:t xml:space="preserve">degree</w:t>
+            </w:r>
+          </w:p>
+        </w:tc>
+        <w:tc>
+          <w:p>
+            <w:pPr>
+              <w:pStyle w:val="Compact"/>
+              <w:jc w:val="left"/>
+            </w:pPr>
+            <w:r>
+              <w:t xml:space="preserve">0.6627308</w:t>
+            </w:r>
+          </w:p>
+        </w:tc>
+        <w:tc>
+          <w:p>
+            <w:pPr>
+              <w:pStyle w:val="Compact"/>
+              <w:jc w:val="left"/>
+            </w:pPr>
+            <w:r>
+              <w:t xml:space="preserve">0.0364354</w:t>
+            </w:r>
+          </w:p>
+        </w:tc>
+        <w:tc>
+          <w:p>
+            <w:pPr>
+              <w:pStyle w:val="Compact"/>
+              <w:jc w:val="left"/>
+            </w:pPr>
+            <w:r>
+              <w:t xml:space="preserve">0.591304, 0.7341342</w:t>
+            </w:r>
+          </w:p>
+        </w:tc>
+        <w:tc>
+          <w:p>
+            <w:pPr>
+              <w:pStyle w:val="Compact"/>
+              <w:jc w:val="left"/>
+            </w:pPr>
+            <w:r>
+              <w:t xml:space="preserve">18.1891753</w:t>
+            </w:r>
+          </w:p>
+        </w:tc>
+      </w:tr>
+      <w:tr>
+        <w:tc>
+          <w:p>
+            <w:pPr>
+              <w:pStyle w:val="Compact"/>
+              <w:jc w:val="left"/>
+            </w:pPr>
+            <w:r>
+              <w:t xml:space="preserve">G</w:t>
+            </w:r>
+          </w:p>
+        </w:tc>
+        <w:tc>
+          <w:p>
+            <w:pPr>
+              <w:pStyle w:val="Compact"/>
+              <w:jc w:val="left"/>
+            </w:pPr>
+            <w:r>
+              <w:t xml:space="preserve">0.5811795</w:t>
+            </w:r>
+          </w:p>
+        </w:tc>
+        <w:tc>
+          <w:p>
+            <w:pPr>
+              <w:pStyle w:val="Compact"/>
+              <w:jc w:val="left"/>
+            </w:pPr>
+            <w:r>
+              <w:t xml:space="preserve">0.0684301</w:t>
+            </w:r>
+          </w:p>
+        </w:tc>
+        <w:tc>
+          <w:p>
+            <w:pPr>
+              <w:pStyle w:val="Compact"/>
+              <w:jc w:val="left"/>
+            </w:pPr>
+            <w:r>
+              <w:t xml:space="preserve">0.4473767, 0.7156506</w:t>
+            </w:r>
+          </w:p>
+        </w:tc>
+        <w:tc>
+          <w:p>
+            <w:pPr>
+              <w:pStyle w:val="Compact"/>
+              <w:jc w:val="left"/>
+            </w:pPr>
+            <w:r>
+              <w:t xml:space="preserve">8.4930403</w:t>
+            </w:r>
+          </w:p>
+        </w:tc>
+      </w:tr>
+      <w:tr>
+        <w:tc>
+          <w:p>
+            <w:pPr>
+              <w:pStyle w:val="Compact"/>
+              <w:jc w:val="left"/>
+            </w:pPr>
+            <w:r>
+              <w:t xml:space="preserve">PD</w:t>
+            </w:r>
+          </w:p>
+        </w:tc>
+        <w:tc>
+          <w:p>
+            <w:pPr>
+              <w:pStyle w:val="Compact"/>
+              <w:jc w:val="left"/>
+            </w:pPr>
+            <w:r>
+              <w:t xml:space="preserve">0.3258753</w:t>
+            </w:r>
+          </w:p>
+        </w:tc>
+        <w:tc>
+          <w:p>
+            <w:pPr>
+              <w:pStyle w:val="Compact"/>
+              <w:jc w:val="left"/>
+            </w:pPr>
+            <w:r>
+              <w:t xml:space="preserve">0.0515736</w:t>
+            </w:r>
+          </w:p>
+        </w:tc>
+        <w:tc>
+          <w:p>
+            <w:pPr>
+              <w:pStyle w:val="Compact"/>
+              <w:jc w:val="left"/>
+            </w:pPr>
+            <w:r>
+              <w:t xml:space="preserve">0.2247102, 0.4270404</w:t>
+            </w:r>
+          </w:p>
+        </w:tc>
+        <w:tc>
+          <w:p>
+            <w:pPr>
+              <w:pStyle w:val="Compact"/>
+              <w:jc w:val="left"/>
+            </w:pPr>
+            <w:r>
+              <w:t xml:space="preserve">6.3186414</w:t>
+            </w:r>
+          </w:p>
+        </w:tc>
+      </w:tr>
+      <w:tr>
+        <w:tc>
+          <w:p>
+            <w:pPr>
+              <w:pStyle w:val="Compact"/>
+              <w:jc w:val="left"/>
+            </w:pPr>
+            <w:r>
+              <w:t xml:space="preserve">SPD</w:t>
+            </w:r>
+          </w:p>
+        </w:tc>
+        <w:tc>
+          <w:p>
+            <w:pPr>
+              <w:pStyle w:val="Compact"/>
+              <w:jc w:val="left"/>
+            </w:pPr>
+            <w:r>
+              <w:t xml:space="preserve">0.0285904</w:t>
+            </w:r>
+          </w:p>
+        </w:tc>
+        <w:tc>
+          <w:p>
+            <w:pPr>
+              <w:pStyle w:val="Compact"/>
+              <w:jc w:val="left"/>
+            </w:pPr>
+            <w:r>
+              <w:t xml:space="preserve">0.0033896</w:t>
+            </w:r>
+          </w:p>
+        </w:tc>
+        <w:tc>
+          <w:p>
+            <w:pPr>
+              <w:pStyle w:val="Compact"/>
+              <w:jc w:val="left"/>
+            </w:pPr>
+            <w:r>
+              <w:t xml:space="preserve">0.0219448, 0.0352359</w:t>
+            </w:r>
+          </w:p>
+        </w:tc>
+        <w:tc>
+          <w:p>
+            <w:pPr>
+              <w:pStyle w:val="Compact"/>
+              <w:jc w:val="left"/>
+            </w:pPr>
+            <w:r>
+              <w:t xml:space="preserve">8.4347864</w:t>
+            </w:r>
+          </w:p>
+        </w:tc>
+      </w:tr>
+      <w:tr>
+        <w:tc>
+          <w:p>
+            <w:pPr>
+              <w:pStyle w:val="Compact"/>
+              <w:jc w:val="left"/>
+            </w:pPr>
+            <w:r>
+              <w:t xml:space="preserve">SESPD</w:t>
+            </w:r>
+          </w:p>
+        </w:tc>
+        <w:tc>
+          <w:p>
+            <w:pPr>
+              <w:pStyle w:val="Compact"/>
+              <w:jc w:val="left"/>
+            </w:pPr>
+            <w:r>
+              <w:t xml:space="preserve">-1.0868156</w:t>
+            </w:r>
+          </w:p>
+        </w:tc>
+        <w:tc>
+          <w:p>
+            <w:pPr>
+              <w:pStyle w:val="Compact"/>
+              <w:jc w:val="left"/>
+            </w:pPr>
+            <w:r>
+              <w:t xml:space="preserve">0.2633792</w:t>
+            </w:r>
+          </w:p>
+        </w:tc>
+        <w:tc>
+          <w:p>
+            <w:pPr>
+              <w:pStyle w:val="Compact"/>
+              <w:jc w:val="left"/>
+            </w:pPr>
+            <w:r>
+              <w:t xml:space="preserve">-1.6034515, -0.5701797</w:t>
+            </w:r>
+          </w:p>
+        </w:tc>
+        <w:tc>
+          <w:p>
+            <w:pPr>
+              <w:pStyle w:val="Compact"/>
+              <w:jc w:val="left"/>
+            </w:pPr>
+            <w:r>
+              <w:t xml:space="preserve">-4.1264295</w:t>
+            </w:r>
+          </w:p>
+        </w:tc>
+      </w:tr>
+    </w:tbl>
     <w:sectPr/>
   </w:body>
 </w:document>
@@ -5780,7 +9786,7 @@
     </w:lvl>
   </w:abstractNum>
   <w:abstractNum w:abstractNumId="990">
-    <w:nsid w:val="edf3fa1b"/>
+    <w:nsid w:val="d703e5fe"/>
     <w:multiLevelType w:val="multilevel"/>
     <w:lvl w:ilvl="0">
       <w:numFmt w:val="bullet"/>

</xml_diff>

<commit_message>
added bits to save csv of data and also made results tables formulas
</commit_message>
<xml_diff>
--- a/generalism_data_results.docx
+++ b/generalism_data_results.docx
@@ -749,10 +749,16 @@
     <w:tbl>
       <w:tblPr>
         <w:tblStyle w:val="TableNormal"/>
-        <w:tblW w:type="pct" w:w="0.0"/>
+        <w:tblW w:type="pct" w:w="3541.6666666666665"/>
         <w:tblLook w:firstRow="1"/>
       </w:tblPr>
-      <w:tblGrid/>
+      <w:tblGrid>
+        <w:gridCol w:w="990"/>
+        <w:gridCol w:w="1540"/>
+        <w:gridCol w:w="1320"/>
+        <w:gridCol w:w="880"/>
+        <w:gridCol w:w="880"/>
+      </w:tblGrid>
       <w:tr>
         <w:trPr>
           <w:cnfStyle w:firstRow="1"/>
@@ -872,9 +878,16 @@
               <w:pStyle w:val="Compact"/>
               <w:jc w:val="left"/>
             </w:pPr>
-            <w:r>
-              <w:t xml:space="preserve">-0.0015239</w:t>
-            </w:r>
+            <m:oMath>
+              <m:r>
+                <m:rPr/>
+                <m:t>−</m:t>
+              </m:r>
+              <m:r>
+                <m:rPr/>
+                <m:t>0.0015239</m:t>
+              </m:r>
+            </m:oMath>
           </w:p>
         </w:tc>
         <w:tc>
@@ -919,12 +932,50 @@
               <w:pStyle w:val="Compact"/>
               <w:jc w:val="left"/>
             </w:pPr>
-            <w:r>
-              <w:t xml:space="preserve">-0.0021114, -9.2922</w:t>
-            </w:r>
-            <w:r>
-              <w:t xml:space="preserve">10^{-4}</w:t>
-            </w:r>
+            <m:oMath>
+              <m:r>
+                <m:rPr/>
+                <m:t>−</m:t>
+              </m:r>
+              <m:r>
+                <m:rPr/>
+                <m:t>0.0021114</m:t>
+              </m:r>
+              <m:r>
+                <m:rPr/>
+                <m:t>,</m:t>
+              </m:r>
+              <m:r>
+                <m:rPr/>
+                <m:t>−</m:t>
+              </m:r>
+              <m:r>
+                <m:rPr/>
+                <m:t>9.2922</m:t>
+              </m:r>
+              <m:r>
+                <m:rPr/>
+                <m:t>×</m:t>
+              </m:r>
+              <m:sSup>
+                <m:e>
+                  <m:r>
+                    <m:rPr/>
+                    <m:t>10</m:t>
+                  </m:r>
+                </m:e>
+                <m:sup>
+                  <m:r>
+                    <m:rPr/>
+                    <m:t>−</m:t>
+                  </m:r>
+                  <m:r>
+                    <m:rPr/>
+                    <m:t>4</m:t>
+                  </m:r>
+                </m:sup>
+              </m:sSup>
+            </m:oMath>
           </w:p>
         </w:tc>
       </w:tr>
@@ -957,34 +1008,70 @@
               <w:pStyle w:val="Compact"/>
               <w:jc w:val="left"/>
             </w:pPr>
-            <w:r>
-              <w:t xml:space="preserve">0.0054466</w:t>
-            </w:r>
-          </w:p>
-        </w:tc>
-        <w:tc>
-          <w:p>
-            <w:pPr>
-              <w:pStyle w:val="Compact"/>
-              <w:jc w:val="left"/>
-            </w:pPr>
-            <w:r>
-              <w:t xml:space="preserve">1.5045</w:t>
-            </w:r>
-            <w:r>
-              <w:t xml:space="preserve">10^{-4}</w:t>
-            </w:r>
-          </w:p>
-        </w:tc>
-        <w:tc>
-          <w:p>
-            <w:pPr>
-              <w:pStyle w:val="Compact"/>
-              <w:jc w:val="left"/>
-            </w:pPr>
-            <w:r>
-              <w:t xml:space="preserve">0.0050744, 0.0058274</w:t>
-            </w:r>
+            <m:oMath>
+              <m:r>
+                <m:rPr/>
+                <m:t>0.0054466</m:t>
+              </m:r>
+            </m:oMath>
+          </w:p>
+        </w:tc>
+        <w:tc>
+          <w:p>
+            <w:pPr>
+              <w:pStyle w:val="Compact"/>
+              <w:jc w:val="left"/>
+            </w:pPr>
+            <m:oMath>
+              <m:r>
+                <m:rPr/>
+                <m:t>1.5045</m:t>
+              </m:r>
+              <m:r>
+                <m:rPr/>
+                <m:t>×</m:t>
+              </m:r>
+              <m:sSup>
+                <m:e>
+                  <m:r>
+                    <m:rPr/>
+                    <m:t>10</m:t>
+                  </m:r>
+                </m:e>
+                <m:sup>
+                  <m:r>
+                    <m:rPr/>
+                    <m:t>−</m:t>
+                  </m:r>
+                  <m:r>
+                    <m:rPr/>
+                    <m:t>4</m:t>
+                  </m:r>
+                </m:sup>
+              </m:sSup>
+            </m:oMath>
+          </w:p>
+        </w:tc>
+        <w:tc>
+          <w:p>
+            <w:pPr>
+              <w:pStyle w:val="Compact"/>
+              <w:jc w:val="left"/>
+            </w:pPr>
+            <m:oMath>
+              <m:r>
+                <m:rPr/>
+                <m:t>0.0050744</m:t>
+              </m:r>
+              <m:r>
+                <m:rPr/>
+                <m:t>,</m:t>
+              </m:r>
+              <m:r>
+                <m:rPr/>
+                <m:t>0.0058274</m:t>
+              </m:r>
+            </m:oMath>
           </w:p>
         </w:tc>
       </w:tr>
@@ -1017,31 +1104,48 @@
               <w:pStyle w:val="Compact"/>
               <w:jc w:val="left"/>
             </w:pPr>
-            <w:r>
-              <w:t xml:space="preserve">1.435891</w:t>
-            </w:r>
-          </w:p>
-        </w:tc>
-        <w:tc>
-          <w:p>
-            <w:pPr>
-              <w:pStyle w:val="Compact"/>
-              <w:jc w:val="left"/>
-            </w:pPr>
-            <w:r>
-              <w:t xml:space="preserve">0.0719312</w:t>
-            </w:r>
-          </w:p>
-        </w:tc>
-        <w:tc>
-          <w:p>
-            <w:pPr>
-              <w:pStyle w:val="Compact"/>
-              <w:jc w:val="left"/>
-            </w:pPr>
-            <w:r>
-              <w:t xml:space="preserve">1.2712456, 1.6013438</w:t>
-            </w:r>
+            <m:oMath>
+              <m:r>
+                <m:rPr/>
+                <m:t>1.435891</m:t>
+              </m:r>
+            </m:oMath>
+          </w:p>
+        </w:tc>
+        <w:tc>
+          <w:p>
+            <w:pPr>
+              <w:pStyle w:val="Compact"/>
+              <w:jc w:val="left"/>
+            </w:pPr>
+            <m:oMath>
+              <m:r>
+                <m:rPr/>
+                <m:t>0.0719312</m:t>
+              </m:r>
+            </m:oMath>
+          </w:p>
+        </w:tc>
+        <w:tc>
+          <w:p>
+            <w:pPr>
+              <w:pStyle w:val="Compact"/>
+              <w:jc w:val="left"/>
+            </w:pPr>
+            <m:oMath>
+              <m:r>
+                <m:rPr/>
+                <m:t>1.2712456</m:t>
+              </m:r>
+              <m:r>
+                <m:rPr/>
+                <m:t>,</m:t>
+              </m:r>
+              <m:r>
+                <m:rPr/>
+                <m:t>1.6013438</m:t>
+              </m:r>
+            </m:oMath>
           </w:p>
         </w:tc>
       </w:tr>
@@ -1074,37 +1178,104 @@
               <w:pStyle w:val="Compact"/>
               <w:jc w:val="left"/>
             </w:pPr>
-            <w:r>
-              <w:t xml:space="preserve">-0.0010537</w:t>
-            </w:r>
-          </w:p>
-        </w:tc>
-        <w:tc>
-          <w:p>
-            <w:pPr>
-              <w:pStyle w:val="Compact"/>
-              <w:jc w:val="left"/>
-            </w:pPr>
-            <w:r>
-              <w:t xml:space="preserve">4.4873</w:t>
-            </w:r>
-            <w:r>
-              <w:t xml:space="preserve">10^{-4}</w:t>
-            </w:r>
-          </w:p>
-        </w:tc>
-        <w:tc>
-          <w:p>
-            <w:pPr>
-              <w:pStyle w:val="Compact"/>
-              <w:jc w:val="left"/>
-            </w:pPr>
-            <w:r>
-              <w:t xml:space="preserve">-0.0019432, -1.8252</w:t>
-            </w:r>
-            <w:r>
-              <w:t xml:space="preserve">10^{-4}</w:t>
-            </w:r>
+            <m:oMath>
+              <m:r>
+                <m:rPr/>
+                <m:t>−</m:t>
+              </m:r>
+              <m:r>
+                <m:rPr/>
+                <m:t>0.0010537</m:t>
+              </m:r>
+            </m:oMath>
+          </w:p>
+        </w:tc>
+        <w:tc>
+          <w:p>
+            <w:pPr>
+              <w:pStyle w:val="Compact"/>
+              <w:jc w:val="left"/>
+            </w:pPr>
+            <m:oMath>
+              <m:r>
+                <m:rPr/>
+                <m:t>4.4873</m:t>
+              </m:r>
+              <m:r>
+                <m:rPr/>
+                <m:t>×</m:t>
+              </m:r>
+              <m:sSup>
+                <m:e>
+                  <m:r>
+                    <m:rPr/>
+                    <m:t>10</m:t>
+                  </m:r>
+                </m:e>
+                <m:sup>
+                  <m:r>
+                    <m:rPr/>
+                    <m:t>−</m:t>
+                  </m:r>
+                  <m:r>
+                    <m:rPr/>
+                    <m:t>4</m:t>
+                  </m:r>
+                </m:sup>
+              </m:sSup>
+            </m:oMath>
+          </w:p>
+        </w:tc>
+        <w:tc>
+          <w:p>
+            <w:pPr>
+              <w:pStyle w:val="Compact"/>
+              <w:jc w:val="left"/>
+            </w:pPr>
+            <m:oMath>
+              <m:r>
+                <m:rPr/>
+                <m:t>−</m:t>
+              </m:r>
+              <m:r>
+                <m:rPr/>
+                <m:t>0.0019432</m:t>
+              </m:r>
+              <m:r>
+                <m:rPr/>
+                <m:t>,</m:t>
+              </m:r>
+              <m:r>
+                <m:rPr/>
+                <m:t>−</m:t>
+              </m:r>
+              <m:r>
+                <m:rPr/>
+                <m:t>1.8252</m:t>
+              </m:r>
+              <m:r>
+                <m:rPr/>
+                <m:t>×</m:t>
+              </m:r>
+              <m:sSup>
+                <m:e>
+                  <m:r>
+                    <m:rPr/>
+                    <m:t>10</m:t>
+                  </m:r>
+                </m:e>
+                <m:sup>
+                  <m:r>
+                    <m:rPr/>
+                    <m:t>−</m:t>
+                  </m:r>
+                  <m:r>
+                    <m:rPr/>
+                    <m:t>4</m:t>
+                  </m:r>
+                </m:sup>
+              </m:sSup>
+            </m:oMath>
           </w:p>
         </w:tc>
       </w:tr>
@@ -1138,33 +1309,66 @@
               <w:jc w:val="left"/>
             </w:pPr>
             <w:r>
-              <w:t xml:space="preserve">0.006522</w:t>
-            </w:r>
-          </w:p>
-        </w:tc>
-        <w:tc>
-          <w:p>
-            <w:pPr>
-              <w:pStyle w:val="Compact"/>
-              <w:jc w:val="left"/>
-            </w:pPr>
-            <w:r>
-              <w:t xml:space="preserve">4.4228</w:t>
-            </w:r>
-            <w:r>
-              <w:t xml:space="preserve">10^{-4}</w:t>
-            </w:r>
-          </w:p>
-        </w:tc>
-        <w:tc>
-          <w:p>
-            <w:pPr>
-              <w:pStyle w:val="Compact"/>
-              <w:jc w:val="left"/>
-            </w:pPr>
-            <w:r>
-              <w:t xml:space="preserve">0.005669, 0.0074023</w:t>
-            </w:r>
+              <w:t xml:space="preserve">$ 0.006522$</w:t>
+            </w:r>
+          </w:p>
+        </w:tc>
+        <w:tc>
+          <w:p>
+            <w:pPr>
+              <w:pStyle w:val="Compact"/>
+              <w:jc w:val="left"/>
+            </w:pPr>
+            <m:oMath>
+              <m:r>
+                <m:rPr/>
+                <m:t>4.4228</m:t>
+              </m:r>
+              <m:r>
+                <m:rPr/>
+                <m:t>×</m:t>
+              </m:r>
+              <m:sSup>
+                <m:e>
+                  <m:r>
+                    <m:rPr/>
+                    <m:t>10</m:t>
+                  </m:r>
+                </m:e>
+                <m:sup>
+                  <m:r>
+                    <m:rPr/>
+                    <m:t>−</m:t>
+                  </m:r>
+                  <m:r>
+                    <m:rPr/>
+                    <m:t>4</m:t>
+                  </m:r>
+                </m:sup>
+              </m:sSup>
+            </m:oMath>
+          </w:p>
+        </w:tc>
+        <w:tc>
+          <w:p>
+            <w:pPr>
+              <w:pStyle w:val="Compact"/>
+              <w:jc w:val="left"/>
+            </w:pPr>
+            <m:oMath>
+              <m:r>
+                <m:rPr/>
+                <m:t>0.005669</m:t>
+              </m:r>
+              <m:r>
+                <m:rPr/>
+                <m:t>,</m:t>
+              </m:r>
+              <m:r>
+                <m:rPr/>
+                <m:t>0.0074023</m:t>
+              </m:r>
+            </m:oMath>
           </w:p>
         </w:tc>
       </w:tr>
@@ -1197,37 +1401,104 @@
               <w:pStyle w:val="Compact"/>
               <w:jc w:val="left"/>
             </w:pPr>
-            <w:r>
-              <w:t xml:space="preserve">-0.0017986</w:t>
-            </w:r>
-          </w:p>
-        </w:tc>
-        <w:tc>
-          <w:p>
-            <w:pPr>
-              <w:pStyle w:val="Compact"/>
-              <w:jc w:val="left"/>
-            </w:pPr>
-            <w:r>
-              <w:t xml:space="preserve">4.2973</w:t>
-            </w:r>
-            <w:r>
-              <w:t xml:space="preserve">10^{-4}</w:t>
-            </w:r>
-          </w:p>
-        </w:tc>
-        <w:tc>
-          <w:p>
-            <w:pPr>
-              <w:pStyle w:val="Compact"/>
-              <w:jc w:val="left"/>
-            </w:pPr>
-            <w:r>
-              <w:t xml:space="preserve">-0.0026416, -9.5557</w:t>
-            </w:r>
-            <w:r>
-              <w:t xml:space="preserve">10^{-4}</w:t>
-            </w:r>
+            <m:oMath>
+              <m:r>
+                <m:rPr/>
+                <m:t>−</m:t>
+              </m:r>
+              <m:r>
+                <m:rPr/>
+                <m:t>0.0017986</m:t>
+              </m:r>
+            </m:oMath>
+          </w:p>
+        </w:tc>
+        <w:tc>
+          <w:p>
+            <w:pPr>
+              <w:pStyle w:val="Compact"/>
+              <w:jc w:val="left"/>
+            </w:pPr>
+            <m:oMath>
+              <m:r>
+                <m:rPr/>
+                <m:t>4.2973</m:t>
+              </m:r>
+              <m:r>
+                <m:rPr/>
+                <m:t>×</m:t>
+              </m:r>
+              <m:sSup>
+                <m:e>
+                  <m:r>
+                    <m:rPr/>
+                    <m:t>10</m:t>
+                  </m:r>
+                </m:e>
+                <m:sup>
+                  <m:r>
+                    <m:rPr/>
+                    <m:t>−</m:t>
+                  </m:r>
+                  <m:r>
+                    <m:rPr/>
+                    <m:t>4</m:t>
+                  </m:r>
+                </m:sup>
+              </m:sSup>
+            </m:oMath>
+          </w:p>
+        </w:tc>
+        <w:tc>
+          <w:p>
+            <w:pPr>
+              <w:pStyle w:val="Compact"/>
+              <w:jc w:val="left"/>
+            </w:pPr>
+            <m:oMath>
+              <m:r>
+                <m:rPr/>
+                <m:t>−</m:t>
+              </m:r>
+              <m:r>
+                <m:rPr/>
+                <m:t>0.0026416</m:t>
+              </m:r>
+              <m:r>
+                <m:rPr/>
+                <m:t>,</m:t>
+              </m:r>
+              <m:r>
+                <m:rPr/>
+                <m:t>−</m:t>
+              </m:r>
+              <m:r>
+                <m:rPr/>
+                <m:t>9.5557</m:t>
+              </m:r>
+              <m:r>
+                <m:rPr/>
+                <m:t>×</m:t>
+              </m:r>
+              <m:sSup>
+                <m:e>
+                  <m:r>
+                    <m:rPr/>
+                    <m:t>10</m:t>
+                  </m:r>
+                </m:e>
+                <m:sup>
+                  <m:r>
+                    <m:rPr/>
+                    <m:t>−</m:t>
+                  </m:r>
+                  <m:r>
+                    <m:rPr/>
+                    <m:t>4</m:t>
+                  </m:r>
+                </m:sup>
+              </m:sSup>
+            </m:oMath>
           </w:p>
         </w:tc>
       </w:tr>
@@ -1260,34 +1531,70 @@
               <w:pStyle w:val="Compact"/>
               <w:jc w:val="left"/>
             </w:pPr>
-            <w:r>
-              <w:t xml:space="preserve">0.0020919</w:t>
-            </w:r>
-          </w:p>
-        </w:tc>
-        <w:tc>
-          <w:p>
-            <w:pPr>
-              <w:pStyle w:val="Compact"/>
-              <w:jc w:val="left"/>
-            </w:pPr>
-            <w:r>
-              <w:t xml:space="preserve">2.0078</w:t>
-            </w:r>
-            <w:r>
-              <w:t xml:space="preserve">10^{-4}</w:t>
-            </w:r>
-          </w:p>
-        </w:tc>
-        <w:tc>
-          <w:p>
-            <w:pPr>
-              <w:pStyle w:val="Compact"/>
-              <w:jc w:val="left"/>
-            </w:pPr>
-            <w:r>
-              <w:t xml:space="preserve">0.001698, 0.0024858</w:t>
-            </w:r>
+            <m:oMath>
+              <m:r>
+                <m:rPr/>
+                <m:t>0.0020919</m:t>
+              </m:r>
+            </m:oMath>
+          </w:p>
+        </w:tc>
+        <w:tc>
+          <w:p>
+            <w:pPr>
+              <w:pStyle w:val="Compact"/>
+              <w:jc w:val="left"/>
+            </w:pPr>
+            <m:oMath>
+              <m:r>
+                <m:rPr/>
+                <m:t>2.0078</m:t>
+              </m:r>
+              <m:r>
+                <m:rPr/>
+                <m:t>×</m:t>
+              </m:r>
+              <m:sSup>
+                <m:e>
+                  <m:r>
+                    <m:rPr/>
+                    <m:t>10</m:t>
+                  </m:r>
+                </m:e>
+                <m:sup>
+                  <m:r>
+                    <m:rPr/>
+                    <m:t>−</m:t>
+                  </m:r>
+                  <m:r>
+                    <m:rPr/>
+                    <m:t>4</m:t>
+                  </m:r>
+                </m:sup>
+              </m:sSup>
+            </m:oMath>
+          </w:p>
+        </w:tc>
+        <w:tc>
+          <w:p>
+            <w:pPr>
+              <w:pStyle w:val="Compact"/>
+              <w:jc w:val="left"/>
+            </w:pPr>
+            <m:oMath>
+              <m:r>
+                <m:rPr/>
+                <m:t>0.001698</m:t>
+              </m:r>
+              <m:r>
+                <m:rPr/>
+                <m:t>,</m:t>
+              </m:r>
+              <m:r>
+                <m:rPr/>
+                <m:t>0.0024858</m:t>
+              </m:r>
+            </m:oMath>
           </w:p>
         </w:tc>
       </w:tr>
@@ -5816,6 +6123,26 @@
         <w:t xml:space="preserve">##                 2</w:t>
       </w:r>
     </w:p>
+    <w:p>
+      <w:pPr>
+        <w:pStyle w:val="SourceCode"/>
+      </w:pPr>
+      <w:r>
+        <w:rPr>
+          <w:rStyle w:val="VerbatimChar"/>
+        </w:rPr>
+        <w:t xml:space="preserve">## quartz_off_screen </w:t>
+      </w:r>
+      <w:r>
+        <w:br w:type="textWrapping"/>
+      </w:r>
+      <w:r>
+        <w:rPr>
+          <w:rStyle w:val="VerbatimChar"/>
+        </w:rPr>
+        <w:t xml:space="preserve">##                 2</w:t>
+      </w:r>
+    </w:p>
     <w:tbl>
       <w:tblPr>
         <w:tblStyle w:val="TableNormal"/>
@@ -5966,12 +6293,34 @@
               <w:pStyle w:val="Compact"/>
               <w:jc w:val="left"/>
             </w:pPr>
-            <w:r>
-              <w:t xml:space="preserve">4.718</w:t>
-            </w:r>
-            <w:r>
-              <w:t xml:space="preserve">10^{-5}</w:t>
-            </w:r>
+            <m:oMath>
+              <m:r>
+                <m:rPr/>
+                <m:t>4.718</m:t>
+              </m:r>
+              <m:r>
+                <m:rPr/>
+                <m:t>×</m:t>
+              </m:r>
+              <m:sSup>
+                <m:e>
+                  <m:r>
+                    <m:rPr/>
+                    <m:t>10</m:t>
+                  </m:r>
+                </m:e>
+                <m:sup>
+                  <m:r>
+                    <m:rPr/>
+                    <m:t>−</m:t>
+                  </m:r>
+                  <m:r>
+                    <m:rPr/>
+                    <m:t>5</m:t>
+                  </m:r>
+                </m:sup>
+              </m:sSup>
+            </m:oMath>
           </w:p>
         </w:tc>
         <w:tc>
@@ -6016,26 +6365,82 @@
               <w:pStyle w:val="Compact"/>
               <w:jc w:val="left"/>
             </w:pPr>
-            <w:r>
-              <w:t xml:space="preserve">-3.269</w:t>
-            </w:r>
-            <w:r>
-              <w:t xml:space="preserve">10^{-4}, 4.207</w:t>
-            </w:r>
-            <w:r>
-              <w:t xml:space="preserve">10^{-4}</w:t>
-            </w:r>
-          </w:p>
-        </w:tc>
-        <w:tc>
-          <w:p>
-            <w:pPr>
-              <w:pStyle w:val="Compact"/>
-              <w:jc w:val="left"/>
-            </w:pPr>
-            <w:r>
-              <w:t xml:space="preserve">0.2582041</w:t>
-            </w:r>
+            <m:oMath>
+              <m:r>
+                <m:rPr/>
+                <m:t>−</m:t>
+              </m:r>
+              <m:r>
+                <m:rPr/>
+                <m:t>3.269</m:t>
+              </m:r>
+              <m:r>
+                <m:rPr/>
+                <m:t>×</m:t>
+              </m:r>
+              <m:sSup>
+                <m:e>
+                  <m:r>
+                    <m:rPr/>
+                    <m:t>10</m:t>
+                  </m:r>
+                </m:e>
+                <m:sup>
+                  <m:r>
+                    <m:rPr/>
+                    <m:t>−</m:t>
+                  </m:r>
+                  <m:r>
+                    <m:rPr/>
+                    <m:t>4</m:t>
+                  </m:r>
+                </m:sup>
+              </m:sSup>
+              <m:r>
+                <m:rPr/>
+                <m:t>,</m:t>
+              </m:r>
+              <m:r>
+                <m:rPr/>
+                <m:t>4.207</m:t>
+              </m:r>
+              <m:r>
+                <m:rPr/>
+                <m:t>×</m:t>
+              </m:r>
+              <m:sSup>
+                <m:e>
+                  <m:r>
+                    <m:rPr/>
+                    <m:t>10</m:t>
+                  </m:r>
+                </m:e>
+                <m:sup>
+                  <m:r>
+                    <m:rPr/>
+                    <m:t>−</m:t>
+                  </m:r>
+                  <m:r>
+                    <m:rPr/>
+                    <m:t>4</m:t>
+                  </m:r>
+                </m:sup>
+              </m:sSup>
+            </m:oMath>
+          </w:p>
+        </w:tc>
+        <w:tc>
+          <w:p>
+            <w:pPr>
+              <w:pStyle w:val="Compact"/>
+              <w:jc w:val="left"/>
+            </w:pPr>
+            <m:oMath>
+              <m:r>
+                <m:rPr/>
+                <m:t>0.2582041</m:t>
+              </m:r>
+            </m:oMath>
           </w:p>
         </w:tc>
       </w:tr>
@@ -6068,45 +6473,84 @@
               <w:pStyle w:val="Compact"/>
               <w:jc w:val="left"/>
             </w:pPr>
-            <w:r>
-              <w:t xml:space="preserve">0.0032361</w:t>
-            </w:r>
-          </w:p>
-        </w:tc>
-        <w:tc>
-          <w:p>
-            <w:pPr>
-              <w:pStyle w:val="Compact"/>
-              <w:jc w:val="left"/>
-            </w:pPr>
-            <w:r>
-              <w:t xml:space="preserve">1.4524</w:t>
-            </w:r>
-            <w:r>
-              <w:t xml:space="preserve">10^{-4}</w:t>
-            </w:r>
-          </w:p>
-        </w:tc>
-        <w:tc>
-          <w:p>
-            <w:pPr>
-              <w:pStyle w:val="Compact"/>
-              <w:jc w:val="left"/>
-            </w:pPr>
-            <w:r>
-              <w:t xml:space="preserve">0.0029455, 0.0035283</w:t>
-            </w:r>
-          </w:p>
-        </w:tc>
-        <w:tc>
-          <w:p>
-            <w:pPr>
-              <w:pStyle w:val="Compact"/>
-              <w:jc w:val="left"/>
-            </w:pPr>
-            <w:r>
-              <w:t xml:space="preserve">22.2818545</w:t>
-            </w:r>
+            <m:oMath>
+              <m:r>
+                <m:rPr/>
+                <m:t>0.0032361</m:t>
+              </m:r>
+            </m:oMath>
+          </w:p>
+        </w:tc>
+        <w:tc>
+          <w:p>
+            <w:pPr>
+              <w:pStyle w:val="Compact"/>
+              <w:jc w:val="left"/>
+            </w:pPr>
+            <m:oMath>
+              <m:r>
+                <m:rPr/>
+                <m:t>1.4524</m:t>
+              </m:r>
+              <m:r>
+                <m:rPr/>
+                <m:t>×</m:t>
+              </m:r>
+              <m:sSup>
+                <m:e>
+                  <m:r>
+                    <m:rPr/>
+                    <m:t>10</m:t>
+                  </m:r>
+                </m:e>
+                <m:sup>
+                  <m:r>
+                    <m:rPr/>
+                    <m:t>−</m:t>
+                  </m:r>
+                  <m:r>
+                    <m:rPr/>
+                    <m:t>4</m:t>
+                  </m:r>
+                </m:sup>
+              </m:sSup>
+            </m:oMath>
+          </w:p>
+        </w:tc>
+        <w:tc>
+          <w:p>
+            <w:pPr>
+              <w:pStyle w:val="Compact"/>
+              <w:jc w:val="left"/>
+            </w:pPr>
+            <m:oMath>
+              <m:r>
+                <m:rPr/>
+                <m:t>0.0029455</m:t>
+              </m:r>
+              <m:r>
+                <m:rPr/>
+                <m:t>,</m:t>
+              </m:r>
+              <m:r>
+                <m:rPr/>
+                <m:t>0.0035283</m:t>
+              </m:r>
+            </m:oMath>
+          </w:p>
+        </w:tc>
+        <w:tc>
+          <w:p>
+            <w:pPr>
+              <w:pStyle w:val="Compact"/>
+              <w:jc w:val="left"/>
+            </w:pPr>
+            <m:oMath>
+              <m:r>
+                <m:rPr/>
+                <m:t>22.2818545</m:t>
+              </m:r>
+            </m:oMath>
           </w:p>
         </w:tc>
       </w:tr>
@@ -6139,42 +6583,62 @@
               <w:pStyle w:val="Compact"/>
               <w:jc w:val="left"/>
             </w:pPr>
-            <w:r>
-              <w:t xml:space="preserve">0.2765134</w:t>
-            </w:r>
-          </w:p>
-        </w:tc>
-        <w:tc>
-          <w:p>
-            <w:pPr>
-              <w:pStyle w:val="Compact"/>
-              <w:jc w:val="left"/>
-            </w:pPr>
-            <w:r>
-              <w:t xml:space="preserve">0.0476664</w:t>
-            </w:r>
-          </w:p>
-        </w:tc>
-        <w:tc>
-          <w:p>
-            <w:pPr>
-              <w:pStyle w:val="Compact"/>
-              <w:jc w:val="left"/>
-            </w:pPr>
-            <w:r>
-              <w:t xml:space="preserve">0.1776969, 0.375511</w:t>
-            </w:r>
-          </w:p>
-        </w:tc>
-        <w:tc>
-          <w:p>
-            <w:pPr>
-              <w:pStyle w:val="Compact"/>
-              <w:jc w:val="left"/>
-            </w:pPr>
-            <w:r>
-              <w:t xml:space="preserve">5.8010138</w:t>
-            </w:r>
+            <m:oMath>
+              <m:r>
+                <m:rPr/>
+                <m:t>0.2765134</m:t>
+              </m:r>
+            </m:oMath>
+          </w:p>
+        </w:tc>
+        <w:tc>
+          <w:p>
+            <w:pPr>
+              <w:pStyle w:val="Compact"/>
+              <w:jc w:val="left"/>
+            </w:pPr>
+            <m:oMath>
+              <m:r>
+                <m:rPr/>
+                <m:t>0.0476664</m:t>
+              </m:r>
+            </m:oMath>
+          </w:p>
+        </w:tc>
+        <w:tc>
+          <w:p>
+            <w:pPr>
+              <w:pStyle w:val="Compact"/>
+              <w:jc w:val="left"/>
+            </w:pPr>
+            <m:oMath>
+              <m:r>
+                <m:rPr/>
+                <m:t>0.1776969</m:t>
+              </m:r>
+              <m:r>
+                <m:rPr/>
+                <m:t>,</m:t>
+              </m:r>
+              <m:r>
+                <m:rPr/>
+                <m:t>0.375511</m:t>
+              </m:r>
+            </m:oMath>
+          </w:p>
+        </w:tc>
+        <w:tc>
+          <w:p>
+            <w:pPr>
+              <w:pStyle w:val="Compact"/>
+              <w:jc w:val="left"/>
+            </w:pPr>
+            <m:oMath>
+              <m:r>
+                <m:rPr/>
+                <m:t>5.8010138</m:t>
+              </m:r>
+            </m:oMath>
           </w:p>
         </w:tc>
       </w:tr>
@@ -6207,48 +6671,122 @@
               <w:pStyle w:val="Compact"/>
               <w:jc w:val="left"/>
             </w:pPr>
-            <w:r>
-              <w:t xml:space="preserve">-0.0012707</w:t>
-            </w:r>
-          </w:p>
-        </w:tc>
-        <w:tc>
-          <w:p>
-            <w:pPr>
-              <w:pStyle w:val="Compact"/>
-              <w:jc w:val="left"/>
-            </w:pPr>
-            <w:r>
-              <w:t xml:space="preserve">4.1895</w:t>
-            </w:r>
-            <w:r>
-              <w:t xml:space="preserve">10^{-4}</w:t>
-            </w:r>
-          </w:p>
-        </w:tc>
-        <w:tc>
-          <w:p>
-            <w:pPr>
-              <w:pStyle w:val="Compact"/>
-              <w:jc w:val="left"/>
-            </w:pPr>
-            <w:r>
-              <w:t xml:space="preserve">-0.0020955, -4.5287</w:t>
-            </w:r>
-            <w:r>
-              <w:t xml:space="preserve">10^{-4}</w:t>
-            </w:r>
-          </w:p>
-        </w:tc>
-        <w:tc>
-          <w:p>
-            <w:pPr>
-              <w:pStyle w:val="Compact"/>
-              <w:jc w:val="left"/>
-            </w:pPr>
-            <w:r>
-              <w:t xml:space="preserve">-3.0330028</w:t>
-            </w:r>
+            <m:oMath>
+              <m:r>
+                <m:rPr/>
+                <m:t>−</m:t>
+              </m:r>
+              <m:r>
+                <m:rPr/>
+                <m:t>0.0012707</m:t>
+              </m:r>
+            </m:oMath>
+          </w:p>
+        </w:tc>
+        <w:tc>
+          <w:p>
+            <w:pPr>
+              <w:pStyle w:val="Compact"/>
+              <w:jc w:val="left"/>
+            </w:pPr>
+            <m:oMath>
+              <m:r>
+                <m:rPr/>
+                <m:t>4.1895</m:t>
+              </m:r>
+              <m:r>
+                <m:rPr/>
+                <m:t>×</m:t>
+              </m:r>
+              <m:sSup>
+                <m:e>
+                  <m:r>
+                    <m:rPr/>
+                    <m:t>10</m:t>
+                  </m:r>
+                </m:e>
+                <m:sup>
+                  <m:r>
+                    <m:rPr/>
+                    <m:t>−</m:t>
+                  </m:r>
+                  <m:r>
+                    <m:rPr/>
+                    <m:t>4</m:t>
+                  </m:r>
+                </m:sup>
+              </m:sSup>
+            </m:oMath>
+          </w:p>
+        </w:tc>
+        <w:tc>
+          <w:p>
+            <w:pPr>
+              <w:pStyle w:val="Compact"/>
+              <w:jc w:val="left"/>
+            </w:pPr>
+            <m:oMath>
+              <m:r>
+                <m:rPr/>
+                <m:t>−</m:t>
+              </m:r>
+              <m:r>
+                <m:rPr/>
+                <m:t>0.0020955</m:t>
+              </m:r>
+              <m:r>
+                <m:rPr/>
+                <m:t>,</m:t>
+              </m:r>
+              <m:r>
+                <m:rPr/>
+                <m:t>−</m:t>
+              </m:r>
+              <m:r>
+                <m:rPr/>
+                <m:t>4.5287</m:t>
+              </m:r>
+              <m:r>
+                <m:rPr/>
+                <m:t>×</m:t>
+              </m:r>
+              <m:sSup>
+                <m:e>
+                  <m:r>
+                    <m:rPr/>
+                    <m:t>10</m:t>
+                  </m:r>
+                </m:e>
+                <m:sup>
+                  <m:r>
+                    <m:rPr/>
+                    <m:t>−</m:t>
+                  </m:r>
+                  <m:r>
+                    <m:rPr/>
+                    <m:t>4</m:t>
+                  </m:r>
+                </m:sup>
+              </m:sSup>
+            </m:oMath>
+          </w:p>
+        </w:tc>
+        <w:tc>
+          <w:p>
+            <w:pPr>
+              <w:pStyle w:val="Compact"/>
+              <w:jc w:val="left"/>
+            </w:pPr>
+            <m:oMath>
+              <m:r>
+                <m:rPr/>
+                <m:t>−</m:t>
+              </m:r>
+              <m:r>
+                <m:rPr/>
+                <m:t>3.0330028</m:t>
+              </m:r>
+            </m:oMath>
           </w:p>
         </w:tc>
       </w:tr>
@@ -6281,45 +6819,84 @@
               <w:pStyle w:val="Compact"/>
               <w:jc w:val="left"/>
             </w:pPr>
-            <w:r>
-              <w:t xml:space="preserve">0.0043619</w:t>
-            </w:r>
-          </w:p>
-        </w:tc>
-        <w:tc>
-          <w:p>
-            <w:pPr>
-              <w:pStyle w:val="Compact"/>
-              <w:jc w:val="left"/>
-            </w:pPr>
-            <w:r>
-              <w:t xml:space="preserve">3.7997</w:t>
-            </w:r>
-            <w:r>
-              <w:t xml:space="preserve">10^{-4}</w:t>
-            </w:r>
-          </w:p>
-        </w:tc>
-        <w:tc>
-          <w:p>
-            <w:pPr>
-              <w:pStyle w:val="Compact"/>
-              <w:jc w:val="left"/>
-            </w:pPr>
-            <w:r>
-              <w:t xml:space="preserve">0.0036218, 0.0051115</w:t>
-            </w:r>
-          </w:p>
-        </w:tc>
-        <w:tc>
-          <w:p>
-            <w:pPr>
-              <w:pStyle w:val="Compact"/>
-              <w:jc w:val="left"/>
-            </w:pPr>
-            <w:r>
-              <w:t xml:space="preserve">11.4796355</w:t>
-            </w:r>
+            <m:oMath>
+              <m:r>
+                <m:rPr/>
+                <m:t>0.0043619</m:t>
+              </m:r>
+            </m:oMath>
+          </w:p>
+        </w:tc>
+        <w:tc>
+          <w:p>
+            <w:pPr>
+              <w:pStyle w:val="Compact"/>
+              <w:jc w:val="left"/>
+            </w:pPr>
+            <m:oMath>
+              <m:r>
+                <m:rPr/>
+                <m:t>3.7997</m:t>
+              </m:r>
+              <m:r>
+                <m:rPr/>
+                <m:t>×</m:t>
+              </m:r>
+              <m:sSup>
+                <m:e>
+                  <m:r>
+                    <m:rPr/>
+                    <m:t>10</m:t>
+                  </m:r>
+                </m:e>
+                <m:sup>
+                  <m:r>
+                    <m:rPr/>
+                    <m:t>−</m:t>
+                  </m:r>
+                  <m:r>
+                    <m:rPr/>
+                    <m:t>4</m:t>
+                  </m:r>
+                </m:sup>
+              </m:sSup>
+            </m:oMath>
+          </w:p>
+        </w:tc>
+        <w:tc>
+          <w:p>
+            <w:pPr>
+              <w:pStyle w:val="Compact"/>
+              <w:jc w:val="left"/>
+            </w:pPr>
+            <m:oMath>
+              <m:r>
+                <m:rPr/>
+                <m:t>0.0036218</m:t>
+              </m:r>
+              <m:r>
+                <m:rPr/>
+                <m:t>,</m:t>
+              </m:r>
+              <m:r>
+                <m:rPr/>
+                <m:t>0.0051115</m:t>
+              </m:r>
+            </m:oMath>
+          </w:p>
+        </w:tc>
+        <w:tc>
+          <w:p>
+            <w:pPr>
+              <w:pStyle w:val="Compact"/>
+              <w:jc w:val="left"/>
+            </w:pPr>
+            <m:oMath>
+              <m:r>
+                <m:rPr/>
+                <m:t>11.4796355</m:t>
+              </m:r>
+            </m:oMath>
           </w:p>
         </w:tc>
       </w:tr>
@@ -6352,54 +6929,166 @@
               <w:pStyle w:val="Compact"/>
               <w:jc w:val="left"/>
             </w:pPr>
-            <w:r>
-              <w:t xml:space="preserve">-9.677</w:t>
-            </w:r>
-            <w:r>
-              <w:t xml:space="preserve">10^{-5}</w:t>
-            </w:r>
-          </w:p>
-        </w:tc>
-        <w:tc>
-          <w:p>
-            <w:pPr>
-              <w:pStyle w:val="Compact"/>
-              <w:jc w:val="left"/>
-            </w:pPr>
-            <w:r>
-              <w:t xml:space="preserve">1.82</w:t>
-            </w:r>
-            <w:r>
-              <w:t xml:space="preserve">10^{-5}</w:t>
-            </w:r>
-          </w:p>
-        </w:tc>
-        <w:tc>
-          <w:p>
-            <w:pPr>
-              <w:pStyle w:val="Compact"/>
-              <w:jc w:val="left"/>
-            </w:pPr>
-            <w:r>
-              <w:t xml:space="preserve">-1.3245</w:t>
-            </w:r>
-            <w:r>
-              <w:t xml:space="preserve">10^{-4}, -6.108</w:t>
-            </w:r>
-            <w:r>
-              <w:t xml:space="preserve">10^{-5}</w:t>
-            </w:r>
-          </w:p>
-        </w:tc>
-        <w:tc>
-          <w:p>
-            <w:pPr>
-              <w:pStyle w:val="Compact"/>
-              <w:jc w:val="left"/>
-            </w:pPr>
-            <w:r>
-              <w:t xml:space="preserve">-5.3163116</w:t>
-            </w:r>
+            <m:oMath>
+              <m:r>
+                <m:rPr/>
+                <m:t>−</m:t>
+              </m:r>
+              <m:r>
+                <m:rPr/>
+                <m:t>9.677</m:t>
+              </m:r>
+              <m:r>
+                <m:rPr/>
+                <m:t>×</m:t>
+              </m:r>
+              <m:sSup>
+                <m:e>
+                  <m:r>
+                    <m:rPr/>
+                    <m:t>10</m:t>
+                  </m:r>
+                </m:e>
+                <m:sup>
+                  <m:r>
+                    <m:rPr/>
+                    <m:t>−</m:t>
+                  </m:r>
+                  <m:r>
+                    <m:rPr/>
+                    <m:t>5</m:t>
+                  </m:r>
+                </m:sup>
+              </m:sSup>
+            </m:oMath>
+          </w:p>
+        </w:tc>
+        <w:tc>
+          <w:p>
+            <w:pPr>
+              <w:pStyle w:val="Compact"/>
+              <w:jc w:val="left"/>
+            </w:pPr>
+            <m:oMath>
+              <m:r>
+                <m:rPr/>
+                <m:t>1.82</m:t>
+              </m:r>
+              <m:r>
+                <m:rPr/>
+                <m:t>×</m:t>
+              </m:r>
+              <m:sSup>
+                <m:e>
+                  <m:r>
+                    <m:rPr/>
+                    <m:t>10</m:t>
+                  </m:r>
+                </m:e>
+                <m:sup>
+                  <m:r>
+                    <m:rPr/>
+                    <m:t>−</m:t>
+                  </m:r>
+                  <m:r>
+                    <m:rPr/>
+                    <m:t>5</m:t>
+                  </m:r>
+                </m:sup>
+              </m:sSup>
+            </m:oMath>
+          </w:p>
+        </w:tc>
+        <w:tc>
+          <w:p>
+            <w:pPr>
+              <w:pStyle w:val="Compact"/>
+              <w:jc w:val="left"/>
+            </w:pPr>
+            <m:oMath>
+              <m:r>
+                <m:rPr/>
+                <m:t>−</m:t>
+              </m:r>
+              <m:r>
+                <m:rPr/>
+                <m:t>1.3245</m:t>
+              </m:r>
+              <m:r>
+                <m:rPr/>
+                <m:t>×</m:t>
+              </m:r>
+              <m:sSup>
+                <m:e>
+                  <m:r>
+                    <m:rPr/>
+                    <m:t>10</m:t>
+                  </m:r>
+                </m:e>
+                <m:sup>
+                  <m:r>
+                    <m:rPr/>
+                    <m:t>−</m:t>
+                  </m:r>
+                  <m:r>
+                    <m:rPr/>
+                    <m:t>4</m:t>
+                  </m:r>
+                </m:sup>
+              </m:sSup>
+              <m:r>
+                <m:rPr/>
+                <m:t>,</m:t>
+              </m:r>
+              <m:r>
+                <m:rPr/>
+                <m:t>−</m:t>
+              </m:r>
+              <m:r>
+                <m:rPr/>
+                <m:t>6.108</m:t>
+              </m:r>
+              <m:r>
+                <m:rPr/>
+                <m:t>×</m:t>
+              </m:r>
+              <m:sSup>
+                <m:e>
+                  <m:r>
+                    <m:rPr/>
+                    <m:t>10</m:t>
+                  </m:r>
+                </m:e>
+                <m:sup>
+                  <m:r>
+                    <m:rPr/>
+                    <m:t>−</m:t>
+                  </m:r>
+                  <m:r>
+                    <m:rPr/>
+                    <m:t>5</m:t>
+                  </m:r>
+                </m:sup>
+              </m:sSup>
+            </m:oMath>
+          </w:p>
+        </w:tc>
+        <w:tc>
+          <w:p>
+            <w:pPr>
+              <w:pStyle w:val="Compact"/>
+              <w:jc w:val="left"/>
+            </w:pPr>
+            <m:oMath>
+              <m:r>
+                <m:rPr/>
+                <m:t>−</m:t>
+              </m:r>
+              <m:r>
+                <m:rPr/>
+                <m:t>5.3163116</m:t>
+              </m:r>
+            </m:oMath>
           </w:p>
         </w:tc>
       </w:tr>
@@ -6432,54 +7121,150 @@
               <w:pStyle w:val="Compact"/>
               <w:jc w:val="left"/>
             </w:pPr>
-            <w:r>
-              <w:t xml:space="preserve">1.4567</w:t>
-            </w:r>
-            <w:r>
-              <w:t xml:space="preserve">10^{-4}</w:t>
-            </w:r>
-          </w:p>
-        </w:tc>
-        <w:tc>
-          <w:p>
-            <w:pPr>
-              <w:pStyle w:val="Compact"/>
-              <w:jc w:val="left"/>
-            </w:pPr>
-            <w:r>
-              <w:t xml:space="preserve">1.591</w:t>
-            </w:r>
-            <w:r>
-              <w:t xml:space="preserve">10^{-5}</w:t>
-            </w:r>
-          </w:p>
-        </w:tc>
-        <w:tc>
-          <w:p>
-            <w:pPr>
-              <w:pStyle w:val="Compact"/>
-              <w:jc w:val="left"/>
-            </w:pPr>
-            <w:r>
-              <w:t xml:space="preserve">1.1448</w:t>
-            </w:r>
-            <w:r>
-              <w:t xml:space="preserve">10^{-4}, 1.7686</w:t>
-            </w:r>
-            <w:r>
-              <w:t xml:space="preserve">10^{-4}</w:t>
-            </w:r>
-          </w:p>
-        </w:tc>
-        <w:tc>
-          <w:p>
-            <w:pPr>
-              <w:pStyle w:val="Compact"/>
-              <w:jc w:val="left"/>
-            </w:pPr>
-            <w:r>
-              <w:t xml:space="preserve">9.1552947</w:t>
-            </w:r>
+            <m:oMath>
+              <m:r>
+                <m:rPr/>
+                <m:t>1.4567</m:t>
+              </m:r>
+              <m:r>
+                <m:rPr/>
+                <m:t>×</m:t>
+              </m:r>
+              <m:sSup>
+                <m:e>
+                  <m:r>
+                    <m:rPr/>
+                    <m:t>10</m:t>
+                  </m:r>
+                </m:e>
+                <m:sup>
+                  <m:r>
+                    <m:rPr/>
+                    <m:t>−</m:t>
+                  </m:r>
+                  <m:r>
+                    <m:rPr/>
+                    <m:t>4</m:t>
+                  </m:r>
+                </m:sup>
+              </m:sSup>
+            </m:oMath>
+          </w:p>
+        </w:tc>
+        <w:tc>
+          <w:p>
+            <w:pPr>
+              <w:pStyle w:val="Compact"/>
+              <w:jc w:val="left"/>
+            </w:pPr>
+            <m:oMath>
+              <m:r>
+                <m:rPr/>
+                <m:t>1.591</m:t>
+              </m:r>
+              <m:r>
+                <m:rPr/>
+                <m:t>×</m:t>
+              </m:r>
+              <m:sSup>
+                <m:e>
+                  <m:r>
+                    <m:rPr/>
+                    <m:t>10</m:t>
+                  </m:r>
+                </m:e>
+                <m:sup>
+                  <m:r>
+                    <m:rPr/>
+                    <m:t>−</m:t>
+                  </m:r>
+                  <m:r>
+                    <m:rPr/>
+                    <m:t>5</m:t>
+                  </m:r>
+                </m:sup>
+              </m:sSup>
+            </m:oMath>
+          </w:p>
+        </w:tc>
+        <w:tc>
+          <w:p>
+            <w:pPr>
+              <w:pStyle w:val="Compact"/>
+              <w:jc w:val="left"/>
+            </w:pPr>
+            <m:oMath>
+              <m:r>
+                <m:rPr/>
+                <m:t>1.1448</m:t>
+              </m:r>
+              <m:r>
+                <m:rPr/>
+                <m:t>×</m:t>
+              </m:r>
+              <m:sSup>
+                <m:e>
+                  <m:r>
+                    <m:rPr/>
+                    <m:t>10</m:t>
+                  </m:r>
+                </m:e>
+                <m:sup>
+                  <m:r>
+                    <m:rPr/>
+                    <m:t>−</m:t>
+                  </m:r>
+                  <m:r>
+                    <m:rPr/>
+                    <m:t>4</m:t>
+                  </m:r>
+                </m:sup>
+              </m:sSup>
+              <m:r>
+                <m:rPr/>
+                <m:t>,</m:t>
+              </m:r>
+              <m:r>
+                <m:rPr/>
+                <m:t>1.7686</m:t>
+              </m:r>
+              <m:r>
+                <m:rPr/>
+                <m:t>×</m:t>
+              </m:r>
+              <m:sSup>
+                <m:e>
+                  <m:r>
+                    <m:rPr/>
+                    <m:t>10</m:t>
+                  </m:r>
+                </m:e>
+                <m:sup>
+                  <m:r>
+                    <m:rPr/>
+                    <m:t>−</m:t>
+                  </m:r>
+                  <m:r>
+                    <m:rPr/>
+                    <m:t>4</m:t>
+                  </m:r>
+                </m:sup>
+              </m:sSup>
+            </m:oMath>
+          </w:p>
+        </w:tc>
+        <w:tc>
+          <w:p>
+            <w:pPr>
+              <w:pStyle w:val="Compact"/>
+              <w:jc w:val="left"/>
+            </w:pPr>
+            <m:oMath>
+              <m:r>
+                <m:rPr/>
+                <m:t>9.1552947</m:t>
+              </m:r>
+            </m:oMath>
           </w:p>
         </w:tc>
       </w:tr>
@@ -6512,42 +7297,62 @@
               <w:pStyle w:val="Compact"/>
               <w:jc w:val="left"/>
             </w:pPr>
-            <w:r>
-              <w:t xml:space="preserve">0.0547228</w:t>
-            </w:r>
-          </w:p>
-        </w:tc>
-        <w:tc>
-          <w:p>
-            <w:pPr>
-              <w:pStyle w:val="Compact"/>
-              <w:jc w:val="left"/>
-            </w:pPr>
-            <w:r>
-              <w:t xml:space="preserve">0.0045534</w:t>
-            </w:r>
-          </w:p>
-        </w:tc>
-        <w:tc>
-          <w:p>
-            <w:pPr>
-              <w:pStyle w:val="Compact"/>
-              <w:jc w:val="left"/>
-            </w:pPr>
-            <w:r>
-              <w:t xml:space="preserve">0.0457914, 0.0636543</w:t>
-            </w:r>
-          </w:p>
-        </w:tc>
-        <w:tc>
-          <w:p>
-            <w:pPr>
-              <w:pStyle w:val="Compact"/>
-              <w:jc w:val="left"/>
-            </w:pPr>
-            <w:r>
-              <w:t xml:space="preserve">12.0180131</w:t>
-            </w:r>
+            <m:oMath>
+              <m:r>
+                <m:rPr/>
+                <m:t>0.0547228</m:t>
+              </m:r>
+            </m:oMath>
+          </w:p>
+        </w:tc>
+        <w:tc>
+          <w:p>
+            <w:pPr>
+              <w:pStyle w:val="Compact"/>
+              <w:jc w:val="left"/>
+            </w:pPr>
+            <m:oMath>
+              <m:r>
+                <m:rPr/>
+                <m:t>0.0045534</m:t>
+              </m:r>
+            </m:oMath>
+          </w:p>
+        </w:tc>
+        <w:tc>
+          <w:p>
+            <w:pPr>
+              <w:pStyle w:val="Compact"/>
+              <w:jc w:val="left"/>
+            </w:pPr>
+            <m:oMath>
+              <m:r>
+                <m:rPr/>
+                <m:t>0.0457914</m:t>
+              </m:r>
+              <m:r>
+                <m:rPr/>
+                <m:t>,</m:t>
+              </m:r>
+              <m:r>
+                <m:rPr/>
+                <m:t>0.0636543</m:t>
+              </m:r>
+            </m:oMath>
+          </w:p>
+        </w:tc>
+        <w:tc>
+          <w:p>
+            <w:pPr>
+              <w:pStyle w:val="Compact"/>
+              <w:jc w:val="left"/>
+            </w:pPr>
+            <m:oMath>
+              <m:r>
+                <m:rPr/>
+                <m:t>12.0180131</m:t>
+              </m:r>
+            </m:oMath>
           </w:p>
         </w:tc>
       </w:tr>
@@ -6580,42 +7385,78 @@
               <w:pStyle w:val="Compact"/>
               <w:jc w:val="left"/>
             </w:pPr>
-            <w:r>
-              <w:t xml:space="preserve">-0.0106756</w:t>
-            </w:r>
-          </w:p>
-        </w:tc>
-        <w:tc>
-          <w:p>
-            <w:pPr>
-              <w:pStyle w:val="Compact"/>
-              <w:jc w:val="left"/>
-            </w:pPr>
-            <w:r>
-              <w:t xml:space="preserve">0.0016812</w:t>
-            </w:r>
-          </w:p>
-        </w:tc>
-        <w:tc>
-          <w:p>
-            <w:pPr>
-              <w:pStyle w:val="Compact"/>
-              <w:jc w:val="left"/>
-            </w:pPr>
-            <w:r>
-              <w:t xml:space="preserve">-0.0139733, -0.007378</w:t>
-            </w:r>
-          </w:p>
-        </w:tc>
-        <w:tc>
-          <w:p>
-            <w:pPr>
-              <w:pStyle w:val="Compact"/>
-              <w:jc w:val="left"/>
-            </w:pPr>
-            <w:r>
-              <w:t xml:space="preserve">-6.3499775</w:t>
-            </w:r>
+            <m:oMath>
+              <m:r>
+                <m:rPr/>
+                <m:t>−</m:t>
+              </m:r>
+              <m:r>
+                <m:rPr/>
+                <m:t>0.0106756</m:t>
+              </m:r>
+            </m:oMath>
+          </w:p>
+        </w:tc>
+        <w:tc>
+          <w:p>
+            <w:pPr>
+              <w:pStyle w:val="Compact"/>
+              <w:jc w:val="left"/>
+            </w:pPr>
+            <m:oMath>
+              <m:r>
+                <m:rPr/>
+                <m:t>0.0016812</m:t>
+              </m:r>
+            </m:oMath>
+          </w:p>
+        </w:tc>
+        <w:tc>
+          <w:p>
+            <w:pPr>
+              <w:pStyle w:val="Compact"/>
+              <w:jc w:val="left"/>
+            </w:pPr>
+            <m:oMath>
+              <m:r>
+                <m:rPr/>
+                <m:t>−</m:t>
+              </m:r>
+              <m:r>
+                <m:rPr/>
+                <m:t>0.0139733</m:t>
+              </m:r>
+              <m:r>
+                <m:rPr/>
+                <m:t>,</m:t>
+              </m:r>
+              <m:r>
+                <m:rPr/>
+                <m:t>−</m:t>
+              </m:r>
+              <m:r>
+                <m:rPr/>
+                <m:t>0.007378</m:t>
+              </m:r>
+            </m:oMath>
+          </w:p>
+        </w:tc>
+        <w:tc>
+          <w:p>
+            <w:pPr>
+              <w:pStyle w:val="Compact"/>
+              <w:jc w:val="left"/>
+            </w:pPr>
+            <m:oMath>
+              <m:r>
+                <m:rPr/>
+                <m:t>−</m:t>
+              </m:r>
+              <m:r>
+                <m:rPr/>
+                <m:t>6.3499775</m:t>
+              </m:r>
+            </m:oMath>
           </w:p>
         </w:tc>
       </w:tr>
@@ -6648,42 +7489,78 @@
               <w:pStyle w:val="Compact"/>
               <w:jc w:val="left"/>
             </w:pPr>
-            <w:r>
-              <w:t xml:space="preserve">-0.0086726</w:t>
-            </w:r>
-          </w:p>
-        </w:tc>
-        <w:tc>
-          <w:p>
-            <w:pPr>
-              <w:pStyle w:val="Compact"/>
-              <w:jc w:val="left"/>
-            </w:pPr>
-            <w:r>
-              <w:t xml:space="preserve">0.0012072</w:t>
-            </w:r>
-          </w:p>
-        </w:tc>
-        <w:tc>
-          <w:p>
-            <w:pPr>
-              <w:pStyle w:val="Compact"/>
-              <w:jc w:val="left"/>
-            </w:pPr>
-            <w:r>
-              <w:t xml:space="preserve">-0.0110404, -0.0063048</w:t>
-            </w:r>
-          </w:p>
-        </w:tc>
-        <w:tc>
-          <w:p>
-            <w:pPr>
-              <w:pStyle w:val="Compact"/>
-              <w:jc w:val="left"/>
-            </w:pPr>
-            <w:r>
-              <w:t xml:space="preserve">-7.1843743</w:t>
-            </w:r>
+            <m:oMath>
+              <m:r>
+                <m:rPr/>
+                <m:t>−</m:t>
+              </m:r>
+              <m:r>
+                <m:rPr/>
+                <m:t>0.0086726</m:t>
+              </m:r>
+            </m:oMath>
+          </w:p>
+        </w:tc>
+        <w:tc>
+          <w:p>
+            <w:pPr>
+              <w:pStyle w:val="Compact"/>
+              <w:jc w:val="left"/>
+            </w:pPr>
+            <m:oMath>
+              <m:r>
+                <m:rPr/>
+                <m:t>0.0012072</m:t>
+              </m:r>
+            </m:oMath>
+          </w:p>
+        </w:tc>
+        <w:tc>
+          <w:p>
+            <w:pPr>
+              <w:pStyle w:val="Compact"/>
+              <w:jc w:val="left"/>
+            </w:pPr>
+            <m:oMath>
+              <m:r>
+                <m:rPr/>
+                <m:t>−</m:t>
+              </m:r>
+              <m:r>
+                <m:rPr/>
+                <m:t>0.0110404</m:t>
+              </m:r>
+              <m:r>
+                <m:rPr/>
+                <m:t>,</m:t>
+              </m:r>
+              <m:r>
+                <m:rPr/>
+                <m:t>−</m:t>
+              </m:r>
+              <m:r>
+                <m:rPr/>
+                <m:t>0.0063048</m:t>
+              </m:r>
+            </m:oMath>
+          </w:p>
+        </w:tc>
+        <w:tc>
+          <w:p>
+            <w:pPr>
+              <w:pStyle w:val="Compact"/>
+              <w:jc w:val="left"/>
+            </w:pPr>
+            <m:oMath>
+              <m:r>
+                <m:rPr/>
+                <m:t>−</m:t>
+              </m:r>
+              <m:r>
+                <m:rPr/>
+                <m:t>7.1843743</m:t>
+              </m:r>
+            </m:oMath>
           </w:p>
         </w:tc>
       </w:tr>
@@ -6716,42 +7593,62 @@
               <w:pStyle w:val="Compact"/>
               <w:jc w:val="left"/>
             </w:pPr>
-            <w:r>
-              <w:t xml:space="preserve">2.0028076</w:t>
-            </w:r>
-          </w:p>
-        </w:tc>
-        <w:tc>
-          <w:p>
-            <w:pPr>
-              <w:pStyle w:val="Compact"/>
-              <w:jc w:val="left"/>
-            </w:pPr>
-            <w:r>
-              <w:t xml:space="preserve">0.2777804</w:t>
-            </w:r>
-          </w:p>
-        </w:tc>
-        <w:tc>
-          <w:p>
-            <w:pPr>
-              <w:pStyle w:val="Compact"/>
-              <w:jc w:val="left"/>
-            </w:pPr>
-            <w:r>
-              <w:t xml:space="preserve">1.4579438, 2.5476715</w:t>
-            </w:r>
-          </w:p>
-        </w:tc>
-        <w:tc>
-          <w:p>
-            <w:pPr>
-              <w:pStyle w:val="Compact"/>
-              <w:jc w:val="left"/>
-            </w:pPr>
-            <w:r>
-              <w:t xml:space="preserve">7.2100403</w:t>
-            </w:r>
+            <m:oMath>
+              <m:r>
+                <m:rPr/>
+                <m:t>2.0028076</m:t>
+              </m:r>
+            </m:oMath>
+          </w:p>
+        </w:tc>
+        <w:tc>
+          <w:p>
+            <w:pPr>
+              <w:pStyle w:val="Compact"/>
+              <w:jc w:val="left"/>
+            </w:pPr>
+            <m:oMath>
+              <m:r>
+                <m:rPr/>
+                <m:t>0.2777804</m:t>
+              </m:r>
+            </m:oMath>
+          </w:p>
+        </w:tc>
+        <w:tc>
+          <w:p>
+            <w:pPr>
+              <w:pStyle w:val="Compact"/>
+              <w:jc w:val="left"/>
+            </w:pPr>
+            <m:oMath>
+              <m:r>
+                <m:rPr/>
+                <m:t>1.4579438</m:t>
+              </m:r>
+              <m:r>
+                <m:rPr/>
+                <m:t>,</m:t>
+              </m:r>
+              <m:r>
+                <m:rPr/>
+                <m:t>2.5476715</m:t>
+              </m:r>
+            </m:oMath>
+          </w:p>
+        </w:tc>
+        <w:tc>
+          <w:p>
+            <w:pPr>
+              <w:pStyle w:val="Compact"/>
+              <w:jc w:val="left"/>
+            </w:pPr>
+            <m:oMath>
+              <m:r>
+                <m:rPr/>
+                <m:t>7.2100403</m:t>
+              </m:r>
+            </m:oMath>
           </w:p>
         </w:tc>
       </w:tr>
@@ -6841,6 +7738,26 @@
         <w:t xml:space="preserve">##                 2</w:t>
       </w:r>
     </w:p>
+    <w:p>
+      <w:pPr>
+        <w:pStyle w:val="SourceCode"/>
+      </w:pPr>
+      <w:r>
+        <w:rPr>
+          <w:rStyle w:val="VerbatimChar"/>
+        </w:rPr>
+        <w:t xml:space="preserve">## quartz_off_screen </w:t>
+      </w:r>
+      <w:r>
+        <w:br w:type="textWrapping"/>
+      </w:r>
+      <w:r>
+        <w:rPr>
+          <w:rStyle w:val="VerbatimChar"/>
+        </w:rPr>
+        <w:t xml:space="preserve">##                 2</w:t>
+      </w:r>
+    </w:p>
     <w:tbl>
       <w:tblPr>
         <w:tblStyle w:val="TableNormal"/>
@@ -6991,9 +7908,16 @@
               <w:pStyle w:val="Compact"/>
               <w:jc w:val="left"/>
             </w:pPr>
-            <w:r>
-              <w:t xml:space="preserve">-0.0015228</w:t>
-            </w:r>
+            <m:oMath>
+              <m:r>
+                <m:rPr/>
+                <m:t>−</m:t>
+              </m:r>
+              <m:r>
+                <m:rPr/>
+                <m:t>0.0015228</m:t>
+              </m:r>
+            </m:oMath>
           </w:p>
         </w:tc>
         <w:tc>
@@ -7038,23 +7962,68 @@
               <w:pStyle w:val="Compact"/>
               <w:jc w:val="left"/>
             </w:pPr>
-            <w:r>
-              <w:t xml:space="preserve">-0.0021116, -9.2685</w:t>
-            </w:r>
-            <w:r>
-              <w:t xml:space="preserve">10^{-4}</w:t>
-            </w:r>
-          </w:p>
-        </w:tc>
-        <w:tc>
-          <w:p>
-            <w:pPr>
-              <w:pStyle w:val="Compact"/>
-              <w:jc w:val="left"/>
-            </w:pPr>
-            <w:r>
-              <w:t xml:space="preserve">-5.7657453</w:t>
-            </w:r>
+            <m:oMath>
+              <m:r>
+                <m:rPr/>
+                <m:t>−</m:t>
+              </m:r>
+              <m:r>
+                <m:rPr/>
+                <m:t>0.0021116</m:t>
+              </m:r>
+              <m:r>
+                <m:rPr/>
+                <m:t>,</m:t>
+              </m:r>
+              <m:r>
+                <m:rPr/>
+                <m:t>−</m:t>
+              </m:r>
+              <m:r>
+                <m:rPr/>
+                <m:t>9.2685</m:t>
+              </m:r>
+              <m:r>
+                <m:rPr/>
+                <m:t>×</m:t>
+              </m:r>
+              <m:sSup>
+                <m:e>
+                  <m:r>
+                    <m:rPr/>
+                    <m:t>10</m:t>
+                  </m:r>
+                </m:e>
+                <m:sup>
+                  <m:r>
+                    <m:rPr/>
+                    <m:t>−</m:t>
+                  </m:r>
+                  <m:r>
+                    <m:rPr/>
+                    <m:t>4</m:t>
+                  </m:r>
+                </m:sup>
+              </m:sSup>
+            </m:oMath>
+          </w:p>
+        </w:tc>
+        <w:tc>
+          <w:p>
+            <w:pPr>
+              <w:pStyle w:val="Compact"/>
+              <w:jc w:val="left"/>
+            </w:pPr>
+            <m:oMath>
+              <m:r>
+                <m:rPr/>
+                <m:t>−</m:t>
+              </m:r>
+              <m:r>
+                <m:rPr/>
+                <m:t>5.7657453</m:t>
+              </m:r>
+            </m:oMath>
           </w:p>
         </w:tc>
       </w:tr>
@@ -7087,45 +8056,84 @@
               <w:pStyle w:val="Compact"/>
               <w:jc w:val="left"/>
             </w:pPr>
-            <w:r>
-              <w:t xml:space="preserve">0.0054518</w:t>
-            </w:r>
-          </w:p>
-        </w:tc>
-        <w:tc>
-          <w:p>
-            <w:pPr>
-              <w:pStyle w:val="Compact"/>
-              <w:jc w:val="left"/>
-            </w:pPr>
-            <w:r>
-              <w:t xml:space="preserve">1.5056</w:t>
-            </w:r>
-            <w:r>
-              <w:t xml:space="preserve">10^{-4}</w:t>
-            </w:r>
-          </w:p>
-        </w:tc>
-        <w:tc>
-          <w:p>
-            <w:pPr>
-              <w:pStyle w:val="Compact"/>
-              <w:jc w:val="left"/>
-            </w:pPr>
-            <w:r>
-              <w:t xml:space="preserve">0.0050788, 0.0058335</w:t>
-            </w:r>
-          </w:p>
-        </w:tc>
-        <w:tc>
-          <w:p>
-            <w:pPr>
-              <w:pStyle w:val="Compact"/>
-              <w:jc w:val="left"/>
-            </w:pPr>
-            <w:r>
-              <w:t xml:space="preserve">36.2096424</w:t>
-            </w:r>
+            <m:oMath>
+              <m:r>
+                <m:rPr/>
+                <m:t>0.0054518</m:t>
+              </m:r>
+            </m:oMath>
+          </w:p>
+        </w:tc>
+        <w:tc>
+          <w:p>
+            <w:pPr>
+              <w:pStyle w:val="Compact"/>
+              <w:jc w:val="left"/>
+            </w:pPr>
+            <m:oMath>
+              <m:r>
+                <m:rPr/>
+                <m:t>1.5056</m:t>
+              </m:r>
+              <m:r>
+                <m:rPr/>
+                <m:t>×</m:t>
+              </m:r>
+              <m:sSup>
+                <m:e>
+                  <m:r>
+                    <m:rPr/>
+                    <m:t>10</m:t>
+                  </m:r>
+                </m:e>
+                <m:sup>
+                  <m:r>
+                    <m:rPr/>
+                    <m:t>−</m:t>
+                  </m:r>
+                  <m:r>
+                    <m:rPr/>
+                    <m:t>4</m:t>
+                  </m:r>
+                </m:sup>
+              </m:sSup>
+            </m:oMath>
+          </w:p>
+        </w:tc>
+        <w:tc>
+          <w:p>
+            <w:pPr>
+              <w:pStyle w:val="Compact"/>
+              <w:jc w:val="left"/>
+            </w:pPr>
+            <m:oMath>
+              <m:r>
+                <m:rPr/>
+                <m:t>0.0050788</m:t>
+              </m:r>
+              <m:r>
+                <m:rPr/>
+                <m:t>,</m:t>
+              </m:r>
+              <m:r>
+                <m:rPr/>
+                <m:t>0.0058335</m:t>
+              </m:r>
+            </m:oMath>
+          </w:p>
+        </w:tc>
+        <w:tc>
+          <w:p>
+            <w:pPr>
+              <w:pStyle w:val="Compact"/>
+              <w:jc w:val="left"/>
+            </w:pPr>
+            <m:oMath>
+              <m:r>
+                <m:rPr/>
+                <m:t>36.2096424</m:t>
+              </m:r>
+            </m:oMath>
           </w:p>
         </w:tc>
       </w:tr>
@@ -7158,42 +8166,62 @@
               <w:pStyle w:val="Compact"/>
               <w:jc w:val="left"/>
             </w:pPr>
-            <w:r>
-              <w:t xml:space="preserve">1.4296516</w:t>
-            </w:r>
-          </w:p>
-        </w:tc>
-        <w:tc>
-          <w:p>
-            <w:pPr>
-              <w:pStyle w:val="Compact"/>
-              <w:jc w:val="left"/>
-            </w:pPr>
-            <w:r>
-              <w:t xml:space="preserve">0.0720461</w:t>
-            </w:r>
-          </w:p>
-        </w:tc>
-        <w:tc>
-          <w:p>
-            <w:pPr>
-              <w:pStyle w:val="Compact"/>
-              <w:jc w:val="left"/>
-            </w:pPr>
-            <w:r>
-              <w:t xml:space="preserve">1.2643902, 1.5957262</w:t>
-            </w:r>
-          </w:p>
-        </w:tc>
-        <w:tc>
-          <w:p>
-            <w:pPr>
-              <w:pStyle w:val="Compact"/>
-              <w:jc w:val="left"/>
-            </w:pPr>
-            <w:r>
-              <w:t xml:space="preserve">19.8435685</w:t>
-            </w:r>
+            <m:oMath>
+              <m:r>
+                <m:rPr/>
+                <m:t>1.4296516</m:t>
+              </m:r>
+            </m:oMath>
+          </w:p>
+        </w:tc>
+        <w:tc>
+          <w:p>
+            <w:pPr>
+              <w:pStyle w:val="Compact"/>
+              <w:jc w:val="left"/>
+            </w:pPr>
+            <m:oMath>
+              <m:r>
+                <m:rPr/>
+                <m:t>0.0720461</m:t>
+              </m:r>
+            </m:oMath>
+          </w:p>
+        </w:tc>
+        <w:tc>
+          <w:p>
+            <w:pPr>
+              <w:pStyle w:val="Compact"/>
+              <w:jc w:val="left"/>
+            </w:pPr>
+            <m:oMath>
+              <m:r>
+                <m:rPr/>
+                <m:t>1.2643902</m:t>
+              </m:r>
+              <m:r>
+                <m:rPr/>
+                <m:t>,</m:t>
+              </m:r>
+              <m:r>
+                <m:rPr/>
+                <m:t>1.5957262</m:t>
+              </m:r>
+            </m:oMath>
+          </w:p>
+        </w:tc>
+        <w:tc>
+          <w:p>
+            <w:pPr>
+              <w:pStyle w:val="Compact"/>
+              <w:jc w:val="left"/>
+            </w:pPr>
+            <m:oMath>
+              <m:r>
+                <m:rPr/>
+                <m:t>19.8435685</m:t>
+              </m:r>
+            </m:oMath>
           </w:p>
         </w:tc>
       </w:tr>
@@ -7226,48 +8254,122 @@
               <w:pStyle w:val="Compact"/>
               <w:jc w:val="left"/>
             </w:pPr>
-            <w:r>
-              <w:t xml:space="preserve">-0.0010366</w:t>
-            </w:r>
-          </w:p>
-        </w:tc>
-        <w:tc>
-          <w:p>
-            <w:pPr>
-              <w:pStyle w:val="Compact"/>
-              <w:jc w:val="left"/>
-            </w:pPr>
-            <w:r>
-              <w:t xml:space="preserve">4.4911</w:t>
-            </w:r>
-            <w:r>
-              <w:t xml:space="preserve">10^{-4}</w:t>
-            </w:r>
-          </w:p>
-        </w:tc>
-        <w:tc>
-          <w:p>
-            <w:pPr>
-              <w:pStyle w:val="Compact"/>
-              <w:jc w:val="left"/>
-            </w:pPr>
-            <w:r>
-              <w:t xml:space="preserve">-0.0019269, -1.6463</w:t>
-            </w:r>
-            <w:r>
-              <w:t xml:space="preserve">10^{-4}</w:t>
-            </w:r>
-          </w:p>
-        </w:tc>
-        <w:tc>
-          <w:p>
-            <w:pPr>
-              <w:pStyle w:val="Compact"/>
-              <w:jc w:val="left"/>
-            </w:pPr>
-            <w:r>
-              <w:t xml:space="preserve">-2.3082268</w:t>
-            </w:r>
+            <m:oMath>
+              <m:r>
+                <m:rPr/>
+                <m:t>−</m:t>
+              </m:r>
+              <m:r>
+                <m:rPr/>
+                <m:t>0.0010366</m:t>
+              </m:r>
+            </m:oMath>
+          </w:p>
+        </w:tc>
+        <w:tc>
+          <w:p>
+            <w:pPr>
+              <w:pStyle w:val="Compact"/>
+              <w:jc w:val="left"/>
+            </w:pPr>
+            <m:oMath>
+              <m:r>
+                <m:rPr/>
+                <m:t>4.4911</m:t>
+              </m:r>
+              <m:r>
+                <m:rPr/>
+                <m:t>×</m:t>
+              </m:r>
+              <m:sSup>
+                <m:e>
+                  <m:r>
+                    <m:rPr/>
+                    <m:t>10</m:t>
+                  </m:r>
+                </m:e>
+                <m:sup>
+                  <m:r>
+                    <m:rPr/>
+                    <m:t>−</m:t>
+                  </m:r>
+                  <m:r>
+                    <m:rPr/>
+                    <m:t>4</m:t>
+                  </m:r>
+                </m:sup>
+              </m:sSup>
+            </m:oMath>
+          </w:p>
+        </w:tc>
+        <w:tc>
+          <w:p>
+            <w:pPr>
+              <w:pStyle w:val="Compact"/>
+              <w:jc w:val="left"/>
+            </w:pPr>
+            <m:oMath>
+              <m:r>
+                <m:rPr/>
+                <m:t>−</m:t>
+              </m:r>
+              <m:r>
+                <m:rPr/>
+                <m:t>0.0019269</m:t>
+              </m:r>
+              <m:r>
+                <m:rPr/>
+                <m:t>,</m:t>
+              </m:r>
+              <m:r>
+                <m:rPr/>
+                <m:t>−</m:t>
+              </m:r>
+              <m:r>
+                <m:rPr/>
+                <m:t>1.6463</m:t>
+              </m:r>
+              <m:r>
+                <m:rPr/>
+                <m:t>×</m:t>
+              </m:r>
+              <m:sSup>
+                <m:e>
+                  <m:r>
+                    <m:rPr/>
+                    <m:t>10</m:t>
+                  </m:r>
+                </m:e>
+                <m:sup>
+                  <m:r>
+                    <m:rPr/>
+                    <m:t>−</m:t>
+                  </m:r>
+                  <m:r>
+                    <m:rPr/>
+                    <m:t>4</m:t>
+                  </m:r>
+                </m:sup>
+              </m:sSup>
+            </m:oMath>
+          </w:p>
+        </w:tc>
+        <w:tc>
+          <w:p>
+            <w:pPr>
+              <w:pStyle w:val="Compact"/>
+              <w:jc w:val="left"/>
+            </w:pPr>
+            <m:oMath>
+              <m:r>
+                <m:rPr/>
+                <m:t>−</m:t>
+              </m:r>
+              <m:r>
+                <m:rPr/>
+                <m:t>2.3082268</m:t>
+              </m:r>
+            </m:oMath>
           </w:p>
         </w:tc>
       </w:tr>
@@ -7300,45 +8402,84 @@
               <w:pStyle w:val="Compact"/>
               <w:jc w:val="left"/>
             </w:pPr>
-            <w:r>
-              <w:t xml:space="preserve">0.0065672</w:t>
-            </w:r>
-          </w:p>
-        </w:tc>
-        <w:tc>
-          <w:p>
-            <w:pPr>
-              <w:pStyle w:val="Compact"/>
-              <w:jc w:val="left"/>
-            </w:pPr>
-            <w:r>
-              <w:t xml:space="preserve">4.4374</w:t>
-            </w:r>
-            <w:r>
-              <w:t xml:space="preserve">10^{-4}</w:t>
-            </w:r>
-          </w:p>
-        </w:tc>
-        <w:tc>
-          <w:p>
-            <w:pPr>
-              <w:pStyle w:val="Compact"/>
-              <w:jc w:val="left"/>
-            </w:pPr>
-            <w:r>
-              <w:t xml:space="preserve">0.0057114, 0.0074505</w:t>
-            </w:r>
-          </w:p>
-        </w:tc>
-        <w:tc>
-          <w:p>
-            <w:pPr>
-              <w:pStyle w:val="Compact"/>
-              <w:jc w:val="left"/>
-            </w:pPr>
-            <w:r>
-              <w:t xml:space="preserve">14.79969</w:t>
-            </w:r>
+            <m:oMath>
+              <m:r>
+                <m:rPr/>
+                <m:t>0.0065672</m:t>
+              </m:r>
+            </m:oMath>
+          </w:p>
+        </w:tc>
+        <w:tc>
+          <w:p>
+            <w:pPr>
+              <w:pStyle w:val="Compact"/>
+              <w:jc w:val="left"/>
+            </w:pPr>
+            <m:oMath>
+              <m:r>
+                <m:rPr/>
+                <m:t>4.4374</m:t>
+              </m:r>
+              <m:r>
+                <m:rPr/>
+                <m:t>×</m:t>
+              </m:r>
+              <m:sSup>
+                <m:e>
+                  <m:r>
+                    <m:rPr/>
+                    <m:t>10</m:t>
+                  </m:r>
+                </m:e>
+                <m:sup>
+                  <m:r>
+                    <m:rPr/>
+                    <m:t>−</m:t>
+                  </m:r>
+                  <m:r>
+                    <m:rPr/>
+                    <m:t>4</m:t>
+                  </m:r>
+                </m:sup>
+              </m:sSup>
+            </m:oMath>
+          </w:p>
+        </w:tc>
+        <w:tc>
+          <w:p>
+            <w:pPr>
+              <w:pStyle w:val="Compact"/>
+              <w:jc w:val="left"/>
+            </w:pPr>
+            <m:oMath>
+              <m:r>
+                <m:rPr/>
+                <m:t>0.0057114</m:t>
+              </m:r>
+              <m:r>
+                <m:rPr/>
+                <m:t>,</m:t>
+              </m:r>
+              <m:r>
+                <m:rPr/>
+                <m:t>0.0074505</m:t>
+              </m:r>
+            </m:oMath>
+          </w:p>
+        </w:tc>
+        <w:tc>
+          <w:p>
+            <w:pPr>
+              <w:pStyle w:val="Compact"/>
+              <w:jc w:val="left"/>
+            </w:pPr>
+            <m:oMath>
+              <m:r>
+                <m:rPr/>
+                <m:t>14.79969</m:t>
+              </m:r>
+            </m:oMath>
           </w:p>
         </w:tc>
       </w:tr>
@@ -7371,54 +8512,166 @@
               <w:pStyle w:val="Compact"/>
               <w:jc w:val="left"/>
             </w:pPr>
-            <w:r>
-              <w:t xml:space="preserve">-9.309</w:t>
-            </w:r>
-            <w:r>
-              <w:t xml:space="preserve">10^{-5}</w:t>
-            </w:r>
-          </w:p>
-        </w:tc>
-        <w:tc>
-          <w:p>
-            <w:pPr>
-              <w:pStyle w:val="Compact"/>
-              <w:jc w:val="left"/>
-            </w:pPr>
-            <w:r>
-              <w:t xml:space="preserve">2.309</w:t>
-            </w:r>
-            <w:r>
-              <w:t xml:space="preserve">10^{-5}</w:t>
-            </w:r>
-          </w:p>
-        </w:tc>
-        <w:tc>
-          <w:p>
-            <w:pPr>
-              <w:pStyle w:val="Compact"/>
-              <w:jc w:val="left"/>
-            </w:pPr>
-            <w:r>
-              <w:t xml:space="preserve">-1.3836</w:t>
-            </w:r>
-            <w:r>
-              <w:t xml:space="preserve">10^{-4}, -4.781</w:t>
-            </w:r>
-            <w:r>
-              <w:t xml:space="preserve">10^{-5}</w:t>
-            </w:r>
-          </w:p>
-        </w:tc>
-        <w:tc>
-          <w:p>
-            <w:pPr>
-              <w:pStyle w:val="Compact"/>
-              <w:jc w:val="left"/>
-            </w:pPr>
-            <w:r>
-              <w:t xml:space="preserve">-4.0313014</w:t>
-            </w:r>
+            <m:oMath>
+              <m:r>
+                <m:rPr/>
+                <m:t>−</m:t>
+              </m:r>
+              <m:r>
+                <m:rPr/>
+                <m:t>9.309</m:t>
+              </m:r>
+              <m:r>
+                <m:rPr/>
+                <m:t>×</m:t>
+              </m:r>
+              <m:sSup>
+                <m:e>
+                  <m:r>
+                    <m:rPr/>
+                    <m:t>10</m:t>
+                  </m:r>
+                </m:e>
+                <m:sup>
+                  <m:r>
+                    <m:rPr/>
+                    <m:t>−</m:t>
+                  </m:r>
+                  <m:r>
+                    <m:rPr/>
+                    <m:t>5</m:t>
+                  </m:r>
+                </m:sup>
+              </m:sSup>
+            </m:oMath>
+          </w:p>
+        </w:tc>
+        <w:tc>
+          <w:p>
+            <w:pPr>
+              <w:pStyle w:val="Compact"/>
+              <w:jc w:val="left"/>
+            </w:pPr>
+            <m:oMath>
+              <m:r>
+                <m:rPr/>
+                <m:t>2.309</m:t>
+              </m:r>
+              <m:r>
+                <m:rPr/>
+                <m:t>×</m:t>
+              </m:r>
+              <m:sSup>
+                <m:e>
+                  <m:r>
+                    <m:rPr/>
+                    <m:t>10</m:t>
+                  </m:r>
+                </m:e>
+                <m:sup>
+                  <m:r>
+                    <m:rPr/>
+                    <m:t>−</m:t>
+                  </m:r>
+                  <m:r>
+                    <m:rPr/>
+                    <m:t>5</m:t>
+                  </m:r>
+                </m:sup>
+              </m:sSup>
+            </m:oMath>
+          </w:p>
+        </w:tc>
+        <w:tc>
+          <w:p>
+            <w:pPr>
+              <w:pStyle w:val="Compact"/>
+              <w:jc w:val="left"/>
+            </w:pPr>
+            <m:oMath>
+              <m:r>
+                <m:rPr/>
+                <m:t>−</m:t>
+              </m:r>
+              <m:r>
+                <m:rPr/>
+                <m:t>1.3836</m:t>
+              </m:r>
+              <m:r>
+                <m:rPr/>
+                <m:t>×</m:t>
+              </m:r>
+              <m:sSup>
+                <m:e>
+                  <m:r>
+                    <m:rPr/>
+                    <m:t>10</m:t>
+                  </m:r>
+                </m:e>
+                <m:sup>
+                  <m:r>
+                    <m:rPr/>
+                    <m:t>−</m:t>
+                  </m:r>
+                  <m:r>
+                    <m:rPr/>
+                    <m:t>4</m:t>
+                  </m:r>
+                </m:sup>
+              </m:sSup>
+              <m:r>
+                <m:rPr/>
+                <m:t>,</m:t>
+              </m:r>
+              <m:r>
+                <m:rPr/>
+                <m:t>−</m:t>
+              </m:r>
+              <m:r>
+                <m:rPr/>
+                <m:t>4.781</m:t>
+              </m:r>
+              <m:r>
+                <m:rPr/>
+                <m:t>×</m:t>
+              </m:r>
+              <m:sSup>
+                <m:e>
+                  <m:r>
+                    <m:rPr/>
+                    <m:t>10</m:t>
+                  </m:r>
+                </m:e>
+                <m:sup>
+                  <m:r>
+                    <m:rPr/>
+                    <m:t>−</m:t>
+                  </m:r>
+                  <m:r>
+                    <m:rPr/>
+                    <m:t>5</m:t>
+                  </m:r>
+                </m:sup>
+              </m:sSup>
+            </m:oMath>
+          </w:p>
+        </w:tc>
+        <w:tc>
+          <w:p>
+            <w:pPr>
+              <w:pStyle w:val="Compact"/>
+              <w:jc w:val="left"/>
+            </w:pPr>
+            <m:oMath>
+              <m:r>
+                <m:rPr/>
+                <m:t>−</m:t>
+              </m:r>
+              <m:r>
+                <m:rPr/>
+                <m:t>4.0313014</m:t>
+              </m:r>
+            </m:oMath>
           </w:p>
         </w:tc>
       </w:tr>
@@ -7451,54 +8704,150 @@
               <w:pStyle w:val="Compact"/>
               <w:jc w:val="left"/>
             </w:pPr>
-            <w:r>
-              <w:t xml:space="preserve">2.4111</w:t>
-            </w:r>
-            <w:r>
-              <w:t xml:space="preserve">10^{-4}</w:t>
-            </w:r>
-          </w:p>
-        </w:tc>
-        <w:tc>
-          <w:p>
-            <w:pPr>
-              <w:pStyle w:val="Compact"/>
-              <w:jc w:val="left"/>
-            </w:pPr>
-            <w:r>
-              <w:t xml:space="preserve">1.58</w:t>
-            </w:r>
-            <w:r>
-              <w:t xml:space="preserve">10^{-5}</w:t>
-            </w:r>
-          </w:p>
-        </w:tc>
-        <w:tc>
-          <w:p>
-            <w:pPr>
-              <w:pStyle w:val="Compact"/>
-              <w:jc w:val="left"/>
-            </w:pPr>
-            <w:r>
-              <w:t xml:space="preserve">2.1013</w:t>
-            </w:r>
-            <w:r>
-              <w:t xml:space="preserve">10^{-4}, 2.7208</w:t>
-            </w:r>
-            <w:r>
-              <w:t xml:space="preserve">10^{-4}</w:t>
-            </w:r>
-          </w:p>
-        </w:tc>
-        <w:tc>
-          <w:p>
-            <w:pPr>
-              <w:pStyle w:val="Compact"/>
-              <w:jc w:val="left"/>
-            </w:pPr>
-            <w:r>
-              <w:t xml:space="preserve">15.2602011</w:t>
-            </w:r>
+            <m:oMath>
+              <m:r>
+                <m:rPr/>
+                <m:t>2.4111</m:t>
+              </m:r>
+              <m:r>
+                <m:rPr/>
+                <m:t>×</m:t>
+              </m:r>
+              <m:sSup>
+                <m:e>
+                  <m:r>
+                    <m:rPr/>
+                    <m:t>10</m:t>
+                  </m:r>
+                </m:e>
+                <m:sup>
+                  <m:r>
+                    <m:rPr/>
+                    <m:t>−</m:t>
+                  </m:r>
+                  <m:r>
+                    <m:rPr/>
+                    <m:t>4</m:t>
+                  </m:r>
+                </m:sup>
+              </m:sSup>
+            </m:oMath>
+          </w:p>
+        </w:tc>
+        <w:tc>
+          <w:p>
+            <w:pPr>
+              <w:pStyle w:val="Compact"/>
+              <w:jc w:val="left"/>
+            </w:pPr>
+            <m:oMath>
+              <m:r>
+                <m:rPr/>
+                <m:t>1.58</m:t>
+              </m:r>
+              <m:r>
+                <m:rPr/>
+                <m:t>×</m:t>
+              </m:r>
+              <m:sSup>
+                <m:e>
+                  <m:r>
+                    <m:rPr/>
+                    <m:t>10</m:t>
+                  </m:r>
+                </m:e>
+                <m:sup>
+                  <m:r>
+                    <m:rPr/>
+                    <m:t>−</m:t>
+                  </m:r>
+                  <m:r>
+                    <m:rPr/>
+                    <m:t>5</m:t>
+                  </m:r>
+                </m:sup>
+              </m:sSup>
+            </m:oMath>
+          </w:p>
+        </w:tc>
+        <w:tc>
+          <w:p>
+            <w:pPr>
+              <w:pStyle w:val="Compact"/>
+              <w:jc w:val="left"/>
+            </w:pPr>
+            <m:oMath>
+              <m:r>
+                <m:rPr/>
+                <m:t>2.1013</m:t>
+              </m:r>
+              <m:r>
+                <m:rPr/>
+                <m:t>×</m:t>
+              </m:r>
+              <m:sSup>
+                <m:e>
+                  <m:r>
+                    <m:rPr/>
+                    <m:t>10</m:t>
+                  </m:r>
+                </m:e>
+                <m:sup>
+                  <m:r>
+                    <m:rPr/>
+                    <m:t>−</m:t>
+                  </m:r>
+                  <m:r>
+                    <m:rPr/>
+                    <m:t>4</m:t>
+                  </m:r>
+                </m:sup>
+              </m:sSup>
+              <m:r>
+                <m:rPr/>
+                <m:t>,</m:t>
+              </m:r>
+              <m:r>
+                <m:rPr/>
+                <m:t>2.7208</m:t>
+              </m:r>
+              <m:r>
+                <m:rPr/>
+                <m:t>×</m:t>
+              </m:r>
+              <m:sSup>
+                <m:e>
+                  <m:r>
+                    <m:rPr/>
+                    <m:t>10</m:t>
+                  </m:r>
+                </m:e>
+                <m:sup>
+                  <m:r>
+                    <m:rPr/>
+                    <m:t>−</m:t>
+                  </m:r>
+                  <m:r>
+                    <m:rPr/>
+                    <m:t>4</m:t>
+                  </m:r>
+                </m:sup>
+              </m:sSup>
+            </m:oMath>
+          </w:p>
+        </w:tc>
+        <w:tc>
+          <w:p>
+            <w:pPr>
+              <w:pStyle w:val="Compact"/>
+              <w:jc w:val="left"/>
+            </w:pPr>
+            <m:oMath>
+              <m:r>
+                <m:rPr/>
+                <m:t>15.2602011</m:t>
+              </m:r>
+            </m:oMath>
           </w:p>
         </w:tc>
       </w:tr>
@@ -7531,42 +8880,62 @@
               <w:pStyle w:val="Compact"/>
               <w:jc w:val="left"/>
             </w:pPr>
-            <w:r>
-              <w:t xml:space="preserve">0.062533</w:t>
-            </w:r>
-          </w:p>
-        </w:tc>
-        <w:tc>
-          <w:p>
-            <w:pPr>
-              <w:pStyle w:val="Compact"/>
-              <w:jc w:val="left"/>
-            </w:pPr>
-            <w:r>
-              <w:t xml:space="preserve">0.0050249</w:t>
-            </w:r>
-          </w:p>
-        </w:tc>
-        <w:tc>
-          <w:p>
-            <w:pPr>
-              <w:pStyle w:val="Compact"/>
-              <w:jc w:val="left"/>
-            </w:pPr>
-            <w:r>
-              <w:t xml:space="preserve">0.0526751, 0.0723909</w:t>
-            </w:r>
-          </w:p>
-        </w:tc>
-        <w:tc>
-          <w:p>
-            <w:pPr>
-              <w:pStyle w:val="Compact"/>
-              <w:jc w:val="left"/>
-            </w:pPr>
-            <w:r>
-              <w:t xml:space="preserve">12.4445203</w:t>
-            </w:r>
+            <m:oMath>
+              <m:r>
+                <m:rPr/>
+                <m:t>0.062533</m:t>
+              </m:r>
+            </m:oMath>
+          </w:p>
+        </w:tc>
+        <w:tc>
+          <w:p>
+            <w:pPr>
+              <w:pStyle w:val="Compact"/>
+              <w:jc w:val="left"/>
+            </w:pPr>
+            <m:oMath>
+              <m:r>
+                <m:rPr/>
+                <m:t>0.0050249</m:t>
+              </m:r>
+            </m:oMath>
+          </w:p>
+        </w:tc>
+        <w:tc>
+          <w:p>
+            <w:pPr>
+              <w:pStyle w:val="Compact"/>
+              <w:jc w:val="left"/>
+            </w:pPr>
+            <m:oMath>
+              <m:r>
+                <m:rPr/>
+                <m:t>0.0526751</m:t>
+              </m:r>
+              <m:r>
+                <m:rPr/>
+                <m:t>,</m:t>
+              </m:r>
+              <m:r>
+                <m:rPr/>
+                <m:t>0.0723909</m:t>
+              </m:r>
+            </m:oMath>
+          </w:p>
+        </w:tc>
+        <w:tc>
+          <w:p>
+            <w:pPr>
+              <w:pStyle w:val="Compact"/>
+              <w:jc w:val="left"/>
+            </w:pPr>
+            <m:oMath>
+              <m:r>
+                <m:rPr/>
+                <m:t>12.4445203</m:t>
+              </m:r>
+            </m:oMath>
           </w:p>
         </w:tc>
       </w:tr>
@@ -7599,42 +8968,78 @@
               <w:pStyle w:val="Compact"/>
               <w:jc w:val="left"/>
             </w:pPr>
-            <w:r>
-              <w:t xml:space="preserve">-0.01115</w:t>
-            </w:r>
-          </w:p>
-        </w:tc>
-        <w:tc>
-          <w:p>
-            <w:pPr>
-              <w:pStyle w:val="Compact"/>
-              <w:jc w:val="left"/>
-            </w:pPr>
-            <w:r>
-              <w:t xml:space="preserve">0.0021286</w:t>
-            </w:r>
-          </w:p>
-        </w:tc>
-        <w:tc>
-          <w:p>
-            <w:pPr>
-              <w:pStyle w:val="Compact"/>
-              <w:jc w:val="left"/>
-            </w:pPr>
-            <w:r>
-              <w:t xml:space="preserve">-0.0153259, -0.0069742</w:t>
-            </w:r>
-          </w:p>
-        </w:tc>
-        <w:tc>
-          <w:p>
-            <w:pPr>
-              <w:pStyle w:val="Compact"/>
-              <w:jc w:val="left"/>
-            </w:pPr>
-            <w:r>
-              <w:t xml:space="preserve">-5.2382138</w:t>
-            </w:r>
+            <m:oMath>
+              <m:r>
+                <m:rPr/>
+                <m:t>−</m:t>
+              </m:r>
+              <m:r>
+                <m:rPr/>
+                <m:t>0.01115</m:t>
+              </m:r>
+            </m:oMath>
+          </w:p>
+        </w:tc>
+        <w:tc>
+          <w:p>
+            <w:pPr>
+              <w:pStyle w:val="Compact"/>
+              <w:jc w:val="left"/>
+            </w:pPr>
+            <m:oMath>
+              <m:r>
+                <m:rPr/>
+                <m:t>0.0021286</m:t>
+              </m:r>
+            </m:oMath>
+          </w:p>
+        </w:tc>
+        <w:tc>
+          <w:p>
+            <w:pPr>
+              <w:pStyle w:val="Compact"/>
+              <w:jc w:val="left"/>
+            </w:pPr>
+            <m:oMath>
+              <m:r>
+                <m:rPr/>
+                <m:t>−</m:t>
+              </m:r>
+              <m:r>
+                <m:rPr/>
+                <m:t>0.0153259</m:t>
+              </m:r>
+              <m:r>
+                <m:rPr/>
+                <m:t>,</m:t>
+              </m:r>
+              <m:r>
+                <m:rPr/>
+                <m:t>−</m:t>
+              </m:r>
+              <m:r>
+                <m:rPr/>
+                <m:t>0.0069742</m:t>
+              </m:r>
+            </m:oMath>
+          </w:p>
+        </w:tc>
+        <w:tc>
+          <w:p>
+            <w:pPr>
+              <w:pStyle w:val="Compact"/>
+              <w:jc w:val="left"/>
+            </w:pPr>
+            <m:oMath>
+              <m:r>
+                <m:rPr/>
+                <m:t>−</m:t>
+              </m:r>
+              <m:r>
+                <m:rPr/>
+                <m:t>5.2382138</m:t>
+              </m:r>
+            </m:oMath>
           </w:p>
         </w:tc>
       </w:tr>
@@ -7667,45 +9072,100 @@
               <w:pStyle w:val="Compact"/>
               <w:jc w:val="left"/>
             </w:pPr>
-            <w:r>
-              <w:t xml:space="preserve">-0.0103663</w:t>
-            </w:r>
-          </w:p>
-        </w:tc>
-        <w:tc>
-          <w:p>
-            <w:pPr>
-              <w:pStyle w:val="Compact"/>
-              <w:jc w:val="left"/>
-            </w:pPr>
-            <w:r>
-              <w:t xml:space="preserve">9.9694</w:t>
-            </w:r>
-            <w:r>
-              <w:t xml:space="preserve">10^{-4}</w:t>
-            </w:r>
-          </w:p>
-        </w:tc>
-        <w:tc>
-          <w:p>
-            <w:pPr>
-              <w:pStyle w:val="Compact"/>
-              <w:jc w:val="left"/>
-            </w:pPr>
-            <w:r>
-              <w:t xml:space="preserve">-0.0123221, -0.0084105</w:t>
-            </w:r>
-          </w:p>
-        </w:tc>
-        <w:tc>
-          <w:p>
-            <w:pPr>
-              <w:pStyle w:val="Compact"/>
-              <w:jc w:val="left"/>
-            </w:pPr>
-            <w:r>
-              <w:t xml:space="preserve">-10.3981061</w:t>
-            </w:r>
+            <m:oMath>
+              <m:r>
+                <m:rPr/>
+                <m:t>−</m:t>
+              </m:r>
+              <m:r>
+                <m:rPr/>
+                <m:t>0.0103663</m:t>
+              </m:r>
+            </m:oMath>
+          </w:p>
+        </w:tc>
+        <w:tc>
+          <w:p>
+            <w:pPr>
+              <w:pStyle w:val="Compact"/>
+              <w:jc w:val="left"/>
+            </w:pPr>
+            <m:oMath>
+              <m:r>
+                <m:rPr/>
+                <m:t>9.9694</m:t>
+              </m:r>
+              <m:r>
+                <m:rPr/>
+                <m:t>×</m:t>
+              </m:r>
+              <m:sSup>
+                <m:e>
+                  <m:r>
+                    <m:rPr/>
+                    <m:t>10</m:t>
+                  </m:r>
+                </m:e>
+                <m:sup>
+                  <m:r>
+                    <m:rPr/>
+                    <m:t>−</m:t>
+                  </m:r>
+                  <m:r>
+                    <m:rPr/>
+                    <m:t>4</m:t>
+                  </m:r>
+                </m:sup>
+              </m:sSup>
+            </m:oMath>
+          </w:p>
+        </w:tc>
+        <w:tc>
+          <w:p>
+            <w:pPr>
+              <w:pStyle w:val="Compact"/>
+              <w:jc w:val="left"/>
+            </w:pPr>
+            <m:oMath>
+              <m:r>
+                <m:rPr/>
+                <m:t>−</m:t>
+              </m:r>
+              <m:r>
+                <m:rPr/>
+                <m:t>0.0123221</m:t>
+              </m:r>
+              <m:r>
+                <m:rPr/>
+                <m:t>,</m:t>
+              </m:r>
+              <m:r>
+                <m:rPr/>
+                <m:t>−</m:t>
+              </m:r>
+              <m:r>
+                <m:rPr/>
+                <m:t>0.0084105</m:t>
+              </m:r>
+            </m:oMath>
+          </w:p>
+        </w:tc>
+        <w:tc>
+          <w:p>
+            <w:pPr>
+              <w:pStyle w:val="Compact"/>
+              <w:jc w:val="left"/>
+            </w:pPr>
+            <m:oMath>
+              <m:r>
+                <m:rPr/>
+                <m:t>−</m:t>
+              </m:r>
+              <m:r>
+                <m:rPr/>
+                <m:t>10.3981061</m:t>
+              </m:r>
+            </m:oMath>
           </w:p>
         </w:tc>
       </w:tr>
@@ -7738,42 +9198,66 @@
               <w:pStyle w:val="Compact"/>
               <w:jc w:val="left"/>
             </w:pPr>
-            <w:r>
-              <w:t xml:space="preserve">0.7223738</w:t>
-            </w:r>
-          </w:p>
-        </w:tc>
-        <w:tc>
-          <w:p>
-            <w:pPr>
-              <w:pStyle w:val="Compact"/>
-              <w:jc w:val="left"/>
-            </w:pPr>
-            <w:r>
-              <w:t xml:space="preserve">0.3752382</w:t>
-            </w:r>
-          </w:p>
-        </w:tc>
-        <w:tc>
-          <w:p>
-            <w:pPr>
-              <w:pStyle w:val="Compact"/>
-              <w:jc w:val="left"/>
-            </w:pPr>
-            <w:r>
-              <w:t xml:space="preserve">-0.0137644, 1.458512</w:t>
-            </w:r>
-          </w:p>
-        </w:tc>
-        <w:tc>
-          <w:p>
-            <w:pPr>
-              <w:pStyle w:val="Compact"/>
-              <w:jc w:val="left"/>
-            </w:pPr>
-            <w:r>
-              <w:t xml:space="preserve">1.9251074</w:t>
-            </w:r>
+            <m:oMath>
+              <m:r>
+                <m:rPr/>
+                <m:t>0.7223738</m:t>
+              </m:r>
+            </m:oMath>
+          </w:p>
+        </w:tc>
+        <w:tc>
+          <w:p>
+            <w:pPr>
+              <w:pStyle w:val="Compact"/>
+              <w:jc w:val="left"/>
+            </w:pPr>
+            <m:oMath>
+              <m:r>
+                <m:rPr/>
+                <m:t>0.3752382</m:t>
+              </m:r>
+            </m:oMath>
+          </w:p>
+        </w:tc>
+        <w:tc>
+          <w:p>
+            <w:pPr>
+              <w:pStyle w:val="Compact"/>
+              <w:jc w:val="left"/>
+            </w:pPr>
+            <m:oMath>
+              <m:r>
+                <m:rPr/>
+                <m:t>−</m:t>
+              </m:r>
+              <m:r>
+                <m:rPr/>
+                <m:t>0.0137644</m:t>
+              </m:r>
+              <m:r>
+                <m:rPr/>
+                <m:t>,</m:t>
+              </m:r>
+              <m:r>
+                <m:rPr/>
+                <m:t>1.458512</m:t>
+              </m:r>
+            </m:oMath>
+          </w:p>
+        </w:tc>
+        <w:tc>
+          <w:p>
+            <w:pPr>
+              <w:pStyle w:val="Compact"/>
+              <w:jc w:val="left"/>
+            </w:pPr>
+            <m:oMath>
+              <m:r>
+                <m:rPr/>
+                <m:t>1.9251074</m:t>
+              </m:r>
+            </m:oMath>
           </w:p>
         </w:tc>
       </w:tr>
@@ -7877,6 +9361,37 @@
         <w:t xml:space="preserve">##                 2</w:t>
       </w:r>
     </w:p>
+    <w:p>
+      <w:pPr>
+        <w:pStyle w:val="SourceCode"/>
+      </w:pPr>
+      <w:r>
+        <w:rPr>
+          <w:rStyle w:val="VerbatimChar"/>
+        </w:rPr>
+        <w:t xml:space="preserve">## Warning: Removed 3280 rows containing non-finite values (stat_boxplot).</w:t>
+      </w:r>
+    </w:p>
+    <w:p>
+      <w:pPr>
+        <w:pStyle w:val="SourceCode"/>
+      </w:pPr>
+      <w:r>
+        <w:rPr>
+          <w:rStyle w:val="VerbatimChar"/>
+        </w:rPr>
+        <w:t xml:space="preserve">## quartz_off_screen </w:t>
+      </w:r>
+      <w:r>
+        <w:br w:type="textWrapping"/>
+      </w:r>
+      <w:r>
+        <w:rPr>
+          <w:rStyle w:val="VerbatimChar"/>
+        </w:rPr>
+        <w:t xml:space="preserve">##                 2</w:t>
+      </w:r>
+    </w:p>
     <w:tbl>
       <w:tblPr>
         <w:tblStyle w:val="TableNormal"/>
@@ -7992,42 +9507,62 @@
               <w:pStyle w:val="Compact"/>
               <w:jc w:val="left"/>
             </w:pPr>
-            <w:r>
-              <w:t xml:space="preserve">0.0884202</w:t>
-            </w:r>
-          </w:p>
-        </w:tc>
-        <w:tc>
-          <w:p>
-            <w:pPr>
-              <w:pStyle w:val="Compact"/>
-              <w:jc w:val="left"/>
-            </w:pPr>
-            <w:r>
-              <w:t xml:space="preserve">0.0249142</w:t>
-            </w:r>
-          </w:p>
-        </w:tc>
-        <w:tc>
-          <w:p>
-            <w:pPr>
-              <w:pStyle w:val="Compact"/>
-              <w:jc w:val="left"/>
-            </w:pPr>
-            <w:r>
-              <w:t xml:space="preserve">0.0396377, 0.1373022</w:t>
-            </w:r>
-          </w:p>
-        </w:tc>
-        <w:tc>
-          <w:p>
-            <w:pPr>
-              <w:pStyle w:val="Compact"/>
-              <w:jc w:val="left"/>
-            </w:pPr>
-            <w:r>
-              <w:t xml:space="preserve">3.5489972</w:t>
-            </w:r>
+            <m:oMath>
+              <m:r>
+                <m:rPr/>
+                <m:t>0.0884202</m:t>
+              </m:r>
+            </m:oMath>
+          </w:p>
+        </w:tc>
+        <w:tc>
+          <w:p>
+            <w:pPr>
+              <w:pStyle w:val="Compact"/>
+              <w:jc w:val="left"/>
+            </w:pPr>
+            <m:oMath>
+              <m:r>
+                <m:rPr/>
+                <m:t>0.0249142</m:t>
+              </m:r>
+            </m:oMath>
+          </w:p>
+        </w:tc>
+        <w:tc>
+          <w:p>
+            <w:pPr>
+              <w:pStyle w:val="Compact"/>
+              <w:jc w:val="left"/>
+            </w:pPr>
+            <m:oMath>
+              <m:r>
+                <m:rPr/>
+                <m:t>0.0396377</m:t>
+              </m:r>
+              <m:r>
+                <m:rPr/>
+                <m:t>,</m:t>
+              </m:r>
+              <m:r>
+                <m:rPr/>
+                <m:t>0.1373022</m:t>
+              </m:r>
+            </m:oMath>
+          </w:p>
+        </w:tc>
+        <w:tc>
+          <w:p>
+            <w:pPr>
+              <w:pStyle w:val="Compact"/>
+              <w:jc w:val="left"/>
+            </w:pPr>
+            <m:oMath>
+              <m:r>
+                <m:rPr/>
+                <m:t>3.5489972</m:t>
+              </m:r>
+            </m:oMath>
           </w:p>
         </w:tc>
       </w:tr>
@@ -8049,42 +9584,66 @@
               <w:pStyle w:val="Compact"/>
               <w:jc w:val="left"/>
             </w:pPr>
-            <w:r>
-              <w:t xml:space="preserve">0.0341042</w:t>
-            </w:r>
-          </w:p>
-        </w:tc>
-        <w:tc>
-          <w:p>
-            <w:pPr>
-              <w:pStyle w:val="Compact"/>
-              <w:jc w:val="left"/>
-            </w:pPr>
-            <w:r>
-              <w:t xml:space="preserve">0.0623994</w:t>
-            </w:r>
-          </w:p>
-        </w:tc>
-        <w:tc>
-          <w:p>
-            <w:pPr>
-              <w:pStyle w:val="Compact"/>
-              <w:jc w:val="left"/>
-            </w:pPr>
-            <w:r>
-              <w:t xml:space="preserve">-0.0880585, 0.1565706</w:t>
-            </w:r>
-          </w:p>
-        </w:tc>
-        <w:tc>
-          <w:p>
-            <w:pPr>
-              <w:pStyle w:val="Compact"/>
-              <w:jc w:val="left"/>
-            </w:pPr>
-            <w:r>
-              <w:t xml:space="preserve">0.5465479</w:t>
-            </w:r>
+            <m:oMath>
+              <m:r>
+                <m:rPr/>
+                <m:t>0.0341042</m:t>
+              </m:r>
+            </m:oMath>
+          </w:p>
+        </w:tc>
+        <w:tc>
+          <w:p>
+            <w:pPr>
+              <w:pStyle w:val="Compact"/>
+              <w:jc w:val="left"/>
+            </w:pPr>
+            <m:oMath>
+              <m:r>
+                <m:rPr/>
+                <m:t>0.0623994</m:t>
+              </m:r>
+            </m:oMath>
+          </w:p>
+        </w:tc>
+        <w:tc>
+          <w:p>
+            <w:pPr>
+              <w:pStyle w:val="Compact"/>
+              <w:jc w:val="left"/>
+            </w:pPr>
+            <m:oMath>
+              <m:r>
+                <m:rPr/>
+                <m:t>−</m:t>
+              </m:r>
+              <m:r>
+                <m:rPr/>
+                <m:t>0.0880585</m:t>
+              </m:r>
+              <m:r>
+                <m:rPr/>
+                <m:t>,</m:t>
+              </m:r>
+              <m:r>
+                <m:rPr/>
+                <m:t>0.1565706</m:t>
+              </m:r>
+            </m:oMath>
+          </w:p>
+        </w:tc>
+        <w:tc>
+          <w:p>
+            <w:pPr>
+              <w:pStyle w:val="Compact"/>
+              <w:jc w:val="left"/>
+            </w:pPr>
+            <m:oMath>
+              <m:r>
+                <m:rPr/>
+                <m:t>0.5465479</m:t>
+              </m:r>
+            </m:oMath>
           </w:p>
         </w:tc>
       </w:tr>
@@ -8106,45 +9665,96 @@
               <w:pStyle w:val="Compact"/>
               <w:jc w:val="left"/>
             </w:pPr>
-            <w:r>
-              <w:t xml:space="preserve">-1.8654</w:t>
-            </w:r>
-            <w:r>
-              <w:t xml:space="preserve">10^{-4}</w:t>
-            </w:r>
-          </w:p>
-        </w:tc>
-        <w:tc>
-          <w:p>
-            <w:pPr>
-              <w:pStyle w:val="Compact"/>
-              <w:jc w:val="left"/>
-            </w:pPr>
-            <w:r>
-              <w:t xml:space="preserve">0.0024935</w:t>
-            </w:r>
-          </w:p>
-        </w:tc>
-        <w:tc>
-          <w:p>
-            <w:pPr>
-              <w:pStyle w:val="Compact"/>
-              <w:jc w:val="left"/>
-            </w:pPr>
-            <w:r>
-              <w:t xml:space="preserve">-0.005075, 0.0047019</w:t>
-            </w:r>
-          </w:p>
-        </w:tc>
-        <w:tc>
-          <w:p>
-            <w:pPr>
-              <w:pStyle w:val="Compact"/>
-              <w:jc w:val="left"/>
-            </w:pPr>
-            <w:r>
-              <w:t xml:space="preserve">-0.0748103</w:t>
-            </w:r>
+            <m:oMath>
+              <m:r>
+                <m:rPr/>
+                <m:t>−</m:t>
+              </m:r>
+              <m:r>
+                <m:rPr/>
+                <m:t>1.8654</m:t>
+              </m:r>
+              <m:r>
+                <m:rPr/>
+                <m:t>×</m:t>
+              </m:r>
+              <m:sSup>
+                <m:e>
+                  <m:r>
+                    <m:rPr/>
+                    <m:t>10</m:t>
+                  </m:r>
+                </m:e>
+                <m:sup>
+                  <m:r>
+                    <m:rPr/>
+                    <m:t>−</m:t>
+                  </m:r>
+                  <m:r>
+                    <m:rPr/>
+                    <m:t>4</m:t>
+                  </m:r>
+                </m:sup>
+              </m:sSup>
+            </m:oMath>
+          </w:p>
+        </w:tc>
+        <w:tc>
+          <w:p>
+            <w:pPr>
+              <w:pStyle w:val="Compact"/>
+              <w:jc w:val="left"/>
+            </w:pPr>
+            <m:oMath>
+              <m:r>
+                <m:rPr/>
+                <m:t>0.0024935</m:t>
+              </m:r>
+            </m:oMath>
+          </w:p>
+        </w:tc>
+        <w:tc>
+          <w:p>
+            <w:pPr>
+              <w:pStyle w:val="Compact"/>
+              <w:jc w:val="left"/>
+            </w:pPr>
+            <m:oMath>
+              <m:r>
+                <m:rPr/>
+                <m:t>−</m:t>
+              </m:r>
+              <m:r>
+                <m:rPr/>
+                <m:t>0.005075</m:t>
+              </m:r>
+              <m:r>
+                <m:rPr/>
+                <m:t>,</m:t>
+              </m:r>
+              <m:r>
+                <m:rPr/>
+                <m:t>0.0047019</m:t>
+              </m:r>
+            </m:oMath>
+          </w:p>
+        </w:tc>
+        <w:tc>
+          <w:p>
+            <w:pPr>
+              <w:pStyle w:val="Compact"/>
+              <w:jc w:val="left"/>
+            </w:pPr>
+            <m:oMath>
+              <m:r>
+                <m:rPr/>
+                <m:t>−</m:t>
+              </m:r>
+              <m:r>
+                <m:rPr/>
+                <m:t>0.0748103</m:t>
+              </m:r>
+            </m:oMath>
           </w:p>
         </w:tc>
       </w:tr>
@@ -8166,42 +9776,74 @@
               <w:pStyle w:val="Compact"/>
               <w:jc w:val="left"/>
             </w:pPr>
-            <w:r>
-              <w:t xml:space="preserve">-0.4243263</w:t>
-            </w:r>
-          </w:p>
-        </w:tc>
-        <w:tc>
-          <w:p>
-            <w:pPr>
-              <w:pStyle w:val="Compact"/>
-              <w:jc w:val="left"/>
-            </w:pPr>
-            <w:r>
-              <w:t xml:space="preserve">0.2257372</w:t>
-            </w:r>
-          </w:p>
-        </w:tc>
-        <w:tc>
-          <w:p>
-            <w:pPr>
-              <w:pStyle w:val="Compact"/>
-              <w:jc w:val="left"/>
-            </w:pPr>
-            <w:r>
-              <w:t xml:space="preserve">-0.8671087, 0.0184561</w:t>
-            </w:r>
-          </w:p>
-        </w:tc>
-        <w:tc>
-          <w:p>
-            <w:pPr>
-              <w:pStyle w:val="Compact"/>
-              <w:jc w:val="left"/>
-            </w:pPr>
-            <w:r>
-              <w:t xml:space="preserve">-1.8797356</w:t>
-            </w:r>
+            <m:oMath>
+              <m:r>
+                <m:rPr/>
+                <m:t>−</m:t>
+              </m:r>
+              <m:r>
+                <m:rPr/>
+                <m:t>0.4243263</m:t>
+              </m:r>
+            </m:oMath>
+          </w:p>
+        </w:tc>
+        <w:tc>
+          <w:p>
+            <w:pPr>
+              <w:pStyle w:val="Compact"/>
+              <w:jc w:val="left"/>
+            </w:pPr>
+            <m:oMath>
+              <m:r>
+                <m:rPr/>
+                <m:t>0.2257372</m:t>
+              </m:r>
+            </m:oMath>
+          </w:p>
+        </w:tc>
+        <w:tc>
+          <w:p>
+            <w:pPr>
+              <w:pStyle w:val="Compact"/>
+              <w:jc w:val="left"/>
+            </w:pPr>
+            <m:oMath>
+              <m:r>
+                <m:rPr/>
+                <m:t>−</m:t>
+              </m:r>
+              <m:r>
+                <m:rPr/>
+                <m:t>0.8671087</m:t>
+              </m:r>
+              <m:r>
+                <m:rPr/>
+                <m:t>,</m:t>
+              </m:r>
+              <m:r>
+                <m:rPr/>
+                <m:t>0.0184561</m:t>
+              </m:r>
+            </m:oMath>
+          </w:p>
+        </w:tc>
+        <w:tc>
+          <w:p>
+            <w:pPr>
+              <w:pStyle w:val="Compact"/>
+              <w:jc w:val="left"/>
+            </w:pPr>
+            <m:oMath>
+              <m:r>
+                <m:rPr/>
+                <m:t>−</m:t>
+              </m:r>
+              <m:r>
+                <m:rPr/>
+                <m:t>1.8797356</m:t>
+              </m:r>
+            </m:oMath>
           </w:p>
         </w:tc>
       </w:tr>
@@ -8305,6 +9947,37 @@
         <w:t xml:space="preserve">##                 2</w:t>
       </w:r>
     </w:p>
+    <w:p>
+      <w:pPr>
+        <w:pStyle w:val="SourceCode"/>
+      </w:pPr>
+      <w:r>
+        <w:rPr>
+          <w:rStyle w:val="VerbatimChar"/>
+        </w:rPr>
+        <w:t xml:space="preserve">## Warning: Removed 2287 rows containing non-finite values (stat_boxplot).</w:t>
+      </w:r>
+    </w:p>
+    <w:p>
+      <w:pPr>
+        <w:pStyle w:val="SourceCode"/>
+      </w:pPr>
+      <w:r>
+        <w:rPr>
+          <w:rStyle w:val="VerbatimChar"/>
+        </w:rPr>
+        <w:t xml:space="preserve">## quartz_off_screen </w:t>
+      </w:r>
+      <w:r>
+        <w:br w:type="textWrapping"/>
+      </w:r>
+      <w:r>
+        <w:rPr>
+          <w:rStyle w:val="VerbatimChar"/>
+        </w:rPr>
+        <w:t xml:space="preserve">##                 2</w:t>
+      </w:r>
+    </w:p>
     <w:tbl>
       <w:tblPr>
         <w:tblStyle w:val="TableNormal"/>
@@ -8420,42 +10093,62 @@
               <w:pStyle w:val="Compact"/>
               <w:jc w:val="left"/>
             </w:pPr>
-            <w:r>
-              <w:t xml:space="preserve">0.6627308</w:t>
-            </w:r>
-          </w:p>
-        </w:tc>
-        <w:tc>
-          <w:p>
-            <w:pPr>
-              <w:pStyle w:val="Compact"/>
-              <w:jc w:val="left"/>
-            </w:pPr>
-            <w:r>
-              <w:t xml:space="preserve">0.0364354</w:t>
-            </w:r>
-          </w:p>
-        </w:tc>
-        <w:tc>
-          <w:p>
-            <w:pPr>
-              <w:pStyle w:val="Compact"/>
-              <w:jc w:val="left"/>
-            </w:pPr>
-            <w:r>
-              <w:t xml:space="preserve">0.591304, 0.7341342</w:t>
-            </w:r>
-          </w:p>
-        </w:tc>
-        <w:tc>
-          <w:p>
-            <w:pPr>
-              <w:pStyle w:val="Compact"/>
-              <w:jc w:val="left"/>
-            </w:pPr>
-            <w:r>
-              <w:t xml:space="preserve">18.1891753</w:t>
-            </w:r>
+            <m:oMath>
+              <m:r>
+                <m:rPr/>
+                <m:t>0.6627308</m:t>
+              </m:r>
+            </m:oMath>
+          </w:p>
+        </w:tc>
+        <w:tc>
+          <w:p>
+            <w:pPr>
+              <w:pStyle w:val="Compact"/>
+              <w:jc w:val="left"/>
+            </w:pPr>
+            <m:oMath>
+              <m:r>
+                <m:rPr/>
+                <m:t>0.0364354</m:t>
+              </m:r>
+            </m:oMath>
+          </w:p>
+        </w:tc>
+        <w:tc>
+          <w:p>
+            <w:pPr>
+              <w:pStyle w:val="Compact"/>
+              <w:jc w:val="left"/>
+            </w:pPr>
+            <m:oMath>
+              <m:r>
+                <m:rPr/>
+                <m:t>0.591304</m:t>
+              </m:r>
+              <m:r>
+                <m:rPr/>
+                <m:t>,</m:t>
+              </m:r>
+              <m:r>
+                <m:rPr/>
+                <m:t>0.7341342</m:t>
+              </m:r>
+            </m:oMath>
+          </w:p>
+        </w:tc>
+        <w:tc>
+          <w:p>
+            <w:pPr>
+              <w:pStyle w:val="Compact"/>
+              <w:jc w:val="left"/>
+            </w:pPr>
+            <m:oMath>
+              <m:r>
+                <m:rPr/>
+                <m:t>18.1891753</m:t>
+              </m:r>
+            </m:oMath>
           </w:p>
         </w:tc>
       </w:tr>
@@ -8477,42 +10170,62 @@
               <w:pStyle w:val="Compact"/>
               <w:jc w:val="left"/>
             </w:pPr>
-            <w:r>
-              <w:t xml:space="preserve">0.5811795</w:t>
-            </w:r>
-          </w:p>
-        </w:tc>
-        <w:tc>
-          <w:p>
-            <w:pPr>
-              <w:pStyle w:val="Compact"/>
-              <w:jc w:val="left"/>
-            </w:pPr>
-            <w:r>
-              <w:t xml:space="preserve">0.0684301</w:t>
-            </w:r>
-          </w:p>
-        </w:tc>
-        <w:tc>
-          <w:p>
-            <w:pPr>
-              <w:pStyle w:val="Compact"/>
-              <w:jc w:val="left"/>
-            </w:pPr>
-            <w:r>
-              <w:t xml:space="preserve">0.4473767, 0.7156506</w:t>
-            </w:r>
-          </w:p>
-        </w:tc>
-        <w:tc>
-          <w:p>
-            <w:pPr>
-              <w:pStyle w:val="Compact"/>
-              <w:jc w:val="left"/>
-            </w:pPr>
-            <w:r>
-              <w:t xml:space="preserve">8.4930403</w:t>
-            </w:r>
+            <m:oMath>
+              <m:r>
+                <m:rPr/>
+                <m:t>0.5811795</m:t>
+              </m:r>
+            </m:oMath>
+          </w:p>
+        </w:tc>
+        <w:tc>
+          <w:p>
+            <w:pPr>
+              <w:pStyle w:val="Compact"/>
+              <w:jc w:val="left"/>
+            </w:pPr>
+            <m:oMath>
+              <m:r>
+                <m:rPr/>
+                <m:t>0.0684301</m:t>
+              </m:r>
+            </m:oMath>
+          </w:p>
+        </w:tc>
+        <w:tc>
+          <w:p>
+            <w:pPr>
+              <w:pStyle w:val="Compact"/>
+              <w:jc w:val="left"/>
+            </w:pPr>
+            <m:oMath>
+              <m:r>
+                <m:rPr/>
+                <m:t>0.4473767</m:t>
+              </m:r>
+              <m:r>
+                <m:rPr/>
+                <m:t>,</m:t>
+              </m:r>
+              <m:r>
+                <m:rPr/>
+                <m:t>0.7156506</m:t>
+              </m:r>
+            </m:oMath>
+          </w:p>
+        </w:tc>
+        <w:tc>
+          <w:p>
+            <w:pPr>
+              <w:pStyle w:val="Compact"/>
+              <w:jc w:val="left"/>
+            </w:pPr>
+            <m:oMath>
+              <m:r>
+                <m:rPr/>
+                <m:t>8.4930403</m:t>
+              </m:r>
+            </m:oMath>
           </w:p>
         </w:tc>
       </w:tr>
@@ -8534,42 +10247,62 @@
               <w:pStyle w:val="Compact"/>
               <w:jc w:val="left"/>
             </w:pPr>
-            <w:r>
-              <w:t xml:space="preserve">0.0285904</w:t>
-            </w:r>
-          </w:p>
-        </w:tc>
-        <w:tc>
-          <w:p>
-            <w:pPr>
-              <w:pStyle w:val="Compact"/>
-              <w:jc w:val="left"/>
-            </w:pPr>
-            <w:r>
-              <w:t xml:space="preserve">0.0033896</w:t>
-            </w:r>
-          </w:p>
-        </w:tc>
-        <w:tc>
-          <w:p>
-            <w:pPr>
-              <w:pStyle w:val="Compact"/>
-              <w:jc w:val="left"/>
-            </w:pPr>
-            <w:r>
-              <w:t xml:space="preserve">0.0219448, 0.0352359</w:t>
-            </w:r>
-          </w:p>
-        </w:tc>
-        <w:tc>
-          <w:p>
-            <w:pPr>
-              <w:pStyle w:val="Compact"/>
-              <w:jc w:val="left"/>
-            </w:pPr>
-            <w:r>
-              <w:t xml:space="preserve">8.4347864</w:t>
-            </w:r>
+            <m:oMath>
+              <m:r>
+                <m:rPr/>
+                <m:t>0.0285904</m:t>
+              </m:r>
+            </m:oMath>
+          </w:p>
+        </w:tc>
+        <w:tc>
+          <w:p>
+            <w:pPr>
+              <w:pStyle w:val="Compact"/>
+              <w:jc w:val="left"/>
+            </w:pPr>
+            <m:oMath>
+              <m:r>
+                <m:rPr/>
+                <m:t>0.0033896</m:t>
+              </m:r>
+            </m:oMath>
+          </w:p>
+        </w:tc>
+        <w:tc>
+          <w:p>
+            <w:pPr>
+              <w:pStyle w:val="Compact"/>
+              <w:jc w:val="left"/>
+            </w:pPr>
+            <m:oMath>
+              <m:r>
+                <m:rPr/>
+                <m:t>0.0219448</m:t>
+              </m:r>
+              <m:r>
+                <m:rPr/>
+                <m:t>,</m:t>
+              </m:r>
+              <m:r>
+                <m:rPr/>
+                <m:t>0.0352359</m:t>
+              </m:r>
+            </m:oMath>
+          </w:p>
+        </w:tc>
+        <w:tc>
+          <w:p>
+            <w:pPr>
+              <w:pStyle w:val="Compact"/>
+              <w:jc w:val="left"/>
+            </w:pPr>
+            <m:oMath>
+              <m:r>
+                <m:rPr/>
+                <m:t>8.4347864</m:t>
+              </m:r>
+            </m:oMath>
           </w:p>
         </w:tc>
       </w:tr>
@@ -8591,42 +10324,78 @@
               <w:pStyle w:val="Compact"/>
               <w:jc w:val="left"/>
             </w:pPr>
-            <w:r>
-              <w:t xml:space="preserve">-1.0868156</w:t>
-            </w:r>
-          </w:p>
-        </w:tc>
-        <w:tc>
-          <w:p>
-            <w:pPr>
-              <w:pStyle w:val="Compact"/>
-              <w:jc w:val="left"/>
-            </w:pPr>
-            <w:r>
-              <w:t xml:space="preserve">0.2633792</w:t>
-            </w:r>
-          </w:p>
-        </w:tc>
-        <w:tc>
-          <w:p>
-            <w:pPr>
-              <w:pStyle w:val="Compact"/>
-              <w:jc w:val="left"/>
-            </w:pPr>
-            <w:r>
-              <w:t xml:space="preserve">-1.6034515, -0.5701797</w:t>
-            </w:r>
-          </w:p>
-        </w:tc>
-        <w:tc>
-          <w:p>
-            <w:pPr>
-              <w:pStyle w:val="Compact"/>
-              <w:jc w:val="left"/>
-            </w:pPr>
-            <w:r>
-              <w:t xml:space="preserve">-4.1264295</w:t>
-            </w:r>
+            <m:oMath>
+              <m:r>
+                <m:rPr/>
+                <m:t>−</m:t>
+              </m:r>
+              <m:r>
+                <m:rPr/>
+                <m:t>1.0868156</m:t>
+              </m:r>
+            </m:oMath>
+          </w:p>
+        </w:tc>
+        <w:tc>
+          <w:p>
+            <w:pPr>
+              <w:pStyle w:val="Compact"/>
+              <w:jc w:val="left"/>
+            </w:pPr>
+            <m:oMath>
+              <m:r>
+                <m:rPr/>
+                <m:t>0.2633792</m:t>
+              </m:r>
+            </m:oMath>
+          </w:p>
+        </w:tc>
+        <w:tc>
+          <w:p>
+            <w:pPr>
+              <w:pStyle w:val="Compact"/>
+              <w:jc w:val="left"/>
+            </w:pPr>
+            <m:oMath>
+              <m:r>
+                <m:rPr/>
+                <m:t>−</m:t>
+              </m:r>
+              <m:r>
+                <m:rPr/>
+                <m:t>1.6034515</m:t>
+              </m:r>
+              <m:r>
+                <m:rPr/>
+                <m:t>,</m:t>
+              </m:r>
+              <m:r>
+                <m:rPr/>
+                <m:t>−</m:t>
+              </m:r>
+              <m:r>
+                <m:rPr/>
+                <m:t>0.5701797</m:t>
+              </m:r>
+            </m:oMath>
+          </w:p>
+        </w:tc>
+        <w:tc>
+          <w:p>
+            <w:pPr>
+              <w:pStyle w:val="Compact"/>
+              <w:jc w:val="left"/>
+            </w:pPr>
+            <m:oMath>
+              <m:r>
+                <m:rPr/>
+                <m:t>−</m:t>
+              </m:r>
+              <m:r>
+                <m:rPr/>
+                <m:t>4.1264295</m:t>
+              </m:r>
+            </m:oMath>
           </w:p>
         </w:tc>
       </w:tr>
@@ -9729,7 +11498,7 @@
     </w:lvl>
   </w:abstractNum>
   <w:abstractNum w:abstractNumId="990">
-    <w:nsid w:val="3fb65ea6"/>
+    <w:nsid w:val="b5d389a7"/>
     <w:multiLevelType w:val="multilevel"/>
     <w:lvl w:ilvl="0">
       <w:numFmt w:val="bullet"/>

</xml_diff>